<commit_message>
added sources and bibliography
</commit_message>
<xml_diff>
--- a/Japan+Culture+Project+1.5.docx
+++ b/Japan+Culture+Project+1.5.docx
@@ -47,13 +47,11 @@
         <w:t>A Comprehensive Training Guide</w:t>
       </w:r>
     </w:p>
-    <w:p/>
-    <w:p>
-      <w:r>
-        <w:t>Another test</w:t>
-      </w:r>
-    </w:p>
-    <w:p/>
+    <w:p>
+      <w:pPr>
+        <w:ind w:firstLine="0"/>
+      </w:pPr>
+    </w:p>
     <w:p/>
     <w:p/>
     <w:p/>
@@ -5343,7 +5341,6 @@
           <w:rFonts w:ascii="Times New Roman" w:eastAsia="Times New Roman" w:hAnsi="Times New Roman"/>
           <w:color w:val="auto"/>
           <w:sz w:val="20"/>
-          <w:lang/>
         </w:rPr>
       </w:pPr>
       <w:bookmarkStart w:id="18" w:name="_Toc195663344"/>
@@ -5464,8 +5461,13 @@
         <w:t xml:space="preserve">in the World. Japan’s currency is the Yen. One dollar in the United States is equal to 82.46 yen. The GDP in Japan is $5,468 billion </w:t>
       </w:r>
       <w:commentRangeStart w:id="31"/>
-      <w:r>
-        <w:t>dollars which equals a lot of yen</w:t>
+      <w:proofErr w:type="gramStart"/>
+      <w:r>
+        <w:t>dollars which</w:t>
+      </w:r>
+      <w:proofErr w:type="gramEnd"/>
+      <w:r>
+        <w:t xml:space="preserve"> equals a lot of yen</w:t>
       </w:r>
       <w:commentRangeEnd w:id="31"/>
       <w:r>
@@ -5520,7 +5522,7 @@
                     <a:blip r:embed="rId10" cstate="print">
                       <a:extLst>
                         <a:ext uri="{28A0092B-C50C-407E-A947-70E740481C1C}">
-                          <a14:useLocalDpi xmlns:a14="http://schemas.microsoft.com/office/drawing/2010/main" xmlns:pic="http://schemas.openxmlformats.org/drawingml/2006/picture" xmlns:a="http://schemas.openxmlformats.org/drawingml/2006/main" xmlns:wps="http://schemas.microsoft.com/office/word/2010/wordprocessingShape" xmlns:wne="http://schemas.microsoft.com/office/word/2006/wordml" xmlns:wpi="http://schemas.microsoft.com/office/word/2010/wordprocessingInk" xmlns:wpg="http://schemas.microsoft.com/office/word/2010/wordprocessingGroup" xmlns:w14="http://schemas.microsoft.com/office/word/2010/wordml" xmlns:w="http://schemas.openxmlformats.org/wordprocessingml/2006/main" xmlns:w10="urn:schemas-microsoft-com:office:word" xmlns:wp="http://schemas.openxmlformats.org/drawingml/2006/wordprocessingDrawing" xmlns:wp14="http://schemas.microsoft.com/office/word/2010/wordprocessingDrawing" xmlns:v="urn:schemas-microsoft-com:vml" xmlns:m="http://schemas.openxmlformats.org/officeDocument/2006/math" xmlns:r="http://schemas.openxmlformats.org/officeDocument/2006/relationships" xmlns:o="urn:schemas-microsoft-com:office:office" xmlns:mv="urn:schemas-microsoft-com:mac:vml" xmlns:mc="http://schemas.openxmlformats.org/markup-compatibility/2006" xmlns:mo="http://schemas.microsoft.com/office/mac/office/2008/main" xmlns:wpc="http://schemas.microsoft.com/office/word/2010/wordprocessingCanvas" xmlns="" val="0"/>
+                          <a14:useLocalDpi xmlns="" xmlns:wpc="http://schemas.microsoft.com/office/word/2010/wordprocessingCanvas" xmlns:mo="http://schemas.microsoft.com/office/mac/office/2008/main" xmlns:mc="http://schemas.openxmlformats.org/markup-compatibility/2006" xmlns:mv="urn:schemas-microsoft-com:mac:vml" xmlns:o="urn:schemas-microsoft-com:office:office" xmlns:r="http://schemas.openxmlformats.org/officeDocument/2006/relationships" xmlns:m="http://schemas.openxmlformats.org/officeDocument/2006/math" xmlns:v="urn:schemas-microsoft-com:vml" xmlns:wp14="http://schemas.microsoft.com/office/word/2010/wordprocessingDrawing" xmlns:wp="http://schemas.openxmlformats.org/drawingml/2006/wordprocessingDrawing" xmlns:w10="urn:schemas-microsoft-com:office:word" xmlns:w="http://schemas.openxmlformats.org/wordprocessingml/2006/main" xmlns:w14="http://schemas.microsoft.com/office/word/2010/wordml" xmlns:wpg="http://schemas.microsoft.com/office/word/2010/wordprocessingGroup" xmlns:wpi="http://schemas.microsoft.com/office/word/2010/wordprocessingInk" xmlns:wne="http://schemas.microsoft.com/office/word/2006/wordml" xmlns:wps="http://schemas.microsoft.com/office/word/2010/wordprocessingShape" xmlns:a="http://schemas.openxmlformats.org/drawingml/2006/main" xmlns:pic="http://schemas.openxmlformats.org/drawingml/2006/picture" xmlns:a14="http://schemas.microsoft.com/office/drawing/2010/main" xmlns:ve="http://schemas.openxmlformats.org/markup-compatibility/2006" val="0"/>
                         </a:ext>
                       </a:extLst>
                     </a:blip>
@@ -5546,7 +5548,7 @@
                     </a:ln>
                     <a:extLst>
                       <a:ext uri="{FAA26D3D-D897-4be2-8F04-BA451C77F1D7}">
-                        <ma14:placeholderFlag xmlns:ma14="http://schemas.microsoft.com/office/mac/drawingml/2011/main" xmlns:pic="http://schemas.openxmlformats.org/drawingml/2006/picture" xmlns:a="http://schemas.openxmlformats.org/drawingml/2006/main" xmlns:wps="http://schemas.microsoft.com/office/word/2010/wordprocessingShape" xmlns:wne="http://schemas.microsoft.com/office/word/2006/wordml" xmlns:wpi="http://schemas.microsoft.com/office/word/2010/wordprocessingInk" xmlns:wpg="http://schemas.microsoft.com/office/word/2010/wordprocessingGroup" xmlns:w14="http://schemas.microsoft.com/office/word/2010/wordml" xmlns:w="http://schemas.openxmlformats.org/wordprocessingml/2006/main" xmlns:w10="urn:schemas-microsoft-com:office:word" xmlns:wp="http://schemas.openxmlformats.org/drawingml/2006/wordprocessingDrawing" xmlns:wp14="http://schemas.microsoft.com/office/word/2010/wordprocessingDrawing" xmlns:v="urn:schemas-microsoft-com:vml" xmlns:m="http://schemas.openxmlformats.org/officeDocument/2006/math" xmlns:r="http://schemas.openxmlformats.org/officeDocument/2006/relationships" xmlns:o="urn:schemas-microsoft-com:office:office" xmlns:mv="urn:schemas-microsoft-com:mac:vml" xmlns:mc="http://schemas.openxmlformats.org/markup-compatibility/2006" xmlns:mo="http://schemas.microsoft.com/office/mac/office/2008/main" xmlns:wpc="http://schemas.microsoft.com/office/word/2010/wordprocessingCanvas" xmlns=""/>
+                        <ma14:placeholderFlag xmlns="" xmlns:wpc="http://schemas.microsoft.com/office/word/2010/wordprocessingCanvas" xmlns:mo="http://schemas.microsoft.com/office/mac/office/2008/main" xmlns:mc="http://schemas.openxmlformats.org/markup-compatibility/2006" xmlns:mv="urn:schemas-microsoft-com:mac:vml" xmlns:o="urn:schemas-microsoft-com:office:office" xmlns:r="http://schemas.openxmlformats.org/officeDocument/2006/relationships" xmlns:m="http://schemas.openxmlformats.org/officeDocument/2006/math" xmlns:v="urn:schemas-microsoft-com:vml" xmlns:wp14="http://schemas.microsoft.com/office/word/2010/wordprocessingDrawing" xmlns:wp="http://schemas.openxmlformats.org/drawingml/2006/wordprocessingDrawing" xmlns:w10="urn:schemas-microsoft-com:office:word" xmlns:w="http://schemas.openxmlformats.org/wordprocessingml/2006/main" xmlns:w14="http://schemas.microsoft.com/office/word/2010/wordml" xmlns:wpg="http://schemas.microsoft.com/office/word/2010/wordprocessingGroup" xmlns:wpi="http://schemas.microsoft.com/office/word/2010/wordprocessingInk" xmlns:wne="http://schemas.microsoft.com/office/word/2006/wordml" xmlns:wps="http://schemas.microsoft.com/office/word/2010/wordprocessingShape" xmlns:a="http://schemas.openxmlformats.org/drawingml/2006/main" xmlns:pic="http://schemas.openxmlformats.org/drawingml/2006/picture" xmlns:ma14="http://schemas.microsoft.com/office/mac/drawingml/2011/main" xmlns:ve="http://schemas.openxmlformats.org/markup-compatibility/2006"/>
                       </a:ext>
                     </a:extLst>
                   </pic:spPr>
@@ -5613,13 +5615,7 @@
             <w:rPr>
               <w:noProof/>
             </w:rPr>
-            <w:t xml:space="preserve"> </w:t>
-          </w:r>
-          <w:r>
-            <w:rPr>
-              <w:noProof/>
-            </w:rPr>
-            <w:t>(Lah, 2011)</w:t>
+            <w:t xml:space="preserve"> (Lah)</w:t>
           </w:r>
           <w:r>
             <w:fldChar w:fldCharType="end"/>
@@ -5653,13 +5649,7 @@
             <w:rPr>
               <w:noProof/>
             </w:rPr>
-            <w:t xml:space="preserve"> </w:t>
-          </w:r>
-          <w:r>
-            <w:rPr>
-              <w:noProof/>
-            </w:rPr>
-            <w:t>(The CIA World Fact Book, 2012)</w:t>
+            <w:t xml:space="preserve"> (The CIA World Fact Book)</w:t>
           </w:r>
           <w:r>
             <w:fldChar w:fldCharType="end"/>
@@ -5673,7 +5663,15 @@
         <w:t xml:space="preserve"> </w:t>
       </w:r>
       <w:r>
-        <w:t>Japan’s service sector accounts for about three-quarters of it’s total economic output</w:t>
+        <w:t xml:space="preserve">Japan’s service sector accounts for about three-quarters of </w:t>
+      </w:r>
+      <w:proofErr w:type="gramStart"/>
+      <w:r>
+        <w:t>it’s</w:t>
+      </w:r>
+      <w:proofErr w:type="gramEnd"/>
+      <w:r>
+        <w:t xml:space="preserve"> total economic output</w:t>
       </w:r>
       <w:sdt>
         <w:sdtPr>
@@ -5694,13 +5692,7 @@
             <w:rPr>
               <w:noProof/>
             </w:rPr>
-            <w:t xml:space="preserve"> </w:t>
-          </w:r>
-          <w:r>
-            <w:rPr>
-              <w:noProof/>
-            </w:rPr>
-            <w:t>(Economy of Japan)</w:t>
+            <w:t xml:space="preserve"> (Economy of Japan)</w:t>
           </w:r>
           <w:r>
             <w:fldChar w:fldCharType="end"/>
@@ -5734,13 +5726,7 @@
             <w:rPr>
               <w:noProof/>
             </w:rPr>
-            <w:t xml:space="preserve"> </w:t>
-          </w:r>
-          <w:r>
-            <w:rPr>
-              <w:noProof/>
-            </w:rPr>
-            <w:t>(Chandler, 2011)</w:t>
+            <w:t xml:space="preserve"> (Chandler)</w:t>
           </w:r>
           <w:r>
             <w:fldChar w:fldCharType="end"/>
@@ -5769,13 +5755,7 @@
             <w:rPr>
               <w:noProof/>
             </w:rPr>
-            <w:t xml:space="preserve"> </w:t>
-          </w:r>
-          <w:r>
-            <w:rPr>
-              <w:noProof/>
-            </w:rPr>
-            <w:t>(Chandler, 2011)</w:t>
+            <w:t xml:space="preserve"> (Chandler)</w:t>
           </w:r>
           <w:r>
             <w:fldChar w:fldCharType="end"/>
@@ -5801,13 +5781,7 @@
             <w:rPr>
               <w:noProof/>
             </w:rPr>
-            <w:t xml:space="preserve"> </w:t>
-          </w:r>
-          <w:r>
-            <w:rPr>
-              <w:noProof/>
-            </w:rPr>
-            <w:t>(Economy of Japan)</w:t>
+            <w:t xml:space="preserve"> (Economy of Japan)</w:t>
           </w:r>
           <w:r>
             <w:fldChar w:fldCharType="end"/>
@@ -5862,7 +5836,10 @@
             <w:fldChar w:fldCharType="separate"/>
           </w:r>
           <w:r>
-            <w:t xml:space="preserve"> (Langlois, 2011)</w:t>
+            <w:rPr>
+              <w:noProof/>
+            </w:rPr>
+            <w:t xml:space="preserve"> (Langlois)</w:t>
           </w:r>
           <w:r>
             <w:fldChar w:fldCharType="end"/>
@@ -5891,7 +5868,47 @@
       </w:r>
       <w:commentRangeStart w:id="36"/>
       <w:r>
-        <w:t>formed.</w:t>
+        <w:t>formed</w:t>
+      </w:r>
+      <w:sdt>
+        <w:sdtPr>
+          <w:id w:val="31161856"/>
+          <w:citation/>
+        </w:sdtPr>
+        <w:sdtContent>
+          <w:r>
+            <w:fldChar w:fldCharType="begin"/>
+          </w:r>
+          <w:r>
+            <w:rPr>
+              <w:rFonts w:ascii="Times New Roman" w:hAnsi="Times New Roman"/>
+            </w:rPr>
+            <w:instrText xml:space="preserve"> CITATION Mar11 \l 1033 </w:instrText>
+          </w:r>
+          <w:r>
+            <w:fldChar w:fldCharType="separate"/>
+          </w:r>
+          <w:r>
+            <w:rPr>
+              <w:rFonts w:ascii="Times New Roman" w:hAnsi="Times New Roman"/>
+              <w:noProof/>
+            </w:rPr>
+            <w:t xml:space="preserve"> </w:t>
+          </w:r>
+          <w:r>
+            <w:rPr>
+              <w:rFonts w:ascii="Times New Roman" w:hAnsi="Times New Roman"/>
+              <w:noProof/>
+            </w:rPr>
+            <w:t>(Chandler)</w:t>
+          </w:r>
+          <w:r>
+            <w:fldChar w:fldCharType="end"/>
+          </w:r>
+        </w:sdtContent>
+      </w:sdt>
+      <w:r>
+        <w:t>.</w:t>
       </w:r>
       <w:r>
         <w:rPr>
@@ -6016,7 +6033,7 @@
                     <a:blip r:embed="rId11" cstate="print">
                       <a:extLst>
                         <a:ext uri="{28A0092B-C50C-407E-A947-70E740481C1C}">
-                          <a14:useLocalDpi xmlns:a14="http://schemas.microsoft.com/office/drawing/2010/main" xmlns:pic="http://schemas.openxmlformats.org/drawingml/2006/picture" xmlns:a="http://schemas.openxmlformats.org/drawingml/2006/main" xmlns:wps="http://schemas.microsoft.com/office/word/2010/wordprocessingShape" xmlns:wne="http://schemas.microsoft.com/office/word/2006/wordml" xmlns:wpi="http://schemas.microsoft.com/office/word/2010/wordprocessingInk" xmlns:wpg="http://schemas.microsoft.com/office/word/2010/wordprocessingGroup" xmlns:w14="http://schemas.microsoft.com/office/word/2010/wordml" xmlns:w="http://schemas.openxmlformats.org/wordprocessingml/2006/main" xmlns:w10="urn:schemas-microsoft-com:office:word" xmlns:wp="http://schemas.openxmlformats.org/drawingml/2006/wordprocessingDrawing" xmlns:wp14="http://schemas.microsoft.com/office/word/2010/wordprocessingDrawing" xmlns:v="urn:schemas-microsoft-com:vml" xmlns:m="http://schemas.openxmlformats.org/officeDocument/2006/math" xmlns:r="http://schemas.openxmlformats.org/officeDocument/2006/relationships" xmlns:o="urn:schemas-microsoft-com:office:office" xmlns:mv="urn:schemas-microsoft-com:mac:vml" xmlns:mc="http://schemas.openxmlformats.org/markup-compatibility/2006" xmlns:mo="http://schemas.microsoft.com/office/mac/office/2008/main" xmlns:wpc="http://schemas.microsoft.com/office/word/2010/wordprocessingCanvas" xmlns="" val="0"/>
+                          <a14:useLocalDpi xmlns="" xmlns:wpc="http://schemas.microsoft.com/office/word/2010/wordprocessingCanvas" xmlns:mo="http://schemas.microsoft.com/office/mac/office/2008/main" xmlns:mc="http://schemas.openxmlformats.org/markup-compatibility/2006" xmlns:mv="urn:schemas-microsoft-com:mac:vml" xmlns:o="urn:schemas-microsoft-com:office:office" xmlns:r="http://schemas.openxmlformats.org/officeDocument/2006/relationships" xmlns:m="http://schemas.openxmlformats.org/officeDocument/2006/math" xmlns:v="urn:schemas-microsoft-com:vml" xmlns:wp14="http://schemas.microsoft.com/office/word/2010/wordprocessingDrawing" xmlns:wp="http://schemas.openxmlformats.org/drawingml/2006/wordprocessingDrawing" xmlns:w10="urn:schemas-microsoft-com:office:word" xmlns:w="http://schemas.openxmlformats.org/wordprocessingml/2006/main" xmlns:w14="http://schemas.microsoft.com/office/word/2010/wordml" xmlns:wpg="http://schemas.microsoft.com/office/word/2010/wordprocessingGroup" xmlns:wpi="http://schemas.microsoft.com/office/word/2010/wordprocessingInk" xmlns:wne="http://schemas.microsoft.com/office/word/2006/wordml" xmlns:wps="http://schemas.microsoft.com/office/word/2010/wordprocessingShape" xmlns:a="http://schemas.openxmlformats.org/drawingml/2006/main" xmlns:pic="http://schemas.openxmlformats.org/drawingml/2006/picture" xmlns:a14="http://schemas.microsoft.com/office/drawing/2010/main" xmlns:ve="http://schemas.openxmlformats.org/markup-compatibility/2006" val="0"/>
                         </a:ext>
                       </a:extLst>
                     </a:blip>
@@ -6042,7 +6059,7 @@
                     </a:ln>
                     <a:extLst>
                       <a:ext uri="{FAA26D3D-D897-4be2-8F04-BA451C77F1D7}">
-                        <ma14:placeholderFlag xmlns:ma14="http://schemas.microsoft.com/office/mac/drawingml/2011/main" xmlns:pic="http://schemas.openxmlformats.org/drawingml/2006/picture" xmlns:a="http://schemas.openxmlformats.org/drawingml/2006/main" xmlns:wps="http://schemas.microsoft.com/office/word/2010/wordprocessingShape" xmlns:wne="http://schemas.microsoft.com/office/word/2006/wordml" xmlns:wpi="http://schemas.microsoft.com/office/word/2010/wordprocessingInk" xmlns:wpg="http://schemas.microsoft.com/office/word/2010/wordprocessingGroup" xmlns:w14="http://schemas.microsoft.com/office/word/2010/wordml" xmlns:w="http://schemas.openxmlformats.org/wordprocessingml/2006/main" xmlns:w10="urn:schemas-microsoft-com:office:word" xmlns:wp="http://schemas.openxmlformats.org/drawingml/2006/wordprocessingDrawing" xmlns:wp14="http://schemas.microsoft.com/office/word/2010/wordprocessingDrawing" xmlns:v="urn:schemas-microsoft-com:vml" xmlns:m="http://schemas.openxmlformats.org/officeDocument/2006/math" xmlns:r="http://schemas.openxmlformats.org/officeDocument/2006/relationships" xmlns:o="urn:schemas-microsoft-com:office:office" xmlns:mv="urn:schemas-microsoft-com:mac:vml" xmlns:mc="http://schemas.openxmlformats.org/markup-compatibility/2006" xmlns:mo="http://schemas.microsoft.com/office/mac/office/2008/main" xmlns:wpc="http://schemas.microsoft.com/office/word/2010/wordprocessingCanvas" xmlns=""/>
+                        <ma14:placeholderFlag xmlns="" xmlns:wpc="http://schemas.microsoft.com/office/word/2010/wordprocessingCanvas" xmlns:mo="http://schemas.microsoft.com/office/mac/office/2008/main" xmlns:mc="http://schemas.openxmlformats.org/markup-compatibility/2006" xmlns:mv="urn:schemas-microsoft-com:mac:vml" xmlns:o="urn:schemas-microsoft-com:office:office" xmlns:r="http://schemas.openxmlformats.org/officeDocument/2006/relationships" xmlns:m="http://schemas.openxmlformats.org/officeDocument/2006/math" xmlns:v="urn:schemas-microsoft-com:vml" xmlns:wp14="http://schemas.microsoft.com/office/word/2010/wordprocessingDrawing" xmlns:wp="http://schemas.openxmlformats.org/drawingml/2006/wordprocessingDrawing" xmlns:w10="urn:schemas-microsoft-com:office:word" xmlns:w="http://schemas.openxmlformats.org/wordprocessingml/2006/main" xmlns:w14="http://schemas.microsoft.com/office/word/2010/wordml" xmlns:wpg="http://schemas.microsoft.com/office/word/2010/wordprocessingGroup" xmlns:wpi="http://schemas.microsoft.com/office/word/2010/wordprocessingInk" xmlns:wne="http://schemas.microsoft.com/office/word/2006/wordml" xmlns:wps="http://schemas.microsoft.com/office/word/2010/wordprocessingShape" xmlns:a="http://schemas.openxmlformats.org/drawingml/2006/main" xmlns:pic="http://schemas.openxmlformats.org/drawingml/2006/picture" xmlns:ma14="http://schemas.microsoft.com/office/mac/drawingml/2011/main" xmlns:ve="http://schemas.openxmlformats.org/markup-compatibility/2006"/>
                       </a:ext>
                     </a:extLst>
                   </pic:spPr>
@@ -6162,7 +6179,7 @@
                     <a:blip r:embed="rId12" cstate="print">
                       <a:extLst>
                         <a:ext uri="{28A0092B-C50C-407E-A947-70E740481C1C}">
-                          <a14:useLocalDpi xmlns:a14="http://schemas.microsoft.com/office/drawing/2010/main" xmlns:pic="http://schemas.openxmlformats.org/drawingml/2006/picture" xmlns:a="http://schemas.openxmlformats.org/drawingml/2006/main" xmlns:wps="http://schemas.microsoft.com/office/word/2010/wordprocessingShape" xmlns:wne="http://schemas.microsoft.com/office/word/2006/wordml" xmlns:wpi="http://schemas.microsoft.com/office/word/2010/wordprocessingInk" xmlns:wpg="http://schemas.microsoft.com/office/word/2010/wordprocessingGroup" xmlns:w14="http://schemas.microsoft.com/office/word/2010/wordml" xmlns:w="http://schemas.openxmlformats.org/wordprocessingml/2006/main" xmlns:w10="urn:schemas-microsoft-com:office:word" xmlns:wp="http://schemas.openxmlformats.org/drawingml/2006/wordprocessingDrawing" xmlns:wp14="http://schemas.microsoft.com/office/word/2010/wordprocessingDrawing" xmlns:v="urn:schemas-microsoft-com:vml" xmlns:m="http://schemas.openxmlformats.org/officeDocument/2006/math" xmlns:r="http://schemas.openxmlformats.org/officeDocument/2006/relationships" xmlns:o="urn:schemas-microsoft-com:office:office" xmlns:mv="urn:schemas-microsoft-com:mac:vml" xmlns:mc="http://schemas.openxmlformats.org/markup-compatibility/2006" xmlns:mo="http://schemas.microsoft.com/office/mac/office/2008/main" xmlns:wpc="http://schemas.microsoft.com/office/word/2010/wordprocessingCanvas" xmlns="" val="0"/>
+                          <a14:useLocalDpi xmlns="" xmlns:wpc="http://schemas.microsoft.com/office/word/2010/wordprocessingCanvas" xmlns:mo="http://schemas.microsoft.com/office/mac/office/2008/main" xmlns:mc="http://schemas.openxmlformats.org/markup-compatibility/2006" xmlns:mv="urn:schemas-microsoft-com:mac:vml" xmlns:o="urn:schemas-microsoft-com:office:office" xmlns:r="http://schemas.openxmlformats.org/officeDocument/2006/relationships" xmlns:m="http://schemas.openxmlformats.org/officeDocument/2006/math" xmlns:v="urn:schemas-microsoft-com:vml" xmlns:wp14="http://schemas.microsoft.com/office/word/2010/wordprocessingDrawing" xmlns:wp="http://schemas.openxmlformats.org/drawingml/2006/wordprocessingDrawing" xmlns:w10="urn:schemas-microsoft-com:office:word" xmlns:w="http://schemas.openxmlformats.org/wordprocessingml/2006/main" xmlns:w14="http://schemas.microsoft.com/office/word/2010/wordml" xmlns:wpg="http://schemas.microsoft.com/office/word/2010/wordprocessingGroup" xmlns:wpi="http://schemas.microsoft.com/office/word/2010/wordprocessingInk" xmlns:wne="http://schemas.microsoft.com/office/word/2006/wordml" xmlns:wps="http://schemas.microsoft.com/office/word/2010/wordprocessingShape" xmlns:a="http://schemas.openxmlformats.org/drawingml/2006/main" xmlns:pic="http://schemas.openxmlformats.org/drawingml/2006/picture" xmlns:a14="http://schemas.microsoft.com/office/drawing/2010/main" xmlns:ve="http://schemas.openxmlformats.org/markup-compatibility/2006" val="0"/>
                         </a:ext>
                       </a:extLst>
                     </a:blip>
@@ -6188,7 +6205,7 @@
                     </a:ln>
                     <a:extLst>
                       <a:ext uri="{FAA26D3D-D897-4be2-8F04-BA451C77F1D7}">
-                        <ma14:placeholderFlag xmlns:ma14="http://schemas.microsoft.com/office/mac/drawingml/2011/main" xmlns:pic="http://schemas.openxmlformats.org/drawingml/2006/picture" xmlns:a="http://schemas.openxmlformats.org/drawingml/2006/main" xmlns:wps="http://schemas.microsoft.com/office/word/2010/wordprocessingShape" xmlns:wne="http://schemas.microsoft.com/office/word/2006/wordml" xmlns:wpi="http://schemas.microsoft.com/office/word/2010/wordprocessingInk" xmlns:wpg="http://schemas.microsoft.com/office/word/2010/wordprocessingGroup" xmlns:w14="http://schemas.microsoft.com/office/word/2010/wordml" xmlns:w="http://schemas.openxmlformats.org/wordprocessingml/2006/main" xmlns:w10="urn:schemas-microsoft-com:office:word" xmlns:wp="http://schemas.openxmlformats.org/drawingml/2006/wordprocessingDrawing" xmlns:wp14="http://schemas.microsoft.com/office/word/2010/wordprocessingDrawing" xmlns:v="urn:schemas-microsoft-com:vml" xmlns:m="http://schemas.openxmlformats.org/officeDocument/2006/math" xmlns:r="http://schemas.openxmlformats.org/officeDocument/2006/relationships" xmlns:o="urn:schemas-microsoft-com:office:office" xmlns:mv="urn:schemas-microsoft-com:mac:vml" xmlns:mc="http://schemas.openxmlformats.org/markup-compatibility/2006" xmlns:mo="http://schemas.microsoft.com/office/mac/office/2008/main" xmlns:wpc="http://schemas.microsoft.com/office/word/2010/wordprocessingCanvas" xmlns=""/>
+                        <ma14:placeholderFlag xmlns="" xmlns:wpc="http://schemas.microsoft.com/office/word/2010/wordprocessingCanvas" xmlns:mo="http://schemas.microsoft.com/office/mac/office/2008/main" xmlns:mc="http://schemas.openxmlformats.org/markup-compatibility/2006" xmlns:mv="urn:schemas-microsoft-com:mac:vml" xmlns:o="urn:schemas-microsoft-com:office:office" xmlns:r="http://schemas.openxmlformats.org/officeDocument/2006/relationships" xmlns:m="http://schemas.openxmlformats.org/officeDocument/2006/math" xmlns:v="urn:schemas-microsoft-com:vml" xmlns:wp14="http://schemas.microsoft.com/office/word/2010/wordprocessingDrawing" xmlns:wp="http://schemas.openxmlformats.org/drawingml/2006/wordprocessingDrawing" xmlns:w10="urn:schemas-microsoft-com:office:word" xmlns:w="http://schemas.openxmlformats.org/wordprocessingml/2006/main" xmlns:w14="http://schemas.microsoft.com/office/word/2010/wordml" xmlns:wpg="http://schemas.microsoft.com/office/word/2010/wordprocessingGroup" xmlns:wpi="http://schemas.microsoft.com/office/word/2010/wordprocessingInk" xmlns:wne="http://schemas.microsoft.com/office/word/2006/wordml" xmlns:wps="http://schemas.microsoft.com/office/word/2010/wordprocessingShape" xmlns:a="http://schemas.openxmlformats.org/drawingml/2006/main" xmlns:pic="http://schemas.openxmlformats.org/drawingml/2006/picture" xmlns:ma14="http://schemas.microsoft.com/office/mac/drawingml/2011/main" xmlns:ve="http://schemas.openxmlformats.org/markup-compatibility/2006"/>
                       </a:ext>
                     </a:extLst>
                   </pic:spPr>
@@ -6296,7 +6313,7 @@
                     <a:blip r:embed="rId13" cstate="print">
                       <a:extLst>
                         <a:ext uri="{28A0092B-C50C-407E-A947-70E740481C1C}">
-                          <a14:useLocalDpi xmlns:a14="http://schemas.microsoft.com/office/drawing/2010/main" xmlns:pic="http://schemas.openxmlformats.org/drawingml/2006/picture" xmlns:a="http://schemas.openxmlformats.org/drawingml/2006/main" xmlns:wps="http://schemas.microsoft.com/office/word/2010/wordprocessingShape" xmlns:wne="http://schemas.microsoft.com/office/word/2006/wordml" xmlns:wpi="http://schemas.microsoft.com/office/word/2010/wordprocessingInk" xmlns:wpg="http://schemas.microsoft.com/office/word/2010/wordprocessingGroup" xmlns:w14="http://schemas.microsoft.com/office/word/2010/wordml" xmlns:w="http://schemas.openxmlformats.org/wordprocessingml/2006/main" xmlns:w10="urn:schemas-microsoft-com:office:word" xmlns:wp="http://schemas.openxmlformats.org/drawingml/2006/wordprocessingDrawing" xmlns:wp14="http://schemas.microsoft.com/office/word/2010/wordprocessingDrawing" xmlns:v="urn:schemas-microsoft-com:vml" xmlns:m="http://schemas.openxmlformats.org/officeDocument/2006/math" xmlns:r="http://schemas.openxmlformats.org/officeDocument/2006/relationships" xmlns:o="urn:schemas-microsoft-com:office:office" xmlns:mv="urn:schemas-microsoft-com:mac:vml" xmlns:mc="http://schemas.openxmlformats.org/markup-compatibility/2006" xmlns:mo="http://schemas.microsoft.com/office/mac/office/2008/main" xmlns:wpc="http://schemas.microsoft.com/office/word/2010/wordprocessingCanvas" xmlns="" val="0"/>
+                          <a14:useLocalDpi xmlns="" xmlns:wpc="http://schemas.microsoft.com/office/word/2010/wordprocessingCanvas" xmlns:mo="http://schemas.microsoft.com/office/mac/office/2008/main" xmlns:mc="http://schemas.openxmlformats.org/markup-compatibility/2006" xmlns:mv="urn:schemas-microsoft-com:mac:vml" xmlns:o="urn:schemas-microsoft-com:office:office" xmlns:r="http://schemas.openxmlformats.org/officeDocument/2006/relationships" xmlns:m="http://schemas.openxmlformats.org/officeDocument/2006/math" xmlns:v="urn:schemas-microsoft-com:vml" xmlns:wp14="http://schemas.microsoft.com/office/word/2010/wordprocessingDrawing" xmlns:wp="http://schemas.openxmlformats.org/drawingml/2006/wordprocessingDrawing" xmlns:w10="urn:schemas-microsoft-com:office:word" xmlns:w="http://schemas.openxmlformats.org/wordprocessingml/2006/main" xmlns:w14="http://schemas.microsoft.com/office/word/2010/wordml" xmlns:wpg="http://schemas.microsoft.com/office/word/2010/wordprocessingGroup" xmlns:wpi="http://schemas.microsoft.com/office/word/2010/wordprocessingInk" xmlns:wne="http://schemas.microsoft.com/office/word/2006/wordml" xmlns:wps="http://schemas.microsoft.com/office/word/2010/wordprocessingShape" xmlns:a="http://schemas.openxmlformats.org/drawingml/2006/main" xmlns:pic="http://schemas.openxmlformats.org/drawingml/2006/picture" xmlns:a14="http://schemas.microsoft.com/office/drawing/2010/main" xmlns:ve="http://schemas.openxmlformats.org/markup-compatibility/2006" val="0"/>
                         </a:ext>
                       </a:extLst>
                     </a:blip>
@@ -6314,7 +6331,7 @@
                     </a:prstGeom>
                     <a:extLst>
                       <a:ext uri="{FAA26D3D-D897-4be2-8F04-BA451C77F1D7}">
-                        <ma14:placeholderFlag xmlns:ma14="http://schemas.microsoft.com/office/mac/drawingml/2011/main" xmlns:pic="http://schemas.openxmlformats.org/drawingml/2006/picture" xmlns:a="http://schemas.openxmlformats.org/drawingml/2006/main" xmlns:wps="http://schemas.microsoft.com/office/word/2010/wordprocessingShape" xmlns:wne="http://schemas.microsoft.com/office/word/2006/wordml" xmlns:wpi="http://schemas.microsoft.com/office/word/2010/wordprocessingInk" xmlns:wpg="http://schemas.microsoft.com/office/word/2010/wordprocessingGroup" xmlns:w14="http://schemas.microsoft.com/office/word/2010/wordml" xmlns:w="http://schemas.openxmlformats.org/wordprocessingml/2006/main" xmlns:w10="urn:schemas-microsoft-com:office:word" xmlns:wp="http://schemas.openxmlformats.org/drawingml/2006/wordprocessingDrawing" xmlns:wp14="http://schemas.microsoft.com/office/word/2010/wordprocessingDrawing" xmlns:v="urn:schemas-microsoft-com:vml" xmlns:m="http://schemas.openxmlformats.org/officeDocument/2006/math" xmlns:r="http://schemas.openxmlformats.org/officeDocument/2006/relationships" xmlns:o="urn:schemas-microsoft-com:office:office" xmlns:mv="urn:schemas-microsoft-com:mac:vml" xmlns:mc="http://schemas.openxmlformats.org/markup-compatibility/2006" xmlns:mo="http://schemas.microsoft.com/office/mac/office/2008/main" xmlns:wpc="http://schemas.microsoft.com/office/word/2010/wordprocessingCanvas" xmlns=""/>
+                        <ma14:placeholderFlag xmlns="" xmlns:wpc="http://schemas.microsoft.com/office/word/2010/wordprocessingCanvas" xmlns:mo="http://schemas.microsoft.com/office/mac/office/2008/main" xmlns:mc="http://schemas.openxmlformats.org/markup-compatibility/2006" xmlns:mv="urn:schemas-microsoft-com:mac:vml" xmlns:o="urn:schemas-microsoft-com:office:office" xmlns:r="http://schemas.openxmlformats.org/officeDocument/2006/relationships" xmlns:m="http://schemas.openxmlformats.org/officeDocument/2006/math" xmlns:v="urn:schemas-microsoft-com:vml" xmlns:wp14="http://schemas.microsoft.com/office/word/2010/wordprocessingDrawing" xmlns:wp="http://schemas.openxmlformats.org/drawingml/2006/wordprocessingDrawing" xmlns:w10="urn:schemas-microsoft-com:office:word" xmlns:w="http://schemas.openxmlformats.org/wordprocessingml/2006/main" xmlns:w14="http://schemas.microsoft.com/office/word/2010/wordml" xmlns:wpg="http://schemas.microsoft.com/office/word/2010/wordprocessingGroup" xmlns:wpi="http://schemas.microsoft.com/office/word/2010/wordprocessingInk" xmlns:wne="http://schemas.microsoft.com/office/word/2006/wordml" xmlns:wps="http://schemas.microsoft.com/office/word/2010/wordprocessingShape" xmlns:a="http://schemas.openxmlformats.org/drawingml/2006/main" xmlns:pic="http://schemas.openxmlformats.org/drawingml/2006/picture" xmlns:ma14="http://schemas.microsoft.com/office/mac/drawingml/2011/main" xmlns:ve="http://schemas.openxmlformats.org/markup-compatibility/2006"/>
                       </a:ext>
                     </a:extLst>
                   </pic:spPr>
@@ -6446,7 +6463,14 @@
         <w:rPr>
           <w:bCs/>
         </w:rPr>
-        <w:t xml:space="preserve"> Because of Japan’s limited natural resources, even less work in the mining industry. Most Japanese work in</w:t>
+        <w:t xml:space="preserve"> Because of Japan’s limited natural resources, even less work in the mining industry. </w:t>
+      </w:r>
+      <w:proofErr w:type="gramStart"/>
+      <w:r>
+        <w:rPr>
+          <w:bCs/>
+        </w:rPr>
+        <w:t>Most Japanese work in</w:t>
       </w:r>
       <w:r>
         <w:t xml:space="preserve"> </w:t>
@@ -6463,6 +6487,7 @@
       <w:r>
         <w:t>.</w:t>
       </w:r>
+      <w:proofErr w:type="gramEnd"/>
       <w:r>
         <w:t xml:space="preserve"> </w:t>
       </w:r>
@@ -6590,7 +6615,7 @@
                     <a:blip r:embed="rId14" cstate="print">
                       <a:extLst>
                         <a:ext uri="{28A0092B-C50C-407E-A947-70E740481C1C}">
-                          <a14:useLocalDpi xmlns:a14="http://schemas.microsoft.com/office/drawing/2010/main" xmlns:pic="http://schemas.openxmlformats.org/drawingml/2006/picture" xmlns:a="http://schemas.openxmlformats.org/drawingml/2006/main" xmlns:wps="http://schemas.microsoft.com/office/word/2010/wordprocessingShape" xmlns:wne="http://schemas.microsoft.com/office/word/2006/wordml" xmlns:wpi="http://schemas.microsoft.com/office/word/2010/wordprocessingInk" xmlns:wpg="http://schemas.microsoft.com/office/word/2010/wordprocessingGroup" xmlns:w14="http://schemas.microsoft.com/office/word/2010/wordml" xmlns:w="http://schemas.openxmlformats.org/wordprocessingml/2006/main" xmlns:w10="urn:schemas-microsoft-com:office:word" xmlns:wp="http://schemas.openxmlformats.org/drawingml/2006/wordprocessingDrawing" xmlns:wp14="http://schemas.microsoft.com/office/word/2010/wordprocessingDrawing" xmlns:v="urn:schemas-microsoft-com:vml" xmlns:m="http://schemas.openxmlformats.org/officeDocument/2006/math" xmlns:r="http://schemas.openxmlformats.org/officeDocument/2006/relationships" xmlns:o="urn:schemas-microsoft-com:office:office" xmlns:mv="urn:schemas-microsoft-com:mac:vml" xmlns:mc="http://schemas.openxmlformats.org/markup-compatibility/2006" xmlns:mo="http://schemas.microsoft.com/office/mac/office/2008/main" xmlns:wpc="http://schemas.microsoft.com/office/word/2010/wordprocessingCanvas" xmlns="" val="0"/>
+                          <a14:useLocalDpi xmlns="" xmlns:wpc="http://schemas.microsoft.com/office/word/2010/wordprocessingCanvas" xmlns:mo="http://schemas.microsoft.com/office/mac/office/2008/main" xmlns:mc="http://schemas.openxmlformats.org/markup-compatibility/2006" xmlns:mv="urn:schemas-microsoft-com:mac:vml" xmlns:o="urn:schemas-microsoft-com:office:office" xmlns:r="http://schemas.openxmlformats.org/officeDocument/2006/relationships" xmlns:m="http://schemas.openxmlformats.org/officeDocument/2006/math" xmlns:v="urn:schemas-microsoft-com:vml" xmlns:wp14="http://schemas.microsoft.com/office/word/2010/wordprocessingDrawing" xmlns:wp="http://schemas.openxmlformats.org/drawingml/2006/wordprocessingDrawing" xmlns:w10="urn:schemas-microsoft-com:office:word" xmlns:w="http://schemas.openxmlformats.org/wordprocessingml/2006/main" xmlns:w14="http://schemas.microsoft.com/office/word/2010/wordml" xmlns:wpg="http://schemas.microsoft.com/office/word/2010/wordprocessingGroup" xmlns:wpi="http://schemas.microsoft.com/office/word/2010/wordprocessingInk" xmlns:wne="http://schemas.microsoft.com/office/word/2006/wordml" xmlns:wps="http://schemas.microsoft.com/office/word/2010/wordprocessingShape" xmlns:a="http://schemas.openxmlformats.org/drawingml/2006/main" xmlns:pic="http://schemas.openxmlformats.org/drawingml/2006/picture" xmlns:a14="http://schemas.microsoft.com/office/drawing/2010/main" xmlns:ve="http://schemas.openxmlformats.org/markup-compatibility/2006" val="0"/>
                         </a:ext>
                       </a:extLst>
                     </a:blip>
@@ -6616,7 +6641,7 @@
                     </a:ln>
                     <a:extLst>
                       <a:ext uri="{FAA26D3D-D897-4be2-8F04-BA451C77F1D7}">
-                        <ma14:placeholderFlag xmlns:ma14="http://schemas.microsoft.com/office/mac/drawingml/2011/main" xmlns:pic="http://schemas.openxmlformats.org/drawingml/2006/picture" xmlns:a="http://schemas.openxmlformats.org/drawingml/2006/main" xmlns:wps="http://schemas.microsoft.com/office/word/2010/wordprocessingShape" xmlns:wne="http://schemas.microsoft.com/office/word/2006/wordml" xmlns:wpi="http://schemas.microsoft.com/office/word/2010/wordprocessingInk" xmlns:wpg="http://schemas.microsoft.com/office/word/2010/wordprocessingGroup" xmlns:w14="http://schemas.microsoft.com/office/word/2010/wordml" xmlns:w="http://schemas.openxmlformats.org/wordprocessingml/2006/main" xmlns:w10="urn:schemas-microsoft-com:office:word" xmlns:wp="http://schemas.openxmlformats.org/drawingml/2006/wordprocessingDrawing" xmlns:wp14="http://schemas.microsoft.com/office/word/2010/wordprocessingDrawing" xmlns:v="urn:schemas-microsoft-com:vml" xmlns:m="http://schemas.openxmlformats.org/officeDocument/2006/math" xmlns:r="http://schemas.openxmlformats.org/officeDocument/2006/relationships" xmlns:o="urn:schemas-microsoft-com:office:office" xmlns:mv="urn:schemas-microsoft-com:mac:vml" xmlns:mc="http://schemas.openxmlformats.org/markup-compatibility/2006" xmlns:mo="http://schemas.microsoft.com/office/mac/office/2008/main" xmlns:wpc="http://schemas.microsoft.com/office/word/2010/wordprocessingCanvas" xmlns=""/>
+                        <ma14:placeholderFlag xmlns="" xmlns:wpc="http://schemas.microsoft.com/office/word/2010/wordprocessingCanvas" xmlns:mo="http://schemas.microsoft.com/office/mac/office/2008/main" xmlns:mc="http://schemas.openxmlformats.org/markup-compatibility/2006" xmlns:mv="urn:schemas-microsoft-com:mac:vml" xmlns:o="urn:schemas-microsoft-com:office:office" xmlns:r="http://schemas.openxmlformats.org/officeDocument/2006/relationships" xmlns:m="http://schemas.openxmlformats.org/officeDocument/2006/math" xmlns:v="urn:schemas-microsoft-com:vml" xmlns:wp14="http://schemas.microsoft.com/office/word/2010/wordprocessingDrawing" xmlns:wp="http://schemas.openxmlformats.org/drawingml/2006/wordprocessingDrawing" xmlns:w10="urn:schemas-microsoft-com:office:word" xmlns:w="http://schemas.openxmlformats.org/wordprocessingml/2006/main" xmlns:w14="http://schemas.microsoft.com/office/word/2010/wordml" xmlns:wpg="http://schemas.microsoft.com/office/word/2010/wordprocessingGroup" xmlns:wpi="http://schemas.microsoft.com/office/word/2010/wordprocessingInk" xmlns:wne="http://schemas.microsoft.com/office/word/2006/wordml" xmlns:wps="http://schemas.microsoft.com/office/word/2010/wordprocessingShape" xmlns:a="http://schemas.openxmlformats.org/drawingml/2006/main" xmlns:pic="http://schemas.openxmlformats.org/drawingml/2006/picture" xmlns:ma14="http://schemas.microsoft.com/office/mac/drawingml/2011/main" xmlns:ve="http://schemas.openxmlformats.org/markup-compatibility/2006"/>
                       </a:ext>
                     </a:extLst>
                   </pic:spPr>
@@ -6731,13 +6756,7 @@
             <w:rPr>
               <w:noProof/>
             </w:rPr>
-            <w:t xml:space="preserve"> </w:t>
-          </w:r>
-          <w:r>
-            <w:rPr>
-              <w:noProof/>
-            </w:rPr>
-            <w:t>(Bremner, 2012)</w:t>
+            <w:t xml:space="preserve"> (Bremner)</w:t>
           </w:r>
           <w:r>
             <w:fldChar w:fldCharType="end"/>
@@ -6780,13 +6799,7 @@
             <w:rPr>
               <w:noProof/>
             </w:rPr>
-            <w:t xml:space="preserve"> </w:t>
-          </w:r>
-          <w:r>
-            <w:rPr>
-              <w:noProof/>
-            </w:rPr>
-            <w:t>(Alverez, 2008)</w:t>
+            <w:t xml:space="preserve"> (Alverez)</w:t>
           </w:r>
           <w:r>
             <w:fldChar w:fldCharType="end"/>
@@ -6824,13 +6837,7 @@
             <w:rPr>
               <w:noProof/>
             </w:rPr>
-            <w:t xml:space="preserve"> </w:t>
-          </w:r>
-          <w:r>
-            <w:rPr>
-              <w:noProof/>
-            </w:rPr>
-            <w:t>(Alverez, 2008)</w:t>
+            <w:t xml:space="preserve"> (Alverez)</w:t>
           </w:r>
           <w:r>
             <w:fldChar w:fldCharType="end"/>
@@ -6864,16 +6871,18 @@
             <w:rPr>
               <w:noProof/>
             </w:rPr>
-            <w:t>(Japan Internet Usage, 2010)</w:t>
+            <w:t>(Japan Internet Usage)</w:t>
           </w:r>
           <w:r>
             <w:fldChar w:fldCharType="end"/>
           </w:r>
+          <w:proofErr w:type="gramStart"/>
         </w:sdtContent>
       </w:sdt>
       <w:r>
         <w:t>.</w:t>
       </w:r>
+      <w:proofErr w:type="gramEnd"/>
     </w:p>
     <w:p>
       <w:r>
@@ -6898,13 +6907,7 @@
             <w:rPr>
               <w:noProof/>
             </w:rPr>
-            <w:t xml:space="preserve"> </w:t>
-          </w:r>
-          <w:r>
-            <w:rPr>
-              <w:noProof/>
-            </w:rPr>
-            <w:t>(Boswell, 2012)</w:t>
+            <w:t xml:space="preserve"> (Boswell)</w:t>
           </w:r>
           <w:r>
             <w:fldChar w:fldCharType="end"/>
@@ -6985,7 +6988,7 @@
                     <a:blip r:embed="rId20">
                       <a:extLst>
                         <a:ext uri="{28A0092B-C50C-407E-A947-70E740481C1C}">
-                          <a14:useLocalDpi xmlns:a14="http://schemas.microsoft.com/office/drawing/2010/main" xmlns:pic="http://schemas.openxmlformats.org/drawingml/2006/picture" xmlns:a="http://schemas.openxmlformats.org/drawingml/2006/main" xmlns:wps="http://schemas.microsoft.com/office/word/2010/wordprocessingShape" xmlns:wne="http://schemas.microsoft.com/office/word/2006/wordml" xmlns:wpi="http://schemas.microsoft.com/office/word/2010/wordprocessingInk" xmlns:wpg="http://schemas.microsoft.com/office/word/2010/wordprocessingGroup" xmlns:w14="http://schemas.microsoft.com/office/word/2010/wordml" xmlns:w="http://schemas.openxmlformats.org/wordprocessingml/2006/main" xmlns:w10="urn:schemas-microsoft-com:office:word" xmlns:wp="http://schemas.openxmlformats.org/drawingml/2006/wordprocessingDrawing" xmlns:wp14="http://schemas.microsoft.com/office/word/2010/wordprocessingDrawing" xmlns:v="urn:schemas-microsoft-com:vml" xmlns:m="http://schemas.openxmlformats.org/officeDocument/2006/math" xmlns:r="http://schemas.openxmlformats.org/officeDocument/2006/relationships" xmlns:o="urn:schemas-microsoft-com:office:office" xmlns:mv="urn:schemas-microsoft-com:mac:vml" xmlns:mc="http://schemas.openxmlformats.org/markup-compatibility/2006" xmlns:mo="http://schemas.microsoft.com/office/mac/office/2008/main" xmlns:wpc="http://schemas.microsoft.com/office/word/2010/wordprocessingCanvas" xmlns="" val="0"/>
+                          <a14:useLocalDpi xmlns="" xmlns:wpc="http://schemas.microsoft.com/office/word/2010/wordprocessingCanvas" xmlns:mo="http://schemas.microsoft.com/office/mac/office/2008/main" xmlns:mc="http://schemas.openxmlformats.org/markup-compatibility/2006" xmlns:mv="urn:schemas-microsoft-com:mac:vml" xmlns:o="urn:schemas-microsoft-com:office:office" xmlns:r="http://schemas.openxmlformats.org/officeDocument/2006/relationships" xmlns:m="http://schemas.openxmlformats.org/officeDocument/2006/math" xmlns:v="urn:schemas-microsoft-com:vml" xmlns:wp14="http://schemas.microsoft.com/office/word/2010/wordprocessingDrawing" xmlns:wp="http://schemas.openxmlformats.org/drawingml/2006/wordprocessingDrawing" xmlns:w10="urn:schemas-microsoft-com:office:word" xmlns:w="http://schemas.openxmlformats.org/wordprocessingml/2006/main" xmlns:w14="http://schemas.microsoft.com/office/word/2010/wordml" xmlns:wpg="http://schemas.microsoft.com/office/word/2010/wordprocessingGroup" xmlns:wpi="http://schemas.microsoft.com/office/word/2010/wordprocessingInk" xmlns:wne="http://schemas.microsoft.com/office/word/2006/wordml" xmlns:wps="http://schemas.microsoft.com/office/word/2010/wordprocessingShape" xmlns:a="http://schemas.openxmlformats.org/drawingml/2006/main" xmlns:pic="http://schemas.openxmlformats.org/drawingml/2006/picture" xmlns:a14="http://schemas.microsoft.com/office/drawing/2010/main" xmlns:ve="http://schemas.openxmlformats.org/markup-compatibility/2006" val="0"/>
                         </a:ext>
                       </a:extLst>
                     </a:blip>
@@ -7041,7 +7044,23 @@
     </w:p>
     <w:p>
       <w:r>
-        <w:t>There are also some living conditions in Japan that differ from America. Usually when entering a Japanese home you would remove your shoes before going into the home. After entering the home many Japanese wear house slippers or just go barefoot. Another living condition that the Japanese do different from Americans is that when taking a bath they rinse off before even getting into the bathtub or shower. Also when applying soap they step out of the tub or bath and rinse off before getting back in the shower or tub. This is because they share the bath water. If the water in the tub is still hot then they would not unplug the tub and leave it for the next person to use. The toilets in Japan are also different. They have two types Japanese and Western Style toilets. The western style is the kind we are accustomed too but the Japanese toilets are different. To use the Japanese toilet men and women would have to squat over the toilet instead of actually sitting on it. Also nothing other than toilet paper is allowed to be flushed down the toilet.</w:t>
+        <w:t xml:space="preserve">There are also some living conditions in Japan that differ from America. Usually when entering a Japanese home you would remove your shoes before going into the home. After entering the home many Japanese wear house slippers or just go barefoot. Another living condition that the Japanese do different from Americans is that when taking a bath they rinse off before even getting into the bathtub or shower. Also when applying soap they step out of the tub or bath and rinse off before getting back in the shower or tub. This is because they share the bath water. If the water in the tub </w:t>
+      </w:r>
+      <w:proofErr w:type="gramStart"/>
+      <w:r>
+        <w:t>is</w:t>
+      </w:r>
+      <w:proofErr w:type="gramEnd"/>
+      <w:r>
+        <w:t xml:space="preserve"> still hot then they would not unplug the tub and leave it for the next person to use. The toilets in Japan are also different. They have two types Japanese and Western Style toilets. The western style is the kind we are accustomed too but the Japanese toilets are different. To use the Japanese toilet men and women would have to squat over the toilet instead of actually sitting on it. Also nothing other than toilet paper </w:t>
+      </w:r>
+      <w:proofErr w:type="gramStart"/>
+      <w:r>
+        <w:t>is allowed to be flushed</w:t>
+      </w:r>
+      <w:proofErr w:type="gramEnd"/>
+      <w:r>
+        <w:t xml:space="preserve"> down the toilet.</w:t>
       </w:r>
     </w:p>
     <w:p>
@@ -7158,7 +7177,15 @@
     </w:p>
     <w:p>
       <w:r>
-        <w:t xml:space="preserve">The Japanese diet is one that appeals to the eye as well as the taste. A typical diet includes a bowl of rice or noodles, a bowl of miso soup, pickled vegetables, and some type of fish or meat. There are many types of rice that the Japanese use in their diets. The noodles on the other hand, are mainly consisting of three different types. The wheat flour noodle is one of the types used in the diet and is known as udon. The second type of noodle is a buckwheat noodle known as soba. The third type is the ramen noodle which is popular in America as well with college kids. But the main focus on the Japanese food is fish. On average a Japanese person consumes about half a pound of fish a day. The fish is either served hot or cold. Another ingredient used in a lot of food in Japan is soy. The Japanese diet is really healthy and is one factor of why the Japanese have such a long life span. </w:t>
+        <w:t xml:space="preserve">The Japanese diet is one that appeals to the eye as well as the taste. A typical diet includes a bowl of rice or noodles, a bowl of miso soup, pickled vegetables, and some type of fish or meat. There are many types of rice that the Japanese use in their diets. The noodles on the other hand, are mainly consisting of three different types. The wheat flour noodle is one of the types used in the diet and is known as udon. The second type of noodle is a buckwheat noodle known as soba. The third type is the ramen </w:t>
+      </w:r>
+      <w:proofErr w:type="gramStart"/>
+      <w:r>
+        <w:t>noodle which</w:t>
+      </w:r>
+      <w:proofErr w:type="gramEnd"/>
+      <w:r>
+        <w:t xml:space="preserve"> is popular in America as well with college kids. But the main focus on the Japanese food is fish. On average a Japanese person consumes about half a pound of fish a day. The fish is either served hot or cold. Another ingredient used in a lot of food in Japan is soy. The Japanese diet is really healthy and is one factor of why the Japanese have such a long life span. </w:t>
       </w:r>
     </w:p>
     <w:p>
@@ -7175,7 +7202,39 @@
     </w:p>
     <w:p>
       <w:r>
-        <w:t xml:space="preserve">Japanese housing is fairly small and apartment style living. The Japanese housing usually consist of being built with wooden pillars and use tatami flooring. This type of flooring has been used for more than six hundred years in Japanese houses and is made of thick brushes. A typical apartment in the city is roughly around four hundred square feet. Today you can see both modern styles of decorating and traditional styles. The entrance to any house is called the genkan and this is where you would remove and store your shoes before going further into the house. Traditional homes are usually centered around the living room and the rest of the house like the bathroom, bedrooms, and kitchen are extensions to the living room. When searching for modern day homes in Japan you would look for them by listings which include the number of the rooms followed by the letter of which room it is. For example 1R and 2LDK. This means one designated room, 2 living rooms, dining room, and kitchen. Because of such small space in the houses in Japan, people keep their space cluttered free and everything has its own place so it makes the rooms feel larger than they are. </w:t>
+        <w:t xml:space="preserve">Japanese housing is fairly small and apartment style living. The Japanese housing usually </w:t>
+      </w:r>
+      <w:proofErr w:type="gramStart"/>
+      <w:r>
+        <w:t>consist</w:t>
+      </w:r>
+      <w:proofErr w:type="gramEnd"/>
+      <w:r>
+        <w:t xml:space="preserve"> of being built with wooden pillars and use tatami flooring. This type of flooring has been used for more than six hundred years in Japanese houses and is made of thick brushes. A typical apartment in the city is roughly around four hundred square feet. Today you can see both modern styles of decorating and traditional styles. The entrance to any house is called the genkan and this is where you would remove and store your shoes before going further into the house. Traditional homes are usually centered </w:t>
+      </w:r>
+      <w:proofErr w:type="gramStart"/>
+      <w:r>
+        <w:t>around</w:t>
+      </w:r>
+      <w:proofErr w:type="gramEnd"/>
+      <w:r>
+        <w:t xml:space="preserve"> the living room and the rest of the house like the bathroom, bedrooms, and kitchen are extensions to the living room. When searching for modern day homes in Japan you would look for them by </w:t>
+      </w:r>
+      <w:proofErr w:type="gramStart"/>
+      <w:r>
+        <w:t>listings which include the number of the rooms</w:t>
+      </w:r>
+      <w:proofErr w:type="gramEnd"/>
+      <w:r>
+        <w:t xml:space="preserve"> followed by the letter of which room it is. </w:t>
+      </w:r>
+      <w:proofErr w:type="gramStart"/>
+      <w:r>
+        <w:t>For example 1R and 2LDK.</w:t>
+      </w:r>
+      <w:proofErr w:type="gramEnd"/>
+      <w:r>
+        <w:t xml:space="preserve"> This means one designated room, 2 living rooms, dining room, and kitchen. Because of such small space in the houses in Japan, people keep their space cluttered free and everything has its own place so it makes the rooms feel larger than they are. </w:t>
       </w:r>
     </w:p>
     <w:p>
@@ -7241,7 +7300,15 @@
         <w:t xml:space="preserve"> </w:t>
       </w:r>
       <w:r>
-        <w:t>This is an institutionalized forum for cooperation between ASEAN and the East Asian countries. There are several proposals concerning an Asian Currency Unit (ACU) to be modeled after the European Union’s Euro. However, there are few trade policies heavily enforced between the countries and tends to serve as more of a loose affiliation. This is thought to be due, in part, to the nationalism that is presenting many Asian countries (ASE12).</w:t>
+        <w:t xml:space="preserve">This is an institutionalized forum for cooperation between ASEAN and the East Asian countries. There are several proposals concerning an Asian Currency Unit (ACU) to be modeled after the European Union’s Euro. However, there </w:t>
+      </w:r>
+      <w:proofErr w:type="gramStart"/>
+      <w:r>
+        <w:t>are</w:t>
+      </w:r>
+      <w:proofErr w:type="gramEnd"/>
+      <w:r>
+        <w:t xml:space="preserve"> few trade policies heavily enforced between the countries and tends to serve as more of a loose affiliation. This is thought to be due, in part, to the nationalism that is presenting many Asian countries (ASE12).</w:t>
       </w:r>
     </w:p>
     <w:p>
@@ -7267,13 +7334,7 @@
             <w:rPr>
               <w:noProof/>
             </w:rPr>
-            <w:t xml:space="preserve"> </w:t>
-          </w:r>
-          <w:r>
-            <w:rPr>
-              <w:noProof/>
-            </w:rPr>
-            <w:t>(ASEAN Plus Three)</w:t>
+            <w:t xml:space="preserve"> (ASEAN Plus Three)</w:t>
           </w:r>
           <w:r>
             <w:fldChar w:fldCharType="end"/>
@@ -7307,7 +7368,7 @@
             <w:rPr>
               <w:noProof/>
             </w:rPr>
-            <w:t>(RTE Business, 2012)</w:t>
+            <w:t>(RTE Business)</w:t>
           </w:r>
           <w:r>
             <w:fldChar w:fldCharType="end"/>
@@ -7339,7 +7400,7 @@
         <w:t xml:space="preserve"> Jeff</w:t>
       </w:r>
       <w:r>
-        <w:t xml:space="preserve"> – Proofed – no sources</w:t>
+        <w:t xml:space="preserve"> – Proofed </w:t>
       </w:r>
     </w:p>
     <w:p>
@@ -7376,11 +7437,16 @@
         <w:t xml:space="preserve">up to </w:t>
       </w:r>
       <w:r>
-        <w:t xml:space="preserve">96% of the population </w:t>
+        <w:t xml:space="preserve">96% of the </w:t>
+      </w:r>
+      <w:proofErr w:type="gramStart"/>
+      <w:r>
+        <w:t xml:space="preserve">population </w:t>
       </w:r>
       <w:r>
         <w:t>adhere</w:t>
       </w:r>
+      <w:proofErr w:type="gramEnd"/>
       <w:r>
         <w:t xml:space="preserve"> to either Shinto or Buddhism, these figures are based on fam</w:t>
       </w:r>
@@ -7397,10 +7463,55 @@
         <w:t>of Japanese cl</w:t>
       </w:r>
       <w:r>
-        <w:t>aim no religious membership, 64% identify as fully atheist and 55% do not</w:t>
-      </w:r>
-      <w:r>
-        <w:t xml:space="preserve"> believe in Buddha. </w:t>
+        <w:t xml:space="preserve">aim no religious membership, 64% identify </w:t>
+      </w:r>
+      <w:proofErr w:type="gramStart"/>
+      <w:r>
+        <w:t>as fully atheist and 55% do not</w:t>
+      </w:r>
+      <w:r>
+        <w:t xml:space="preserve"> believe in Buddha</w:t>
+      </w:r>
+      <w:proofErr w:type="gramEnd"/>
+      <w:sdt>
+        <w:sdtPr>
+          <w:id w:val="31161844"/>
+          <w:citation/>
+        </w:sdtPr>
+        <w:sdtContent>
+          <w:r>
+            <w:fldChar w:fldCharType="begin"/>
+          </w:r>
+          <w:r>
+            <w:rPr>
+              <w:rFonts w:ascii="Times New Roman" w:hAnsi="Times New Roman"/>
+            </w:rPr>
+            <w:instrText xml:space="preserve"> CITATION Ber12 \l 1033 </w:instrText>
+          </w:r>
+          <w:r>
+            <w:fldChar w:fldCharType="separate"/>
+          </w:r>
+          <w:r>
+            <w:rPr>
+              <w:rFonts w:ascii="Times New Roman" w:hAnsi="Times New Roman"/>
+              <w:noProof/>
+            </w:rPr>
+            <w:t xml:space="preserve"> </w:t>
+          </w:r>
+          <w:r>
+            <w:rPr>
+              <w:rFonts w:ascii="Times New Roman" w:hAnsi="Times New Roman"/>
+              <w:noProof/>
+            </w:rPr>
+            <w:t>(Scheid)</w:t>
+          </w:r>
+          <w:r>
+            <w:fldChar w:fldCharType="end"/>
+          </w:r>
+        </w:sdtContent>
+      </w:sdt>
+      <w:r>
+        <w:t xml:space="preserve">. </w:t>
       </w:r>
     </w:p>
     <w:p>
@@ -7441,7 +7552,47 @@
         <w:t>view</w:t>
       </w:r>
       <w:r>
-        <w:t xml:space="preserve"> religion as mostly superstition.</w:t>
+        <w:t xml:space="preserve"> religion as mostly superstition</w:t>
+      </w:r>
+      <w:sdt>
+        <w:sdtPr>
+          <w:id w:val="31161846"/>
+          <w:citation/>
+        </w:sdtPr>
+        <w:sdtContent>
+          <w:r>
+            <w:fldChar w:fldCharType="begin"/>
+          </w:r>
+          <w:r>
+            <w:rPr>
+              <w:rFonts w:ascii="Times New Roman" w:hAnsi="Times New Roman"/>
+            </w:rPr>
+            <w:instrText xml:space="preserve"> CITATION Cra10 \l 1033 </w:instrText>
+          </w:r>
+          <w:r>
+            <w:fldChar w:fldCharType="separate"/>
+          </w:r>
+          <w:r>
+            <w:rPr>
+              <w:rFonts w:ascii="Times New Roman" w:hAnsi="Times New Roman"/>
+              <w:noProof/>
+            </w:rPr>
+            <w:t xml:space="preserve"> </w:t>
+          </w:r>
+          <w:r>
+            <w:rPr>
+              <w:rFonts w:ascii="Times New Roman" w:hAnsi="Times New Roman"/>
+              <w:noProof/>
+            </w:rPr>
+            <w:t>(Lockard)</w:t>
+          </w:r>
+          <w:r>
+            <w:fldChar w:fldCharType="end"/>
+          </w:r>
+        </w:sdtContent>
+      </w:sdt>
+      <w:r>
+        <w:t>.</w:t>
       </w:r>
     </w:p>
     <w:p>
@@ -7452,7 +7603,47 @@
         <w:t xml:space="preserve"> </w:t>
       </w:r>
       <w:r>
-        <w:t>said, "I regard religion itself as quite unnecessary for a nation's life; science is far above superstition, and what is religion - Buddhism or Christianity - but superstition, and therefore a possible source of weakness to a nation? I do not regret the tendency to free thought and atheism, which is almost universal in Japan because I do not regard it as a source of danger to the community."</w:t>
+        <w:t>said, "I regard religion itself as quite unnecessary for a nation's life; science is far above superstition, and what is religion - Buddhism or Christianity - but superstition, and therefore a possible source of weakness to a nation? I do not regret the tendency to free thought and atheism, which is almost universal in Japan because I do not regard it as a source of danger to the community</w:t>
+      </w:r>
+      <w:sdt>
+        <w:sdtPr>
+          <w:id w:val="31161847"/>
+          <w:citation/>
+        </w:sdtPr>
+        <w:sdtContent>
+          <w:r>
+            <w:fldChar w:fldCharType="begin"/>
+          </w:r>
+          <w:r>
+            <w:rPr>
+              <w:rFonts w:ascii="Times New Roman" w:hAnsi="Times New Roman"/>
+            </w:rPr>
+            <w:instrText xml:space="preserve"> CITATION Cra10 \l 1033 </w:instrText>
+          </w:r>
+          <w:r>
+            <w:fldChar w:fldCharType="separate"/>
+          </w:r>
+          <w:r>
+            <w:rPr>
+              <w:rFonts w:ascii="Times New Roman" w:hAnsi="Times New Roman"/>
+              <w:noProof/>
+            </w:rPr>
+            <w:t xml:space="preserve"> </w:t>
+          </w:r>
+          <w:r>
+            <w:rPr>
+              <w:rFonts w:ascii="Times New Roman" w:hAnsi="Times New Roman"/>
+              <w:noProof/>
+            </w:rPr>
+            <w:t>(Lockard)</w:t>
+          </w:r>
+          <w:r>
+            <w:fldChar w:fldCharType="end"/>
+          </w:r>
+        </w:sdtContent>
+      </w:sdt>
+      <w:r>
+        <w:t>."</w:t>
       </w:r>
     </w:p>
     <w:p/>
@@ -7475,7 +7666,15 @@
     </w:p>
     <w:p>
       <w:r>
-        <w:t>Shinto is the most commonly practiced religion in Japan and is indigenous to the country. Most citizens (83 percent) have some affiliation with Shinto. Shinto is not rigid in its rules for acceptance, accepting some of the tenants is enough to be considered a member.</w:t>
+        <w:t xml:space="preserve">Shinto is the most commonly practiced religion in Japan and is indigenous to the country. Most citizens (83 percent) have some affiliation with Shinto. Shinto is not rigid in its rules for acceptance, accepting some of the tenants </w:t>
+      </w:r>
+      <w:proofErr w:type="gramStart"/>
+      <w:r>
+        <w:t>is</w:t>
+      </w:r>
+      <w:proofErr w:type="gramEnd"/>
+      <w:r>
+        <w:t xml:space="preserve"> enough to be considered a member.</w:t>
       </w:r>
     </w:p>
     <w:p>
@@ -7484,7 +7683,47 @@
       </w:pPr>
       <w:r>
         <w:tab/>
-        <w:t xml:space="preserve">Shinto began with a deep respect for nature and through their respect each evolved into a separate deity. This formed a large polytheistic mythology with no clear leader or dogma. Each of the many sects of Shinto </w:t>
+        <w:t>Shinto began with a deep respect for nature and through their respect each evolved into a separate deity. This formed a large polytheistic mythology with no clear leader or dogma</w:t>
+      </w:r>
+      <w:sdt>
+        <w:sdtPr>
+          <w:id w:val="31161848"/>
+          <w:citation/>
+        </w:sdtPr>
+        <w:sdtContent>
+          <w:r>
+            <w:fldChar w:fldCharType="begin"/>
+          </w:r>
+          <w:r>
+            <w:rPr>
+              <w:rFonts w:ascii="Times New Roman" w:hAnsi="Times New Roman"/>
+            </w:rPr>
+            <w:instrText xml:space="preserve"> CITATION Ber12 \l 1033 </w:instrText>
+          </w:r>
+          <w:r>
+            <w:fldChar w:fldCharType="separate"/>
+          </w:r>
+          <w:r>
+            <w:rPr>
+              <w:rFonts w:ascii="Times New Roman" w:hAnsi="Times New Roman"/>
+              <w:noProof/>
+            </w:rPr>
+            <w:t xml:space="preserve"> </w:t>
+          </w:r>
+          <w:r>
+            <w:rPr>
+              <w:rFonts w:ascii="Times New Roman" w:hAnsi="Times New Roman"/>
+              <w:noProof/>
+            </w:rPr>
+            <w:t>(Scheid)</w:t>
+          </w:r>
+          <w:r>
+            <w:fldChar w:fldCharType="end"/>
+          </w:r>
+        </w:sdtContent>
+      </w:sdt>
+      <w:r>
+        <w:t xml:space="preserve">. Each of the many sects of Shinto </w:t>
       </w:r>
       <w:r>
         <w:t>has</w:t>
@@ -7502,12 +7741,92 @@
         <w:t xml:space="preserve"> </w:t>
       </w:r>
       <w:r>
-        <w:t>together.</w:t>
-      </w:r>
-    </w:p>
-    <w:p>
-      <w:r>
-        <w:t>In 1868 The Emperor Meiji instituted State Shinto or the belief that the Emperor was a deity. This merged the most commonly practiced versions of Shinto, Imperial Shinto and Folk Shinto. This made Japan a Theocracy and Shinto spread to Taiwan and Korea as Japan conquered them. This lasted until the United States’ occupation of Japan forced the Emperor to admit that he was a normal person.</w:t>
+        <w:t>together</w:t>
+      </w:r>
+      <w:sdt>
+        <w:sdtPr>
+          <w:id w:val="31161849"/>
+          <w:citation/>
+        </w:sdtPr>
+        <w:sdtContent>
+          <w:r>
+            <w:fldChar w:fldCharType="begin"/>
+          </w:r>
+          <w:r>
+            <w:rPr>
+              <w:rFonts w:ascii="Times New Roman" w:hAnsi="Times New Roman"/>
+            </w:rPr>
+            <w:instrText xml:space="preserve"> CITATION Ber12 \l 1033 </w:instrText>
+          </w:r>
+          <w:r>
+            <w:fldChar w:fldCharType="separate"/>
+          </w:r>
+          <w:r>
+            <w:rPr>
+              <w:rFonts w:ascii="Times New Roman" w:hAnsi="Times New Roman"/>
+              <w:noProof/>
+            </w:rPr>
+            <w:t xml:space="preserve"> </w:t>
+          </w:r>
+          <w:r>
+            <w:rPr>
+              <w:rFonts w:ascii="Times New Roman" w:hAnsi="Times New Roman"/>
+              <w:noProof/>
+            </w:rPr>
+            <w:t>(Scheid)</w:t>
+          </w:r>
+          <w:r>
+            <w:fldChar w:fldCharType="end"/>
+          </w:r>
+        </w:sdtContent>
+      </w:sdt>
+      <w:r>
+        <w:t>.</w:t>
+      </w:r>
+    </w:p>
+    <w:p>
+      <w:r>
+        <w:t>In 1868 The Emperor Meiji instituted State Shinto or the belief that the Emperor was a deity. This merged the most commonly practiced versions of Shinto, Imperial Shinto and Folk Shinto. This made Japan a Theocracy and Shinto spread to Taiwan and Korea as Japan conquered them. This lasted until the United States’ occupation of Japan forced the Emperor to admit that he was a normal person</w:t>
+      </w:r>
+      <w:sdt>
+        <w:sdtPr>
+          <w:id w:val="31161850"/>
+          <w:citation/>
+        </w:sdtPr>
+        <w:sdtContent>
+          <w:r>
+            <w:fldChar w:fldCharType="begin"/>
+          </w:r>
+          <w:r>
+            <w:rPr>
+              <w:rFonts w:ascii="Times New Roman" w:hAnsi="Times New Roman"/>
+            </w:rPr>
+            <w:instrText xml:space="preserve"> CITATION Cra10 \l 1033 </w:instrText>
+          </w:r>
+          <w:r>
+            <w:fldChar w:fldCharType="separate"/>
+          </w:r>
+          <w:r>
+            <w:rPr>
+              <w:rFonts w:ascii="Times New Roman" w:hAnsi="Times New Roman"/>
+              <w:noProof/>
+            </w:rPr>
+            <w:t xml:space="preserve"> </w:t>
+          </w:r>
+          <w:r>
+            <w:rPr>
+              <w:rFonts w:ascii="Times New Roman" w:hAnsi="Times New Roman"/>
+              <w:noProof/>
+            </w:rPr>
+            <w:t>(Lockard)</w:t>
+          </w:r>
+          <w:r>
+            <w:fldChar w:fldCharType="end"/>
+          </w:r>
+        </w:sdtContent>
+      </w:sdt>
+      <w:r>
+        <w:t>.</w:t>
       </w:r>
     </w:p>
     <w:p>
@@ -7524,7 +7843,47 @@
     </w:p>
     <w:p>
       <w:r>
-        <w:t>Buddhism is the second largest religion in Japan, claiming 93 million members. The school of Buddhism most commonly adhered to in Japan is Mahayana.</w:t>
+        <w:t>Buddhism is the second largest religion in Japan, claiming 93 million members. The school of Buddhism most commonly adhered to in Japan is Mahayana</w:t>
+      </w:r>
+      <w:sdt>
+        <w:sdtPr>
+          <w:id w:val="31161851"/>
+          <w:citation/>
+        </w:sdtPr>
+        <w:sdtContent>
+          <w:r>
+            <w:fldChar w:fldCharType="begin"/>
+          </w:r>
+          <w:r>
+            <w:rPr>
+              <w:rFonts w:ascii="Times New Roman" w:hAnsi="Times New Roman"/>
+            </w:rPr>
+            <w:instrText xml:space="preserve"> CITATION Cra10 \l 1033 </w:instrText>
+          </w:r>
+          <w:r>
+            <w:fldChar w:fldCharType="separate"/>
+          </w:r>
+          <w:r>
+            <w:rPr>
+              <w:rFonts w:ascii="Times New Roman" w:hAnsi="Times New Roman"/>
+              <w:noProof/>
+            </w:rPr>
+            <w:t xml:space="preserve"> </w:t>
+          </w:r>
+          <w:r>
+            <w:rPr>
+              <w:rFonts w:ascii="Times New Roman" w:hAnsi="Times New Roman"/>
+              <w:noProof/>
+            </w:rPr>
+            <w:t>(Lockard)</w:t>
+          </w:r>
+          <w:r>
+            <w:fldChar w:fldCharType="end"/>
+          </w:r>
+        </w:sdtContent>
+      </w:sdt>
+      <w:r>
+        <w:t>.</w:t>
       </w:r>
     </w:p>
     <w:p>
@@ -7547,7 +7906,47 @@
         <w:t xml:space="preserve"> and celebrations, such as the C</w:t>
       </w:r>
       <w:r>
-        <w:t xml:space="preserve">hristian holiday, Christmas, have become mainstream, secular celebrations. </w:t>
+        <w:t>hristian holiday, Christmas, have become mainstream, secular celebrations</w:t>
+      </w:r>
+      <w:sdt>
+        <w:sdtPr>
+          <w:id w:val="31161852"/>
+          <w:citation/>
+        </w:sdtPr>
+        <w:sdtContent>
+          <w:r>
+            <w:fldChar w:fldCharType="begin"/>
+          </w:r>
+          <w:r>
+            <w:rPr>
+              <w:rFonts w:ascii="Times New Roman" w:hAnsi="Times New Roman"/>
+            </w:rPr>
+            <w:instrText xml:space="preserve"> CITATION Cra10 \l 1033 </w:instrText>
+          </w:r>
+          <w:r>
+            <w:fldChar w:fldCharType="separate"/>
+          </w:r>
+          <w:r>
+            <w:rPr>
+              <w:rFonts w:ascii="Times New Roman" w:hAnsi="Times New Roman"/>
+              <w:noProof/>
+            </w:rPr>
+            <w:t xml:space="preserve"> </w:t>
+          </w:r>
+          <w:r>
+            <w:rPr>
+              <w:rFonts w:ascii="Times New Roman" w:hAnsi="Times New Roman"/>
+              <w:noProof/>
+            </w:rPr>
+            <w:t>(Lockard)</w:t>
+          </w:r>
+          <w:r>
+            <w:fldChar w:fldCharType="end"/>
+          </w:r>
+        </w:sdtContent>
+      </w:sdt>
+      <w:r>
+        <w:t xml:space="preserve">. </w:t>
       </w:r>
     </w:p>
     <w:p/>
@@ -7637,7 +8036,15 @@
         <w:t xml:space="preserve"> </w:t>
       </w:r>
       <w:r>
-        <w:t>About 90% of Japanese consider themselves middle class, and there is less class difference than in most countries with modern economies. There is still some stigma for and discrimination against the Burakumin people, which are not a race but rather the decedents of those in the lower end of the now abolished Japanese caste system. According to international humanist and ethics union:</w:t>
+        <w:t xml:space="preserve">About 90% of Japanese consider themselves middle class, and there is less class difference than in most countries with modern economies. There is still some stigma for and discrimination against the Burakumin people, which are not a race but rather the decedents of those in the lower end of the </w:t>
+      </w:r>
+      <w:proofErr w:type="gramStart"/>
+      <w:r>
+        <w:t>now</w:t>
+      </w:r>
+      <w:proofErr w:type="gramEnd"/>
+      <w:r>
+        <w:t xml:space="preserve"> abolished Japanese caste system. According to international humanist and ethics union:</w:t>
       </w:r>
     </w:p>
     <w:p>
@@ -7685,7 +8092,15 @@
         <w:t xml:space="preserve">Kaihorei </w:t>
       </w:r>
       <w:r>
-        <w:t>(Emancipation or Liberation Edict) in August, 1871. The term “new commoner” (</w:t>
+        <w:t xml:space="preserve">(Emancipation or Liberation Edict) in </w:t>
+      </w:r>
+      <w:proofErr w:type="gramStart"/>
+      <w:r>
+        <w:t>August,</w:t>
+      </w:r>
+      <w:proofErr w:type="gramEnd"/>
+      <w:r>
+        <w:t xml:space="preserve"> 1871. The term “new commoner” (</w:t>
       </w:r>
       <w:r>
         <w:rPr>
@@ -7783,12 +8198,28 @@
     </w:p>
     <w:p>
       <w:r>
-        <w:t xml:space="preserve">The number of working women in Japan picked up after the burst of the economic bubble here in 1991, when companies began hiring more of them as a cheaper source of labor. Many of those new hires were brought on as part-time or contract workers without benefits or job security. Although many assumed that those positions would evolve into better-paying full-time jobs, statistics show that hasn't happened.” </w:t>
-      </w:r>
-    </w:p>
-    <w:p>
-      <w:r>
-        <w:t>Japan has also falls well behind even the minimum Western legal standards in the workplace in terms of sex discrimination. The article goes on to say that “A U.N. study released last year said Japan ranked behind all other industrialized nations in terms of empowerment of women”</w:t>
+        <w:t xml:space="preserve">The number of </w:t>
+      </w:r>
+      <w:proofErr w:type="gramStart"/>
+      <w:r>
+        <w:t>working women</w:t>
+      </w:r>
+      <w:proofErr w:type="gramEnd"/>
+      <w:r>
+        <w:t xml:space="preserve"> in Japan picked up after the burst of the economic bubble here in 1991, when companies began hiring more of them as a cheaper source of labor. Many of those new hires were brought on as part-time or contract workers without benefits or job security. Although many assumed that those positions would evolve into better-paying full-time jobs, statistics show that hasn't happened.” </w:t>
+      </w:r>
+    </w:p>
+    <w:p>
+      <w:r>
+        <w:t xml:space="preserve">Japan has also falls well behind even the minimum Western legal standards in the workplace in terms of sex discrimination. The article goes on to </w:t>
+      </w:r>
+      <w:proofErr w:type="gramStart"/>
+      <w:r>
+        <w:t>say that</w:t>
+      </w:r>
+      <w:proofErr w:type="gramEnd"/>
+      <w:r>
+        <w:t xml:space="preserve"> “A U.N. study released last year said Japan ranked behind all other industrialized nations in terms of empowerment of women”</w:t>
       </w:r>
     </w:p>
     <w:p>
@@ -8170,7 +8601,7 @@
                     <a:blip r:embed="rId27">
                       <a:extLst>
                         <a:ext uri="{28A0092B-C50C-407E-A947-70E740481C1C}">
-                          <a14:useLocalDpi xmlns:a14="http://schemas.microsoft.com/office/drawing/2010/main" xmlns:pic="http://schemas.openxmlformats.org/drawingml/2006/picture" xmlns:a="http://schemas.openxmlformats.org/drawingml/2006/main" xmlns:wps="http://schemas.microsoft.com/office/word/2010/wordprocessingShape" xmlns:wne="http://schemas.microsoft.com/office/word/2006/wordml" xmlns:wpi="http://schemas.microsoft.com/office/word/2010/wordprocessingInk" xmlns:wpg="http://schemas.microsoft.com/office/word/2010/wordprocessingGroup" xmlns:w14="http://schemas.microsoft.com/office/word/2010/wordml" xmlns:w="http://schemas.openxmlformats.org/wordprocessingml/2006/main" xmlns:w10="urn:schemas-microsoft-com:office:word" xmlns:wp="http://schemas.openxmlformats.org/drawingml/2006/wordprocessingDrawing" xmlns:wp14="http://schemas.microsoft.com/office/word/2010/wordprocessingDrawing" xmlns:v="urn:schemas-microsoft-com:vml" xmlns:m="http://schemas.openxmlformats.org/officeDocument/2006/math" xmlns:r="http://schemas.openxmlformats.org/officeDocument/2006/relationships" xmlns:o="urn:schemas-microsoft-com:office:office" xmlns:mv="urn:schemas-microsoft-com:mac:vml" xmlns:mc="http://schemas.openxmlformats.org/markup-compatibility/2006" xmlns:mo="http://schemas.microsoft.com/office/mac/office/2008/main" xmlns:wpc="http://schemas.microsoft.com/office/word/2010/wordprocessingCanvas" xmlns="" val="0"/>
+                          <a14:useLocalDpi xmlns="" xmlns:wpc="http://schemas.microsoft.com/office/word/2010/wordprocessingCanvas" xmlns:mo="http://schemas.microsoft.com/office/mac/office/2008/main" xmlns:mc="http://schemas.openxmlformats.org/markup-compatibility/2006" xmlns:mv="urn:schemas-microsoft-com:mac:vml" xmlns:o="urn:schemas-microsoft-com:office:office" xmlns:r="http://schemas.openxmlformats.org/officeDocument/2006/relationships" xmlns:m="http://schemas.openxmlformats.org/officeDocument/2006/math" xmlns:v="urn:schemas-microsoft-com:vml" xmlns:wp14="http://schemas.microsoft.com/office/word/2010/wordprocessingDrawing" xmlns:wp="http://schemas.openxmlformats.org/drawingml/2006/wordprocessingDrawing" xmlns:w10="urn:schemas-microsoft-com:office:word" xmlns:w="http://schemas.openxmlformats.org/wordprocessingml/2006/main" xmlns:w14="http://schemas.microsoft.com/office/word/2010/wordml" xmlns:wpg="http://schemas.microsoft.com/office/word/2010/wordprocessingGroup" xmlns:wpi="http://schemas.microsoft.com/office/word/2010/wordprocessingInk" xmlns:wne="http://schemas.microsoft.com/office/word/2006/wordml" xmlns:wps="http://schemas.microsoft.com/office/word/2010/wordprocessingShape" xmlns:a="http://schemas.openxmlformats.org/drawingml/2006/main" xmlns:pic="http://schemas.openxmlformats.org/drawingml/2006/picture" xmlns:a14="http://schemas.microsoft.com/office/drawing/2010/main" xmlns:ve="http://schemas.openxmlformats.org/markup-compatibility/2006" val="0"/>
                         </a:ext>
                       </a:extLst>
                     </a:blip>
@@ -8202,7 +8633,7 @@
                     </a:effectLst>
                     <a:extLst>
                       <a:ext uri="{FAA26D3D-D897-4be2-8F04-BA451C77F1D7}">
-                        <ma14:placeholderFlag xmlns:ma14="http://schemas.microsoft.com/office/mac/drawingml/2011/main" xmlns:pic="http://schemas.openxmlformats.org/drawingml/2006/picture" xmlns:a="http://schemas.openxmlformats.org/drawingml/2006/main" xmlns:wps="http://schemas.microsoft.com/office/word/2010/wordprocessingShape" xmlns:wne="http://schemas.microsoft.com/office/word/2006/wordml" xmlns:wpi="http://schemas.microsoft.com/office/word/2010/wordprocessingInk" xmlns:wpg="http://schemas.microsoft.com/office/word/2010/wordprocessingGroup" xmlns:w14="http://schemas.microsoft.com/office/word/2010/wordml" xmlns:w="http://schemas.openxmlformats.org/wordprocessingml/2006/main" xmlns:w10="urn:schemas-microsoft-com:office:word" xmlns:wp="http://schemas.openxmlformats.org/drawingml/2006/wordprocessingDrawing" xmlns:wp14="http://schemas.microsoft.com/office/word/2010/wordprocessingDrawing" xmlns:v="urn:schemas-microsoft-com:vml" xmlns:m="http://schemas.openxmlformats.org/officeDocument/2006/math" xmlns:r="http://schemas.openxmlformats.org/officeDocument/2006/relationships" xmlns:o="urn:schemas-microsoft-com:office:office" xmlns:mv="urn:schemas-microsoft-com:mac:vml" xmlns:mc="http://schemas.openxmlformats.org/markup-compatibility/2006" xmlns:mo="http://schemas.microsoft.com/office/mac/office/2008/main" xmlns:wpc="http://schemas.microsoft.com/office/word/2010/wordprocessingCanvas" xmlns=""/>
+                        <ma14:placeholderFlag xmlns="" xmlns:wpc="http://schemas.microsoft.com/office/word/2010/wordprocessingCanvas" xmlns:mo="http://schemas.microsoft.com/office/mac/office/2008/main" xmlns:mc="http://schemas.openxmlformats.org/markup-compatibility/2006" xmlns:mv="urn:schemas-microsoft-com:mac:vml" xmlns:o="urn:schemas-microsoft-com:office:office" xmlns:r="http://schemas.openxmlformats.org/officeDocument/2006/relationships" xmlns:m="http://schemas.openxmlformats.org/officeDocument/2006/math" xmlns:v="urn:schemas-microsoft-com:vml" xmlns:wp14="http://schemas.microsoft.com/office/word/2010/wordprocessingDrawing" xmlns:wp="http://schemas.openxmlformats.org/drawingml/2006/wordprocessingDrawing" xmlns:w10="urn:schemas-microsoft-com:office:word" xmlns:w="http://schemas.openxmlformats.org/wordprocessingml/2006/main" xmlns:w14="http://schemas.microsoft.com/office/word/2010/wordml" xmlns:wpg="http://schemas.microsoft.com/office/word/2010/wordprocessingGroup" xmlns:wpi="http://schemas.microsoft.com/office/word/2010/wordprocessingInk" xmlns:wne="http://schemas.microsoft.com/office/word/2006/wordml" xmlns:wps="http://schemas.microsoft.com/office/word/2010/wordprocessingShape" xmlns:a="http://schemas.openxmlformats.org/drawingml/2006/main" xmlns:pic="http://schemas.openxmlformats.org/drawingml/2006/picture" xmlns:ma14="http://schemas.microsoft.com/office/mac/drawingml/2011/main" xmlns:ve="http://schemas.openxmlformats.org/markup-compatibility/2006"/>
                       </a:ext>
                     </a:extLst>
                   </pic:spPr>
@@ -8232,7 +8663,15 @@
     </w:p>
     <w:p>
       <w:r>
-        <w:t xml:space="preserve">The Japanese also have many different types of theater that they practice. These include Bunraku, kabuki, and the Noh Theater. The Bunraku Theater is a form of puppet theater. It has been around since the Edo period and has similar story lines to the Kabuki Theater. The puppets are accompanied by music performed on traditional Japanese instruments. The Kabuki Theater is a form of theater created for the townsfolk during the Edo Period. The plays are about historical events, moral decisions, and love relationships. The stage is a rotating stage equipped with trap doors and gadgets that make the actors appear and disappear. Because women were not allowed to act, many men specialized in playing roles of women during the plays. The Noh Theater is a very old form of theater for the Japanese. The actors traditionally wore masks and spoke in monotonous voices. This type of theater was formed during the fourteenth century. The stages are outdoors with a roof over the stage. </w:t>
+        <w:t xml:space="preserve">The Japanese also have many different types of theater that they practice. These include Bunraku, kabuki, and the Noh Theater. The Bunraku Theater is a form of </w:t>
+      </w:r>
+      <w:proofErr w:type="gramStart"/>
+      <w:r>
+        <w:t>puppet theater</w:t>
+      </w:r>
+      <w:proofErr w:type="gramEnd"/>
+      <w:r>
+        <w:t xml:space="preserve">. It has been around since the Edo period and has similar story lines to the Kabuki Theater. The puppets are accompanied by music performed on traditional Japanese instruments. The Kabuki Theater is a form of theater created for the townsfolk during the Edo Period. The plays are about historical events, moral decisions, and love relationships. The stage is a rotating stage equipped with trap doors and gadgets that make the actors appear and disappear. Because women were not allowed to act, many men specialized in playing roles of women during the plays. The Noh Theater is a very old form of theater for the Japanese. The actors traditionally wore masks and spoke in monotonous voices. This type of theater was formed during the fourteenth century. The stages are outdoors with a roof over the stage. </w:t>
       </w:r>
     </w:p>
     <w:p>
@@ -8287,7 +8726,15 @@
     </w:p>
     <w:p>
       <w:r>
-        <w:t xml:space="preserve">Sumo is the Japanese style of wrestling and is Japans national sport. Because sumo has been around for a long time many religious practices are still going strong today when it comes to Sumo matches. The matches take place on a dohyo which is an elevated ring made of clay and covered with sand. The rules are simple. The first wrestler to leave the ring or have any other part of the body other than their feet loses the match. The matches are quick and rarely last a minute. </w:t>
+        <w:t xml:space="preserve">Sumo is the Japanese style of wrestling and is Japans national sport. Because sumo has been around for a long time many religious practices are still going strong today when it comes to Sumo matches. The matches take place on a </w:t>
+      </w:r>
+      <w:proofErr w:type="gramStart"/>
+      <w:r>
+        <w:t>dohyo which is an elevated ring</w:t>
+      </w:r>
+      <w:proofErr w:type="gramEnd"/>
+      <w:r>
+        <w:t xml:space="preserve"> made of clay and covered with sand. The rules are simple. The first wrestler to leave the ring or have any other part of the body other than their feet loses the match. The matches are quick and rarely last a minute. </w:t>
       </w:r>
     </w:p>
     <w:p>
@@ -8324,7 +8771,7 @@
                     <a:blip r:embed="rId28">
                       <a:extLst>
                         <a:ext uri="{28A0092B-C50C-407E-A947-70E740481C1C}">
-                          <a14:useLocalDpi xmlns:a14="http://schemas.microsoft.com/office/drawing/2010/main" xmlns:pic="http://schemas.openxmlformats.org/drawingml/2006/picture" xmlns:a="http://schemas.openxmlformats.org/drawingml/2006/main" xmlns:wps="http://schemas.microsoft.com/office/word/2010/wordprocessingShape" xmlns:wne="http://schemas.microsoft.com/office/word/2006/wordml" xmlns:wpi="http://schemas.microsoft.com/office/word/2010/wordprocessingInk" xmlns:wpg="http://schemas.microsoft.com/office/word/2010/wordprocessingGroup" xmlns:w14="http://schemas.microsoft.com/office/word/2010/wordml" xmlns:w="http://schemas.openxmlformats.org/wordprocessingml/2006/main" xmlns:w10="urn:schemas-microsoft-com:office:word" xmlns:wp="http://schemas.openxmlformats.org/drawingml/2006/wordprocessingDrawing" xmlns:wp14="http://schemas.microsoft.com/office/word/2010/wordprocessingDrawing" xmlns:v="urn:schemas-microsoft-com:vml" xmlns:m="http://schemas.openxmlformats.org/officeDocument/2006/math" xmlns:r="http://schemas.openxmlformats.org/officeDocument/2006/relationships" xmlns:o="urn:schemas-microsoft-com:office:office" xmlns:mv="urn:schemas-microsoft-com:mac:vml" xmlns:mc="http://schemas.openxmlformats.org/markup-compatibility/2006" xmlns:mo="http://schemas.microsoft.com/office/mac/office/2008/main" xmlns:wpc="http://schemas.microsoft.com/office/word/2010/wordprocessingCanvas" xmlns="" val="0"/>
+                          <a14:useLocalDpi xmlns="" xmlns:wpc="http://schemas.microsoft.com/office/word/2010/wordprocessingCanvas" xmlns:mo="http://schemas.microsoft.com/office/mac/office/2008/main" xmlns:mc="http://schemas.openxmlformats.org/markup-compatibility/2006" xmlns:mv="urn:schemas-microsoft-com:mac:vml" xmlns:o="urn:schemas-microsoft-com:office:office" xmlns:r="http://schemas.openxmlformats.org/officeDocument/2006/relationships" xmlns:m="http://schemas.openxmlformats.org/officeDocument/2006/math" xmlns:v="urn:schemas-microsoft-com:vml" xmlns:wp14="http://schemas.microsoft.com/office/word/2010/wordprocessingDrawing" xmlns:wp="http://schemas.openxmlformats.org/drawingml/2006/wordprocessingDrawing" xmlns:w10="urn:schemas-microsoft-com:office:word" xmlns:w="http://schemas.openxmlformats.org/wordprocessingml/2006/main" xmlns:w14="http://schemas.microsoft.com/office/word/2010/wordml" xmlns:wpg="http://schemas.microsoft.com/office/word/2010/wordprocessingGroup" xmlns:wpi="http://schemas.microsoft.com/office/word/2010/wordprocessingInk" xmlns:wne="http://schemas.microsoft.com/office/word/2006/wordml" xmlns:wps="http://schemas.microsoft.com/office/word/2010/wordprocessingShape" xmlns:a="http://schemas.openxmlformats.org/drawingml/2006/main" xmlns:pic="http://schemas.openxmlformats.org/drawingml/2006/picture" xmlns:a14="http://schemas.microsoft.com/office/drawing/2010/main" xmlns:ve="http://schemas.openxmlformats.org/markup-compatibility/2006" val="0"/>
                         </a:ext>
                       </a:extLst>
                     </a:blip>
@@ -8356,7 +8803,7 @@
                     </a:effectLst>
                     <a:extLst>
                       <a:ext uri="{FAA26D3D-D897-4be2-8F04-BA451C77F1D7}">
-                        <ma14:placeholderFlag xmlns:ma14="http://schemas.microsoft.com/office/mac/drawingml/2011/main" xmlns:pic="http://schemas.openxmlformats.org/drawingml/2006/picture" xmlns:a="http://schemas.openxmlformats.org/drawingml/2006/main" xmlns:wps="http://schemas.microsoft.com/office/word/2010/wordprocessingShape" xmlns:wne="http://schemas.microsoft.com/office/word/2006/wordml" xmlns:wpi="http://schemas.microsoft.com/office/word/2010/wordprocessingInk" xmlns:wpg="http://schemas.microsoft.com/office/word/2010/wordprocessingGroup" xmlns:w14="http://schemas.microsoft.com/office/word/2010/wordml" xmlns:w="http://schemas.openxmlformats.org/wordprocessingml/2006/main" xmlns:w10="urn:schemas-microsoft-com:office:word" xmlns:wp="http://schemas.openxmlformats.org/drawingml/2006/wordprocessingDrawing" xmlns:wp14="http://schemas.microsoft.com/office/word/2010/wordprocessingDrawing" xmlns:v="urn:schemas-microsoft-com:vml" xmlns:m="http://schemas.openxmlformats.org/officeDocument/2006/math" xmlns:r="http://schemas.openxmlformats.org/officeDocument/2006/relationships" xmlns:o="urn:schemas-microsoft-com:office:office" xmlns:mv="urn:schemas-microsoft-com:mac:vml" xmlns:mc="http://schemas.openxmlformats.org/markup-compatibility/2006" xmlns:mo="http://schemas.microsoft.com/office/mac/office/2008/main" xmlns:wpc="http://schemas.microsoft.com/office/word/2010/wordprocessingCanvas" xmlns=""/>
+                        <ma14:placeholderFlag xmlns="" xmlns:wpc="http://schemas.microsoft.com/office/word/2010/wordprocessingCanvas" xmlns:mo="http://schemas.microsoft.com/office/mac/office/2008/main" xmlns:mc="http://schemas.openxmlformats.org/markup-compatibility/2006" xmlns:mv="urn:schemas-microsoft-com:mac:vml" xmlns:o="urn:schemas-microsoft-com:office:office" xmlns:r="http://schemas.openxmlformats.org/officeDocument/2006/relationships" xmlns:m="http://schemas.openxmlformats.org/officeDocument/2006/math" xmlns:v="urn:schemas-microsoft-com:vml" xmlns:wp14="http://schemas.microsoft.com/office/word/2010/wordprocessingDrawing" xmlns:wp="http://schemas.openxmlformats.org/drawingml/2006/wordprocessingDrawing" xmlns:w10="urn:schemas-microsoft-com:office:word" xmlns:w="http://schemas.openxmlformats.org/wordprocessingml/2006/main" xmlns:w14="http://schemas.microsoft.com/office/word/2010/wordml" xmlns:wpg="http://schemas.microsoft.com/office/word/2010/wordprocessingGroup" xmlns:wpi="http://schemas.microsoft.com/office/word/2010/wordprocessingInk" xmlns:wne="http://schemas.microsoft.com/office/word/2006/wordml" xmlns:wps="http://schemas.microsoft.com/office/word/2010/wordprocessingShape" xmlns:a="http://schemas.openxmlformats.org/drawingml/2006/main" xmlns:pic="http://schemas.openxmlformats.org/drawingml/2006/picture" xmlns:ma14="http://schemas.microsoft.com/office/mac/drawingml/2011/main" xmlns:ve="http://schemas.openxmlformats.org/markup-compatibility/2006"/>
                       </a:ext>
                     </a:extLst>
                   </pic:spPr>
@@ -8410,7 +8857,15 @@
     </w:p>
     <w:p>
       <w:r>
-        <w:t xml:space="preserve">Greetings in Japan are very important. Greeting and parting phrases are called aisatsu. If someone does not give an aisatsu then they are considered cold and dysfunctional. Like many languages there are many different phrases for different parts of the day. For example, ohayou means good morning and is usually used until eleven in the morning, konnichiwa means hello, good afternoon, and konbanwa means good evening. Some other forms of greetings are sayournara which means goodbye and many people have heard this before. The Japanese have many formal and informal ways of using words when greeting someone or saying goodbye. It all depends on the context of you leaving or coming. </w:t>
+        <w:t xml:space="preserve">Greetings in Japan are very important. Greeting and parting phrases are called aisatsu. If someone does not give an aisatsu then they are considered cold and dysfunctional. Like many languages there are many different phrases for different parts of the day. For example, ohayou means good morning and is usually used until eleven in the morning, konnichiwa means hello, good afternoon, and konbanwa means good evening. Some other forms of greetings are </w:t>
+      </w:r>
+      <w:proofErr w:type="gramStart"/>
+      <w:r>
+        <w:t>sayournara which means goodbye</w:t>
+      </w:r>
+      <w:proofErr w:type="gramEnd"/>
+      <w:r>
+        <w:t xml:space="preserve"> and many people have heard this before. The Japanese have many formal and informal ways of using words when greeting someone or saying goodbye. It all depends on the context of you leaving or coming. </w:t>
       </w:r>
     </w:p>
     <w:p>
@@ -8427,7 +8882,15 @@
     </w:p>
     <w:p>
       <w:r>
-        <w:t xml:space="preserve">Gift giving in Japan is often. There are many occasions in which people give gifts. In December and June, Oseibo and Ochugen gifts are given. These gifts are from co-workers, relatives, and friends. This is when many people receive bonuses from work and the gifts include food, alcohol, or some type of gift for the house. These gifts usually cost are five thousand yen. When receiving and giving gifts in Japan, it is customary to use both hands. When thanking somebody, one will give them a gift called temiyage which is usually some sort of sweets or sake. A lot of the Japanese bring back souvenirs from business trips or vacations. These types of gifts are called omiyage. When giving gifts in Japan you should be careful because many gifts that we think are appropriate could mean bad luck in Japan. </w:t>
+        <w:t xml:space="preserve">Gift giving in Japan is often. There are many occasions in which people give gifts. In December and June, Oseibo and Ochugen gifts are given. These gifts are from co-workers, relatives, and friends. This is when many people receive bonuses from work and the gifts include food, alcohol, or some type of gift for the house. These gifts usually cost are five thousand yen. When receiving and giving gifts in Japan, it is customary to use both hands. When thanking somebody, one will give </w:t>
+      </w:r>
+      <w:proofErr w:type="gramStart"/>
+      <w:r>
+        <w:t>them</w:t>
+      </w:r>
+      <w:proofErr w:type="gramEnd"/>
+      <w:r>
+        <w:t xml:space="preserve"> a gift called temiyage which is usually some sort of sweets or sake. A lot of the Japanese bring back souvenirs from business trips or vacations. These types of gifts are called omiyage. When giving gifts in Japan you should be careful because many gifts that we think are appropriate could mean bad luck in Japan. </w:t>
       </w:r>
     </w:p>
     <w:p>
@@ -8447,7 +8910,15 @@
     </w:p>
     <w:p>
       <w:r>
-        <w:t>In Japan the family name comes before the first name. Usually when addressing someone in Japan you would address them by their family name. When addressing children or close friends then you would use their first name. Not only do the Japanese use the family name they use some sort of title to go along with it. Some of these titles are San, Sama, Kun, Chan, and Sensei. San is the most neutral and famous out of the titles and can be used almost anywhere except in really formal situations. Sama is a more polite form of san and is used in letter writing and in formal situations. Kun is a title given to young men and boys who are younger than you. Chan is informal and is used when talking to close friends, family members, and children. Sensei is a title given to teachers, doctors or other people in which you receive teachings from. Titles are very important and need to be used in the right context.</w:t>
+        <w:t xml:space="preserve">In Japan the family name comes before the first name. Usually when addressing someone in Japan you would address </w:t>
+      </w:r>
+      <w:proofErr w:type="gramStart"/>
+      <w:r>
+        <w:t>them</w:t>
+      </w:r>
+      <w:proofErr w:type="gramEnd"/>
+      <w:r>
+        <w:t xml:space="preserve"> by their family name. When addressing children or close friends then you would use their first name. Not only do the Japanese use the family name they use some sort of title to go along with it. Some of these titles are San, Sama, Kun, Chan, and Sensei. San is the most neutral and famous out of the titles and can be used almost anywhere except in really formal situations. Sama is a more polite form of san and is used in letter writing and in formal situations. Kun is a title given to young men and boys who are younger than you. Chan is informal and is used when talking to close friends, family members, and children. Sensei is a title given to teachers, doctors or other people in which you receive teachings from. Titles are very important and need to be used in the right context.</w:t>
       </w:r>
     </w:p>
     <w:p>
@@ -8526,13 +8997,7 @@
             <w:rPr>
               <w:noProof/>
             </w:rPr>
-            <w:t xml:space="preserve"> </w:t>
-          </w:r>
-          <w:r>
-            <w:rPr>
-              <w:noProof/>
-            </w:rPr>
-            <w:t>(Japaenese New Year)</w:t>
+            <w:t xml:space="preserve"> (Japaenese New Year)</w:t>
           </w:r>
           <w:r>
             <w:fldChar w:fldCharType="end"/>
@@ -8566,13 +9031,7 @@
             <w:rPr>
               <w:noProof/>
             </w:rPr>
-            <w:t xml:space="preserve"> </w:t>
-          </w:r>
-          <w:r>
-            <w:rPr>
-              <w:noProof/>
-            </w:rPr>
-            <w:t>(Coming of Age)</w:t>
+            <w:t xml:space="preserve"> (Coming of Age)</w:t>
           </w:r>
           <w:r>
             <w:fldChar w:fldCharType="end"/>
@@ -8664,13 +9123,7 @@
             <w:rPr>
               <w:noProof/>
             </w:rPr>
-            <w:t xml:space="preserve"> </w:t>
-          </w:r>
-          <w:r>
-            <w:rPr>
-              <w:noProof/>
-            </w:rPr>
-            <w:t>(Nguyen)</w:t>
+            <w:t xml:space="preserve"> (Nguyen)</w:t>
           </w:r>
           <w:r>
             <w:fldChar w:fldCharType="end"/>
@@ -8748,13 +9201,7 @@
             <w:rPr>
               <w:noProof/>
             </w:rPr>
-            <w:t xml:space="preserve"> </w:t>
-          </w:r>
-          <w:r>
-            <w:rPr>
-              <w:noProof/>
-            </w:rPr>
-            <w:t>(Japan Country Profile)</w:t>
+            <w:t xml:space="preserve"> (Japan Country Profile)</w:t>
           </w:r>
           <w:r>
             <w:fldChar w:fldCharType="end"/>
@@ -8781,7 +9228,15 @@
     </w:p>
     <w:p>
       <w:r>
-        <w:t>Japanese is a member of the Japonic languages family, which includes languages from the Ryukyu islands. These languages are so close they are often confused as dialects of Japanese.</w:t>
+        <w:t xml:space="preserve">Japanese is a member of the Japonic languages family, which includes languages from the Ryukyu </w:t>
+      </w:r>
+      <w:proofErr w:type="gramStart"/>
+      <w:r>
+        <w:t>islands</w:t>
+      </w:r>
+      <w:proofErr w:type="gramEnd"/>
+      <w:r>
+        <w:t>. These languages are so close they are often confused as dialects of Japanese.</w:t>
       </w:r>
     </w:p>
     <w:p>
@@ -8807,13 +9262,7 @@
             <w:rPr>
               <w:noProof/>
             </w:rPr>
-            <w:t xml:space="preserve"> </w:t>
-          </w:r>
-          <w:r>
-            <w:rPr>
-              <w:noProof/>
-            </w:rPr>
-            <w:t>(Miyagawa)</w:t>
+            <w:t xml:space="preserve"> (Miyagawa)</w:t>
           </w:r>
           <w:r>
             <w:rPr>
@@ -8931,12 +9380,28 @@
     <w:p/>
     <w:p>
       <w:r>
-        <w:t>“The Japanese culture's relationship with nature is that of harmony with nature. Harmony with nature”refers to man not controlling or trying to conquer nature but rather, both man and nature live together as one and are accepting of each other's forces. The Japanese people respect nature and don't attempt to manage or control nature but instead, they feel a spiritual bond with nature and this is evident through various practices. For example, Japanese gardening, such as rock gardens, express their belief in living harmoniously with nature. Such appreciative origins date back to the beliefs of ancient Shinto, a widely practiced religion in Japan. (Mac Leod, 1) Their appreciation for the simplicity of nature is apparent in the structure and design of rock gardens.</w:t>
-      </w:r>
-    </w:p>
-    <w:p>
-      <w:r>
-        <w:t xml:space="preserve">This value orientation deals with the innate nature of man and whether man is good, evil or a mix of the two. The Japanese believe they are inherently good, with an immutable predisposition, meaning men are good and that is unalterable. This belief among Japanese society is reflected in Buddhism, an also widely practiced religion in Japan. Buddhism believes that humans are born good because they are a creation of nature, which is good. Man is part of nature, and God created nature, than man must be good. </w:t>
+        <w:t xml:space="preserve">“The Japanese culture's relationship with nature is that of harmony with nature. Harmony with nature”refers to man not controlling or trying to conquer nature but rather, both man and nature live together as one and are accepting of each other's forces. The Japanese people respect nature and don't attempt to manage or control nature but instead, they feel a spiritual bond with nature and this is evident through various practices. For example, Japanese gardening, such as rock gardens, </w:t>
+      </w:r>
+      <w:proofErr w:type="gramStart"/>
+      <w:r>
+        <w:t>express</w:t>
+      </w:r>
+      <w:proofErr w:type="gramEnd"/>
+      <w:r>
+        <w:t xml:space="preserve"> their belief in living harmoniously with nature. Such appreciative origins date back to the beliefs of ancient Shinto, a widely practiced religion in Japan. (Mac Leod, 1) Their appreciation for the simplicity of nature is apparent in the structure and design of rock gardens.</w:t>
+      </w:r>
+    </w:p>
+    <w:p>
+      <w:r>
+        <w:t xml:space="preserve">This value orientation deals with the innate nature of man and whether man is good, evil or a mix of the two. The Japanese believe they are inherently good, with an immutable predisposition, meaning men are good and that is unalterable. This belief among Japanese society is reflected in Buddhism, an also widely practiced religion in Japan. Buddhism believes that humans are born </w:t>
+      </w:r>
+      <w:proofErr w:type="gramStart"/>
+      <w:r>
+        <w:t>good</w:t>
+      </w:r>
+      <w:proofErr w:type="gramEnd"/>
+      <w:r>
+        <w:t xml:space="preserve"> because they are a creation of nature, which is good. Man is part of nature, and God created nature, than man must be good. </w:t>
       </w:r>
     </w:p>
     <w:p>
@@ -8959,7 +9424,6 @@
         <w:rPr>
           <w:rFonts w:eastAsia="Times New Roman"/>
           <w:sz w:val="20"/>
-          <w:lang/>
         </w:rPr>
       </w:pPr>
       <w:r>
@@ -9071,7 +9535,21 @@
         <w:rPr>
           <w:rFonts w:ascii="Times New Roman" w:hAnsi="Times New Roman"/>
         </w:rPr>
-        <w:t>This dimension expresses the degree to which the less powerful members of a society accept and expect that power is distributed unequally. The fundamental issue here is how a society handles inequalities among people. People in societies exhibiting a large degree of power distance accept a hierarchical order in which everybody has a place and which needs no further justification. In societies with low power distance, people strive to equalise the distribution of power and demand justification for inequalities of power.</w:t>
+        <w:t xml:space="preserve">This dimension expresses the degree to which the less powerful members of a society accept and expect that power </w:t>
+      </w:r>
+      <w:proofErr w:type="gramStart"/>
+      <w:r>
+        <w:rPr>
+          <w:rFonts w:ascii="Times New Roman" w:hAnsi="Times New Roman"/>
+        </w:rPr>
+        <w:t>is</w:t>
+      </w:r>
+      <w:proofErr w:type="gramEnd"/>
+      <w:r>
+        <w:rPr>
+          <w:rFonts w:ascii="Times New Roman" w:hAnsi="Times New Roman"/>
+        </w:rPr>
+        <w:t xml:space="preserve"> distributed unequally. The fundamental issue here is how a society handles inequalities among people. People in societies exhibiting a large degree of power distance accept a hierarchical order in which everybody has a place and which needs no further justification. In societies with low power distance, people strive to equalise the distribution of power and demand justification for inequalities of power.</w:t>
       </w:r>
     </w:p>
     <w:p>
@@ -9102,7 +9580,35 @@
         <w:rPr>
           <w:rFonts w:ascii="Times New Roman" w:hAnsi="Times New Roman"/>
         </w:rPr>
-        <w:t>The high side of this dimension, called Individualism, can be defined as a preference for a loosely-knit social framework in which individuals are expected to take care of themselves and their immediate families only. Its opposite, Collectivism, represents a preference for a tightly-knit framework in society in which individuals can expect their relatives or members of a particular in-group to look after them in exchange for unquestioning loyalty. A society's position on this dimension is reflected in whether people’s self-image is defined in terms of “I” or “we.”</w:t>
+        <w:t xml:space="preserve">The high side of this dimension, called Individualism, can be defined as a preference for a </w:t>
+      </w:r>
+      <w:proofErr w:type="gramStart"/>
+      <w:r>
+        <w:rPr>
+          <w:rFonts w:ascii="Times New Roman" w:hAnsi="Times New Roman"/>
+        </w:rPr>
+        <w:t>loosely-knit</w:t>
+      </w:r>
+      <w:proofErr w:type="gramEnd"/>
+      <w:r>
+        <w:rPr>
+          <w:rFonts w:ascii="Times New Roman" w:hAnsi="Times New Roman"/>
+        </w:rPr>
+        <w:t xml:space="preserve"> social framework in which individuals are expected to take care of themselves and their immediate families only. Its opposite, Collectivism, represents a preference for a </w:t>
+      </w:r>
+      <w:proofErr w:type="gramStart"/>
+      <w:r>
+        <w:rPr>
+          <w:rFonts w:ascii="Times New Roman" w:hAnsi="Times New Roman"/>
+        </w:rPr>
+        <w:t>tightly-knit</w:t>
+      </w:r>
+      <w:proofErr w:type="gramEnd"/>
+      <w:r>
+        <w:rPr>
+          <w:rFonts w:ascii="Times New Roman" w:hAnsi="Times New Roman"/>
+        </w:rPr>
+        <w:t xml:space="preserve"> framework in society in which individuals can expect their relatives or members of a particular in-group to look after them in exchange for unquestioning loyalty. A society's position on this dimension is reflected in whether people’s self-image is defined in terms of “I” or “we.”</w:t>
       </w:r>
     </w:p>
     <w:p>
@@ -9252,7 +9758,6 @@
           <w:rFonts w:ascii="Times New Roman" w:eastAsia="Times New Roman" w:hAnsi="Times New Roman"/>
           <w:color w:val="auto"/>
           <w:sz w:val="20"/>
-          <w:lang/>
         </w:rPr>
       </w:pPr>
       <w:r>
@@ -9327,7 +9832,6 @@
         <w:rPr>
           <w:rFonts w:ascii="Times New Roman" w:eastAsia="Times New Roman" w:hAnsi="Times New Roman"/>
           <w:sz w:val="20"/>
-          <w:lang/>
         </w:rPr>
       </w:pPr>
       <w:hyperlink r:id="rId31" w:history="1">
@@ -9336,7 +9840,6 @@
             <w:rStyle w:val="Hyperlink"/>
             <w:rFonts w:ascii="Times New Roman" w:eastAsia="Times New Roman" w:hAnsi="Times New Roman"/>
             <w:sz w:val="20"/>
-            <w:lang/>
           </w:rPr>
           <w:t>http://www.imo-international.de/index_englisch.htm?/englisch/html/svs_info_en.htm</w:t>
         </w:r>
@@ -9350,7 +9853,6 @@
           <w:rFonts w:ascii="Times New Roman" w:eastAsia="Times New Roman" w:hAnsi="Times New Roman"/>
           <w:color w:val="auto"/>
           <w:sz w:val="20"/>
-          <w:lang/>
         </w:rPr>
       </w:pPr>
       <w:hyperlink r:id="rId32" w:history="1">
@@ -9359,7 +9861,6 @@
             <w:rStyle w:val="Hyperlink"/>
             <w:rFonts w:ascii="Times New Roman" w:eastAsia="Times New Roman" w:hAnsi="Times New Roman"/>
             <w:sz w:val="20"/>
-            <w:lang/>
           </w:rPr>
           <w:t>http://faculty-staff.ou.edu/R/David.A.Ralston-1/12.pdf</w:t>
         </w:r>
@@ -9369,7 +9870,6 @@
           <w:rFonts w:ascii="Times New Roman" w:eastAsia="Times New Roman" w:hAnsi="Times New Roman"/>
           <w:color w:val="auto"/>
           <w:sz w:val="20"/>
-          <w:lang/>
         </w:rPr>
         <w:t xml:space="preserve"> </w:t>
       </w:r>
@@ -9382,7 +9882,6 @@
           <w:rFonts w:ascii="Times New Roman" w:eastAsia="Times New Roman" w:hAnsi="Times New Roman"/>
           <w:color w:val="auto"/>
           <w:sz w:val="20"/>
-          <w:lang/>
         </w:rPr>
       </w:pPr>
     </w:p>
@@ -9540,7 +10039,15 @@
         </w:rPr>
       </w:pPr>
       <w:r>
-        <w:t xml:space="preserve">Surprisingly, Japan does not have a great power distance. Though it may score slightly higher than the U.S. on a Hofstede rating, there are key differences. There are a lot of formalities in how one approaches and interacts with another in a higher position. Japanese negotiation can also be much slower as each decision must be approved by someone in a higher position. However, as much as 90% of Japanese people think of themselves as middle class, and pay differences are nowhere near as much as in the </w:t>
+        <w:t xml:space="preserve">Surprisingly, Japan does not have a great power distance. Though it may score slightly higher than the U.S. on a Hofstede rating, there are key differences. There are a lot of formalities in how one approaches and interacts with another in a higher position. Japanese negotiation can also be much slower as </w:t>
+      </w:r>
+      <w:proofErr w:type="gramStart"/>
+      <w:r>
+        <w:t>each decision must be approved by someone in a higher position</w:t>
+      </w:r>
+      <w:proofErr w:type="gramEnd"/>
+      <w:r>
+        <w:t xml:space="preserve">. However, as much as 90% of Japanese people think of themselves as middle class, and pay differences are nowhere near as much as in the </w:t>
       </w:r>
       <w:r>
         <w:t>United States.</w:t>
@@ -9799,7 +10306,15 @@
         <w:br/>
       </w:r>
       <w:r>
-        <w:t xml:space="preserve">One would think that Japan certainly falls on the side of traditional values. Japan’s centuries of isolation may have officially ended over 150 years ago; however, the country did not truly modernize and become intermixed within global society until have World War II. Meaning that Japan was almost entirely traditional, with almost no exposure to other cultures, until the past 2-3 generations. Japanese people value extremely their feeling of national pride, respect for authority, and obedience in general. Yet the most recent WVS survey found they were the absolute highest in terms of Secular-Rational Values. This is likely attributed to Japan’s cultural respect for privacy. Japan does not infuse religion into their culture. In fact, the Confucian religion is not one that actively seeks conversion or a loud voice in society, the way other main stream religions do. </w:t>
+        <w:t xml:space="preserve">One would think that Japan certainly falls on the side of traditional values. Japan’s centuries of isolation may have officially ended over 150 years ago; however, the country did not truly modernize and become intermixed within global society until have World War II. Meaning that Japan was almost entirely traditional, with almost no exposure to other cultures, until the past 2-3 generations. Japanese people value extremely their feeling of national pride, respect for authority, and obedience in general. Yet the most recent WVS survey found they were the absolute highest in terms of Secular-Rational Values. This is likely attributed to Japan’s cultural respect for privacy. Japan does not infuse religion into their culture. In fact, the Confucian religion is not one that actively seeks conversion or a loud voice in society, the way other </w:t>
+      </w:r>
+      <w:proofErr w:type="gramStart"/>
+      <w:r>
+        <w:t>main stream</w:t>
+      </w:r>
+      <w:proofErr w:type="gramEnd"/>
+      <w:r>
+        <w:t xml:space="preserve"> religions do. </w:t>
       </w:r>
       <w:r>
         <w:rPr>
@@ -9829,7 +10344,7 @@
                     <a:blip r:embed="rId33">
                       <a:extLst>
                         <a:ext uri="{28A0092B-C50C-407E-A947-70E740481C1C}">
-                          <a14:useLocalDpi xmlns:a14="http://schemas.microsoft.com/office/drawing/2010/main" xmlns:pic="http://schemas.openxmlformats.org/drawingml/2006/picture" xmlns:a="http://schemas.openxmlformats.org/drawingml/2006/main" xmlns:wps="http://schemas.microsoft.com/office/word/2010/wordprocessingShape" xmlns:wne="http://schemas.microsoft.com/office/word/2006/wordml" xmlns:wpi="http://schemas.microsoft.com/office/word/2010/wordprocessingInk" xmlns:wpg="http://schemas.microsoft.com/office/word/2010/wordprocessingGroup" xmlns:w14="http://schemas.microsoft.com/office/word/2010/wordml" xmlns:w="http://schemas.openxmlformats.org/wordprocessingml/2006/main" xmlns:w10="urn:schemas-microsoft-com:office:word" xmlns:wp="http://schemas.openxmlformats.org/drawingml/2006/wordprocessingDrawing" xmlns:wp14="http://schemas.microsoft.com/office/word/2010/wordprocessingDrawing" xmlns:v="urn:schemas-microsoft-com:vml" xmlns:m="http://schemas.openxmlformats.org/officeDocument/2006/math" xmlns:r="http://schemas.openxmlformats.org/officeDocument/2006/relationships" xmlns:o="urn:schemas-microsoft-com:office:office" xmlns:mv="urn:schemas-microsoft-com:mac:vml" xmlns:mc="http://schemas.openxmlformats.org/markup-compatibility/2006" xmlns:mo="http://schemas.microsoft.com/office/mac/office/2008/main" xmlns:wpc="http://schemas.microsoft.com/office/word/2010/wordprocessingCanvas" xmlns="" val="0"/>
+                          <a14:useLocalDpi xmlns="" xmlns:wpc="http://schemas.microsoft.com/office/word/2010/wordprocessingCanvas" xmlns:mo="http://schemas.microsoft.com/office/mac/office/2008/main" xmlns:mc="http://schemas.openxmlformats.org/markup-compatibility/2006" xmlns:mv="urn:schemas-microsoft-com:mac:vml" xmlns:o="urn:schemas-microsoft-com:office:office" xmlns:r="http://schemas.openxmlformats.org/officeDocument/2006/relationships" xmlns:m="http://schemas.openxmlformats.org/officeDocument/2006/math" xmlns:v="urn:schemas-microsoft-com:vml" xmlns:wp14="http://schemas.microsoft.com/office/word/2010/wordprocessingDrawing" xmlns:wp="http://schemas.openxmlformats.org/drawingml/2006/wordprocessingDrawing" xmlns:w10="urn:schemas-microsoft-com:office:word" xmlns:w="http://schemas.openxmlformats.org/wordprocessingml/2006/main" xmlns:w14="http://schemas.microsoft.com/office/word/2010/wordml" xmlns:wpg="http://schemas.microsoft.com/office/word/2010/wordprocessingGroup" xmlns:wpi="http://schemas.microsoft.com/office/word/2010/wordprocessingInk" xmlns:wne="http://schemas.microsoft.com/office/word/2006/wordml" xmlns:wps="http://schemas.microsoft.com/office/word/2010/wordprocessingShape" xmlns:a="http://schemas.openxmlformats.org/drawingml/2006/main" xmlns:pic="http://schemas.openxmlformats.org/drawingml/2006/picture" xmlns:a14="http://schemas.microsoft.com/office/drawing/2010/main" xmlns:ve="http://schemas.openxmlformats.org/markup-compatibility/2006" val="0"/>
                         </a:ext>
                       </a:extLst>
                     </a:blip>
@@ -9909,6 +10424,7 @@
       <w:r>
         <w:t xml:space="preserve">"Data Files of the Values Studies." </w:t>
       </w:r>
+      <w:proofErr w:type="gramStart"/>
       <w:r>
         <w:rPr>
           <w:i/>
@@ -9917,7 +10433,19 @@
         <w:t>World Values Survey</w:t>
       </w:r>
       <w:r>
-        <w:t>. World Values Survey, June-July 2009. Web. 10 Apr. 2012. &lt;http://www.wvsevsdb.com/wvs/WVSData.jsp&gt;.</w:t>
+        <w:t>.</w:t>
+      </w:r>
+      <w:proofErr w:type="gramEnd"/>
+      <w:r>
+        <w:t xml:space="preserve"> </w:t>
+      </w:r>
+      <w:proofErr w:type="gramStart"/>
+      <w:r>
+        <w:t>World Values Survey, June-July 2009.</w:t>
+      </w:r>
+      <w:proofErr w:type="gramEnd"/>
+      <w:r>
+        <w:t xml:space="preserve"> Web. 10 Apr. 2012. &lt;http://www.wvsevsdb.com/wvs/WVSData.jsp&gt;.</w:t>
       </w:r>
     </w:p>
     <w:p/>
@@ -10017,7 +10545,23 @@
     <w:p>
       <w:r>
         <w:tab/>
-        <w:t>Nonverbal communication is very important in business in Japan. Some aspects of nonverbal communication in Japan would be when first meeting with someone, you should bow. Bowing shows status and in business meetings business inferiors must bow lower than their superiors. Another form of nonverbal communication used in Japan is eye contact or lack of eye contact. In Japan try to avoid long eye contact because it tends to show disrespect and can mean you are being too aggressive. Pointing with the index finger is also considered rude or disrespectful so when in Japan you should point with your whole hand. The Japanese do not like physical contact but have accustomed to the Western Style handshake for business, but other than that it is rude to hug or show any other physical contact when doing business. Nonverbal communication is very important and if you are doing business abroad in Japan it would be beneficial to understand the Japanese culture and forms of nonverbal communication.</w:t>
+        <w:t xml:space="preserve">Nonverbal communication is very important in business in Japan. </w:t>
+      </w:r>
+      <w:proofErr w:type="gramStart"/>
+      <w:r>
+        <w:t>Some aspects of nonverbal communication in Japan would be when first meeting with someone</w:t>
+      </w:r>
+      <w:proofErr w:type="gramEnd"/>
+      <w:r>
+        <w:t xml:space="preserve">, </w:t>
+      </w:r>
+      <w:proofErr w:type="gramStart"/>
+      <w:r>
+        <w:t>you should bow</w:t>
+      </w:r>
+      <w:proofErr w:type="gramEnd"/>
+      <w:r>
+        <w:t>. Bowing shows status and in business meetings business inferiors must bow lower than their superiors. Another form of nonverbal communication used in Japan is eye contact or lack of eye contact. In Japan try to avoid long eye contact because it tends to show disrespect and can mean you are being too aggressive. Pointing with the index finger is also considered rude or disrespectful so when in Japan you should point with your whole hand. The Japanese do not like physical contact but have accustomed to the Western Style handshake for business, but other than that it is rude to hug or show any other physical contact when doing business. Nonverbal communication is very important and if you are doing business abroad in Japan it would be beneficial to understand the Japanese culture and forms of nonverbal communication.</w:t>
       </w:r>
     </w:p>
     <w:p>
@@ -10087,7 +10631,15 @@
     </w:p>
     <w:p>
       <w:r>
-        <w:t xml:space="preserve">The Japanese negotiation style is calm, quite, and patient. When negotiating with the Japanese they would rather get to know the person first before starting negotiations. They like to develop long term, personal relations before any negotiations begin. When negotiating with the Japanese you should understand their culture. The Japanese tend to be polite and hide their emotions very well when discussing business. It seems they always have a smiling face on when discussing business in serious situations. Another negotiating style that the Japanese use is they would rather leave the room or be evasive than give a negative answer. This is because they value harmony. Another aspect of Japanese culture is they tend to have concern for the welfare of the group and view decisions very carefully for long term consequences. When making decisions from negotiations they tend to use objective, analytic thought patterns, and take time for reflection about the decision that is going to be made. </w:t>
+        <w:t xml:space="preserve">The Japanese negotiation style is calm, quite, and patient. When negotiating with the Japanese they would rather get to know the person first before starting negotiations. They like to develop long term, personal relations before any negotiations begin. When negotiating with the Japanese you should understand their culture. The Japanese tend to be polite and hide their emotions very well when discussing business. It seems they always have a smiling face on when discussing business in serious situations. Another negotiating style that the Japanese use is they would rather leave the room or be evasive than give a negative answer. This is because they value harmony. Another aspect of Japanese culture is they tend to have concern for the welfare of the group and view decisions very carefully for </w:t>
+      </w:r>
+      <w:proofErr w:type="gramStart"/>
+      <w:r>
+        <w:t>long term</w:t>
+      </w:r>
+      <w:proofErr w:type="gramEnd"/>
+      <w:r>
+        <w:t xml:space="preserve"> consequences. When making decisions from negotiations they tend to use objective, analytic thought patterns, and take time for reflection about the decision that is going to be made. </w:t>
       </w:r>
     </w:p>
     <w:p>
@@ -10200,13 +10752,7 @@
             <w:rPr>
               <w:noProof/>
             </w:rPr>
-            <w:t xml:space="preserve"> </w:t>
-          </w:r>
-          <w:r>
-            <w:rPr>
-              <w:noProof/>
-            </w:rPr>
-            <w:t>(Japanese Proverbs)</w:t>
+            <w:t xml:space="preserve"> (Japanese Proverbs)</w:t>
           </w:r>
           <w:r>
             <w:rPr>
@@ -10227,8 +10773,13 @@
       <w:bookmarkStart w:id="163" w:name="_Toc195663404"/>
       <w:bookmarkStart w:id="164" w:name="_Toc195665213"/>
       <w:r>
-        <w:t>Deru kui wa</w:t>
-      </w:r>
+        <w:t xml:space="preserve">Deru kui </w:t>
+      </w:r>
+      <w:proofErr w:type="gramStart"/>
+      <w:r>
+        <w:t>wa</w:t>
+      </w:r>
+      <w:proofErr w:type="gramEnd"/>
       <w:r>
         <w:t xml:space="preserve"> </w:t>
       </w:r>
@@ -10261,7 +10812,15 @@
       <w:bookmarkStart w:id="165" w:name="_Toc195663405"/>
       <w:bookmarkStart w:id="166" w:name="_Toc195665214"/>
       <w:r>
-        <w:t>Koketsu ni irazunba koji wo ezu</w:t>
+        <w:t xml:space="preserve">Koketsu </w:t>
+      </w:r>
+      <w:proofErr w:type="gramStart"/>
+      <w:r>
+        <w:t>ni</w:t>
+      </w:r>
+      <w:proofErr w:type="gramEnd"/>
+      <w:r>
+        <w:t xml:space="preserve"> irazunba koji wo ezu</w:t>
       </w:r>
       <w:bookmarkEnd w:id="165"/>
       <w:bookmarkEnd w:id="166"/>
@@ -10317,7 +10876,15 @@
       <w:bookmarkStart w:id="169" w:name="_Toc195663407"/>
       <w:bookmarkStart w:id="170" w:name="_Toc195665216"/>
       <w:r>
-        <w:t>Kaeru no ko wa kaeru</w:t>
+        <w:t xml:space="preserve">Kaeru no </w:t>
+      </w:r>
+      <w:proofErr w:type="gramStart"/>
+      <w:r>
+        <w:t>ko</w:t>
+      </w:r>
+      <w:proofErr w:type="gramEnd"/>
+      <w:r>
+        <w:t xml:space="preserve"> wa kaeru</w:t>
       </w:r>
       <w:bookmarkEnd w:id="169"/>
       <w:bookmarkEnd w:id="170"/>
@@ -10345,7 +10912,15 @@
       <w:bookmarkStart w:id="171" w:name="_Toc195663408"/>
       <w:bookmarkStart w:id="172" w:name="_Toc195665217"/>
       <w:r>
-        <w:t>Nito woo u mono wa itto wo mo ezu</w:t>
+        <w:t xml:space="preserve">Nito woo u mono </w:t>
+      </w:r>
+      <w:proofErr w:type="gramStart"/>
+      <w:r>
+        <w:t>wa</w:t>
+      </w:r>
+      <w:proofErr w:type="gramEnd"/>
+      <w:r>
+        <w:t xml:space="preserve"> itto wo mo ezu</w:t>
       </w:r>
       <w:bookmarkEnd w:id="171"/>
       <w:bookmarkEnd w:id="172"/>
@@ -10406,13 +10981,7 @@
             <w:rPr>
               <w:noProof/>
             </w:rPr>
-            <w:t xml:space="preserve"> </w:t>
-          </w:r>
-          <w:r>
-            <w:rPr>
-              <w:noProof/>
-            </w:rPr>
-            <w:t>(Crawford, 2012)</w:t>
+            <w:t xml:space="preserve"> (Crawford)</w:t>
           </w:r>
           <w:r>
             <w:rPr>
@@ -10449,13 +11018,7 @@
             <w:rPr>
               <w:noProof/>
             </w:rPr>
-            <w:t xml:space="preserve"> </w:t>
-          </w:r>
-          <w:r>
-            <w:rPr>
-              <w:noProof/>
-            </w:rPr>
-            <w:t>(Turner, 2012)</w:t>
+            <w:t xml:space="preserve"> (Turner)</w:t>
           </w:r>
           <w:r>
             <w:rPr>
@@ -10540,13 +11103,7 @@
             <w:rPr>
               <w:noProof/>
             </w:rPr>
-            <w:t xml:space="preserve"> </w:t>
-          </w:r>
-          <w:r>
-            <w:rPr>
-              <w:noProof/>
-            </w:rPr>
-            <w:t>(Law)</w:t>
+            <w:t xml:space="preserve"> (Law)</w:t>
           </w:r>
           <w:r>
             <w:rPr>
@@ -10573,7 +11130,7 @@
         <w:t>International Entrepreneurship</w:t>
       </w:r>
       <w:r>
-        <w:t xml:space="preserve"> – Jeff – Done –short?</w:t>
+        <w:t xml:space="preserve"> – Jeff – Done </w:t>
       </w:r>
       <w:bookmarkEnd w:id="179"/>
       <w:bookmarkEnd w:id="180"/>
@@ -10601,13 +11158,7 @@
             <w:rPr>
               <w:noProof/>
             </w:rPr>
-            <w:t xml:space="preserve"> </w:t>
-          </w:r>
-          <w:r>
-            <w:rPr>
-              <w:noProof/>
-            </w:rPr>
-            <w:t>(Lutynec)</w:t>
+            <w:t xml:space="preserve"> (Lutynec)</w:t>
           </w:r>
           <w:r>
             <w:rPr>
@@ -10649,13 +11200,7 @@
             <w:rPr>
               <w:noProof/>
             </w:rPr>
-            <w:t xml:space="preserve"> </w:t>
-          </w:r>
-          <w:r>
-            <w:rPr>
-              <w:noProof/>
-            </w:rPr>
-            <w:t>(Fujita)</w:t>
+            <w:t xml:space="preserve"> (Fujita)</w:t>
           </w:r>
           <w:r>
             <w:rPr>
@@ -10753,7 +11298,7 @@
                     <a:blip r:embed="rId34">
                       <a:extLst>
                         <a:ext uri="{28A0092B-C50C-407E-A947-70E740481C1C}">
-                          <a14:useLocalDpi xmlns:a14="http://schemas.microsoft.com/office/drawing/2010/main" xmlns:pic="http://schemas.openxmlformats.org/drawingml/2006/picture" xmlns:a="http://schemas.openxmlformats.org/drawingml/2006/main" xmlns:wps="http://schemas.microsoft.com/office/word/2010/wordprocessingShape" xmlns:wne="http://schemas.microsoft.com/office/word/2006/wordml" xmlns:wpi="http://schemas.microsoft.com/office/word/2010/wordprocessingInk" xmlns:wpg="http://schemas.microsoft.com/office/word/2010/wordprocessingGroup" xmlns:w14="http://schemas.microsoft.com/office/word/2010/wordml" xmlns:w="http://schemas.openxmlformats.org/wordprocessingml/2006/main" xmlns:w10="urn:schemas-microsoft-com:office:word" xmlns:wp="http://schemas.openxmlformats.org/drawingml/2006/wordprocessingDrawing" xmlns:wp14="http://schemas.microsoft.com/office/word/2010/wordprocessingDrawing" xmlns:v="urn:schemas-microsoft-com:vml" xmlns:m="http://schemas.openxmlformats.org/officeDocument/2006/math" xmlns:r="http://schemas.openxmlformats.org/officeDocument/2006/relationships" xmlns:o="urn:schemas-microsoft-com:office:office" xmlns:mv="urn:schemas-microsoft-com:mac:vml" xmlns:mc="http://schemas.openxmlformats.org/markup-compatibility/2006" xmlns:mo="http://schemas.microsoft.com/office/mac/office/2008/main" xmlns:wpc="http://schemas.microsoft.com/office/word/2010/wordprocessingCanvas" xmlns="" val="0"/>
+                          <a14:useLocalDpi xmlns="" xmlns:wpc="http://schemas.microsoft.com/office/word/2010/wordprocessingCanvas" xmlns:mo="http://schemas.microsoft.com/office/mac/office/2008/main" xmlns:mc="http://schemas.openxmlformats.org/markup-compatibility/2006" xmlns:mv="urn:schemas-microsoft-com:mac:vml" xmlns:o="urn:schemas-microsoft-com:office:office" xmlns:r="http://schemas.openxmlformats.org/officeDocument/2006/relationships" xmlns:m="http://schemas.openxmlformats.org/officeDocument/2006/math" xmlns:v="urn:schemas-microsoft-com:vml" xmlns:wp14="http://schemas.microsoft.com/office/word/2010/wordprocessingDrawing" xmlns:wp="http://schemas.openxmlformats.org/drawingml/2006/wordprocessingDrawing" xmlns:w10="urn:schemas-microsoft-com:office:word" xmlns:w="http://schemas.openxmlformats.org/wordprocessingml/2006/main" xmlns:w14="http://schemas.microsoft.com/office/word/2010/wordml" xmlns:wpg="http://schemas.microsoft.com/office/word/2010/wordprocessingGroup" xmlns:wpi="http://schemas.microsoft.com/office/word/2010/wordprocessingInk" xmlns:wne="http://schemas.microsoft.com/office/word/2006/wordml" xmlns:wps="http://schemas.microsoft.com/office/word/2010/wordprocessingShape" xmlns:a="http://schemas.openxmlformats.org/drawingml/2006/main" xmlns:pic="http://schemas.openxmlformats.org/drawingml/2006/picture" xmlns:a14="http://schemas.microsoft.com/office/drawing/2010/main" xmlns:ve="http://schemas.openxmlformats.org/markup-compatibility/2006" val="0"/>
                         </a:ext>
                       </a:extLst>
                     </a:blip>
@@ -10801,43 +11346,55 @@
         <w:pStyle w:val="Heading3"/>
       </w:pPr>
     </w:p>
+    <w:p>
+      <w:pPr>
+        <w:pStyle w:val="Appendix"/>
+      </w:pPr>
+      <w:r>
+        <w:t>Bibliography</w:t>
+      </w:r>
+    </w:p>
     <w:sdt>
       <w:sdtPr>
-        <w:rPr>
-          <w:rFonts w:asciiTheme="minorHAnsi" w:hAnsiTheme="minorHAnsi"/>
-          <w:color w:val="auto"/>
-          <w:sz w:val="24"/>
-        </w:rPr>
-        <w:id w:val="-1117906340"/>
-        <w:docPartObj>
-          <w:docPartGallery w:val="Bibliographies"/>
-          <w:docPartUnique/>
-        </w:docPartObj>
+        <w:id w:val="111145805"/>
+        <w:bibliography/>
       </w:sdtPr>
-      <w:sdtEndPr>
-        <w:rPr>
-          <w:rFonts w:ascii="Helvetica Light" w:hAnsi="Helvetica Light"/>
-        </w:rPr>
-      </w:sdtEndPr>
       <w:sdtContent>
         <w:p>
           <w:pPr>
-            <w:pStyle w:val="Appendix"/>
+            <w:pStyle w:val="Bibliography"/>
           </w:pPr>
-          <w:r>
-            <w:t>Bibliography</w:t>
-          </w:r>
         </w:p>
         <w:sdt>
           <w:sdtPr>
-            <w:id w:val="111145805"/>
-            <w:bibliography/>
+            <w:id w:val="31161855"/>
+            <w:docPartObj>
+              <w:docPartGallery w:val="Bibliographies"/>
+              <w:docPartUnique/>
+            </w:docPartObj>
           </w:sdtPr>
+          <w:sdtEndPr>
+            <w:rPr>
+              <w:rFonts w:ascii="Helvetica Light" w:eastAsiaTheme="minorEastAsia" w:hAnsi="Helvetica Light" w:cstheme="minorBidi"/>
+              <w:color w:val="auto"/>
+              <w:sz w:val="24"/>
+              <w:szCs w:val="24"/>
+            </w:rPr>
+          </w:sdtEndPr>
           <w:sdtContent>
+            <w:p>
+              <w:pPr>
+                <w:pStyle w:val="Heading1"/>
+              </w:pPr>
+              <w:r>
+                <w:t>Works Cited</w:t>
+              </w:r>
+            </w:p>
             <w:p>
               <w:pPr>
                 <w:pStyle w:val="Bibliography"/>
                 <w:rPr>
+                  <w:rFonts w:cs="Times New Roman"/>
                   <w:noProof/>
                 </w:rPr>
               </w:pPr>
@@ -10852,93 +11409,1102 @@
               </w:r>
               <w:r>
                 <w:rPr>
+                  <w:rFonts w:cs="Times New Roman"/>
                   <w:noProof/>
                 </w:rPr>
-                <w:t xml:space="preserve">Last Name, F. (Date). Dolor Sit Amet. </w:t>
+                <w:t xml:space="preserve">Alverez, Mike. </w:t>
               </w:r>
               <w:r>
                 <w:rPr>
-                  <w:i/>
-                  <w:iCs/>
+                  <w:rFonts w:cs="Times New Roman"/>
                   <w:noProof/>
+                  <w:u w:val="single"/>
                 </w:rPr>
-                <w:t>Lorem Ipsum</w:t>
+                <w:t>U.S. Broadband 100 Years Slower than Japan's</w:t>
               </w:r>
               <w:r>
                 <w:rPr>
+                  <w:rFonts w:cs="Times New Roman"/>
                   <w:noProof/>
                 </w:rPr>
-                <w:t>, 1 - 10.</w:t>
+                <w:t xml:space="preserve">. 2008 </w:t>
+              </w:r>
+              <w:r>
+                <w:rPr>
+                  <w:rFonts w:ascii="Times New Roman" w:hAnsi="Times New Roman" w:cs="Times New Roman"/>
+                  <w:noProof/>
+                </w:rPr>
+                <w:t>йил</w:t>
+              </w:r>
+              <w:r>
+                <w:rPr>
+                  <w:rFonts w:cs="Times New Roman"/>
+                  <w:noProof/>
+                </w:rPr>
+                <w:t xml:space="preserve"> 15-August. 2012 </w:t>
+              </w:r>
+              <w:r>
+                <w:rPr>
+                  <w:rFonts w:ascii="Times New Roman" w:hAnsi="Times New Roman" w:cs="Times New Roman"/>
+                  <w:noProof/>
+                </w:rPr>
+                <w:t>йил</w:t>
+              </w:r>
+              <w:r>
+                <w:rPr>
+                  <w:rFonts w:cs="Times New Roman"/>
+                  <w:noProof/>
+                </w:rPr>
+                <w:t xml:space="preserve"> 1-April &lt;http://www.atelier.net/node/214036&gt;.</w:t>
               </w:r>
             </w:p>
             <w:p>
               <w:pPr>
                 <w:pStyle w:val="Bibliography"/>
                 <w:rPr>
+                  <w:rFonts w:cs="Times New Roman"/>
                   <w:noProof/>
                 </w:rPr>
               </w:pPr>
               <w:r>
                 <w:rPr>
+                  <w:rFonts w:cs="Times New Roman"/>
                   <w:noProof/>
+                  <w:u w:val="single"/>
                 </w:rPr>
-                <w:t xml:space="preserve">Last Name, F. (Date). </w:t>
+                <w:t>ASEAN Plus Three</w:t>
               </w:r>
               <w:r>
                 <w:rPr>
-                  <w:i/>
-                  <w:iCs/>
+                  <w:rFonts w:cs="Times New Roman"/>
                   <w:noProof/>
                 </w:rPr>
-                <w:t>Lorem Ipsum Dolor Sit Amet.</w:t>
+                <w:t xml:space="preserve">. 2012 </w:t>
               </w:r>
               <w:r>
                 <w:rPr>
+                  <w:rFonts w:ascii="Times New Roman" w:hAnsi="Times New Roman" w:cs="Times New Roman"/>
                   <w:noProof/>
                 </w:rPr>
-                <w:t xml:space="preserve"> City: Publisher.</w:t>
+                <w:t>йил</w:t>
+              </w:r>
+              <w:r>
+                <w:rPr>
+                  <w:rFonts w:cs="Times New Roman"/>
+                  <w:noProof/>
+                </w:rPr>
+                <w:t xml:space="preserve"> 1-April &lt;http://en.wikipedia.org/wiki/ASEAN_Plus_Three#ASEAN_Plus_Three&gt;.</w:t>
               </w:r>
             </w:p>
             <w:p>
               <w:pPr>
                 <w:pStyle w:val="Bibliography"/>
                 <w:rPr>
+                  <w:rFonts w:cs="Times New Roman"/>
                   <w:noProof/>
                 </w:rPr>
               </w:pPr>
               <w:r>
                 <w:rPr>
+                  <w:rFonts w:cs="Times New Roman"/>
                   <w:noProof/>
                 </w:rPr>
-                <w:t xml:space="preserve">Last Name, F. (Date). Lorem Ipsum Dolor Sit Amet. </w:t>
+                <w:t xml:space="preserve">Boswell, Randy. </w:t>
               </w:r>
               <w:r>
                 <w:rPr>
-                  <w:i/>
-                  <w:iCs/>
+                  <w:rFonts w:cs="Times New Roman"/>
                   <w:noProof/>
+                  <w:u w:val="single"/>
                 </w:rPr>
-                <w:t>Duis sed elit ante</w:t>
+                <w:t>Undersea FIbre Optic Cable Would Boost Communications</w:t>
               </w:r>
               <w:r>
                 <w:rPr>
+                  <w:rFonts w:cs="Times New Roman"/>
                   <w:noProof/>
                 </w:rPr>
-                <w:t>, pp. 10-20.</w:t>
+                <w:t xml:space="preserve">. 2012 </w:t>
+              </w:r>
+              <w:r>
+                <w:rPr>
+                  <w:rFonts w:ascii="Times New Roman" w:hAnsi="Times New Roman" w:cs="Times New Roman"/>
+                  <w:noProof/>
+                </w:rPr>
+                <w:t>йил</w:t>
+              </w:r>
+              <w:r>
+                <w:rPr>
+                  <w:rFonts w:cs="Times New Roman"/>
+                  <w:noProof/>
+                </w:rPr>
+                <w:t xml:space="preserve"> 27-March. 2012 </w:t>
+              </w:r>
+              <w:r>
+                <w:rPr>
+                  <w:rFonts w:ascii="Times New Roman" w:hAnsi="Times New Roman" w:cs="Times New Roman"/>
+                  <w:noProof/>
+                </w:rPr>
+                <w:t>йил</w:t>
+              </w:r>
+              <w:r>
+                <w:rPr>
+                  <w:rFonts w:cs="Times New Roman"/>
+                  <w:noProof/>
+                </w:rPr>
+                <w:t xml:space="preserve"> 1-April &lt;http://www.vancouversun.com/news/national/Undersea+fibre+optic+cable+would+boost+communications+North/6368201/story.html&gt;.</w:t>
+              </w:r>
+            </w:p>
+            <w:p>
+              <w:pPr>
+                <w:pStyle w:val="Bibliography"/>
+                <w:rPr>
+                  <w:rFonts w:cs="Times New Roman"/>
+                  <w:noProof/>
+                </w:rPr>
+              </w:pPr>
+              <w:r>
+                <w:rPr>
+                  <w:rFonts w:cs="Times New Roman"/>
+                  <w:noProof/>
+                </w:rPr>
+                <w:t xml:space="preserve">Bremner, Brian. </w:t>
+              </w:r>
+              <w:r>
+                <w:rPr>
+                  <w:rFonts w:cs="Times New Roman"/>
+                  <w:noProof/>
+                  <w:u w:val="single"/>
+                </w:rPr>
+                <w:t>Japanese High Techs Five Circles of Hell</w:t>
+              </w:r>
+              <w:r>
+                <w:rPr>
+                  <w:rFonts w:cs="Times New Roman"/>
+                  <w:noProof/>
+                </w:rPr>
+                <w:t xml:space="preserve">. 2012 </w:t>
+              </w:r>
+              <w:r>
+                <w:rPr>
+                  <w:rFonts w:ascii="Times New Roman" w:hAnsi="Times New Roman" w:cs="Times New Roman"/>
+                  <w:noProof/>
+                </w:rPr>
+                <w:t>йил</w:t>
+              </w:r>
+              <w:r>
+                <w:rPr>
+                  <w:rFonts w:cs="Times New Roman"/>
+                  <w:noProof/>
+                </w:rPr>
+                <w:t xml:space="preserve"> 11-March. 2012 </w:t>
+              </w:r>
+              <w:r>
+                <w:rPr>
+                  <w:rFonts w:ascii="Times New Roman" w:hAnsi="Times New Roman" w:cs="Times New Roman"/>
+                  <w:noProof/>
+                </w:rPr>
+                <w:t>йил</w:t>
+              </w:r>
+              <w:r>
+                <w:rPr>
+                  <w:rFonts w:cs="Times New Roman"/>
+                  <w:noProof/>
+                </w:rPr>
+                <w:t xml:space="preserve"> 1-April &lt;http://www.businessweek.com/articles/2012-03-11/japanese-high-techs-five-circles-of-hell&gt;.</w:t>
+              </w:r>
+            </w:p>
+            <w:p>
+              <w:pPr>
+                <w:pStyle w:val="Bibliography"/>
+                <w:rPr>
+                  <w:rFonts w:cs="Times New Roman"/>
+                  <w:noProof/>
+                </w:rPr>
+              </w:pPr>
+              <w:r>
+                <w:rPr>
+                  <w:rFonts w:cs="Times New Roman"/>
+                  <w:noProof/>
+                </w:rPr>
+                <w:t xml:space="preserve">Chandler, Marc. </w:t>
+              </w:r>
+              <w:r>
+                <w:rPr>
+                  <w:rFonts w:cs="Times New Roman"/>
+                  <w:noProof/>
+                  <w:u w:val="single"/>
+                </w:rPr>
+                <w:t>The yen is a safe haven as Japan is the world’s largest creditor</w:t>
+              </w:r>
+              <w:r>
+                <w:rPr>
+                  <w:rFonts w:cs="Times New Roman"/>
+                  <w:noProof/>
+                </w:rPr>
+                <w:t xml:space="preserve">. 2011 </w:t>
+              </w:r>
+              <w:r>
+                <w:rPr>
+                  <w:rFonts w:ascii="Times New Roman" w:hAnsi="Times New Roman" w:cs="Times New Roman"/>
+                  <w:noProof/>
+                </w:rPr>
+                <w:t>йил</w:t>
+              </w:r>
+              <w:r>
+                <w:rPr>
+                  <w:rFonts w:cs="Times New Roman"/>
+                  <w:noProof/>
+                </w:rPr>
+                <w:t xml:space="preserve"> 19-August. 2012 </w:t>
+              </w:r>
+              <w:r>
+                <w:rPr>
+                  <w:rFonts w:ascii="Times New Roman" w:hAnsi="Times New Roman" w:cs="Times New Roman"/>
+                  <w:noProof/>
+                </w:rPr>
+                <w:t>йил</w:t>
+              </w:r>
+              <w:r>
+                <w:rPr>
+                  <w:rFonts w:cs="Times New Roman"/>
+                  <w:noProof/>
+                </w:rPr>
+                <w:t xml:space="preserve"> 1-April &lt;http://www.creditwritedowns.com/2011/08/japan-safe-haven.html&gt;.</w:t>
+              </w:r>
+            </w:p>
+            <w:p>
+              <w:pPr>
+                <w:pStyle w:val="Bibliography"/>
+                <w:rPr>
+                  <w:rFonts w:cs="Times New Roman"/>
+                  <w:noProof/>
+                </w:rPr>
+              </w:pPr>
+              <w:r>
+                <w:rPr>
+                  <w:rFonts w:cs="Times New Roman"/>
+                  <w:noProof/>
+                  <w:u w:val="single"/>
+                </w:rPr>
+                <w:t>Coming of Age</w:t>
+              </w:r>
+              <w:r>
+                <w:rPr>
+                  <w:rFonts w:cs="Times New Roman"/>
+                  <w:noProof/>
+                </w:rPr>
+                <w:t xml:space="preserve">. 2012 </w:t>
+              </w:r>
+              <w:r>
+                <w:rPr>
+                  <w:rFonts w:ascii="Times New Roman" w:hAnsi="Times New Roman" w:cs="Times New Roman"/>
+                  <w:noProof/>
+                </w:rPr>
+                <w:t>йил</w:t>
+              </w:r>
+              <w:r>
+                <w:rPr>
+                  <w:rFonts w:cs="Times New Roman"/>
+                  <w:noProof/>
+                </w:rPr>
+                <w:t xml:space="preserve"> 1-April &lt;http://www.japan-guide.com/e/e2280.html&gt;.</w:t>
+              </w:r>
+            </w:p>
+            <w:p>
+              <w:pPr>
+                <w:pStyle w:val="Bibliography"/>
+                <w:rPr>
+                  <w:rFonts w:cs="Times New Roman"/>
+                  <w:noProof/>
+                </w:rPr>
+              </w:pPr>
+              <w:r>
+                <w:rPr>
+                  <w:rFonts w:cs="Times New Roman"/>
+                  <w:noProof/>
+                </w:rPr>
+                <w:t xml:space="preserve">Crawford, Jaime. </w:t>
+              </w:r>
+              <w:r>
+                <w:rPr>
+                  <w:rFonts w:cs="Times New Roman"/>
+                  <w:noProof/>
+                  <w:u w:val="single"/>
+                </w:rPr>
+                <w:t>CNN Security Blog</w:t>
+              </w:r>
+              <w:r>
+                <w:rPr>
+                  <w:rFonts w:cs="Times New Roman"/>
+                  <w:noProof/>
+                </w:rPr>
+                <w:t xml:space="preserve">. 2012 </w:t>
+              </w:r>
+              <w:r>
+                <w:rPr>
+                  <w:rFonts w:ascii="Times New Roman" w:hAnsi="Times New Roman" w:cs="Times New Roman"/>
+                  <w:noProof/>
+                </w:rPr>
+                <w:t>йил</w:t>
+              </w:r>
+              <w:r>
+                <w:rPr>
+                  <w:rFonts w:cs="Times New Roman"/>
+                  <w:noProof/>
+                </w:rPr>
+                <w:t xml:space="preserve"> 6-April. 2012 </w:t>
+              </w:r>
+              <w:r>
+                <w:rPr>
+                  <w:rFonts w:ascii="Times New Roman" w:hAnsi="Times New Roman" w:cs="Times New Roman"/>
+                  <w:noProof/>
+                </w:rPr>
+                <w:t>йил</w:t>
+              </w:r>
+              <w:r>
+                <w:rPr>
+                  <w:rFonts w:cs="Times New Roman"/>
+                  <w:noProof/>
+                </w:rPr>
+                <w:t xml:space="preserve"> 6-April &lt;http://security.blogs.cnn.com/2012/04/06/north-koreas-neighbors-apprehensive-angry-over-upcoming-rocket-launch/&gt;.</w:t>
+              </w:r>
+            </w:p>
+            <w:p>
+              <w:pPr>
+                <w:pStyle w:val="Bibliography"/>
+                <w:rPr>
+                  <w:rFonts w:cs="Times New Roman"/>
+                  <w:noProof/>
+                </w:rPr>
+              </w:pPr>
+              <w:r>
+                <w:rPr>
+                  <w:rFonts w:cs="Times New Roman"/>
+                  <w:noProof/>
+                  <w:u w:val="single"/>
+                </w:rPr>
+                <w:t>Economy of Japan</w:t>
+              </w:r>
+              <w:r>
+                <w:rPr>
+                  <w:rFonts w:cs="Times New Roman"/>
+                  <w:noProof/>
+                </w:rPr>
+                <w:t xml:space="preserve">. 2012 </w:t>
+              </w:r>
+              <w:r>
+                <w:rPr>
+                  <w:rFonts w:ascii="Times New Roman" w:hAnsi="Times New Roman" w:cs="Times New Roman"/>
+                  <w:noProof/>
+                </w:rPr>
+                <w:t>йил</w:t>
+              </w:r>
+              <w:r>
+                <w:rPr>
+                  <w:rFonts w:cs="Times New Roman"/>
+                  <w:noProof/>
+                </w:rPr>
+                <w:t xml:space="preserve"> 1-April &lt;http://en.wikipedia.org/wiki/Economy_of_Japan&gt;.</w:t>
+              </w:r>
+            </w:p>
+            <w:p>
+              <w:pPr>
+                <w:pStyle w:val="Bibliography"/>
+                <w:rPr>
+                  <w:rFonts w:cs="Times New Roman"/>
+                  <w:noProof/>
+                </w:rPr>
+              </w:pPr>
+              <w:r>
+                <w:rPr>
+                  <w:rFonts w:cs="Times New Roman"/>
+                  <w:noProof/>
+                </w:rPr>
+                <w:t xml:space="preserve">Fujita, Akiko. </w:t>
+              </w:r>
+              <w:r>
+                <w:rPr>
+                  <w:rFonts w:cs="Times New Roman"/>
+                  <w:noProof/>
+                  <w:u w:val="single"/>
+                </w:rPr>
+                <w:t>Diminishing Waistlines a National Health Problem in Japan</w:t>
+              </w:r>
+              <w:r>
+                <w:rPr>
+                  <w:rFonts w:cs="Times New Roman"/>
+                  <w:noProof/>
+                </w:rPr>
+                <w:t>. &lt;http://abcnews.go.com/blogs/headlines/2012/02/diminishing-waistlines-a-national-health-problem-in-japan/&gt;.</w:t>
+              </w:r>
+            </w:p>
+            <w:p>
+              <w:pPr>
+                <w:pStyle w:val="Bibliography"/>
+                <w:rPr>
+                  <w:rFonts w:cs="Times New Roman"/>
+                  <w:noProof/>
+                </w:rPr>
+              </w:pPr>
+              <w:r>
+                <w:rPr>
+                  <w:rFonts w:cs="Times New Roman"/>
+                  <w:noProof/>
+                  <w:u w:val="single"/>
+                </w:rPr>
+                <w:t>Japaenese New Year</w:t>
+              </w:r>
+              <w:r>
+                <w:rPr>
+                  <w:rFonts w:cs="Times New Roman"/>
+                  <w:noProof/>
+                </w:rPr>
+                <w:t xml:space="preserve">. 2012 </w:t>
+              </w:r>
+              <w:r>
+                <w:rPr>
+                  <w:rFonts w:ascii="Times New Roman" w:hAnsi="Times New Roman" w:cs="Times New Roman"/>
+                  <w:noProof/>
+                </w:rPr>
+                <w:t>йил</w:t>
+              </w:r>
+              <w:r>
+                <w:rPr>
+                  <w:rFonts w:cs="Times New Roman"/>
+                  <w:noProof/>
+                </w:rPr>
+                <w:t xml:space="preserve"> 1-April &lt;http://www.japan-guide.com/e/e2064.html&gt;.</w:t>
+              </w:r>
+            </w:p>
+            <w:p>
+              <w:pPr>
+                <w:pStyle w:val="Bibliography"/>
+                <w:rPr>
+                  <w:rFonts w:cs="Times New Roman"/>
+                  <w:noProof/>
+                </w:rPr>
+              </w:pPr>
+              <w:r>
+                <w:rPr>
+                  <w:rFonts w:cs="Times New Roman"/>
+                  <w:noProof/>
+                  <w:u w:val="single"/>
+                </w:rPr>
+                <w:t>Japan Country Profile</w:t>
+              </w:r>
+              <w:r>
+                <w:rPr>
+                  <w:rFonts w:cs="Times New Roman"/>
+                  <w:noProof/>
+                </w:rPr>
+                <w:t xml:space="preserve">. 2012 </w:t>
+              </w:r>
+              <w:r>
+                <w:rPr>
+                  <w:rFonts w:ascii="Times New Roman" w:hAnsi="Times New Roman" w:cs="Times New Roman"/>
+                  <w:noProof/>
+                </w:rPr>
+                <w:t>йил</w:t>
+              </w:r>
+              <w:r>
+                <w:rPr>
+                  <w:rFonts w:cs="Times New Roman"/>
+                  <w:noProof/>
+                </w:rPr>
+                <w:t xml:space="preserve"> 1-April &lt;http://www.kwintessential.co.uk/resources/global-etiquette/japan-country-profiles.html&gt;.</w:t>
+              </w:r>
+            </w:p>
+            <w:p>
+              <w:pPr>
+                <w:pStyle w:val="Bibliography"/>
+                <w:rPr>
+                  <w:rFonts w:cs="Times New Roman"/>
+                  <w:noProof/>
+                </w:rPr>
+              </w:pPr>
+              <w:r>
+                <w:rPr>
+                  <w:rFonts w:cs="Times New Roman"/>
+                  <w:noProof/>
+                  <w:u w:val="single"/>
+                </w:rPr>
+                <w:t>Japan Internet Usage</w:t>
+              </w:r>
+              <w:r>
+                <w:rPr>
+                  <w:rFonts w:cs="Times New Roman"/>
+                  <w:noProof/>
+                </w:rPr>
+                <w:t xml:space="preserve">. 2010. 2012 </w:t>
+              </w:r>
+              <w:r>
+                <w:rPr>
+                  <w:rFonts w:ascii="Times New Roman" w:hAnsi="Times New Roman" w:cs="Times New Roman"/>
+                  <w:noProof/>
+                </w:rPr>
+                <w:t>йил</w:t>
+              </w:r>
+              <w:r>
+                <w:rPr>
+                  <w:rFonts w:cs="Times New Roman"/>
+                  <w:noProof/>
+                </w:rPr>
+                <w:t xml:space="preserve"> 1-April &lt;http://www.internetworldstats.com/asia/jp.htm&gt;.</w:t>
+              </w:r>
+            </w:p>
+            <w:p>
+              <w:pPr>
+                <w:pStyle w:val="Bibliography"/>
+                <w:rPr>
+                  <w:rFonts w:cs="Times New Roman"/>
+                  <w:noProof/>
+                </w:rPr>
+              </w:pPr>
+              <w:r>
+                <w:rPr>
+                  <w:rFonts w:cs="Times New Roman"/>
+                  <w:noProof/>
+                  <w:u w:val="single"/>
+                </w:rPr>
+                <w:t>Japanese Proverbs</w:t>
+              </w:r>
+              <w:r>
+                <w:rPr>
+                  <w:rFonts w:cs="Times New Roman"/>
+                  <w:noProof/>
+                </w:rPr>
+                <w:t xml:space="preserve">. 2012 </w:t>
+              </w:r>
+              <w:r>
+                <w:rPr>
+                  <w:rFonts w:ascii="Times New Roman" w:hAnsi="Times New Roman" w:cs="Times New Roman"/>
+                  <w:noProof/>
+                </w:rPr>
+                <w:t>йил</w:t>
+              </w:r>
+              <w:r>
+                <w:rPr>
+                  <w:rFonts w:cs="Times New Roman"/>
+                  <w:noProof/>
+                </w:rPr>
+                <w:t xml:space="preserve"> 1-April &lt;http://en.wikiquote.org/wiki/Japanese_proverbs&gt;.</w:t>
+              </w:r>
+            </w:p>
+            <w:p>
+              <w:pPr>
+                <w:pStyle w:val="Bibliography"/>
+                <w:rPr>
+                  <w:rFonts w:cs="Times New Roman"/>
+                  <w:noProof/>
+                </w:rPr>
+              </w:pPr>
+              <w:r>
+                <w:rPr>
+                  <w:rFonts w:cs="Times New Roman"/>
+                  <w:noProof/>
+                </w:rPr>
+                <w:t xml:space="preserve">Lah, Kyung. </w:t>
+              </w:r>
+              <w:r>
+                <w:rPr>
+                  <w:rFonts w:cs="Times New Roman"/>
+                  <w:noProof/>
+                  <w:u w:val="single"/>
+                </w:rPr>
+                <w:t xml:space="preserve">Japan: Economy slips to third in world </w:t>
+              </w:r>
+              <w:r>
+                <w:rPr>
+                  <w:rFonts w:cs="Times New Roman"/>
+                  <w:noProof/>
+                </w:rPr>
+                <w:t xml:space="preserve">. 2011 </w:t>
+              </w:r>
+              <w:r>
+                <w:rPr>
+                  <w:rFonts w:ascii="Times New Roman" w:hAnsi="Times New Roman" w:cs="Times New Roman"/>
+                  <w:noProof/>
+                </w:rPr>
+                <w:t>йил</w:t>
+              </w:r>
+              <w:r>
+                <w:rPr>
+                  <w:rFonts w:cs="Times New Roman"/>
+                  <w:noProof/>
+                </w:rPr>
+                <w:t xml:space="preserve"> 14-February. 2012 </w:t>
+              </w:r>
+              <w:r>
+                <w:rPr>
+                  <w:rFonts w:ascii="Times New Roman" w:hAnsi="Times New Roman" w:cs="Times New Roman"/>
+                  <w:noProof/>
+                </w:rPr>
+                <w:t>йил</w:t>
+              </w:r>
+              <w:r>
+                <w:rPr>
+                  <w:rFonts w:cs="Times New Roman"/>
+                  <w:noProof/>
+                </w:rPr>
+                <w:t xml:space="preserve"> 1-April &lt;http://edition.cnn.com/2011/BUSINESS/02/13/japan.economy.third/index.html&gt;.</w:t>
+              </w:r>
+            </w:p>
+            <w:p>
+              <w:pPr>
+                <w:pStyle w:val="Bibliography"/>
+                <w:rPr>
+                  <w:rFonts w:cs="Times New Roman"/>
+                  <w:noProof/>
+                </w:rPr>
+              </w:pPr>
+              <w:r>
+                <w:rPr>
+                  <w:rFonts w:cs="Times New Roman"/>
+                  <w:noProof/>
+                </w:rPr>
+                <w:t xml:space="preserve">Langlois, Shawn. </w:t>
+              </w:r>
+              <w:r>
+                <w:rPr>
+                  <w:rFonts w:cs="Times New Roman"/>
+                  <w:noProof/>
+                  <w:u w:val="single"/>
+                </w:rPr>
+                <w:t>US companies forge ahead in Japan</w:t>
+              </w:r>
+              <w:r>
+                <w:rPr>
+                  <w:rFonts w:cs="Times New Roman"/>
+                  <w:noProof/>
+                </w:rPr>
+                <w:t xml:space="preserve">. 2011 </w:t>
+              </w:r>
+              <w:r>
+                <w:rPr>
+                  <w:rFonts w:ascii="Times New Roman" w:hAnsi="Times New Roman" w:cs="Times New Roman"/>
+                  <w:noProof/>
+                </w:rPr>
+                <w:t>йил</w:t>
+              </w:r>
+              <w:r>
+                <w:rPr>
+                  <w:rFonts w:cs="Times New Roman"/>
+                  <w:noProof/>
+                </w:rPr>
+                <w:t xml:space="preserve"> 15-March. 2012 </w:t>
+              </w:r>
+              <w:r>
+                <w:rPr>
+                  <w:rFonts w:ascii="Times New Roman" w:hAnsi="Times New Roman" w:cs="Times New Roman"/>
+                  <w:noProof/>
+                </w:rPr>
+                <w:t>йил</w:t>
+              </w:r>
+              <w:r>
+                <w:rPr>
+                  <w:rFonts w:cs="Times New Roman"/>
+                  <w:noProof/>
+                </w:rPr>
+                <w:t xml:space="preserve"> 1-April &lt;http://articles.marketwatch.com/2011-03-15/markets/30712169_1_japan-aflac-employees&gt;.</w:t>
+              </w:r>
+            </w:p>
+            <w:p>
+              <w:pPr>
+                <w:pStyle w:val="Bibliography"/>
+                <w:rPr>
+                  <w:rFonts w:cs="Times New Roman"/>
+                  <w:noProof/>
+                </w:rPr>
+              </w:pPr>
+              <w:r>
+                <w:rPr>
+                  <w:rFonts w:cs="Times New Roman"/>
+                  <w:noProof/>
+                  <w:u w:val="single"/>
+                </w:rPr>
+                <w:t>Law</w:t>
+              </w:r>
+              <w:r>
+                <w:rPr>
+                  <w:rFonts w:cs="Times New Roman"/>
+                  <w:noProof/>
+                </w:rPr>
+                <w:t xml:space="preserve">. 2012 </w:t>
+              </w:r>
+              <w:r>
+                <w:rPr>
+                  <w:rFonts w:ascii="Times New Roman" w:hAnsi="Times New Roman" w:cs="Times New Roman"/>
+                  <w:noProof/>
+                </w:rPr>
+                <w:t>йил</w:t>
+              </w:r>
+              <w:r>
+                <w:rPr>
+                  <w:rFonts w:cs="Times New Roman"/>
+                  <w:noProof/>
+                </w:rPr>
+                <w:t xml:space="preserve"> 1-April &lt;http://www.jetro.go.jp/en/invest/setting_up/laws/section4/&gt;.</w:t>
+              </w:r>
+            </w:p>
+            <w:p>
+              <w:pPr>
+                <w:pStyle w:val="Bibliography"/>
+                <w:rPr>
+                  <w:rFonts w:cs="Times New Roman"/>
+                  <w:noProof/>
+                </w:rPr>
+              </w:pPr>
+              <w:r>
+                <w:rPr>
+                  <w:rFonts w:cs="Times New Roman"/>
+                  <w:noProof/>
+                </w:rPr>
+                <w:t xml:space="preserve">Lockard, Craig A. </w:t>
+              </w:r>
+              <w:r>
+                <w:rPr>
+                  <w:rFonts w:cs="Times New Roman"/>
+                  <w:noProof/>
+                  <w:u w:val="single"/>
+                </w:rPr>
+                <w:t>Societies, Networks, and Transitions: Since 1450</w:t>
+              </w:r>
+              <w:r>
+                <w:rPr>
+                  <w:rFonts w:cs="Times New Roman"/>
+                  <w:noProof/>
+                </w:rPr>
+                <w:t>. Cengage Learning, 2010.</w:t>
+              </w:r>
+            </w:p>
+            <w:p>
+              <w:pPr>
+                <w:pStyle w:val="Bibliography"/>
+                <w:rPr>
+                  <w:rFonts w:cs="Times New Roman"/>
+                  <w:noProof/>
+                </w:rPr>
+              </w:pPr>
+              <w:r>
+                <w:rPr>
+                  <w:rFonts w:cs="Times New Roman"/>
+                  <w:noProof/>
+                </w:rPr>
+                <w:t xml:space="preserve">Lutynec, Joanne. </w:t>
+              </w:r>
+              <w:r>
+                <w:rPr>
+                  <w:rFonts w:cs="Times New Roman"/>
+                  <w:noProof/>
+                  <w:u w:val="single"/>
+                </w:rPr>
+                <w:t>American Junk Food is a Big Hit in Japan</w:t>
+              </w:r>
+              <w:r>
+                <w:rPr>
+                  <w:rFonts w:cs="Times New Roman"/>
+                  <w:noProof/>
+                </w:rPr>
+                <w:t>. &lt;http://www.slashfood.com/2007/04/04/american-junk-food-is-a-big-hit-in-japan/&gt;.</w:t>
+              </w:r>
+            </w:p>
+            <w:p>
+              <w:pPr>
+                <w:pStyle w:val="Bibliography"/>
+                <w:rPr>
+                  <w:rFonts w:cs="Times New Roman"/>
+                  <w:noProof/>
+                </w:rPr>
+              </w:pPr>
+              <w:r>
+                <w:rPr>
+                  <w:rFonts w:cs="Times New Roman"/>
+                  <w:noProof/>
+                </w:rPr>
+                <w:t xml:space="preserve">Miyagawa, Shigeru. </w:t>
+              </w:r>
+              <w:r>
+                <w:rPr>
+                  <w:rFonts w:cs="Times New Roman"/>
+                  <w:noProof/>
+                  <w:u w:val="single"/>
+                </w:rPr>
+                <w:t>Japanese Language</w:t>
+              </w:r>
+              <w:r>
+                <w:rPr>
+                  <w:rFonts w:cs="Times New Roman"/>
+                  <w:noProof/>
+                </w:rPr>
+                <w:t xml:space="preserve">. 2012 </w:t>
+              </w:r>
+              <w:r>
+                <w:rPr>
+                  <w:rFonts w:ascii="Times New Roman" w:hAnsi="Times New Roman" w:cs="Times New Roman"/>
+                  <w:noProof/>
+                </w:rPr>
+                <w:t>йил</w:t>
+              </w:r>
+              <w:r>
+                <w:rPr>
+                  <w:rFonts w:cs="Times New Roman"/>
+                  <w:noProof/>
+                </w:rPr>
+                <w:t xml:space="preserve"> 1-April &lt;http://web.mit.edu/jpnet/articles/JapaneseLanguage.html&gt;.</w:t>
+              </w:r>
+            </w:p>
+            <w:p>
+              <w:pPr>
+                <w:pStyle w:val="Bibliography"/>
+                <w:rPr>
+                  <w:rFonts w:cs="Times New Roman"/>
+                  <w:noProof/>
+                </w:rPr>
+              </w:pPr>
+              <w:r>
+                <w:rPr>
+                  <w:rFonts w:cs="Times New Roman"/>
+                  <w:noProof/>
+                </w:rPr>
+                <w:t xml:space="preserve">Nguyen, Dat. </w:t>
+              </w:r>
+              <w:r>
+                <w:rPr>
+                  <w:rFonts w:cs="Times New Roman"/>
+                  <w:noProof/>
+                  <w:u w:val="single"/>
+                </w:rPr>
+                <w:t>Japanese Etiquette</w:t>
+              </w:r>
+              <w:r>
+                <w:rPr>
+                  <w:rFonts w:cs="Times New Roman"/>
+                  <w:noProof/>
+                </w:rPr>
+                <w:t xml:space="preserve">. 2012 </w:t>
+              </w:r>
+              <w:r>
+                <w:rPr>
+                  <w:rFonts w:ascii="Times New Roman" w:hAnsi="Times New Roman" w:cs="Times New Roman"/>
+                  <w:noProof/>
+                </w:rPr>
+                <w:t>йил</w:t>
+              </w:r>
+              <w:r>
+                <w:rPr>
+                  <w:rFonts w:cs="Times New Roman"/>
+                  <w:noProof/>
+                </w:rPr>
+                <w:t xml:space="preserve"> 1-April &lt;http://www.culture-4-travel.com/japanese-etiquette.html&gt;.</w:t>
+              </w:r>
+            </w:p>
+            <w:p>
+              <w:pPr>
+                <w:pStyle w:val="Bibliography"/>
+                <w:rPr>
+                  <w:rFonts w:cs="Times New Roman"/>
+                  <w:noProof/>
+                </w:rPr>
+              </w:pPr>
+              <w:r>
+                <w:rPr>
+                  <w:rFonts w:cs="Times New Roman"/>
+                  <w:noProof/>
+                  <w:u w:val="single"/>
+                </w:rPr>
+                <w:t>RTE Business</w:t>
+              </w:r>
+              <w:r>
+                <w:rPr>
+                  <w:rFonts w:cs="Times New Roman"/>
+                  <w:noProof/>
+                </w:rPr>
+                <w:t xml:space="preserve">. 2012 </w:t>
+              </w:r>
+              <w:r>
+                <w:rPr>
+                  <w:rFonts w:ascii="Times New Roman" w:hAnsi="Times New Roman" w:cs="Times New Roman"/>
+                  <w:noProof/>
+                </w:rPr>
+                <w:t>йил</w:t>
+              </w:r>
+              <w:r>
+                <w:rPr>
+                  <w:rFonts w:cs="Times New Roman"/>
+                  <w:noProof/>
+                </w:rPr>
+                <w:t xml:space="preserve"> 12-January. 2012 </w:t>
+              </w:r>
+              <w:r>
+                <w:rPr>
+                  <w:rFonts w:ascii="Times New Roman" w:hAnsi="Times New Roman" w:cs="Times New Roman"/>
+                  <w:noProof/>
+                </w:rPr>
+                <w:t>йил</w:t>
+              </w:r>
+              <w:r>
+                <w:rPr>
+                  <w:rFonts w:cs="Times New Roman"/>
+                  <w:noProof/>
+                </w:rPr>
+                <w:t xml:space="preserve"> 1-April &lt;http://www.rte.ie/news/2012/0125/japan-business.html&gt;.</w:t>
+              </w:r>
+            </w:p>
+            <w:p>
+              <w:pPr>
+                <w:pStyle w:val="Bibliography"/>
+                <w:rPr>
+                  <w:rFonts w:cs="Times New Roman"/>
+                  <w:noProof/>
+                </w:rPr>
+              </w:pPr>
+              <w:r>
+                <w:rPr>
+                  <w:rFonts w:cs="Times New Roman"/>
+                  <w:noProof/>
+                </w:rPr>
+                <w:t xml:space="preserve">Scheid, Bernhard. </w:t>
+              </w:r>
+              <w:r>
+                <w:rPr>
+                  <w:rFonts w:cs="Times New Roman"/>
+                  <w:noProof/>
+                  <w:u w:val="single"/>
+                </w:rPr>
+                <w:t>Religion in Japan</w:t>
+              </w:r>
+              <w:r>
+                <w:rPr>
+                  <w:rFonts w:cs="Times New Roman"/>
+                  <w:noProof/>
+                </w:rPr>
+                <w:t>. 29 February 2012. 1 April 2012 &lt;http://www.univie.ac.at/rel_jap/an/Hauptseite&gt;.</w:t>
+              </w:r>
+            </w:p>
+            <w:p>
+              <w:pPr>
+                <w:pStyle w:val="Bibliography"/>
+                <w:rPr>
+                  <w:rFonts w:cs="Times New Roman"/>
+                  <w:noProof/>
+                </w:rPr>
+              </w:pPr>
+              <w:r>
+                <w:rPr>
+                  <w:rFonts w:cs="Times New Roman"/>
+                  <w:noProof/>
+                  <w:u w:val="single"/>
+                </w:rPr>
+                <w:t>The CIA World Fact Book</w:t>
+              </w:r>
+              <w:r>
+                <w:rPr>
+                  <w:rFonts w:cs="Times New Roman"/>
+                  <w:noProof/>
+                </w:rPr>
+                <w:t xml:space="preserve">. 2012 </w:t>
+              </w:r>
+              <w:r>
+                <w:rPr>
+                  <w:rFonts w:ascii="Times New Roman" w:hAnsi="Times New Roman" w:cs="Times New Roman"/>
+                  <w:noProof/>
+                </w:rPr>
+                <w:t>йил</w:t>
+              </w:r>
+              <w:r>
+                <w:rPr>
+                  <w:rFonts w:cs="Times New Roman"/>
+                  <w:noProof/>
+                </w:rPr>
+                <w:t xml:space="preserve"> April. CIA. 2012 </w:t>
+              </w:r>
+              <w:r>
+                <w:rPr>
+                  <w:rFonts w:ascii="Times New Roman" w:hAnsi="Times New Roman" w:cs="Times New Roman"/>
+                  <w:noProof/>
+                </w:rPr>
+                <w:t>йил</w:t>
+              </w:r>
+              <w:r>
+                <w:rPr>
+                  <w:rFonts w:cs="Times New Roman"/>
+                  <w:noProof/>
+                </w:rPr>
+                <w:t xml:space="preserve"> 1-April &lt;https://www.cia.gov/library/publications/the-world-factbook/geos/ja.html&gt;.</w:t>
+              </w:r>
+            </w:p>
+            <w:p>
+              <w:pPr>
+                <w:pStyle w:val="Bibliography"/>
+                <w:rPr>
+                  <w:rFonts w:cs="Times New Roman"/>
+                  <w:noProof/>
+                </w:rPr>
+              </w:pPr>
+              <w:r>
+                <w:rPr>
+                  <w:rFonts w:cs="Times New Roman"/>
+                  <w:noProof/>
+                </w:rPr>
+                <w:t xml:space="preserve">Turner, Sarah. </w:t>
+              </w:r>
+              <w:r>
+                <w:rPr>
+                  <w:rFonts w:cs="Times New Roman"/>
+                  <w:noProof/>
+                  <w:u w:val="single"/>
+                </w:rPr>
+                <w:t>Japanese Stock Gains</w:t>
+              </w:r>
+              <w:r>
+                <w:rPr>
+                  <w:rFonts w:cs="Times New Roman"/>
+                  <w:noProof/>
+                </w:rPr>
+                <w:t xml:space="preserve">. 2012 </w:t>
+              </w:r>
+              <w:r>
+                <w:rPr>
+                  <w:rFonts w:ascii="Times New Roman" w:hAnsi="Times New Roman" w:cs="Times New Roman"/>
+                  <w:noProof/>
+                </w:rPr>
+                <w:t>йил</w:t>
+              </w:r>
+              <w:r>
+                <w:rPr>
+                  <w:rFonts w:cs="Times New Roman"/>
+                  <w:noProof/>
+                </w:rPr>
+                <w:t xml:space="preserve"> 4-April. 2012 </w:t>
+              </w:r>
+              <w:r>
+                <w:rPr>
+                  <w:rFonts w:ascii="Times New Roman" w:hAnsi="Times New Roman" w:cs="Times New Roman"/>
+                  <w:noProof/>
+                </w:rPr>
+                <w:t>йил</w:t>
+              </w:r>
+              <w:r>
+                <w:rPr>
+                  <w:rFonts w:cs="Times New Roman"/>
+                  <w:noProof/>
+                </w:rPr>
+                <w:t xml:space="preserve"> 6-April &lt;http://articles.marketwatch.com/2012-04-04/markets/31286438_1_japanese-stocks-stock-gains-cheap-stocks&gt;.</w:t>
               </w:r>
             </w:p>
             <w:p>
               <w:r>
-                <w:rPr>
-                  <w:b/>
-                  <w:bCs/>
-                  <w:noProof/>
-                </w:rPr>
                 <w:fldChar w:fldCharType="end"/>
               </w:r>
             </w:p>
           </w:sdtContent>
         </w:sdt>
+        <w:p>
+          <w:pPr>
+            <w:pStyle w:val="Bibliography"/>
+          </w:pPr>
+        </w:p>
       </w:sdtContent>
     </w:sdt>
     <w:sectPr>
@@ -11001,9 +12567,11 @@
         </w:rPr>
         <w:annotationRef/>
       </w:r>
+      <w:proofErr w:type="gramStart"/>
       <w:r>
         <w:t>source</w:t>
       </w:r>
+      <w:proofErr w:type="gramEnd"/>
     </w:p>
   </w:comment>
   <w:comment w:id="45" w:author="Jessica Barnett" w:date="2012-04-10T08:37:00Z" w:initials="JB">
@@ -11173,24 +12741,14 @@
           <w:pPr>
             <w:pStyle w:val="Header-FooterRight"/>
           </w:pPr>
-          <w:r>
-            <w:fldChar w:fldCharType="begin"/>
-          </w:r>
-          <w:r>
-            <w:instrText xml:space="preserve"> Page </w:instrText>
-          </w:r>
-          <w:r>
-            <w:fldChar w:fldCharType="separate"/>
-          </w:r>
-          <w:r>
-            <w:rPr>
-              <w:noProof/>
-            </w:rPr>
-            <w:t>ii</w:t>
-          </w:r>
-          <w:r>
-            <w:fldChar w:fldCharType="end"/>
-          </w:r>
+          <w:fldSimple w:instr=" Page ">
+            <w:r>
+              <w:rPr>
+                <w:noProof/>
+              </w:rPr>
+              <w:t>ii</w:t>
+            </w:r>
+          </w:fldSimple>
         </w:p>
       </w:tc>
     </w:tr>
@@ -11252,24 +12810,14 @@
           <w:pPr>
             <w:pStyle w:val="Header-FooterRight"/>
           </w:pPr>
-          <w:r>
-            <w:fldChar w:fldCharType="begin"/>
-          </w:r>
-          <w:r>
-            <w:instrText xml:space="preserve"> Page </w:instrText>
-          </w:r>
-          <w:r>
-            <w:fldChar w:fldCharType="separate"/>
-          </w:r>
-          <w:r>
-            <w:rPr>
-              <w:noProof/>
-            </w:rPr>
-            <w:t>10</w:t>
-          </w:r>
-          <w:r>
-            <w:fldChar w:fldCharType="end"/>
-          </w:r>
+          <w:fldSimple w:instr=" Page ">
+            <w:r>
+              <w:rPr>
+                <w:noProof/>
+              </w:rPr>
+              <w:t>58</w:t>
+            </w:r>
+          </w:fldSimple>
         </w:p>
       </w:tc>
     </w:tr>
@@ -11331,24 +12879,14 @@
           <w:pPr>
             <w:pStyle w:val="Header-FooterRight"/>
           </w:pPr>
-          <w:r>
-            <w:fldChar w:fldCharType="begin"/>
-          </w:r>
-          <w:r>
-            <w:instrText xml:space="preserve"> Page </w:instrText>
-          </w:r>
-          <w:r>
-            <w:fldChar w:fldCharType="separate"/>
-          </w:r>
-          <w:r>
-            <w:rPr>
-              <w:noProof/>
-            </w:rPr>
-            <w:t>1</w:t>
-          </w:r>
-          <w:r>
-            <w:fldChar w:fldCharType="end"/>
-          </w:r>
+          <w:fldSimple w:instr=" Page ">
+            <w:r>
+              <w:rPr>
+                <w:noProof/>
+              </w:rPr>
+              <w:t>1</w:t>
+            </w:r>
+          </w:fldSimple>
         </w:p>
       </w:tc>
     </w:tr>
@@ -17688,9 +19226,10 @@
     <w:rsidRoot w:val="005F764A"/>
     <w:rsid w:val="004E21CD"/>
     <w:rsid w:val="005F764A"/>
+    <w:rsid w:val="00CD0832"/>
   </w:rsids>
   <m:mathPr>
-    <m:mathFont m:val="Neurochrome"/>
+    <m:mathFont m:val="Arial Unicode MS"/>
     <m:brkBin m:val="before"/>
     <m:brkBinSub m:val="--"/>
     <m:smallFrac/>
@@ -18317,71 +19856,7 @@
 </file>
 
 <file path=customXml/item1.xml><?xml version="1.0" encoding="utf-8"?>
-<b:Sources xmlns:b="http://schemas.openxmlformats.org/officeDocument/2006/bibliography" xmlns="http://schemas.openxmlformats.org/officeDocument/2006/bibliography" SelectedStyle="\APA.XSL" StyleName="APA">
-  <b:Source>
-    <b:Tag>Laste</b:Tag>
-    <b:SourceType>Book</b:SourceType>
-    <b:Guid>{BD4ADEE4-EAA5-4B04-A87D-2E77C1151C40}</b:Guid>
-    <b:Title>Lorem Ipsum Dolor Sit Amet</b:Title>
-    <b:Year>Date</b:Year>
-    <b:City>City</b:City>
-    <b:Publisher>Publisher</b:Publisher>
-    <b:Author>
-      <b:Author>
-        <b:NameList>
-          <b:Person>
-            <b:Last>Last Name</b:Last>
-            <b:First>First Name</b:First>
-          </b:Person>
-        </b:NameList>
-      </b:Author>
-    </b:Author>
-    <b:RefOrder>23</b:RefOrder>
-  </b:Source>
-  <b:Source>
-    <b:Tag>Laste1</b:Tag>
-    <b:SourceType>JournalArticle</b:SourceType>
-    <b:Guid>{89CA9E05-3404-46CB-8061-6741D2EB17B5}</b:Guid>
-    <b:Title>Dolor Sit Amet</b:Title>
-    <b:Year>Date</b:Year>
-    <b:JournalName>Lorem Ipsum</b:JournalName>
-    <b:Pages>1 - 10</b:Pages>
-    <b:Author>
-      <b:Author>
-        <b:NameList>
-          <b:Person>
-            <b:Last>Last Name</b:Last>
-            <b:First>First Name</b:First>
-          </b:Person>
-        </b:NameList>
-      </b:Author>
-    </b:Author>
-    <b:RefOrder>24</b:RefOrder>
-  </b:Source>
-  <b:Source>
-    <b:Tag>Dolte</b:Tag>
-    <b:SourceType>ArticleInAPeriodical</b:SourceType>
-    <b:Guid>{2C792E63-AED4-412B-A2CD-AC7291C24484}</b:Guid>
-    <b:Author>
-      <b:Author>
-        <b:NameList>
-          <b:Person>
-            <b:Last>Last Name</b:Last>
-            <b:First>First Name</b:First>
-          </b:Person>
-        </b:NameList>
-      </b:Author>
-    </b:Author>
-    <b:Title>Lorem Ipsum Dolor Sit Amet</b:Title>
-    <b:Year>Date</b:Year>
-    <b:City>City</b:City>
-    <b:Publisher>Publisher</b:Publisher>
-    <b:StateProvince>State</b:StateProvince>
-    <b:CountryRegion>Country</b:CountryRegion>
-    <b:PeriodicalTitle>Duis sed elit ante</b:PeriodicalTitle>
-    <b:Pages>10-20</b:Pages>
-    <b:RefOrder>25</b:RefOrder>
-  </b:Source>
+<b:Sources xmlns:b="http://schemas.openxmlformats.org/officeDocument/2006/bibliography" xmlns="http://schemas.openxmlformats.org/officeDocument/2006/bibliography" SelectedStyle="\MLA.XSL" StyleName="MLA">
   <b:Source>
     <b:Tag>Kyu11</b:Tag>
     <b:SourceType>InternetSite</b:SourceType>
@@ -18629,7 +20104,7 @@
     <b:YearAccessed>2012</b:YearAccessed>
     <b:MonthAccessed>April</b:MonthAccessed>
     <b:DayAccessed>1</b:DayAccessed>
-    <b:RefOrder>12</b:RefOrder>
+    <b:RefOrder>14</b:RefOrder>
   </b:Source>
   <b:Source>
     <b:Tag>Com12</b:Tag>
@@ -18642,7 +20117,7 @@
     <b:YearAccessed>2012</b:YearAccessed>
     <b:MonthAccessed>April</b:MonthAccessed>
     <b:DayAccessed>1</b:DayAccessed>
-    <b:RefOrder>13</b:RefOrder>
+    <b:RefOrder>15</b:RefOrder>
   </b:Source>
   <b:Source>
     <b:Tag>Dat12</b:Tag>
@@ -18665,7 +20140,7 @@
     <b:YearAccessed>2012</b:YearAccessed>
     <b:MonthAccessed>April</b:MonthAccessed>
     <b:DayAccessed>1</b:DayAccessed>
-    <b:RefOrder>14</b:RefOrder>
+    <b:RefOrder>16</b:RefOrder>
   </b:Source>
   <b:Source>
     <b:Tag>Jap121</b:Tag>
@@ -18678,7 +20153,7 @@
     <b:YearAccessed>2012</b:YearAccessed>
     <b:MonthAccessed>April</b:MonthAccessed>
     <b:DayAccessed>1</b:DayAccessed>
-    <b:RefOrder>15</b:RefOrder>
+    <b:RefOrder>17</b:RefOrder>
   </b:Source>
   <b:Source>
     <b:Tag>Shi12</b:Tag>
@@ -18701,7 +20176,7 @@
     <b:YearAccessed>2012</b:YearAccessed>
     <b:MonthAccessed>April</b:MonthAccessed>
     <b:DayAccessed>1</b:DayAccessed>
-    <b:RefOrder>16</b:RefOrder>
+    <b:RefOrder>18</b:RefOrder>
   </b:Source>
   <b:Source>
     <b:Tag>Jap122</b:Tag>
@@ -18714,7 +20189,7 @@
     <b:YearAccessed>2012</b:YearAccessed>
     <b:MonthAccessed>April</b:MonthAccessed>
     <b:DayAccessed>1</b:DayAccessed>
-    <b:RefOrder>17</b:RefOrder>
+    <b:RefOrder>19</b:RefOrder>
   </b:Source>
   <b:Source>
     <b:Tag>Jai12</b:Tag>
@@ -18740,7 +20215,7 @@
     <b:YearAccessed>2012</b:YearAccessed>
     <b:MonthAccessed>April</b:MonthAccessed>
     <b:DayAccessed>6</b:DayAccessed>
-    <b:RefOrder>18</b:RefOrder>
+    <b:RefOrder>20</b:RefOrder>
   </b:Source>
   <b:Source>
     <b:Tag>Sar12</b:Tag>
@@ -18766,7 +20241,7 @@
     <b:YearAccessed>2012</b:YearAccessed>
     <b:MonthAccessed>April</b:MonthAccessed>
     <b:DayAccessed>6</b:DayAccessed>
-    <b:RefOrder>19</b:RefOrder>
+    <b:RefOrder>21</b:RefOrder>
   </b:Source>
   <b:Source>
     <b:Tag>Law12</b:Tag>
@@ -18779,7 +20254,7 @@
     <b:YearAccessed>2012</b:YearAccessed>
     <b:MonthAccessed>April</b:MonthAccessed>
     <b:DayAccessed>1</b:DayAccessed>
-    <b:RefOrder>20</b:RefOrder>
+    <b:RefOrder>22</b:RefOrder>
   </b:Source>
   <b:Source>
     <b:Tag>Joa</b:Tag>
@@ -18799,7 +20274,7 @@
     <b:Title>American Junk Food is a Big Hit in Japan</b:Title>
     <b:InternetSiteTitle>Slash Food</b:InternetSiteTitle>
     <b:URL>http://www.slashfood.com/2007/04/04/american-junk-food-is-a-big-hit-in-japan/</b:URL>
-    <b:RefOrder>21</b:RefOrder>
+    <b:RefOrder>23</b:RefOrder>
   </b:Source>
   <b:Source>
     <b:Tag>Aki</b:Tag>
@@ -18819,13 +20294,60 @@
     <b:Title>Diminishing Waistlines a National Health Problem in Japan</b:Title>
     <b:InternetSiteTitle>ABC.com</b:InternetSiteTitle>
     <b:URL>http://abcnews.go.com/blogs/headlines/2012/02/diminishing-waistlines-a-national-health-problem-in-japan/</b:URL>
-    <b:RefOrder>22</b:RefOrder>
+    <b:RefOrder>24</b:RefOrder>
+  </b:Source>
+  <b:Source>
+    <b:Tag>Ber12</b:Tag>
+    <b:SourceType>InternetSite</b:SourceType>
+    <b:Guid>{E4B81770-246D-7646-B5F6-70AE9792F474}</b:Guid>
+    <b:LCID>0</b:LCID>
+    <b:Author>
+      <b:Author>
+        <b:NameList>
+          <b:Person>
+            <b:Last>Scheid</b:Last>
+            <b:First>Bernhard</b:First>
+          </b:Person>
+        </b:NameList>
+      </b:Author>
+    </b:Author>
+    <b:Title>Religion in Japan</b:Title>
+    <b:InternetSiteTitle>Austrian Academy of Sciences</b:InternetSiteTitle>
+    <b:URL>http://www.univie.ac.at/rel_jap/an/Hauptseite</b:URL>
+    <b:Year>2012</b:Year>
+    <b:Month>February</b:Month>
+    <b:Day>29</b:Day>
+    <b:YearAccessed>2012</b:YearAccessed>
+    <b:MonthAccessed>April</b:MonthAccessed>
+    <b:DayAccessed>1</b:DayAccessed>
+    <b:RefOrder>12</b:RefOrder>
+  </b:Source>
+  <b:Source>
+    <b:Tag>Cra10</b:Tag>
+    <b:SourceType>Book</b:SourceType>
+    <b:Guid>{452F4E9A-91F2-BC46-B233-F6CB41B01420}</b:Guid>
+    <b:LCID>0</b:LCID>
+    <b:Author>
+      <b:Author>
+        <b:NameList>
+          <b:Person>
+            <b:Last>Lockard</b:Last>
+            <b:First>Craig</b:First>
+            <b:Middle>A.</b:Middle>
+          </b:Person>
+        </b:NameList>
+      </b:Author>
+    </b:Author>
+    <b:Title>Societies, Networks, and Transitions: Since 1450</b:Title>
+    <b:Year>2010</b:Year>
+    <b:Publisher>Cengage Learning</b:Publisher>
+    <b:RefOrder>13</b:RefOrder>
   </b:Source>
 </b:Sources>
 </file>
 
 <file path=customXml/itemProps1.xml><?xml version="1.0" encoding="utf-8"?>
-<ds:datastoreItem xmlns:ds="http://schemas.openxmlformats.org/officeDocument/2006/customXml" ds:itemID="{A052B8BD-DDB7-A44F-94B3-3C44E1B5E282}">
+<ds:datastoreItem xmlns:ds="http://schemas.openxmlformats.org/officeDocument/2006/customXml" ds:itemID="{EA56EDA3-8B42-F34A-AFA2-DCC96B5CE6F1}">
   <ds:schemaRefs>
     <ds:schemaRef ds:uri="http://schemas.openxmlformats.org/officeDocument/2006/bibliography"/>
   </ds:schemaRefs>

</xml_diff>

<commit_message>
added the rest of jays sections
</commit_message>
<xml_diff>
--- a/Japan+Culture+Project+1.5.docx
+++ b/Japan+Culture+Project+1.5.docx
@@ -3500,7 +3500,13 @@
             <w:rPr>
               <w:noProof/>
             </w:rPr>
-            <w:t>31</w:t>
+            <w:t>3</w:t>
+          </w:r>
+          <w:r>
+            <w:rPr>
+              <w:noProof/>
+            </w:rPr>
+            <w:t>1</w:t>
           </w:r>
           <w:r>
             <w:rPr>
@@ -6543,69 +6549,732 @@
     </w:p>
     <w:p>
       <w:pPr>
+        <w:spacing w:line="480" w:lineRule="auto"/>
+      </w:pPr>
+      <w:r>
+        <w:t>Japan’s education is regarded as one of the best in the world. After World War II Japan adapted the American system of 6-3-3-4, six years of elementary, three years of middle school, three years of high-school, and four years of university. While most educational levels have teacher specialist, the elementary level seems to lack the specialist. It has been said that in 2005, Daily Yomiuri, brought the idea of integrating elementary and middle schools for the purpose to combine resources. (</w:t>
+      </w:r>
+      <w:proofErr w:type="spellStart"/>
+      <w:r>
+        <w:t>www.education-in-japan.info</w:t>
+      </w:r>
+      <w:proofErr w:type="spellEnd"/>
+      <w:r>
+        <w:t xml:space="preserve">) Overall, Japan’s education seems to be in good shape. The enrollment numbers are outstanding in Japan, according to sources, “About 20.7 million students (May 2003 figures) were enrolled in educational institutions in Japan.” Here are the numbers by levels: 760,442 in kindergartens, 17,226,911 in elementary schools, 3,748,319 in junior high schools, 3,809,801 in senior high schools, 250,065 in junior colleges (usually two years), 2,803,901 in universities (four years) and graduate schools, 57,875 in technical colleges, 786,135 in special training </w:t>
+      </w:r>
+      <w:proofErr w:type="spellStart"/>
+      <w:r>
+        <w:t>schools</w:t>
+      </w:r>
+      <w:proofErr w:type="gramStart"/>
+      <w:r>
+        <w:t>,and</w:t>
+      </w:r>
+      <w:proofErr w:type="spellEnd"/>
+      <w:proofErr w:type="gramEnd"/>
+      <w:r>
+        <w:t xml:space="preserve"> 189,570 in other types of schools. (</w:t>
+      </w:r>
+      <w:proofErr w:type="spellStart"/>
+      <w:r>
+        <w:t>www.education-in-japan.info</w:t>
+      </w:r>
+      <w:proofErr w:type="spellEnd"/>
+      <w:r>
+        <w:t xml:space="preserve">) With such a high number of students, Japan maintains a healthy balance of teacher to student ratio. Graduation rates at all levels are high and students are surrounded by a culture that promotes healthy education. Education in Japan is far from impressive. </w:t>
+      </w:r>
+      <w:proofErr w:type="gramStart"/>
+      <w:r>
+        <w:t>Truly a system worth researching and imitating.</w:t>
+      </w:r>
+      <w:proofErr w:type="gramEnd"/>
+      <w:r>
+        <w:t xml:space="preserve"> It has been said, “More than 90% of all students graduate from high school and 40% from university or junior college. 100 % of all students complete elementary school and Japan is repeatedly said to have achieved 100% literacy and to have the highest literacy rate in the world since the Edo period. (</w:t>
+      </w:r>
+      <w:proofErr w:type="spellStart"/>
+      <w:r>
+        <w:t>www.education-in-japan.info</w:t>
+      </w:r>
+      <w:proofErr w:type="spellEnd"/>
+      <w:r>
+        <w:t xml:space="preserve">) The Japanese educational system has been highly regarded by many countries and has been studied closely for the secrets to the success of its system, especially in the years before the economic bubble burst.” Hands down Japan’s education system is one of the best.      </w:t>
+      </w:r>
+    </w:p>
+    <w:p>
+      <w:pPr>
         <w:pStyle w:val="Heading2"/>
-        <w:rPr>
-          <w:rFonts w:ascii="Times New Roman" w:eastAsia="Times New Roman" w:hAnsi="Times New Roman"/>
+      </w:pPr>
+      <w:bookmarkStart w:id="13" w:name="_Toc195663344"/>
+      <w:bookmarkStart w:id="14" w:name="_Toc195665146"/>
+      <w:r>
+        <w:t>Birthrate, Death Rate, Population</w:t>
+      </w:r>
+      <w:bookmarkEnd w:id="13"/>
+      <w:bookmarkEnd w:id="14"/>
+    </w:p>
+    <w:p/>
+    <w:p>
+      <w:pPr>
+        <w:pStyle w:val="Heading1"/>
+      </w:pPr>
+      <w:bookmarkStart w:id="15" w:name="_Toc195663345"/>
+      <w:bookmarkStart w:id="16" w:name="_Toc195665147"/>
+      <w:r>
+        <w:t>1.3</w:t>
+      </w:r>
+      <w:r>
+        <w:t>)</w:t>
+      </w:r>
+      <w:r>
+        <w:t xml:space="preserve"> </w:t>
+      </w:r>
+      <w:r>
+        <w:t xml:space="preserve">Politics &amp; Legalities </w:t>
+      </w:r>
+      <w:r>
+        <w:t xml:space="preserve">- </w:t>
+      </w:r>
+      <w:r>
+        <w:t xml:space="preserve">Jay </w:t>
+      </w:r>
+      <w:r>
+        <w:t>–</w:t>
+      </w:r>
+      <w:r>
+        <w:t xml:space="preserve"> </w:t>
+      </w:r>
+      <w:r>
+        <w:t>UNUSABLE</w:t>
+      </w:r>
+      <w:bookmarkEnd w:id="15"/>
+      <w:bookmarkEnd w:id="16"/>
+    </w:p>
+    <w:p>
+      <w:pPr>
+        <w:pStyle w:val="Heading2"/>
+      </w:pPr>
+      <w:bookmarkStart w:id="17" w:name="_Toc195663346"/>
+      <w:bookmarkStart w:id="18" w:name="_Toc195665148"/>
+      <w:r>
+        <w:t>Political System</w:t>
+      </w:r>
+      <w:bookmarkEnd w:id="17"/>
+      <w:bookmarkEnd w:id="18"/>
+    </w:p>
+    <w:p>
+      <w:pPr>
+        <w:pStyle w:val="FreeFormA"/>
+        <w:tabs>
+          <w:tab w:val="left" w:pos="220"/>
+          <w:tab w:val="left" w:pos="720"/>
+        </w:tabs>
+        <w:spacing w:line="480" w:lineRule="auto"/>
+        <w:rPr>
+          <w:rFonts w:ascii="Helvetica Light" w:hAnsi="Helvetica Light"/>
+        </w:rPr>
+      </w:pPr>
+      <w:r>
+        <w:rPr>
+          <w:rFonts w:ascii="Helvetica Light" w:hAnsi="Helvetica Light"/>
+        </w:rPr>
+        <w:tab/>
+      </w:r>
+      <w:r>
+        <w:rPr>
+          <w:rFonts w:ascii="Helvetica Light" w:hAnsi="Helvetica Light"/>
+        </w:rPr>
+        <w:t xml:space="preserve">Japan has a constitutional monarchy political system; based on a parliamentary cabinet system. The Japanese constitution, effective in May 3, 1947, has 103 articles. Its constitution states the structure of government it has adapted. </w:t>
+      </w:r>
+    </w:p>
+    <w:p>
+      <w:pPr>
+        <w:pStyle w:val="FreeFormA"/>
+        <w:tabs>
+          <w:tab w:val="left" w:pos="220"/>
+          <w:tab w:val="left" w:pos="720"/>
+        </w:tabs>
+        <w:spacing w:line="480" w:lineRule="auto"/>
+        <w:rPr>
+          <w:rFonts w:ascii="Helvetica Light" w:eastAsia="Times New Roman" w:hAnsi="Helvetica Light"/>
           <w:color w:val="auto"/>
           <w:sz w:val="20"/>
-        </w:rPr>
-      </w:pPr>
-      <w:bookmarkStart w:id="13" w:name="_Toc195663344"/>
-      <w:bookmarkStart w:id="14" w:name="_Toc195665146"/>
-      <w:r>
-        <w:t>Birthrate, Death Rate, Population</w:t>
-      </w:r>
-      <w:bookmarkEnd w:id="13"/>
-      <w:bookmarkEnd w:id="14"/>
-    </w:p>
-    <w:p>
-      <w:pPr>
-        <w:pStyle w:val="Heading1"/>
-      </w:pPr>
-      <w:bookmarkStart w:id="15" w:name="_Toc195663345"/>
-      <w:bookmarkStart w:id="16" w:name="_Toc195665147"/>
-      <w:r>
-        <w:t>1.3</w:t>
-      </w:r>
-      <w:r>
-        <w:t>)</w:t>
-      </w:r>
-      <w:r>
-        <w:t xml:space="preserve"> </w:t>
-      </w:r>
-      <w:r>
-        <w:t xml:space="preserve">Politics &amp; Legalities </w:t>
-      </w:r>
-      <w:r>
-        <w:t xml:space="preserve">- </w:t>
-      </w:r>
-      <w:r>
-        <w:t xml:space="preserve">Jay </w:t>
-      </w:r>
-      <w:r>
-        <w:t>–</w:t>
-      </w:r>
-      <w:r>
-        <w:t xml:space="preserve"> </w:t>
-      </w:r>
-      <w:r>
-        <w:t>UNUSABLE</w:t>
-      </w:r>
-      <w:bookmarkEnd w:id="15"/>
-      <w:bookmarkEnd w:id="16"/>
-    </w:p>
-    <w:p>
-      <w:pPr>
-        <w:pStyle w:val="Heading2"/>
-      </w:pPr>
-      <w:bookmarkStart w:id="17" w:name="_Toc195663346"/>
-      <w:bookmarkStart w:id="18" w:name="_Toc195665148"/>
-      <w:r>
-        <w:t>Political System</w:t>
-      </w:r>
-      <w:bookmarkEnd w:id="17"/>
-      <w:bookmarkEnd w:id="18"/>
-    </w:p>
+          <w:lang w:val="en-US" w:eastAsia="en-US"/>
+        </w:rPr>
+      </w:pPr>
+      <w:r>
+        <w:rPr>
+          <w:rFonts w:ascii="Helvetica Light" w:hAnsi="Helvetica Light"/>
+        </w:rPr>
+        <w:tab/>
+      </w:r>
+      <w:r>
+        <w:rPr>
+          <w:rFonts w:ascii="Helvetica Light" w:hAnsi="Helvetica Light"/>
+        </w:rPr>
+        <w:t xml:space="preserve">The </w:t>
+      </w:r>
+      <w:proofErr w:type="gramStart"/>
+      <w:r>
+        <w:rPr>
+          <w:rFonts w:ascii="Helvetica Light" w:hAnsi="Helvetica Light"/>
+        </w:rPr>
+        <w:t>cabinet consist</w:t>
+      </w:r>
+      <w:proofErr w:type="gramEnd"/>
+      <w:r>
+        <w:rPr>
+          <w:rFonts w:ascii="Helvetica Light" w:hAnsi="Helvetica Light"/>
+        </w:rPr>
+        <w:t xml:space="preserve"> of the prime minister with no more than 17 ministers of state; all have to respond to the cabinet. According to their political structure, the Diet is the one who appoints the prime minister. The Prime Minister must be a member of the Diet and he has the power to appoint and dismiss the prime ministers of states. The current prime minister is Yoshihiko Noda. He is Japan’s 95th Prime Minister and he is part of the Democratic Party of Japan. Japan has several political parties; Democratic Party of Japan, People’s New Party, Liberal Democratic Party, New </w:t>
+      </w:r>
+      <w:proofErr w:type="spellStart"/>
+      <w:r>
+        <w:rPr>
+          <w:rFonts w:ascii="Helvetica Light" w:hAnsi="Helvetica Light"/>
+        </w:rPr>
+        <w:t>Konneito</w:t>
+      </w:r>
+      <w:proofErr w:type="spellEnd"/>
+      <w:r>
+        <w:rPr>
+          <w:rFonts w:ascii="Helvetica Light" w:hAnsi="Helvetica Light"/>
+        </w:rPr>
+        <w:t xml:space="preserve">, Japanese Communist Party, and the Social Democratic Party. Japan’s Constitution, effective in May 3, 1947, has 103 articles. The constitution states that the emperor has no power but has the permission to perform ceremonial acts. The current emperor is Akihito who is married to Michiko; they both have 3 kids. </w:t>
+      </w:r>
+    </w:p>
+    <w:p>
+      <w:pPr>
+        <w:pStyle w:val="FreeFormA"/>
+        <w:tabs>
+          <w:tab w:val="left" w:pos="220"/>
+          <w:tab w:val="left" w:pos="720"/>
+        </w:tabs>
+        <w:rPr>
+          <w:rFonts w:ascii="Times New Roman" w:hAnsi="Times New Roman"/>
+        </w:rPr>
+      </w:pPr>
+    </w:p>
+    <w:p>
+      <w:pPr>
+        <w:pStyle w:val="FreeFormA"/>
+        <w:tabs>
+          <w:tab w:val="left" w:pos="220"/>
+          <w:tab w:val="left" w:pos="720"/>
+        </w:tabs>
+        <w:rPr>
+          <w:rFonts w:ascii="Times New Roman" w:hAnsi="Times New Roman"/>
+        </w:rPr>
+      </w:pPr>
+    </w:p>
+    <w:p>
+      <w:pPr>
+        <w:pStyle w:val="FreeFormA"/>
+        <w:tabs>
+          <w:tab w:val="left" w:pos="220"/>
+          <w:tab w:val="left" w:pos="720"/>
+        </w:tabs>
+        <w:rPr>
+          <w:rFonts w:ascii="Times New Roman" w:hAnsi="Times New Roman"/>
+        </w:rPr>
+      </w:pPr>
+    </w:p>
+    <w:p>
+      <w:pPr>
+        <w:pStyle w:val="FreeFormA"/>
+        <w:tabs>
+          <w:tab w:val="left" w:pos="220"/>
+          <w:tab w:val="left" w:pos="720"/>
+        </w:tabs>
+        <w:rPr>
+          <w:rFonts w:ascii="Times New Roman" w:hAnsi="Times New Roman"/>
+        </w:rPr>
+      </w:pPr>
+    </w:p>
+    <w:p>
+      <w:pPr>
+        <w:pStyle w:val="FreeFormA"/>
+        <w:tabs>
+          <w:tab w:val="left" w:pos="220"/>
+          <w:tab w:val="left" w:pos="720"/>
+        </w:tabs>
+        <w:rPr>
+          <w:rFonts w:ascii="Times New Roman" w:hAnsi="Times New Roman"/>
+        </w:rPr>
+      </w:pPr>
+    </w:p>
+    <w:p>
+      <w:pPr>
+        <w:pStyle w:val="FreeFormA"/>
+        <w:tabs>
+          <w:tab w:val="left" w:pos="220"/>
+          <w:tab w:val="left" w:pos="720"/>
+        </w:tabs>
+        <w:rPr>
+          <w:rFonts w:ascii="Times New Roman" w:hAnsi="Times New Roman"/>
+        </w:rPr>
+      </w:pPr>
+    </w:p>
+    <w:p>
+      <w:pPr>
+        <w:pStyle w:val="FreeFormA"/>
+        <w:tabs>
+          <w:tab w:val="left" w:pos="220"/>
+          <w:tab w:val="left" w:pos="720"/>
+        </w:tabs>
+        <w:rPr>
+          <w:rFonts w:ascii="Times New Roman" w:hAnsi="Times New Roman"/>
+        </w:rPr>
+      </w:pPr>
+    </w:p>
+    <w:p>
+      <w:pPr>
+        <w:pStyle w:val="FreeFormA"/>
+        <w:tabs>
+          <w:tab w:val="left" w:pos="220"/>
+          <w:tab w:val="left" w:pos="720"/>
+        </w:tabs>
+        <w:rPr>
+          <w:rFonts w:ascii="Times New Roman" w:hAnsi="Times New Roman"/>
+        </w:rPr>
+      </w:pPr>
+    </w:p>
+    <w:p>
+      <w:pPr>
+        <w:pStyle w:val="FreeFormA"/>
+        <w:tabs>
+          <w:tab w:val="left" w:pos="220"/>
+          <w:tab w:val="left" w:pos="720"/>
+        </w:tabs>
+        <w:rPr>
+          <w:rFonts w:ascii="Times New Roman" w:hAnsi="Times New Roman"/>
+        </w:rPr>
+      </w:pPr>
+      <w:r>
+        <w:rPr>
+          <w:rFonts w:ascii="Times New Roman" w:hAnsi="Times New Roman"/>
+          <w:noProof/>
+        </w:rPr>
+        <w:drawing>
+          <wp:anchor distT="152400" distB="152400" distL="152400" distR="152400" simplePos="0" relativeHeight="251668480" behindDoc="0" locked="0" layoutInCell="1" allowOverlap="1">
+            <wp:simplePos x="0" y="0"/>
+            <wp:positionH relativeFrom="page">
+              <wp:posOffset>1680845</wp:posOffset>
+            </wp:positionH>
+            <wp:positionV relativeFrom="page">
+              <wp:posOffset>1828800</wp:posOffset>
+            </wp:positionV>
+            <wp:extent cx="4264660" cy="4575810"/>
+            <wp:effectExtent l="25400" t="0" r="2540" b="0"/>
+            <wp:wrapThrough wrapText="bothSides">
+              <wp:wrapPolygon edited="0">
+                <wp:start x="-129" y="0"/>
+                <wp:lineTo x="-129" y="21462"/>
+                <wp:lineTo x="21613" y="21462"/>
+                <wp:lineTo x="21613" y="0"/>
+                <wp:lineTo x="-129" y="0"/>
+              </wp:wrapPolygon>
+            </wp:wrapThrough>
+            <wp:docPr id="4" name="Picture 2"/>
+            <wp:cNvGraphicFramePr>
+              <a:graphicFrameLocks xmlns:a="http://schemas.openxmlformats.org/drawingml/2006/main" noChangeAspect="1"/>
+            </wp:cNvGraphicFramePr>
+            <a:graphic xmlns:a="http://schemas.openxmlformats.org/drawingml/2006/main">
+              <a:graphicData uri="http://schemas.openxmlformats.org/drawingml/2006/picture">
+                <pic:pic xmlns:pic="http://schemas.openxmlformats.org/drawingml/2006/picture">
+                  <pic:nvPicPr>
+                    <pic:cNvPr id="0" name="Picture 2"/>
+                    <pic:cNvPicPr>
+                      <a:picLocks noChangeAspect="1" noChangeArrowheads="1"/>
+                    </pic:cNvPicPr>
+                  </pic:nvPicPr>
+                  <pic:blipFill>
+                    <a:blip r:embed="rId11"/>
+                    <a:srcRect/>
+                    <a:stretch>
+                      <a:fillRect/>
+                    </a:stretch>
+                  </pic:blipFill>
+                  <pic:spPr bwMode="auto">
+                    <a:xfrm>
+                      <a:off x="0" y="0"/>
+                      <a:ext cx="4264660" cy="4575810"/>
+                    </a:xfrm>
+                    <a:prstGeom prst="rect">
+                      <a:avLst/>
+                    </a:prstGeom>
+                    <a:noFill/>
+                    <a:ln w="12700" cap="flat">
+                      <a:noFill/>
+                      <a:miter lim="800000"/>
+                      <a:headEnd/>
+                      <a:tailEnd/>
+                    </a:ln>
+                  </pic:spPr>
+                </pic:pic>
+              </a:graphicData>
+            </a:graphic>
+          </wp:anchor>
+        </w:drawing>
+      </w:r>
+    </w:p>
+    <w:p>
+      <w:pPr>
+        <w:pStyle w:val="FreeFormA"/>
+        <w:tabs>
+          <w:tab w:val="left" w:pos="220"/>
+          <w:tab w:val="left" w:pos="720"/>
+        </w:tabs>
+        <w:rPr>
+          <w:rFonts w:ascii="Times New Roman" w:hAnsi="Times New Roman"/>
+        </w:rPr>
+      </w:pPr>
+    </w:p>
+    <w:p>
+      <w:pPr>
+        <w:pStyle w:val="FreeFormA"/>
+        <w:tabs>
+          <w:tab w:val="left" w:pos="220"/>
+          <w:tab w:val="left" w:pos="720"/>
+        </w:tabs>
+        <w:rPr>
+          <w:rFonts w:ascii="Times New Roman" w:hAnsi="Times New Roman"/>
+        </w:rPr>
+      </w:pPr>
+    </w:p>
+    <w:p>
+      <w:pPr>
+        <w:pStyle w:val="FreeFormA"/>
+        <w:tabs>
+          <w:tab w:val="left" w:pos="220"/>
+          <w:tab w:val="left" w:pos="720"/>
+        </w:tabs>
+        <w:rPr>
+          <w:rFonts w:ascii="Times New Roman" w:hAnsi="Times New Roman"/>
+        </w:rPr>
+      </w:pPr>
+    </w:p>
+    <w:p>
+      <w:pPr>
+        <w:pStyle w:val="FreeFormA"/>
+        <w:tabs>
+          <w:tab w:val="left" w:pos="220"/>
+          <w:tab w:val="left" w:pos="720"/>
+        </w:tabs>
+        <w:rPr>
+          <w:rFonts w:ascii="Times New Roman" w:hAnsi="Times New Roman"/>
+        </w:rPr>
+      </w:pPr>
+    </w:p>
+    <w:p>
+      <w:pPr>
+        <w:pStyle w:val="FreeFormA"/>
+        <w:tabs>
+          <w:tab w:val="left" w:pos="220"/>
+          <w:tab w:val="left" w:pos="720"/>
+        </w:tabs>
+        <w:rPr>
+          <w:rFonts w:ascii="Times New Roman" w:hAnsi="Times New Roman"/>
+        </w:rPr>
+      </w:pPr>
+    </w:p>
+    <w:p>
+      <w:pPr>
+        <w:pStyle w:val="FreeFormA"/>
+        <w:tabs>
+          <w:tab w:val="left" w:pos="220"/>
+          <w:tab w:val="left" w:pos="720"/>
+        </w:tabs>
+        <w:rPr>
+          <w:rFonts w:ascii="Times New Roman" w:hAnsi="Times New Roman"/>
+        </w:rPr>
+      </w:pPr>
+    </w:p>
+    <w:p>
+      <w:pPr>
+        <w:pStyle w:val="FreeFormA"/>
+        <w:tabs>
+          <w:tab w:val="left" w:pos="220"/>
+          <w:tab w:val="left" w:pos="720"/>
+        </w:tabs>
+        <w:rPr>
+          <w:rFonts w:ascii="Times New Roman" w:hAnsi="Times New Roman"/>
+        </w:rPr>
+      </w:pPr>
+    </w:p>
+    <w:p>
+      <w:pPr>
+        <w:pStyle w:val="FreeFormA"/>
+        <w:tabs>
+          <w:tab w:val="left" w:pos="220"/>
+          <w:tab w:val="left" w:pos="720"/>
+        </w:tabs>
+        <w:rPr>
+          <w:rFonts w:ascii="Times New Roman" w:hAnsi="Times New Roman"/>
+        </w:rPr>
+      </w:pPr>
+    </w:p>
+    <w:p>
+      <w:pPr>
+        <w:pStyle w:val="FreeFormA"/>
+        <w:tabs>
+          <w:tab w:val="left" w:pos="220"/>
+          <w:tab w:val="left" w:pos="720"/>
+        </w:tabs>
+        <w:rPr>
+          <w:rFonts w:ascii="Times New Roman" w:hAnsi="Times New Roman"/>
+        </w:rPr>
+      </w:pPr>
+    </w:p>
+    <w:p>
+      <w:pPr>
+        <w:pStyle w:val="FreeFormA"/>
+        <w:tabs>
+          <w:tab w:val="left" w:pos="220"/>
+          <w:tab w:val="left" w:pos="720"/>
+        </w:tabs>
+        <w:rPr>
+          <w:rFonts w:ascii="Times New Roman" w:hAnsi="Times New Roman"/>
+        </w:rPr>
+      </w:pPr>
+    </w:p>
+    <w:p>
+      <w:pPr>
+        <w:pStyle w:val="FreeFormA"/>
+        <w:tabs>
+          <w:tab w:val="left" w:pos="220"/>
+          <w:tab w:val="left" w:pos="720"/>
+        </w:tabs>
+        <w:rPr>
+          <w:rFonts w:ascii="Times New Roman" w:hAnsi="Times New Roman"/>
+        </w:rPr>
+      </w:pPr>
+    </w:p>
+    <w:p>
+      <w:pPr>
+        <w:pStyle w:val="FreeFormA"/>
+        <w:tabs>
+          <w:tab w:val="left" w:pos="220"/>
+          <w:tab w:val="left" w:pos="720"/>
+        </w:tabs>
+        <w:rPr>
+          <w:rFonts w:ascii="Times New Roman" w:hAnsi="Times New Roman"/>
+        </w:rPr>
+      </w:pPr>
+    </w:p>
+    <w:p>
+      <w:pPr>
+        <w:pStyle w:val="FreeFormA"/>
+        <w:tabs>
+          <w:tab w:val="left" w:pos="220"/>
+          <w:tab w:val="left" w:pos="720"/>
+        </w:tabs>
+        <w:rPr>
+          <w:rFonts w:ascii="Times New Roman" w:hAnsi="Times New Roman"/>
+        </w:rPr>
+      </w:pPr>
+    </w:p>
+    <w:p>
+      <w:pPr>
+        <w:pStyle w:val="FreeFormA"/>
+        <w:tabs>
+          <w:tab w:val="left" w:pos="220"/>
+          <w:tab w:val="left" w:pos="720"/>
+        </w:tabs>
+        <w:rPr>
+          <w:rFonts w:ascii="Times New Roman" w:hAnsi="Times New Roman"/>
+        </w:rPr>
+      </w:pPr>
+    </w:p>
+    <w:p>
+      <w:pPr>
+        <w:pStyle w:val="FreeFormA"/>
+        <w:tabs>
+          <w:tab w:val="left" w:pos="220"/>
+          <w:tab w:val="left" w:pos="720"/>
+        </w:tabs>
+        <w:rPr>
+          <w:rFonts w:ascii="Times New Roman" w:hAnsi="Times New Roman"/>
+        </w:rPr>
+      </w:pPr>
+    </w:p>
+    <w:p>
+      <w:pPr>
+        <w:pStyle w:val="FreeFormA"/>
+        <w:tabs>
+          <w:tab w:val="left" w:pos="220"/>
+          <w:tab w:val="left" w:pos="720"/>
+        </w:tabs>
+        <w:rPr>
+          <w:rFonts w:ascii="Times New Roman" w:hAnsi="Times New Roman"/>
+        </w:rPr>
+      </w:pPr>
+    </w:p>
+    <w:p>
+      <w:pPr>
+        <w:pStyle w:val="FreeFormA"/>
+        <w:tabs>
+          <w:tab w:val="left" w:pos="220"/>
+          <w:tab w:val="left" w:pos="720"/>
+        </w:tabs>
+        <w:rPr>
+          <w:rFonts w:ascii="Times New Roman" w:hAnsi="Times New Roman"/>
+        </w:rPr>
+      </w:pPr>
+    </w:p>
+    <w:p>
+      <w:pPr>
+        <w:pStyle w:val="FreeFormA"/>
+        <w:tabs>
+          <w:tab w:val="left" w:pos="220"/>
+          <w:tab w:val="left" w:pos="720"/>
+        </w:tabs>
+        <w:rPr>
+          <w:rFonts w:ascii="Times New Roman" w:hAnsi="Times New Roman"/>
+        </w:rPr>
+      </w:pPr>
+    </w:p>
+    <w:p>
+      <w:pPr>
+        <w:pStyle w:val="FreeFormA"/>
+        <w:tabs>
+          <w:tab w:val="left" w:pos="220"/>
+          <w:tab w:val="left" w:pos="720"/>
+        </w:tabs>
+        <w:rPr>
+          <w:rFonts w:ascii="Times New Roman" w:hAnsi="Times New Roman"/>
+        </w:rPr>
+      </w:pPr>
+    </w:p>
+    <w:p>
+      <w:pPr>
+        <w:pStyle w:val="FreeFormA"/>
+        <w:tabs>
+          <w:tab w:val="left" w:pos="220"/>
+          <w:tab w:val="left" w:pos="720"/>
+        </w:tabs>
+        <w:rPr>
+          <w:rFonts w:ascii="Times New Roman" w:hAnsi="Times New Roman"/>
+        </w:rPr>
+      </w:pPr>
+    </w:p>
+    <w:p>
+      <w:pPr>
+        <w:pStyle w:val="FreeFormA"/>
+        <w:tabs>
+          <w:tab w:val="left" w:pos="220"/>
+          <w:tab w:val="left" w:pos="720"/>
+        </w:tabs>
+        <w:rPr>
+          <w:rFonts w:ascii="Times New Roman" w:hAnsi="Times New Roman"/>
+        </w:rPr>
+      </w:pPr>
+    </w:p>
+    <w:p>
+      <w:pPr>
+        <w:pStyle w:val="FreeFormA"/>
+        <w:tabs>
+          <w:tab w:val="left" w:pos="220"/>
+          <w:tab w:val="left" w:pos="720"/>
+        </w:tabs>
+        <w:rPr>
+          <w:rFonts w:ascii="Times New Roman" w:hAnsi="Times New Roman"/>
+        </w:rPr>
+      </w:pPr>
+    </w:p>
+    <w:p>
+      <w:pPr>
+        <w:pStyle w:val="FreeFormA"/>
+        <w:tabs>
+          <w:tab w:val="left" w:pos="220"/>
+          <w:tab w:val="left" w:pos="720"/>
+        </w:tabs>
+        <w:rPr>
+          <w:rFonts w:ascii="Times New Roman" w:hAnsi="Times New Roman"/>
+        </w:rPr>
+      </w:pPr>
+    </w:p>
+    <w:p>
+      <w:pPr>
+        <w:pStyle w:val="FreeFormA"/>
+        <w:tabs>
+          <w:tab w:val="left" w:pos="220"/>
+          <w:tab w:val="left" w:pos="720"/>
+        </w:tabs>
+        <w:rPr>
+          <w:rFonts w:ascii="Times New Roman" w:hAnsi="Times New Roman"/>
+        </w:rPr>
+      </w:pPr>
+    </w:p>
+    <w:p>
+      <w:pPr>
+        <w:pStyle w:val="FreeFormA"/>
+        <w:tabs>
+          <w:tab w:val="left" w:pos="220"/>
+          <w:tab w:val="left" w:pos="720"/>
+        </w:tabs>
+        <w:rPr>
+          <w:rFonts w:ascii="Times New Roman" w:hAnsi="Times New Roman"/>
+        </w:rPr>
+      </w:pPr>
+    </w:p>
+    <w:p>
+      <w:pPr>
+        <w:pStyle w:val="FreeFormA"/>
+        <w:tabs>
+          <w:tab w:val="left" w:pos="220"/>
+          <w:tab w:val="left" w:pos="720"/>
+        </w:tabs>
+        <w:rPr>
+          <w:rFonts w:ascii="Times New Roman" w:hAnsi="Times New Roman"/>
+        </w:rPr>
+      </w:pPr>
+    </w:p>
+    <w:p>
+      <w:pPr>
+        <w:pStyle w:val="FreeFormA"/>
+        <w:tabs>
+          <w:tab w:val="left" w:pos="220"/>
+          <w:tab w:val="left" w:pos="720"/>
+        </w:tabs>
+        <w:spacing w:line="480" w:lineRule="auto"/>
+        <w:rPr>
+          <w:rFonts w:ascii="Helvetica Light" w:hAnsi="Helvetica Light"/>
+        </w:rPr>
+      </w:pPr>
+      <w:r>
+        <w:rPr>
+          <w:rFonts w:ascii="Helvetica Light" w:hAnsi="Helvetica Light"/>
+          <w:color w:val="001682"/>
+          <w:u w:val="single"/>
+        </w:rPr>
+        <w:t>http://www.sf.us.emb-japan.go.jp/en/e_m08_01_08.htm</w:t>
+      </w:r>
+    </w:p>
+    <w:p>
+      <w:pPr>
+        <w:pStyle w:val="FreeFormA"/>
+        <w:tabs>
+          <w:tab w:val="left" w:pos="220"/>
+          <w:tab w:val="left" w:pos="720"/>
+        </w:tabs>
+        <w:rPr>
+          <w:rFonts w:ascii="Times New Roman" w:hAnsi="Times New Roman"/>
+        </w:rPr>
+      </w:pPr>
+    </w:p>
+    <w:p>
+      <w:pPr>
+        <w:pStyle w:val="FreeFormA"/>
+        <w:tabs>
+          <w:tab w:val="left" w:pos="220"/>
+          <w:tab w:val="left" w:pos="720"/>
+        </w:tabs>
+        <w:rPr>
+          <w:rFonts w:ascii="Times New Roman" w:hAnsi="Times New Roman"/>
+        </w:rPr>
+      </w:pPr>
+    </w:p>
+    <w:p/>
     <w:p>
       <w:pPr>
         <w:pStyle w:val="Heading2"/>
@@ -6726,7 +7395,7 @@
                     </pic:cNvPicPr>
                   </pic:nvPicPr>
                   <pic:blipFill>
-                    <a:blip r:embed="rId12" cstate="print">
+                    <a:blip r:embed="rId13" cstate="print">
                       <a:extLst>
                         <a:ext uri="{28A0092B-C50C-407E-A947-70E740481C1C}">
                           <a14:useLocalDpi xmlns:ve="http://schemas.openxmlformats.org/markup-compatibility/2006" xmlns:a14="http://schemas.microsoft.com/office/drawing/2010/main" xmlns:pic="http://schemas.openxmlformats.org/drawingml/2006/picture" xmlns:a="http://schemas.openxmlformats.org/drawingml/2006/main" xmlns:wps="http://schemas.microsoft.com/office/word/2010/wordprocessingShape" xmlns:wne="http://schemas.microsoft.com/office/word/2006/wordml" xmlns:wpi="http://schemas.microsoft.com/office/word/2010/wordprocessingInk" xmlns:wpg="http://schemas.microsoft.com/office/word/2010/wordprocessingGroup" xmlns:w14="http://schemas.microsoft.com/office/word/2010/wordml" xmlns:w="http://schemas.openxmlformats.org/wordprocessingml/2006/main" xmlns:w10="urn:schemas-microsoft-com:office:word" xmlns:wp="http://schemas.openxmlformats.org/drawingml/2006/wordprocessingDrawing" xmlns:wp14="http://schemas.microsoft.com/office/word/2010/wordprocessingDrawing" xmlns:v="urn:schemas-microsoft-com:vml" xmlns:m="http://schemas.openxmlformats.org/officeDocument/2006/math" xmlns:r="http://schemas.openxmlformats.org/officeDocument/2006/relationships" xmlns:o="urn:schemas-microsoft-com:office:office" xmlns:mv="urn:schemas-microsoft-com:mac:vml" xmlns:mc="http://schemas.openxmlformats.org/markup-compatibility/2006" xmlns:mo="http://schemas.microsoft.com/office/mac/office/2008/main" xmlns:wpc="http://schemas.microsoft.com/office/word/2010/wordprocessingCanvas" xmlns="" val="0"/>
@@ -6799,7 +7468,7 @@
         <w:t>- Jeff</w:t>
       </w:r>
       <w:r>
-        <w:t xml:space="preserve"> – PROOFED – needs source</w:t>
+        <w:t xml:space="preserve"> </w:t>
       </w:r>
       <w:bookmarkEnd w:id="27"/>
       <w:bookmarkEnd w:id="28"/>
@@ -7274,7 +7943,7 @@
                     </pic:cNvPicPr>
                   </pic:nvPicPr>
                   <pic:blipFill>
-                    <a:blip r:embed="rId13" cstate="print">
+                    <a:blip r:embed="rId14" cstate="print">
                       <a:extLst>
                         <a:ext uri="{28A0092B-C50C-407E-A947-70E740481C1C}">
                           <a14:useLocalDpi xmlns:ve="http://schemas.openxmlformats.org/markup-compatibility/2006" xmlns:a14="http://schemas.microsoft.com/office/drawing/2010/main" xmlns:pic="http://schemas.openxmlformats.org/drawingml/2006/picture" xmlns:a="http://schemas.openxmlformats.org/drawingml/2006/main" xmlns:wps="http://schemas.microsoft.com/office/word/2010/wordprocessingShape" xmlns:wne="http://schemas.microsoft.com/office/word/2006/wordml" xmlns:wpi="http://schemas.microsoft.com/office/word/2010/wordprocessingInk" xmlns:wpg="http://schemas.microsoft.com/office/word/2010/wordprocessingGroup" xmlns:w14="http://schemas.microsoft.com/office/word/2010/wordml" xmlns:w="http://schemas.openxmlformats.org/wordprocessingml/2006/main" xmlns:w10="urn:schemas-microsoft-com:office:word" xmlns:wp="http://schemas.openxmlformats.org/drawingml/2006/wordprocessingDrawing" xmlns:wp14="http://schemas.microsoft.com/office/word/2010/wordprocessingDrawing" xmlns:v="urn:schemas-microsoft-com:vml" xmlns:m="http://schemas.openxmlformats.org/officeDocument/2006/math" xmlns:r="http://schemas.openxmlformats.org/officeDocument/2006/relationships" xmlns:o="urn:schemas-microsoft-com:office:office" xmlns:mv="urn:schemas-microsoft-com:mac:vml" xmlns:mc="http://schemas.openxmlformats.org/markup-compatibility/2006" xmlns:mo="http://schemas.microsoft.com/office/mac/office/2008/main" xmlns:wpc="http://schemas.microsoft.com/office/word/2010/wordprocessingCanvas" xmlns="" val="0"/>
@@ -7420,7 +8089,7 @@
                     </pic:cNvPicPr>
                   </pic:nvPicPr>
                   <pic:blipFill>
-                    <a:blip r:embed="rId14" cstate="print">
+                    <a:blip r:embed="rId15" cstate="print">
                       <a:extLst>
                         <a:ext uri="{28A0092B-C50C-407E-A947-70E740481C1C}">
                           <a14:useLocalDpi xmlns:ve="http://schemas.openxmlformats.org/markup-compatibility/2006" xmlns:a14="http://schemas.microsoft.com/office/drawing/2010/main" xmlns:pic="http://schemas.openxmlformats.org/drawingml/2006/picture" xmlns:a="http://schemas.openxmlformats.org/drawingml/2006/main" xmlns:wps="http://schemas.microsoft.com/office/word/2010/wordprocessingShape" xmlns:wne="http://schemas.microsoft.com/office/word/2006/wordml" xmlns:wpi="http://schemas.microsoft.com/office/word/2010/wordprocessingInk" xmlns:wpg="http://schemas.microsoft.com/office/word/2010/wordprocessingGroup" xmlns:w14="http://schemas.microsoft.com/office/word/2010/wordml" xmlns:w="http://schemas.openxmlformats.org/wordprocessingml/2006/main" xmlns:w10="urn:schemas-microsoft-com:office:word" xmlns:wp="http://schemas.openxmlformats.org/drawingml/2006/wordprocessingDrawing" xmlns:wp14="http://schemas.microsoft.com/office/word/2010/wordprocessingDrawing" xmlns:v="urn:schemas-microsoft-com:vml" xmlns:m="http://schemas.openxmlformats.org/officeDocument/2006/math" xmlns:r="http://schemas.openxmlformats.org/officeDocument/2006/relationships" xmlns:o="urn:schemas-microsoft-com:office:office" xmlns:mv="urn:schemas-microsoft-com:mac:vml" xmlns:mc="http://schemas.openxmlformats.org/markup-compatibility/2006" xmlns:mo="http://schemas.microsoft.com/office/mac/office/2008/main" xmlns:wpc="http://schemas.microsoft.com/office/word/2010/wordprocessingCanvas" xmlns="" val="0"/>
@@ -7554,7 +8223,7 @@
                     <pic:cNvPicPr/>
                   </pic:nvPicPr>
                   <pic:blipFill>
-                    <a:blip r:embed="rId15" cstate="print">
+                    <a:blip r:embed="rId16" cstate="print">
                       <a:extLst>
                         <a:ext uri="{28A0092B-C50C-407E-A947-70E740481C1C}">
                           <a14:useLocalDpi xmlns:ve="http://schemas.openxmlformats.org/markup-compatibility/2006" xmlns:a14="http://schemas.microsoft.com/office/drawing/2010/main" xmlns:pic="http://schemas.openxmlformats.org/drawingml/2006/picture" xmlns:a="http://schemas.openxmlformats.org/drawingml/2006/main" xmlns:wps="http://schemas.microsoft.com/office/word/2010/wordprocessingShape" xmlns:wne="http://schemas.microsoft.com/office/word/2006/wordml" xmlns:wpi="http://schemas.microsoft.com/office/word/2010/wordprocessingInk" xmlns:wpg="http://schemas.microsoft.com/office/word/2010/wordprocessingGroup" xmlns:w14="http://schemas.microsoft.com/office/word/2010/wordml" xmlns:w="http://schemas.openxmlformats.org/wordprocessingml/2006/main" xmlns:w10="urn:schemas-microsoft-com:office:word" xmlns:wp="http://schemas.openxmlformats.org/drawingml/2006/wordprocessingDrawing" xmlns:wp14="http://schemas.microsoft.com/office/word/2010/wordprocessingDrawing" xmlns:v="urn:schemas-microsoft-com:vml" xmlns:m="http://schemas.openxmlformats.org/officeDocument/2006/math" xmlns:r="http://schemas.openxmlformats.org/officeDocument/2006/relationships" xmlns:o="urn:schemas-microsoft-com:office:office" xmlns:mv="urn:schemas-microsoft-com:mac:vml" xmlns:mc="http://schemas.openxmlformats.org/markup-compatibility/2006" xmlns:mo="http://schemas.microsoft.com/office/mac/office/2008/main" xmlns:wpc="http://schemas.microsoft.com/office/word/2010/wordprocessingCanvas" xmlns="" val="0"/>
@@ -7856,7 +8525,7 @@
                     </pic:cNvPicPr>
                   </pic:nvPicPr>
                   <pic:blipFill>
-                    <a:blip r:embed="rId16" cstate="print">
+                    <a:blip r:embed="rId17" cstate="print">
                       <a:extLst>
                         <a:ext uri="{28A0092B-C50C-407E-A947-70E740481C1C}">
                           <a14:useLocalDpi xmlns:ve="http://schemas.openxmlformats.org/markup-compatibility/2006" xmlns:a14="http://schemas.microsoft.com/office/drawing/2010/main" xmlns:pic="http://schemas.openxmlformats.org/drawingml/2006/picture" xmlns:a="http://schemas.openxmlformats.org/drawingml/2006/main" xmlns:wps="http://schemas.microsoft.com/office/word/2010/wordprocessingShape" xmlns:wne="http://schemas.microsoft.com/office/word/2006/wordml" xmlns:wpi="http://schemas.microsoft.com/office/word/2010/wordprocessingInk" xmlns:wpg="http://schemas.microsoft.com/office/word/2010/wordprocessingGroup" xmlns:w14="http://schemas.microsoft.com/office/word/2010/wordml" xmlns:w="http://schemas.openxmlformats.org/wordprocessingml/2006/main" xmlns:w10="urn:schemas-microsoft-com:office:word" xmlns:wp="http://schemas.openxmlformats.org/drawingml/2006/wordprocessingDrawing" xmlns:wp14="http://schemas.microsoft.com/office/word/2010/wordprocessingDrawing" xmlns:v="urn:schemas-microsoft-com:vml" xmlns:m="http://schemas.openxmlformats.org/officeDocument/2006/math" xmlns:r="http://schemas.openxmlformats.org/officeDocument/2006/relationships" xmlns:o="urn:schemas-microsoft-com:office:office" xmlns:mv="urn:schemas-microsoft-com:mac:vml" xmlns:mc="http://schemas.openxmlformats.org/markup-compatibility/2006" xmlns:mo="http://schemas.microsoft.com/office/mac/office/2008/main" xmlns:wpc="http://schemas.microsoft.com/office/word/2010/wordprocessingCanvas" xmlns="" val="0"/>
@@ -7907,7 +8576,7 @@
           <w:rFonts w:cstheme="minorHAnsi"/>
         </w:rPr>
       </w:pPr>
-      <w:hyperlink r:id="rId17" w:history="1">
+      <w:hyperlink r:id="rId18" w:history="1">
         <w:r>
           <w:rPr>
             <w:rStyle w:val="Hyperlink"/>
@@ -7923,7 +8592,7 @@
           <w:rFonts w:cstheme="minorHAnsi"/>
         </w:rPr>
       </w:pPr>
-      <w:hyperlink r:id="rId18" w:history="1">
+      <w:hyperlink r:id="rId19" w:history="1">
         <w:r>
           <w:rPr>
             <w:rStyle w:val="Hyperlink"/>
@@ -7939,7 +8608,7 @@
           <w:rFonts w:cstheme="minorHAnsi"/>
         </w:rPr>
       </w:pPr>
-      <w:hyperlink r:id="rId19" w:history="1">
+      <w:hyperlink r:id="rId20" w:history="1">
         <w:r>
           <w:rPr>
             <w:rStyle w:val="Hyperlink"/>
@@ -7955,7 +8624,7 @@
           <w:rFonts w:cstheme="minorHAnsi"/>
         </w:rPr>
       </w:pPr>
-      <w:hyperlink r:id="rId20" w:history="1">
+      <w:hyperlink r:id="rId21" w:history="1">
         <w:r>
           <w:rPr>
             <w:rStyle w:val="Hyperlink"/>
@@ -8220,7 +8889,7 @@
             <wp:effectExtent l="152400" t="152400" r="231775" b="234950"/>
             <wp:wrapSquare wrapText="bothSides"/>
             <wp:docPr id="6" name="Picture 6" descr="http://www.how-to-teach-english-in-japan.com/images/iStock_000004384333XSmall.jpg">
-              <a:hlinkClick xmlns:a="http://schemas.openxmlformats.org/drawingml/2006/main" r:id="rId21" tgtFrame="_blank"/>
+              <a:hlinkClick xmlns:a="http://schemas.openxmlformats.org/drawingml/2006/main" r:id="rId22" tgtFrame="_blank"/>
             </wp:docPr>
             <wp:cNvGraphicFramePr>
               <a:graphicFrameLocks xmlns:a="http://schemas.openxmlformats.org/drawingml/2006/main" noChangeAspect="1"/>
@@ -8230,14 +8899,14 @@
                 <pic:pic xmlns:pic="http://schemas.openxmlformats.org/drawingml/2006/picture">
                   <pic:nvPicPr>
                     <pic:cNvPr id="0" name="Picture 3" descr="http://www.how-to-teach-english-in-japan.com/images/iStock_000004384333XSmall.jpg">
-                      <a:hlinkClick r:id="rId21" tgtFrame="_blank"/>
+                      <a:hlinkClick r:id="rId22" tgtFrame="_blank"/>
                     </pic:cNvPr>
                     <pic:cNvPicPr>
                       <a:picLocks noChangeAspect="1" noChangeArrowheads="1"/>
                     </pic:cNvPicPr>
                   </pic:nvPicPr>
                   <pic:blipFill>
-                    <a:blip r:embed="rId22">
+                    <a:blip r:embed="rId23">
                       <a:extLst>
                         <a:ext uri="{28A0092B-C50C-407E-A947-70E740481C1C}">
                           <a14:useLocalDpi xmlns:ve="http://schemas.openxmlformats.org/markup-compatibility/2006" xmlns:a14="http://schemas.microsoft.com/office/drawing/2010/main" xmlns:pic="http://schemas.openxmlformats.org/drawingml/2006/picture" xmlns:a="http://schemas.openxmlformats.org/drawingml/2006/main" xmlns:wps="http://schemas.microsoft.com/office/word/2010/wordprocessingShape" xmlns:wne="http://schemas.microsoft.com/office/word/2006/wordml" xmlns:wpi="http://schemas.microsoft.com/office/word/2010/wordprocessingInk" xmlns:wpg="http://schemas.microsoft.com/office/word/2010/wordprocessingGroup" xmlns:w14="http://schemas.microsoft.com/office/word/2010/wordml" xmlns:w="http://schemas.openxmlformats.org/wordprocessingml/2006/main" xmlns:w10="urn:schemas-microsoft-com:office:word" xmlns:wp="http://schemas.openxmlformats.org/drawingml/2006/wordprocessingDrawing" xmlns:wp14="http://schemas.microsoft.com/office/word/2010/wordprocessingDrawing" xmlns:v="urn:schemas-microsoft-com:vml" xmlns:m="http://schemas.openxmlformats.org/officeDocument/2006/math" xmlns:r="http://schemas.openxmlformats.org/officeDocument/2006/relationships" xmlns:o="urn:schemas-microsoft-com:office:office" xmlns:mv="urn:schemas-microsoft-com:mac:vml" xmlns:mc="http://schemas.openxmlformats.org/markup-compatibility/2006" xmlns:mo="http://schemas.microsoft.com/office/mac/office/2008/main" xmlns:wpc="http://schemas.microsoft.com/office/word/2010/wordprocessingCanvas" xmlns="" val="0"/>
@@ -9831,7 +10500,7 @@
           <w:color w:val="000000"/>
         </w:rPr>
       </w:pPr>
-      <w:hyperlink r:id="rId23" w:history="1">
+      <w:hyperlink r:id="rId24" w:history="1">
         <w:r>
           <w:rPr>
             <w:rStyle w:val="Hyperlink"/>
@@ -9848,7 +10517,7 @@
           <w:color w:val="000000"/>
         </w:rPr>
       </w:pPr>
-      <w:hyperlink r:id="rId24" w:history="1">
+      <w:hyperlink r:id="rId25" w:history="1">
         <w:r>
           <w:rPr>
             <w:rStyle w:val="Hyperlink"/>
@@ -9865,7 +10534,7 @@
           <w:color w:val="000000"/>
         </w:rPr>
       </w:pPr>
-      <w:hyperlink r:id="rId25" w:history="1">
+      <w:hyperlink r:id="rId26" w:history="1">
         <w:r>
           <w:rPr>
             <w:rStyle w:val="Hyperlink"/>
@@ -9882,7 +10551,7 @@
           <w:color w:val="000000"/>
         </w:rPr>
       </w:pPr>
-      <w:hyperlink r:id="rId26" w:history="1">
+      <w:hyperlink r:id="rId27" w:history="1">
         <w:r>
           <w:rPr>
             <w:rStyle w:val="Hyperlink"/>
@@ -9899,7 +10568,7 @@
           <w:color w:val="000000"/>
         </w:rPr>
       </w:pPr>
-      <w:hyperlink r:id="rId27" w:history="1">
+      <w:hyperlink r:id="rId28" w:history="1">
         <w:r>
           <w:rPr>
             <w:rStyle w:val="Hyperlink"/>
@@ -9916,7 +10585,7 @@
           <w:color w:val="000000"/>
         </w:rPr>
       </w:pPr>
-      <w:hyperlink r:id="rId28" w:history="1">
+      <w:hyperlink r:id="rId29" w:history="1">
         <w:r>
           <w:rPr>
             <w:rStyle w:val="Hyperlink"/>
@@ -10055,7 +10724,7 @@
                     </pic:cNvPicPr>
                   </pic:nvPicPr>
                   <pic:blipFill>
-                    <a:blip r:embed="rId29">
+                    <a:blip r:embed="rId30">
                       <a:extLst>
                         <a:ext uri="{28A0092B-C50C-407E-A947-70E740481C1C}">
                           <a14:useLocalDpi xmlns:ve="http://schemas.openxmlformats.org/markup-compatibility/2006" xmlns:a14="http://schemas.microsoft.com/office/drawing/2010/main" xmlns:pic="http://schemas.openxmlformats.org/drawingml/2006/picture" xmlns:a="http://schemas.openxmlformats.org/drawingml/2006/main" xmlns:wps="http://schemas.microsoft.com/office/word/2010/wordprocessingShape" xmlns:wne="http://schemas.microsoft.com/office/word/2006/wordml" xmlns:wpi="http://schemas.microsoft.com/office/word/2010/wordprocessingInk" xmlns:wpg="http://schemas.microsoft.com/office/word/2010/wordprocessingGroup" xmlns:w14="http://schemas.microsoft.com/office/word/2010/wordml" xmlns:w="http://schemas.openxmlformats.org/wordprocessingml/2006/main" xmlns:w10="urn:schemas-microsoft-com:office:word" xmlns:wp="http://schemas.openxmlformats.org/drawingml/2006/wordprocessingDrawing" xmlns:wp14="http://schemas.microsoft.com/office/word/2010/wordprocessingDrawing" xmlns:v="urn:schemas-microsoft-com:vml" xmlns:m="http://schemas.openxmlformats.org/officeDocument/2006/math" xmlns:r="http://schemas.openxmlformats.org/officeDocument/2006/relationships" xmlns:o="urn:schemas-microsoft-com:office:office" xmlns:mv="urn:schemas-microsoft-com:mac:vml" xmlns:mc="http://schemas.openxmlformats.org/markup-compatibility/2006" xmlns:mo="http://schemas.microsoft.com/office/mac/office/2008/main" xmlns:wpc="http://schemas.microsoft.com/office/word/2010/wordprocessingCanvas" xmlns="" val="0"/>
@@ -10310,7 +10979,7 @@
                     </pic:cNvPicPr>
                   </pic:nvPicPr>
                   <pic:blipFill>
-                    <a:blip r:embed="rId30">
+                    <a:blip r:embed="rId31">
                       <a:extLst>
                         <a:ext uri="{28A0092B-C50C-407E-A947-70E740481C1C}">
                           <a14:useLocalDpi xmlns:ve="http://schemas.openxmlformats.org/markup-compatibility/2006" xmlns:a14="http://schemas.microsoft.com/office/drawing/2010/main" xmlns:pic="http://schemas.openxmlformats.org/drawingml/2006/picture" xmlns:a="http://schemas.openxmlformats.org/drawingml/2006/main" xmlns:wps="http://schemas.microsoft.com/office/word/2010/wordprocessingShape" xmlns:wne="http://schemas.microsoft.com/office/word/2006/wordml" xmlns:wpi="http://schemas.microsoft.com/office/word/2010/wordprocessingInk" xmlns:wpg="http://schemas.microsoft.com/office/word/2010/wordprocessingGroup" xmlns:w14="http://schemas.microsoft.com/office/word/2010/wordml" xmlns:w="http://schemas.openxmlformats.org/wordprocessingml/2006/main" xmlns:w10="urn:schemas-microsoft-com:office:word" xmlns:wp="http://schemas.openxmlformats.org/drawingml/2006/wordprocessingDrawing" xmlns:wp14="http://schemas.microsoft.com/office/word/2010/wordprocessingDrawing" xmlns:v="urn:schemas-microsoft-com:vml" xmlns:m="http://schemas.openxmlformats.org/officeDocument/2006/math" xmlns:r="http://schemas.openxmlformats.org/officeDocument/2006/relationships" xmlns:o="urn:schemas-microsoft-com:office:office" xmlns:mv="urn:schemas-microsoft-com:mac:vml" xmlns:mc="http://schemas.openxmlformats.org/markup-compatibility/2006" xmlns:mo="http://schemas.microsoft.com/office/mac/office/2008/main" xmlns:wpc="http://schemas.microsoft.com/office/word/2010/wordprocessingCanvas" xmlns="" val="0"/>
@@ -10974,11 +11643,12 @@
           <w:tab w:val="left" w:pos="220"/>
           <w:tab w:val="left" w:pos="720"/>
         </w:tabs>
+        <w:spacing w:line="480" w:lineRule="auto"/>
         <w:rPr>
           <w:rFonts w:ascii="Times New Roman" w:hAnsi="Times New Roman"/>
         </w:rPr>
       </w:pPr>
-      <w:hyperlink r:id="rId31" w:history="1">
+      <w:hyperlink r:id="rId32" w:history="1">
         <w:r>
           <w:rPr>
             <w:rFonts w:ascii="Times New Roman" w:hAnsi="Times New Roman"/>
@@ -10996,11 +11666,12 @@
           <w:tab w:val="left" w:pos="220"/>
           <w:tab w:val="left" w:pos="720"/>
         </w:tabs>
+        <w:spacing w:line="480" w:lineRule="auto"/>
         <w:rPr>
           <w:rFonts w:ascii="Times New Roman" w:hAnsi="Times New Roman"/>
         </w:rPr>
       </w:pPr>
-      <w:hyperlink r:id="rId32" w:history="1">
+      <w:hyperlink r:id="rId33" w:history="1">
         <w:r>
           <w:rPr>
             <w:rFonts w:ascii="Times New Roman" w:hAnsi="Times New Roman"/>
@@ -11013,6 +11684,734 @@
     </w:p>
     <w:p>
       <w:pPr>
+        <w:pStyle w:val="Heading1"/>
+        <w:spacing w:line="480" w:lineRule="auto"/>
+        <w:rPr>
+          <w:rFonts w:ascii="Helvetica Light" w:eastAsiaTheme="minorEastAsia" w:hAnsi="Helvetica Light" w:cstheme="minorBidi"/>
+          <w:color w:val="auto"/>
+          <w:sz w:val="24"/>
+          <w:szCs w:val="24"/>
+        </w:rPr>
+      </w:pPr>
+      <w:bookmarkStart w:id="124" w:name="_Toc195663391"/>
+      <w:bookmarkStart w:id="125" w:name="_Toc195665193"/>
+      <w:r>
+        <w:rPr>
+          <w:rFonts w:ascii="Helvetica Light" w:eastAsiaTheme="minorEastAsia" w:hAnsi="Helvetica Light" w:cstheme="minorBidi"/>
+          <w:color w:val="auto"/>
+          <w:sz w:val="24"/>
+          <w:szCs w:val="24"/>
+        </w:rPr>
+        <w:tab/>
+      </w:r>
+      <w:proofErr w:type="spellStart"/>
+      <w:r>
+        <w:rPr>
+          <w:rFonts w:ascii="Helvetica Light" w:eastAsiaTheme="minorEastAsia" w:hAnsi="Helvetica Light" w:cstheme="minorBidi"/>
+          <w:color w:val="auto"/>
+          <w:sz w:val="24"/>
+          <w:szCs w:val="24"/>
+        </w:rPr>
+        <w:t>Kluckhohn</w:t>
+      </w:r>
+      <w:proofErr w:type="spellEnd"/>
+      <w:r>
+        <w:rPr>
+          <w:rFonts w:ascii="Helvetica Light" w:eastAsiaTheme="minorEastAsia" w:hAnsi="Helvetica Light" w:cstheme="minorBidi"/>
+          <w:color w:val="auto"/>
+          <w:sz w:val="24"/>
+          <w:szCs w:val="24"/>
+        </w:rPr>
+        <w:t xml:space="preserve"> and </w:t>
+      </w:r>
+      <w:proofErr w:type="spellStart"/>
+      <w:r>
+        <w:rPr>
+          <w:rFonts w:ascii="Helvetica Light" w:eastAsiaTheme="minorEastAsia" w:hAnsi="Helvetica Light" w:cstheme="minorBidi"/>
+          <w:color w:val="auto"/>
+          <w:sz w:val="24"/>
+          <w:szCs w:val="24"/>
+        </w:rPr>
+        <w:t>Strodtbeck</w:t>
+      </w:r>
+      <w:proofErr w:type="spellEnd"/>
+      <w:r>
+        <w:rPr>
+          <w:rFonts w:ascii="Helvetica Light" w:eastAsiaTheme="minorEastAsia" w:hAnsi="Helvetica Light" w:cstheme="minorBidi"/>
+          <w:color w:val="auto"/>
+          <w:sz w:val="24"/>
+          <w:szCs w:val="24"/>
+        </w:rPr>
+        <w:t xml:space="preserve"> researched, to prove their theory, that humans share </w:t>
+      </w:r>
+      <w:proofErr w:type="gramStart"/>
+      <w:r>
+        <w:rPr>
+          <w:rFonts w:ascii="Helvetica Light" w:eastAsiaTheme="minorEastAsia" w:hAnsi="Helvetica Light" w:cstheme="minorBidi"/>
+          <w:color w:val="auto"/>
+          <w:sz w:val="24"/>
+          <w:szCs w:val="24"/>
+        </w:rPr>
+        <w:t>biological</w:t>
+      </w:r>
+      <w:proofErr w:type="gramEnd"/>
+      <w:r>
+        <w:rPr>
+          <w:rFonts w:ascii="Helvetica Light" w:eastAsiaTheme="minorEastAsia" w:hAnsi="Helvetica Light" w:cstheme="minorBidi"/>
+          <w:color w:val="auto"/>
+          <w:sz w:val="24"/>
+          <w:szCs w:val="24"/>
+        </w:rPr>
+        <w:t xml:space="preserve"> traits and characteristics which form the basis for the development of culture, and that people typically feel their own cultural beliefs and practices are normal and natural, and those of others are strange, or even inferior or abnormal. </w:t>
+      </w:r>
+      <w:proofErr w:type="spellStart"/>
+      <w:r>
+        <w:rPr>
+          <w:rFonts w:ascii="Helvetica Light" w:eastAsiaTheme="minorEastAsia" w:hAnsi="Helvetica Light" w:cstheme="minorBidi"/>
+          <w:color w:val="auto"/>
+          <w:sz w:val="24"/>
+          <w:szCs w:val="24"/>
+        </w:rPr>
+        <w:t>Kluckhohn</w:t>
+      </w:r>
+      <w:proofErr w:type="spellEnd"/>
+      <w:r>
+        <w:rPr>
+          <w:rFonts w:ascii="Helvetica Light" w:eastAsiaTheme="minorEastAsia" w:hAnsi="Helvetica Light" w:cstheme="minorBidi"/>
+          <w:color w:val="auto"/>
+          <w:sz w:val="24"/>
+          <w:szCs w:val="24"/>
+        </w:rPr>
+        <w:t xml:space="preserve"> and </w:t>
+      </w:r>
+      <w:proofErr w:type="spellStart"/>
+      <w:r>
+        <w:rPr>
+          <w:rFonts w:ascii="Helvetica Light" w:eastAsiaTheme="minorEastAsia" w:hAnsi="Helvetica Light" w:cstheme="minorBidi"/>
+          <w:color w:val="auto"/>
+          <w:sz w:val="24"/>
+          <w:szCs w:val="24"/>
+        </w:rPr>
+        <w:t>Strodtbeck</w:t>
+      </w:r>
+      <w:proofErr w:type="spellEnd"/>
+      <w:r>
+        <w:rPr>
+          <w:rFonts w:ascii="Helvetica Light" w:eastAsiaTheme="minorEastAsia" w:hAnsi="Helvetica Light" w:cstheme="minorBidi"/>
+          <w:color w:val="auto"/>
+          <w:sz w:val="24"/>
+          <w:szCs w:val="24"/>
+        </w:rPr>
+        <w:t xml:space="preserve"> </w:t>
+      </w:r>
+      <w:proofErr w:type="gramStart"/>
+      <w:r>
+        <w:rPr>
+          <w:rFonts w:ascii="Helvetica Light" w:eastAsiaTheme="minorEastAsia" w:hAnsi="Helvetica Light" w:cstheme="minorBidi"/>
+          <w:color w:val="auto"/>
+          <w:sz w:val="24"/>
+          <w:szCs w:val="24"/>
+        </w:rPr>
+        <w:t>measures</w:t>
+      </w:r>
+      <w:proofErr w:type="gramEnd"/>
+      <w:r>
+        <w:rPr>
+          <w:rFonts w:ascii="Helvetica Light" w:eastAsiaTheme="minorEastAsia" w:hAnsi="Helvetica Light" w:cstheme="minorBidi"/>
+          <w:color w:val="auto"/>
+          <w:sz w:val="24"/>
+          <w:szCs w:val="24"/>
+        </w:rPr>
+        <w:t xml:space="preserve"> cultural profiles by the Relationship to Nature and </w:t>
+      </w:r>
+      <w:proofErr w:type="spellStart"/>
+      <w:r>
+        <w:rPr>
+          <w:rFonts w:ascii="Helvetica Light" w:eastAsiaTheme="minorEastAsia" w:hAnsi="Helvetica Light" w:cstheme="minorBidi"/>
+          <w:color w:val="auto"/>
+          <w:sz w:val="24"/>
+          <w:szCs w:val="24"/>
+        </w:rPr>
+        <w:t>Supernature</w:t>
+      </w:r>
+      <w:proofErr w:type="spellEnd"/>
+      <w:r>
+        <w:rPr>
+          <w:rFonts w:ascii="Helvetica Light" w:eastAsiaTheme="minorEastAsia" w:hAnsi="Helvetica Light" w:cstheme="minorBidi"/>
+          <w:color w:val="auto"/>
+          <w:sz w:val="24"/>
+          <w:szCs w:val="24"/>
+        </w:rPr>
+        <w:t xml:space="preserve">, Innate Human Nature, Human Activity, Time, and Relationship to Other People.  </w:t>
+      </w:r>
+    </w:p>
+    <w:p>
+      <w:pPr>
+        <w:pStyle w:val="Heading1"/>
+        <w:spacing w:line="480" w:lineRule="auto"/>
+        <w:rPr>
+          <w:rFonts w:ascii="Helvetica Light" w:eastAsiaTheme="minorEastAsia" w:hAnsi="Helvetica Light" w:cstheme="minorBidi"/>
+          <w:color w:val="auto"/>
+          <w:sz w:val="24"/>
+          <w:szCs w:val="24"/>
+        </w:rPr>
+      </w:pPr>
+      <w:r>
+        <w:rPr>
+          <w:rFonts w:ascii="Helvetica Light" w:eastAsiaTheme="minorEastAsia" w:hAnsi="Helvetica Light" w:cstheme="minorBidi"/>
+          <w:color w:val="auto"/>
+          <w:sz w:val="24"/>
+          <w:szCs w:val="24"/>
+        </w:rPr>
+        <w:tab/>
+        <w:t xml:space="preserve">The Japanese culture embraces the concept of harmony with nature. According to </w:t>
+      </w:r>
+      <w:proofErr w:type="spellStart"/>
+      <w:r>
+        <w:rPr>
+          <w:rFonts w:ascii="Helvetica Light" w:eastAsiaTheme="minorEastAsia" w:hAnsi="Helvetica Light" w:cstheme="minorBidi"/>
+          <w:color w:val="auto"/>
+          <w:sz w:val="24"/>
+          <w:szCs w:val="24"/>
+        </w:rPr>
+        <w:t>Kluckhohn</w:t>
+      </w:r>
+      <w:proofErr w:type="spellEnd"/>
+      <w:r>
+        <w:rPr>
+          <w:rFonts w:ascii="Helvetica Light" w:eastAsiaTheme="minorEastAsia" w:hAnsi="Helvetica Light" w:cstheme="minorBidi"/>
+          <w:color w:val="auto"/>
+          <w:sz w:val="24"/>
+          <w:szCs w:val="24"/>
+        </w:rPr>
+        <w:t xml:space="preserve"> and </w:t>
+      </w:r>
+      <w:proofErr w:type="spellStart"/>
+      <w:r>
+        <w:rPr>
+          <w:rFonts w:ascii="Helvetica Light" w:eastAsiaTheme="minorEastAsia" w:hAnsi="Helvetica Light" w:cstheme="minorBidi"/>
+          <w:color w:val="auto"/>
+          <w:sz w:val="24"/>
+          <w:szCs w:val="24"/>
+        </w:rPr>
+        <w:t>Strodtbeck</w:t>
+      </w:r>
+      <w:proofErr w:type="spellEnd"/>
+      <w:r>
+        <w:rPr>
+          <w:rFonts w:ascii="Helvetica Light" w:eastAsiaTheme="minorEastAsia" w:hAnsi="Helvetica Light" w:cstheme="minorBidi"/>
+          <w:color w:val="auto"/>
+          <w:sz w:val="24"/>
+          <w:szCs w:val="24"/>
+        </w:rPr>
+        <w:t xml:space="preserve">, this means that man is not controlling or trying to conquer nature but rather, both man and nature live together as one and are accepting of each other's forces. Because of their spiritual beliefs, Japanese culture refuses any thought of managing nature, instead they feel a spiritual connection with it that allows them to be part of a relationship were both parties are respected. Threw their practices, the Japanese show their appreciation to nature. For example, “Japanese gardening, such as rock gardens, express their belief in living harmoniously with nature.” (academic3.american.edu) </w:t>
+      </w:r>
+    </w:p>
+    <w:p>
+      <w:pPr>
+        <w:pStyle w:val="Heading1"/>
+        <w:spacing w:line="480" w:lineRule="auto"/>
+        <w:rPr>
+          <w:rFonts w:ascii="Helvetica Light" w:eastAsiaTheme="minorEastAsia" w:hAnsi="Helvetica Light" w:cstheme="minorBidi"/>
+          <w:color w:val="auto"/>
+          <w:sz w:val="24"/>
+          <w:szCs w:val="24"/>
+        </w:rPr>
+      </w:pPr>
+      <w:r>
+        <w:rPr>
+          <w:rFonts w:ascii="Helvetica Light" w:eastAsiaTheme="minorEastAsia" w:hAnsi="Helvetica Light" w:cstheme="minorBidi"/>
+          <w:color w:val="auto"/>
+          <w:sz w:val="24"/>
+          <w:szCs w:val="24"/>
+        </w:rPr>
+        <w:tab/>
+        <w:t xml:space="preserve">Innate nature of man deals with whether man is good, evil or a mix of the two. According to </w:t>
+      </w:r>
+      <w:proofErr w:type="spellStart"/>
+      <w:r>
+        <w:rPr>
+          <w:rFonts w:ascii="Helvetica Light" w:eastAsiaTheme="minorEastAsia" w:hAnsi="Helvetica Light" w:cstheme="minorBidi"/>
+          <w:color w:val="auto"/>
+          <w:sz w:val="24"/>
+          <w:szCs w:val="24"/>
+        </w:rPr>
+        <w:t>Kluckhohn</w:t>
+      </w:r>
+      <w:proofErr w:type="spellEnd"/>
+      <w:r>
+        <w:rPr>
+          <w:rFonts w:ascii="Helvetica Light" w:eastAsiaTheme="minorEastAsia" w:hAnsi="Helvetica Light" w:cstheme="minorBidi"/>
+          <w:color w:val="auto"/>
+          <w:sz w:val="24"/>
+          <w:szCs w:val="24"/>
+        </w:rPr>
+        <w:t xml:space="preserve"> and </w:t>
+      </w:r>
+      <w:proofErr w:type="spellStart"/>
+      <w:r>
+        <w:rPr>
+          <w:rFonts w:ascii="Helvetica Light" w:eastAsiaTheme="minorEastAsia" w:hAnsi="Helvetica Light" w:cstheme="minorBidi"/>
+          <w:color w:val="auto"/>
+          <w:sz w:val="24"/>
+          <w:szCs w:val="24"/>
+        </w:rPr>
+        <w:t>Strodtbeck’s</w:t>
+      </w:r>
+      <w:proofErr w:type="spellEnd"/>
+      <w:r>
+        <w:rPr>
+          <w:rFonts w:ascii="Helvetica Light" w:eastAsiaTheme="minorEastAsia" w:hAnsi="Helvetica Light" w:cstheme="minorBidi"/>
+          <w:color w:val="auto"/>
+          <w:sz w:val="24"/>
+          <w:szCs w:val="24"/>
+        </w:rPr>
+        <w:t xml:space="preserve"> research, the Japanese believe they are inherently good, with an immutable predisposition, meaning men are good and that is unalterable. This is not a shocking belief for the Japanese since most of their practices are influence by Buddhism. It is a Buddhist belief that humans are born </w:t>
+      </w:r>
+      <w:proofErr w:type="gramStart"/>
+      <w:r>
+        <w:rPr>
+          <w:rFonts w:ascii="Helvetica Light" w:eastAsiaTheme="minorEastAsia" w:hAnsi="Helvetica Light" w:cstheme="minorBidi"/>
+          <w:color w:val="auto"/>
+          <w:sz w:val="24"/>
+          <w:szCs w:val="24"/>
+        </w:rPr>
+        <w:t>good</w:t>
+      </w:r>
+      <w:proofErr w:type="gramEnd"/>
+      <w:r>
+        <w:rPr>
+          <w:rFonts w:ascii="Helvetica Light" w:eastAsiaTheme="minorEastAsia" w:hAnsi="Helvetica Light" w:cstheme="minorBidi"/>
+          <w:color w:val="auto"/>
+          <w:sz w:val="24"/>
+          <w:szCs w:val="24"/>
+        </w:rPr>
+        <w:t xml:space="preserve"> because they are a creation of nature, which is good. So the </w:t>
+      </w:r>
+      <w:proofErr w:type="gramStart"/>
+      <w:r>
+        <w:rPr>
+          <w:rFonts w:ascii="Helvetica Light" w:eastAsiaTheme="minorEastAsia" w:hAnsi="Helvetica Light" w:cstheme="minorBidi"/>
+          <w:color w:val="auto"/>
+          <w:sz w:val="24"/>
+          <w:szCs w:val="24"/>
+        </w:rPr>
+        <w:t>fact  that</w:t>
+      </w:r>
+      <w:proofErr w:type="gramEnd"/>
+      <w:r>
+        <w:rPr>
+          <w:rFonts w:ascii="Helvetica Light" w:eastAsiaTheme="minorEastAsia" w:hAnsi="Helvetica Light" w:cstheme="minorBidi"/>
+          <w:color w:val="auto"/>
+          <w:sz w:val="24"/>
+          <w:szCs w:val="24"/>
+        </w:rPr>
+        <w:t xml:space="preserve"> man is part of nature makes the good.  </w:t>
+      </w:r>
+    </w:p>
+    <w:p>
+      <w:pPr>
+        <w:pStyle w:val="Heading1"/>
+        <w:spacing w:line="480" w:lineRule="auto"/>
+        <w:rPr>
+          <w:rFonts w:ascii="Helvetica Light" w:eastAsiaTheme="minorEastAsia" w:hAnsi="Helvetica Light" w:cstheme="minorBidi"/>
+          <w:color w:val="auto"/>
+          <w:sz w:val="24"/>
+          <w:szCs w:val="24"/>
+        </w:rPr>
+      </w:pPr>
+      <w:r>
+        <w:rPr>
+          <w:rFonts w:ascii="Helvetica Light" w:eastAsiaTheme="minorEastAsia" w:hAnsi="Helvetica Light" w:cstheme="minorBidi"/>
+          <w:color w:val="auto"/>
+          <w:sz w:val="24"/>
+          <w:szCs w:val="24"/>
+        </w:rPr>
+        <w:tab/>
+        <w:t xml:space="preserve">Human </w:t>
+      </w:r>
+      <w:proofErr w:type="gramStart"/>
+      <w:r>
+        <w:rPr>
+          <w:rFonts w:ascii="Helvetica Light" w:eastAsiaTheme="minorEastAsia" w:hAnsi="Helvetica Light" w:cstheme="minorBidi"/>
+          <w:color w:val="auto"/>
+          <w:sz w:val="24"/>
+          <w:szCs w:val="24"/>
+        </w:rPr>
+        <w:t>activity measure</w:t>
+      </w:r>
+      <w:proofErr w:type="gramEnd"/>
+      <w:r>
+        <w:rPr>
+          <w:rFonts w:ascii="Helvetica Light" w:eastAsiaTheme="minorEastAsia" w:hAnsi="Helvetica Light" w:cstheme="minorBidi"/>
+          <w:color w:val="auto"/>
+          <w:sz w:val="24"/>
+          <w:szCs w:val="24"/>
+        </w:rPr>
+        <w:t xml:space="preserve"> how culture views the importance of accomplishments. According to </w:t>
+      </w:r>
+      <w:proofErr w:type="spellStart"/>
+      <w:r>
+        <w:rPr>
+          <w:rFonts w:ascii="Helvetica Light" w:eastAsiaTheme="minorEastAsia" w:hAnsi="Helvetica Light" w:cstheme="minorBidi"/>
+          <w:color w:val="auto"/>
+          <w:sz w:val="24"/>
+          <w:szCs w:val="24"/>
+        </w:rPr>
+        <w:t>Kluckhohn</w:t>
+      </w:r>
+      <w:proofErr w:type="spellEnd"/>
+      <w:r>
+        <w:rPr>
+          <w:rFonts w:ascii="Helvetica Light" w:eastAsiaTheme="minorEastAsia" w:hAnsi="Helvetica Light" w:cstheme="minorBidi"/>
+          <w:color w:val="auto"/>
+          <w:sz w:val="24"/>
+          <w:szCs w:val="24"/>
+        </w:rPr>
+        <w:t xml:space="preserve"> and </w:t>
+      </w:r>
+      <w:proofErr w:type="spellStart"/>
+      <w:r>
+        <w:rPr>
+          <w:rFonts w:ascii="Helvetica Light" w:eastAsiaTheme="minorEastAsia" w:hAnsi="Helvetica Light" w:cstheme="minorBidi"/>
+          <w:color w:val="auto"/>
+          <w:sz w:val="24"/>
+          <w:szCs w:val="24"/>
+        </w:rPr>
+        <w:t>Strodtbeck’s</w:t>
+      </w:r>
+      <w:proofErr w:type="spellEnd"/>
+      <w:r>
+        <w:rPr>
+          <w:rFonts w:ascii="Helvetica Light" w:eastAsiaTheme="minorEastAsia" w:hAnsi="Helvetica Light" w:cstheme="minorBidi"/>
+          <w:color w:val="auto"/>
+          <w:sz w:val="24"/>
+          <w:szCs w:val="24"/>
+        </w:rPr>
+        <w:t xml:space="preserve"> research, the Japanese society believes man’s activity is defined by his relationships and not by development or materialism. Relationships, family, birth, and rank are valued highly in the Japanese culture. While Japan values success, they do not make it their priority. The feeling behind it is that one works to live, not the other way around.  </w:t>
+      </w:r>
+    </w:p>
+    <w:p>
+      <w:pPr>
+        <w:pStyle w:val="Heading1"/>
+        <w:spacing w:line="480" w:lineRule="auto"/>
+        <w:rPr>
+          <w:rFonts w:ascii="Helvetica Light" w:eastAsiaTheme="minorEastAsia" w:hAnsi="Helvetica Light" w:cstheme="minorBidi"/>
+          <w:color w:val="auto"/>
+          <w:sz w:val="24"/>
+          <w:szCs w:val="24"/>
+        </w:rPr>
+      </w:pPr>
+      <w:r>
+        <w:rPr>
+          <w:rFonts w:ascii="Helvetica Light" w:eastAsiaTheme="minorEastAsia" w:hAnsi="Helvetica Light" w:cstheme="minorBidi"/>
+          <w:color w:val="auto"/>
+          <w:sz w:val="24"/>
+          <w:szCs w:val="24"/>
+        </w:rPr>
+        <w:tab/>
+        <w:t xml:space="preserve">Time is valued differently in different cultures. According to </w:t>
+      </w:r>
+      <w:proofErr w:type="spellStart"/>
+      <w:r>
+        <w:rPr>
+          <w:rFonts w:ascii="Helvetica Light" w:eastAsiaTheme="minorEastAsia" w:hAnsi="Helvetica Light" w:cstheme="minorBidi"/>
+          <w:color w:val="auto"/>
+          <w:sz w:val="24"/>
+          <w:szCs w:val="24"/>
+        </w:rPr>
+        <w:t>Kluckhohn</w:t>
+      </w:r>
+      <w:proofErr w:type="spellEnd"/>
+      <w:r>
+        <w:rPr>
+          <w:rFonts w:ascii="Helvetica Light" w:eastAsiaTheme="minorEastAsia" w:hAnsi="Helvetica Light" w:cstheme="minorBidi"/>
+          <w:color w:val="auto"/>
+          <w:sz w:val="24"/>
+          <w:szCs w:val="24"/>
+        </w:rPr>
+        <w:t xml:space="preserve"> and </w:t>
+      </w:r>
+      <w:proofErr w:type="spellStart"/>
+      <w:r>
+        <w:rPr>
+          <w:rFonts w:ascii="Helvetica Light" w:eastAsiaTheme="minorEastAsia" w:hAnsi="Helvetica Light" w:cstheme="minorBidi"/>
+          <w:color w:val="auto"/>
+          <w:sz w:val="24"/>
+          <w:szCs w:val="24"/>
+        </w:rPr>
+        <w:t>Strodtbeck’s</w:t>
+      </w:r>
+      <w:proofErr w:type="spellEnd"/>
+      <w:r>
+        <w:rPr>
+          <w:rFonts w:ascii="Helvetica Light" w:eastAsiaTheme="minorEastAsia" w:hAnsi="Helvetica Light" w:cstheme="minorBidi"/>
+          <w:color w:val="auto"/>
+          <w:sz w:val="24"/>
+          <w:szCs w:val="24"/>
+        </w:rPr>
+        <w:t xml:space="preserve"> research, the Japanese are past time oriented country because it is a traditionalistic culture. Japanese measure time by great events and specific moments. The Buddhist </w:t>
+      </w:r>
+      <w:proofErr w:type="gramStart"/>
+      <w:r>
+        <w:rPr>
+          <w:rFonts w:ascii="Helvetica Light" w:eastAsiaTheme="minorEastAsia" w:hAnsi="Helvetica Light" w:cstheme="minorBidi"/>
+          <w:color w:val="auto"/>
+          <w:sz w:val="24"/>
+          <w:szCs w:val="24"/>
+        </w:rPr>
+        <w:t>religion, influencing the Japanese, promote</w:t>
+      </w:r>
+      <w:proofErr w:type="gramEnd"/>
+      <w:r>
+        <w:rPr>
+          <w:rFonts w:ascii="Helvetica Light" w:eastAsiaTheme="minorEastAsia" w:hAnsi="Helvetica Light" w:cstheme="minorBidi"/>
+          <w:color w:val="auto"/>
+          <w:sz w:val="24"/>
+          <w:szCs w:val="24"/>
+        </w:rPr>
+        <w:t xml:space="preserve"> the conceptions of reincarnation and karma are widely practiced. Time must be use wisely and for good. It is a belief that each life is present life, which is dictated by the past. This is one of </w:t>
+      </w:r>
+      <w:proofErr w:type="gramStart"/>
+      <w:r>
+        <w:rPr>
+          <w:rFonts w:ascii="Helvetica Light" w:eastAsiaTheme="minorEastAsia" w:hAnsi="Helvetica Light" w:cstheme="minorBidi"/>
+          <w:color w:val="auto"/>
+          <w:sz w:val="24"/>
+          <w:szCs w:val="24"/>
+        </w:rPr>
+        <w:t>many reason</w:t>
+      </w:r>
+      <w:proofErr w:type="gramEnd"/>
+      <w:r>
+        <w:rPr>
+          <w:rFonts w:ascii="Helvetica Light" w:eastAsiaTheme="minorEastAsia" w:hAnsi="Helvetica Light" w:cstheme="minorBidi"/>
+          <w:color w:val="auto"/>
+          <w:sz w:val="24"/>
+          <w:szCs w:val="24"/>
+        </w:rPr>
+        <w:t xml:space="preserve"> why the Japan</w:t>
+      </w:r>
+      <w:r>
+        <w:rPr>
+          <w:rFonts w:ascii="Helvetica Light" w:eastAsiaTheme="minorEastAsia" w:hAnsi="Helvetica Light" w:cstheme="minorBidi"/>
+          <w:color w:val="auto"/>
+          <w:sz w:val="24"/>
+          <w:szCs w:val="24"/>
+        </w:rPr>
+        <w:t xml:space="preserve">ese view time the way they do. </w:t>
+      </w:r>
+    </w:p>
+    <w:p>
+      <w:pPr>
+        <w:pStyle w:val="Heading1"/>
+        <w:spacing w:line="480" w:lineRule="auto"/>
+        <w:ind w:firstLine="720"/>
+        <w:rPr>
+          <w:rFonts w:ascii="Helvetica Light" w:eastAsiaTheme="minorEastAsia" w:hAnsi="Helvetica Light" w:cstheme="minorBidi"/>
+          <w:color w:val="auto"/>
+          <w:sz w:val="24"/>
+          <w:szCs w:val="24"/>
+        </w:rPr>
+      </w:pPr>
+      <w:r>
+        <w:rPr>
+          <w:rFonts w:ascii="Helvetica Light" w:eastAsiaTheme="minorEastAsia" w:hAnsi="Helvetica Light" w:cstheme="minorBidi"/>
+          <w:color w:val="auto"/>
+          <w:sz w:val="24"/>
+          <w:szCs w:val="24"/>
+        </w:rPr>
+        <w:t>The relationship to other people measures three integral parts of this value orientation include: individual, collateral and linear. Valuing individual relationships means you maintain a healthy relationship with your immediate family</w:t>
+      </w:r>
+      <w:proofErr w:type="gramStart"/>
+      <w:r>
+        <w:rPr>
+          <w:rFonts w:ascii="Helvetica Light" w:eastAsiaTheme="minorEastAsia" w:hAnsi="Helvetica Light" w:cstheme="minorBidi"/>
+          <w:color w:val="auto"/>
+          <w:sz w:val="24"/>
+          <w:szCs w:val="24"/>
+        </w:rPr>
+        <w:t>;</w:t>
+      </w:r>
+      <w:proofErr w:type="gramEnd"/>
+      <w:r>
+        <w:rPr>
+          <w:rFonts w:ascii="Helvetica Light" w:eastAsiaTheme="minorEastAsia" w:hAnsi="Helvetica Light" w:cstheme="minorBidi"/>
+          <w:color w:val="auto"/>
+          <w:sz w:val="24"/>
+          <w:szCs w:val="24"/>
+        </w:rPr>
+        <w:t xml:space="preserve"> mother, father, brother and sister. Collateral extends a little further by not only remaining close with your mother, father, brother and sister, but also grandparents, uncles and aunts and cousins etc. As you move on to linear relationships, this includes all of the above family members and distant relatives. According to </w:t>
+      </w:r>
+      <w:proofErr w:type="spellStart"/>
+      <w:r>
+        <w:rPr>
+          <w:rFonts w:ascii="Helvetica Light" w:eastAsiaTheme="minorEastAsia" w:hAnsi="Helvetica Light" w:cstheme="minorBidi"/>
+          <w:color w:val="auto"/>
+          <w:sz w:val="24"/>
+          <w:szCs w:val="24"/>
+        </w:rPr>
+        <w:t>Kluckhohn</w:t>
+      </w:r>
+      <w:proofErr w:type="spellEnd"/>
+      <w:r>
+        <w:rPr>
+          <w:rFonts w:ascii="Helvetica Light" w:eastAsiaTheme="minorEastAsia" w:hAnsi="Helvetica Light" w:cstheme="minorBidi"/>
+          <w:color w:val="auto"/>
+          <w:sz w:val="24"/>
+          <w:szCs w:val="24"/>
+        </w:rPr>
+        <w:t xml:space="preserve"> and </w:t>
+      </w:r>
+      <w:proofErr w:type="spellStart"/>
+      <w:r>
+        <w:rPr>
+          <w:rFonts w:ascii="Helvetica Light" w:eastAsiaTheme="minorEastAsia" w:hAnsi="Helvetica Light" w:cstheme="minorBidi"/>
+          <w:color w:val="auto"/>
+          <w:sz w:val="24"/>
+          <w:szCs w:val="24"/>
+        </w:rPr>
+        <w:t>Strodtbeck’s</w:t>
+      </w:r>
+      <w:proofErr w:type="spellEnd"/>
+      <w:r>
+        <w:rPr>
+          <w:rFonts w:ascii="Helvetica Light" w:eastAsiaTheme="minorEastAsia" w:hAnsi="Helvetica Light" w:cstheme="minorBidi"/>
+          <w:color w:val="auto"/>
+          <w:sz w:val="24"/>
+          <w:szCs w:val="24"/>
+        </w:rPr>
+        <w:t xml:space="preserve"> research, Japan’s </w:t>
+      </w:r>
+      <w:proofErr w:type="gramStart"/>
+      <w:r>
+        <w:rPr>
+          <w:rFonts w:ascii="Helvetica Light" w:eastAsiaTheme="minorEastAsia" w:hAnsi="Helvetica Light" w:cstheme="minorBidi"/>
+          <w:color w:val="auto"/>
+          <w:sz w:val="24"/>
+          <w:szCs w:val="24"/>
+        </w:rPr>
+        <w:t>culture have</w:t>
+      </w:r>
+      <w:proofErr w:type="gramEnd"/>
+      <w:r>
+        <w:rPr>
+          <w:rFonts w:ascii="Helvetica Light" w:eastAsiaTheme="minorEastAsia" w:hAnsi="Helvetica Light" w:cstheme="minorBidi"/>
+          <w:color w:val="auto"/>
+          <w:sz w:val="24"/>
+          <w:szCs w:val="24"/>
+        </w:rPr>
+        <w:t xml:space="preserve"> linear relationships. They appreciate all family members. Even in business, any decisions made are examined carefully considering the impact it will have on the entire family.    </w:t>
+      </w:r>
+    </w:p>
+    <w:p>
+      <w:pPr>
+        <w:pStyle w:val="Heading1"/>
+        <w:spacing w:line="480" w:lineRule="auto"/>
+        <w:rPr>
+          <w:rFonts w:ascii="Helvetica Light" w:eastAsiaTheme="minorEastAsia" w:hAnsi="Helvetica Light" w:cstheme="minorBidi"/>
+          <w:color w:val="auto"/>
+          <w:sz w:val="24"/>
+          <w:szCs w:val="24"/>
+        </w:rPr>
+      </w:pPr>
+    </w:p>
+    <w:p>
+      <w:pPr>
+        <w:pStyle w:val="Heading1"/>
+        <w:spacing w:line="480" w:lineRule="auto"/>
+        <w:rPr>
+          <w:rFonts w:ascii="Helvetica Light" w:eastAsiaTheme="minorEastAsia" w:hAnsi="Helvetica Light" w:cstheme="minorBidi"/>
+          <w:color w:val="auto"/>
+          <w:sz w:val="24"/>
+          <w:szCs w:val="24"/>
+        </w:rPr>
+      </w:pPr>
+      <w:r>
+        <w:rPr>
+          <w:rFonts w:ascii="Helvetica Light" w:eastAsiaTheme="minorEastAsia" w:hAnsi="Helvetica Light" w:cstheme="minorBidi"/>
+          <w:color w:val="auto"/>
+          <w:sz w:val="24"/>
+          <w:szCs w:val="24"/>
+        </w:rPr>
+        <w:t xml:space="preserve">So overall, according to </w:t>
+      </w:r>
+      <w:proofErr w:type="spellStart"/>
+      <w:r>
+        <w:rPr>
+          <w:rFonts w:ascii="Helvetica Light" w:eastAsiaTheme="minorEastAsia" w:hAnsi="Helvetica Light" w:cstheme="minorBidi"/>
+          <w:color w:val="auto"/>
+          <w:sz w:val="24"/>
+          <w:szCs w:val="24"/>
+        </w:rPr>
+        <w:t>Kluckhohn</w:t>
+      </w:r>
+      <w:proofErr w:type="spellEnd"/>
+      <w:r>
+        <w:rPr>
+          <w:rFonts w:ascii="Helvetica Light" w:eastAsiaTheme="minorEastAsia" w:hAnsi="Helvetica Light" w:cstheme="minorBidi"/>
+          <w:color w:val="auto"/>
+          <w:sz w:val="24"/>
+          <w:szCs w:val="24"/>
+        </w:rPr>
+        <w:t xml:space="preserve"> and </w:t>
+      </w:r>
+      <w:proofErr w:type="spellStart"/>
+      <w:r>
+        <w:rPr>
+          <w:rFonts w:ascii="Helvetica Light" w:eastAsiaTheme="minorEastAsia" w:hAnsi="Helvetica Light" w:cstheme="minorBidi"/>
+          <w:color w:val="auto"/>
+          <w:sz w:val="24"/>
+          <w:szCs w:val="24"/>
+        </w:rPr>
+        <w:t>Strodtbeck</w:t>
+      </w:r>
+      <w:proofErr w:type="spellEnd"/>
+      <w:r>
+        <w:rPr>
+          <w:rFonts w:ascii="Helvetica Light" w:eastAsiaTheme="minorEastAsia" w:hAnsi="Helvetica Light" w:cstheme="minorBidi"/>
+          <w:color w:val="auto"/>
+          <w:sz w:val="24"/>
+          <w:szCs w:val="24"/>
+        </w:rPr>
+        <w:t xml:space="preserve">, the Japanese culture believes in harmony with nature, that men are good and that is unalterable, values family and groups, and value tradition and experience.  </w:t>
+      </w:r>
+    </w:p>
+    <w:p>
+      <w:pPr>
+        <w:pStyle w:val="Heading1"/>
+      </w:pPr>
+      <w:r>
+        <w:t xml:space="preserve">2.2) </w:t>
+      </w:r>
+      <w:proofErr w:type="spellStart"/>
+      <w:r>
+        <w:t>Hofstede’s</w:t>
+      </w:r>
+      <w:proofErr w:type="spellEnd"/>
+      <w:r>
+        <w:t xml:space="preserve"> Five</w:t>
+      </w:r>
+      <w:r>
+        <w:t xml:space="preserve"> Value Dimensions</w:t>
+      </w:r>
+      <w:r>
+        <w:t xml:space="preserve"> </w:t>
+      </w:r>
+      <w:r>
+        <w:t>–</w:t>
+      </w:r>
+      <w:r>
+        <w:t xml:space="preserve"> Jay</w:t>
+      </w:r>
+      <w:bookmarkEnd w:id="124"/>
+      <w:bookmarkEnd w:id="125"/>
+      <w:r>
+        <w:t xml:space="preserve"> - UNUSABLE</w:t>
+      </w:r>
+    </w:p>
+    <w:p>
+      <w:pPr>
         <w:pStyle w:val="FreeForm"/>
         <w:tabs>
           <w:tab w:val="left" w:pos="220"/>
@@ -11037,568 +12436,584 @@
     </w:p>
     <w:p>
       <w:pPr>
-        <w:pStyle w:val="FreeForm"/>
-        <w:tabs>
-          <w:tab w:val="left" w:pos="220"/>
-          <w:tab w:val="left" w:pos="720"/>
-        </w:tabs>
-        <w:rPr>
-          <w:rFonts w:ascii="Times New Roman" w:hAnsi="Times New Roman"/>
-        </w:rPr>
-      </w:pPr>
-    </w:p>
-    <w:p>
+        <w:pStyle w:val="BodyTextIndent"/>
+        <w:spacing w:line="480" w:lineRule="auto"/>
+        <w:rPr>
+          <w:rFonts w:eastAsiaTheme="minorEastAsia"/>
+        </w:rPr>
+      </w:pPr>
       <w:proofErr w:type="spellStart"/>
       <w:r>
-        <w:t>Kluckhohn</w:t>
+        <w:rPr>
+          <w:rFonts w:eastAsiaTheme="minorEastAsia"/>
+        </w:rPr>
+        <w:t>Hofstede</w:t>
       </w:r>
       <w:proofErr w:type="spellEnd"/>
       <w:r>
-        <w:t xml:space="preserve"> and </w:t>
+        <w:rPr>
+          <w:rFonts w:eastAsiaTheme="minorEastAsia"/>
+        </w:rPr>
+        <w:t xml:space="preserve"> is a great source for insights information about national and organizational culture around the world. </w:t>
       </w:r>
       <w:proofErr w:type="spellStart"/>
       <w:r>
-        <w:t>Strodtbeck</w:t>
+        <w:rPr>
+          <w:rFonts w:eastAsiaTheme="minorEastAsia"/>
+        </w:rPr>
+        <w:t>Hofstede</w:t>
       </w:r>
       <w:proofErr w:type="spellEnd"/>
       <w:r>
-        <w:t xml:space="preserve"> in their research to prove their theory that humans share biological traits and characteristics which form the basis for the development of culture, and that people typically feel their own cultural beliefs and practices are normal and natural, and those of others are strange, or even inferior or abnormal. Researching Japan’s nature and culture I was able to find that: </w:t>
-      </w:r>
-    </w:p>
-    <w:p/>
-    <w:p>
-      <w:r>
-        <w:t xml:space="preserve">“The Japanese culture's relationship with nature is that of harmony with nature. Harmony with </w:t>
+        <w:rPr>
+          <w:rFonts w:eastAsiaTheme="minorEastAsia"/>
+        </w:rPr>
+        <w:t xml:space="preserve"> research measures a country’s Power Distance (PDI), Individualism versus collectivism (IDV), Masculinity versus femininity (MAS), Uncertainty avoidance (UAI), Long-term versus short-term orientation (LTO), and Indulgence versus Restraint (IVR). </w:t>
+      </w:r>
+    </w:p>
+    <w:p>
+      <w:pPr>
+        <w:pStyle w:val="BodyTextIndent"/>
+        <w:spacing w:line="480" w:lineRule="auto"/>
+        <w:rPr>
+          <w:rFonts w:eastAsiaTheme="minorEastAsia"/>
+        </w:rPr>
+      </w:pPr>
+      <w:r>
+        <w:rPr>
+          <w:rFonts w:eastAsiaTheme="minorEastAsia"/>
+        </w:rPr>
+        <w:t xml:space="preserve">According to </w:t>
       </w:r>
       <w:proofErr w:type="spellStart"/>
       <w:r>
-        <w:t>nature”refers</w:t>
+        <w:rPr>
+          <w:rFonts w:eastAsiaTheme="minorEastAsia"/>
+        </w:rPr>
+        <w:t>Hofstede</w:t>
       </w:r>
       <w:proofErr w:type="spellEnd"/>
       <w:r>
-        <w:t xml:space="preserve"> to man not controlling or trying to conquer nature but rather, both man and nature live together as one and are accepting of each other's forces. The Japanese people respect nature and don't attempt to manage or control nature but instead, they feel a spiritual bond with nature and this is evident through various practices. For example, Japanese gardening, such as rock gardens, </w:t>
+        <w:rPr>
+          <w:rFonts w:eastAsiaTheme="minorEastAsia"/>
+        </w:rPr>
+        <w:t xml:space="preserve"> power distance expresses the degree to which the less powerful members of a society accept and expect that power </w:t>
       </w:r>
       <w:proofErr w:type="gramStart"/>
       <w:r>
-        <w:t>express</w:t>
+        <w:rPr>
+          <w:rFonts w:eastAsiaTheme="minorEastAsia"/>
+        </w:rPr>
+        <w:t>is</w:t>
       </w:r>
       <w:proofErr w:type="gramEnd"/>
       <w:r>
-        <w:t xml:space="preserve"> their belief in living harmoniously with nature. Such appreciative origins date back to the beliefs of ancient Shinto, a widely practiced religion in Japan. (Mac </w:t>
+        <w:rPr>
+          <w:rFonts w:eastAsiaTheme="minorEastAsia"/>
+        </w:rPr>
+        <w:t xml:space="preserve"> distributed unequally. Countries who have high a high power distance appreciate and respect hierarchy. Low power distance countries have a </w:t>
       </w:r>
       <w:proofErr w:type="spellStart"/>
       <w:r>
-        <w:t>Leod</w:t>
+        <w:rPr>
+          <w:rFonts w:eastAsiaTheme="minorEastAsia"/>
+        </w:rPr>
+        <w:t>horizaontoal</w:t>
       </w:r>
       <w:proofErr w:type="spellEnd"/>
       <w:r>
-        <w:t>, 1) Their appreciation for the simplicity of nature is apparent in the structure and design of rock gardens.</w:t>
-      </w:r>
-    </w:p>
-    <w:p>
-      <w:r>
-        <w:t xml:space="preserve">This value orientation deals with the innate nature of man and whether man is good, evil or a mix of the two. The Japanese believe they are inherently good, with an immutable predisposition, meaning men are good and that is unalterable. This belief among Japanese society is reflected in Buddhism, an also widely practiced religion in Japan. Buddhism believes that humans are born </w:t>
+        <w:rPr>
+          <w:rFonts w:eastAsiaTheme="minorEastAsia"/>
+        </w:rPr>
+        <w:t xml:space="preserve"> structure. They believe in equality of power, and “demand justification for inequalities of power.” (</w:t>
+      </w:r>
+      <w:proofErr w:type="spellStart"/>
+      <w:r>
+        <w:rPr>
+          <w:rFonts w:eastAsiaTheme="minorEastAsia"/>
+        </w:rPr>
+        <w:t>Hofstede</w:t>
+      </w:r>
+      <w:proofErr w:type="spellEnd"/>
+      <w:r>
+        <w:rPr>
+          <w:rFonts w:eastAsiaTheme="minorEastAsia"/>
+        </w:rPr>
+        <w:t xml:space="preserve">) Japan, according to </w:t>
+      </w:r>
+      <w:proofErr w:type="spellStart"/>
+      <w:r>
+        <w:rPr>
+          <w:rFonts w:eastAsiaTheme="minorEastAsia"/>
+        </w:rPr>
+        <w:t>Hofstede</w:t>
+      </w:r>
+      <w:proofErr w:type="spellEnd"/>
+      <w:r>
+        <w:rPr>
+          <w:rFonts w:eastAsiaTheme="minorEastAsia"/>
+        </w:rPr>
+        <w:t xml:space="preserve"> research, has a power distance </w:t>
       </w:r>
       <w:proofErr w:type="gramStart"/>
       <w:r>
-        <w:t>good</w:t>
+        <w:rPr>
+          <w:rFonts w:eastAsiaTheme="minorEastAsia"/>
+        </w:rPr>
+        <w:t>of  54</w:t>
       </w:r>
       <w:proofErr w:type="gramEnd"/>
       <w:r>
-        <w:t xml:space="preserve"> because they are a creation of nature, which is good. Man is part of nature, and God created nature, than man must be good. </w:t>
-      </w:r>
-    </w:p>
-    <w:p>
-      <w:r>
-        <w:t>This value orientation places great importance on human activity and its measurable accomplishments. Japanese society believes in the being ”orientation where mans activity is defined by his relationships and not by development or materialism. “Achievement and development are not as important in a traditional vertical society such as Japan where an individual's birth, family background, age and rank is much more important.”(</w:t>
+        <w:rPr>
+          <w:rFonts w:eastAsiaTheme="minorEastAsia"/>
+        </w:rPr>
+        <w:t>. While most Asian countries are viewed as highly structured and hierarchal, Japan is “mildly hierarchical.” (</w:t>
       </w:r>
       <w:proofErr w:type="spellStart"/>
       <w:r>
-        <w:t>Zaharna</w:t>
+        <w:rPr>
+          <w:rFonts w:eastAsiaTheme="minorEastAsia"/>
+        </w:rPr>
+        <w:t>Hosftede</w:t>
       </w:r>
       <w:proofErr w:type="spellEnd"/>
       <w:r>
-        <w:t>, 5) In a “being ”culture the “emphasis is on spontaneity and fully experiencing each moment. In these cultures, “one works to live, one does not live to work! Work gets done, but is not necessarily prioritized over other things; people who do work a lot do so because they want to, not because they think they should. ”(</w:t>
+        <w:rPr>
+          <w:rFonts w:eastAsiaTheme="minorEastAsia"/>
+        </w:rPr>
+        <w:t xml:space="preserve">) Business in Japan is structure but at the same time </w:t>
+      </w:r>
+      <w:proofErr w:type="gramStart"/>
+      <w:r>
+        <w:rPr>
+          <w:rFonts w:eastAsiaTheme="minorEastAsia"/>
+        </w:rPr>
+        <w:t>their</w:t>
+      </w:r>
+      <w:proofErr w:type="gramEnd"/>
+      <w:r>
+        <w:rPr>
+          <w:rFonts w:eastAsiaTheme="minorEastAsia"/>
+        </w:rPr>
+        <w:t xml:space="preserve"> is a horizontal style of management were decisions have to be considered and approved by all top executives. This business approach is one of the reason Japan’s score </w:t>
+      </w:r>
+      <w:proofErr w:type="gramStart"/>
+      <w:r>
+        <w:rPr>
+          <w:rFonts w:eastAsiaTheme="minorEastAsia"/>
+        </w:rPr>
+        <w:t>is  moderate</w:t>
+      </w:r>
+      <w:proofErr w:type="gramEnd"/>
+      <w:r>
+        <w:rPr>
+          <w:rFonts w:eastAsiaTheme="minorEastAsia"/>
+        </w:rPr>
+        <w:t xml:space="preserve">. </w:t>
+      </w:r>
+    </w:p>
+    <w:p>
+      <w:pPr>
+        <w:pStyle w:val="BodyTextIndent"/>
+        <w:spacing w:line="480" w:lineRule="auto"/>
+        <w:rPr>
+          <w:rFonts w:eastAsiaTheme="minorEastAsia"/>
+        </w:rPr>
+      </w:pPr>
+      <w:r>
+        <w:rPr>
+          <w:rFonts w:eastAsiaTheme="minorEastAsia"/>
+        </w:rPr>
+        <w:t xml:space="preserve"> Individualism is consider to be the preference for a loosely-knit social framework in which individuals are expected to take care of themselves and their immediate families only, while collectivism, represents a preference for a tightly-knit framework in society in which individuals can expect their relatives or members of a particular in-group to look after them in exchange for unquestioning loyalty. (</w:t>
       </w:r>
       <w:proofErr w:type="spellStart"/>
       <w:r>
-        <w:t>DiStefano</w:t>
+        <w:rPr>
+          <w:rFonts w:eastAsiaTheme="minorEastAsia"/>
+        </w:rPr>
+        <w:t>Hosftede</w:t>
       </w:r>
       <w:proofErr w:type="spellEnd"/>
       <w:r>
-        <w:t>) As opposed to the American belief in “doing, ”where man is defined by what he does. American culture places an emphasis on achievement, materialism and weather the achievements can be measured.</w:t>
-      </w:r>
-    </w:p>
-    <w:p>
-      <w:r>
-        <w:t xml:space="preserve">[Considering time] Japanese is a past time oriented country because it is a traditionalistic culture. Japan defines time by tradition and experience. For example, the Japanese strongly value ancestry and tradition, which reflects that it is a past oriented culture. More specifically, the elderly and ancestors are worshipped in Japanese society. There are viewed as being intellectual and guiding figures to others. Another example is the Buddhist religion, where the conceptions of reincarnation and karma are widely practiced. Those ideas reflect the past-oriented characteristics of Japan. More specifically, what one has done in the past, good or bad, will determine one's future. One's behavior and action in one's life determines their future. It is a belief that each life is present life is dictated by the past. </w:t>
-      </w:r>
-    </w:p>
-    <w:p>
-      <w:r>
-        <w:t>The three integral parts of this value orientation include: individual, collateral and linear. This part categorizes relationships as a whole, more specifically family. The nuclear family, or the immediate family members including, mother, father, brother and sister, is indicative to the individualistic orientation. Collateral consists of more family bonds compared to the individualistic pattern. Collateral includes the immediate family, but is also extended to include grandparents, uncles and aunts and cousins etc. Linear ”goes even further to include all of the above family members and distant relatives, “both genealogically and chronologically...Japanese culture reflects the linear” orientation to include all family members near and far. “Linear also includes ancestors, who are highly regarded in Japanese society. Making decisions for the collective group, or the entire family, is more important than making individual decisions. Important decisions are made to include all the family members, nuclear, immediate and extended.”</w:t>
-      </w:r>
-    </w:p>
-    <w:p>
-      <w:pPr>
-        <w:rPr>
-          <w:rFonts w:eastAsia="Times New Roman"/>
-          <w:sz w:val="20"/>
-        </w:rPr>
-      </w:pPr>
-      <w:r>
-        <w:t>So overall what we see is that the Japanese culture believes in harmony with nature, that men are good and that is unalterable, values family and groups, and value tradition and experience.</w:t>
-      </w:r>
-      <w:r>
+        <w:rPr>
+          <w:rFonts w:eastAsiaTheme="minorEastAsia"/>
+        </w:rPr>
+        <w:t xml:space="preserve">) By their definition alone is easy to understand both concepts. Analyzing both terms, with the Japanese culture, </w:t>
+      </w:r>
+      <w:proofErr w:type="spellStart"/>
+      <w:r>
+        <w:rPr>
+          <w:rFonts w:eastAsiaTheme="minorEastAsia"/>
+        </w:rPr>
+        <w:t>Hofstede</w:t>
+      </w:r>
+      <w:proofErr w:type="spellEnd"/>
+      <w:r>
+        <w:rPr>
+          <w:rFonts w:eastAsiaTheme="minorEastAsia"/>
+        </w:rPr>
+        <w:t xml:space="preserve"> came to the conclusion that Japan has a collectivistic society; Japan scored a 46 on the Individualism dimension. Japan, like most Asian countries, </w:t>
+      </w:r>
+      <w:proofErr w:type="gramStart"/>
+      <w:r>
+        <w:rPr>
+          <w:rFonts w:eastAsiaTheme="minorEastAsia"/>
+        </w:rPr>
+        <w:t>believe</w:t>
+      </w:r>
+      <w:proofErr w:type="gramEnd"/>
+      <w:r>
+        <w:rPr>
+          <w:rFonts w:eastAsiaTheme="minorEastAsia"/>
+        </w:rPr>
+        <w:t xml:space="preserve"> in harmonious group settings creating an environment where group work is highly valued. While most Asian countries are considered collectivist, Japan is considered to be slightly less than their neighbors. According to </w:t>
+      </w:r>
+      <w:proofErr w:type="spellStart"/>
+      <w:r>
+        <w:rPr>
+          <w:rFonts w:eastAsiaTheme="minorEastAsia"/>
+        </w:rPr>
+        <w:t>Hofstede</w:t>
+      </w:r>
+      <w:proofErr w:type="spellEnd"/>
+      <w:r>
+        <w:rPr>
+          <w:rFonts w:eastAsiaTheme="minorEastAsia"/>
+        </w:rPr>
+        <w:t xml:space="preserve"> research, the main reason why is because, “that Japanese society does not have extended family system which forms a base of more collectivistic societies such as China and Korea.” Overall, Japan still values group harmony while maintaining a level of personal privacy. </w:t>
+      </w:r>
+    </w:p>
+    <w:p>
+      <w:pPr>
+        <w:pStyle w:val="BodyTextIndent"/>
+        <w:spacing w:line="480" w:lineRule="auto"/>
+        <w:rPr>
+          <w:rFonts w:eastAsiaTheme="minorEastAsia"/>
+        </w:rPr>
+      </w:pPr>
+      <w:r>
+        <w:rPr>
+          <w:rFonts w:eastAsiaTheme="minorEastAsia"/>
+        </w:rPr>
+        <w:t xml:space="preserve">Societies can also be considered masculine or feminine. According to </w:t>
+      </w:r>
+      <w:proofErr w:type="spellStart"/>
+      <w:r>
+        <w:rPr>
+          <w:rFonts w:eastAsiaTheme="minorEastAsia"/>
+        </w:rPr>
+        <w:t>Hofstede</w:t>
+      </w:r>
+      <w:proofErr w:type="spellEnd"/>
+      <w:r>
+        <w:rPr>
+          <w:rFonts w:eastAsiaTheme="minorEastAsia"/>
+        </w:rPr>
+        <w:t xml:space="preserve">, a masculine society is one who </w:t>
+      </w:r>
+      <w:proofErr w:type="gramStart"/>
+      <w:r>
+        <w:rPr>
+          <w:rFonts w:eastAsiaTheme="minorEastAsia"/>
+        </w:rPr>
+        <w:t>measure</w:t>
+      </w:r>
+      <w:proofErr w:type="gramEnd"/>
+      <w:r>
+        <w:rPr>
+          <w:rFonts w:eastAsiaTheme="minorEastAsia"/>
+        </w:rPr>
+        <w:t xml:space="preserve"> achievement, heroism, assertiveness and material reward for success. While, a feminine society prefer a preference for cooperation, modesty, caring for the weak and quality of life. Masculine societies tend to be competitive in nature. As for feminine countries, they tend to be more “consensus-oriented.” (</w:t>
+      </w:r>
+      <w:proofErr w:type="spellStart"/>
+      <w:r>
+        <w:rPr>
+          <w:rFonts w:eastAsiaTheme="minorEastAsia"/>
+        </w:rPr>
+        <w:t>Hofstede</w:t>
+      </w:r>
+      <w:proofErr w:type="spellEnd"/>
+      <w:r>
+        <w:rPr>
+          <w:rFonts w:eastAsiaTheme="minorEastAsia"/>
+        </w:rPr>
+        <w:t xml:space="preserve">) </w:t>
+      </w:r>
+      <w:proofErr w:type="spellStart"/>
+      <w:r>
+        <w:rPr>
+          <w:rFonts w:eastAsiaTheme="minorEastAsia"/>
+        </w:rPr>
+        <w:t>Hofstede’s</w:t>
+      </w:r>
+      <w:proofErr w:type="spellEnd"/>
+      <w:r>
+        <w:rPr>
+          <w:rFonts w:eastAsiaTheme="minorEastAsia"/>
+        </w:rPr>
         <w:t xml:space="preserve"> </w:t>
       </w:r>
-    </w:p>
-    <w:p>
-      <w:pPr>
-        <w:pStyle w:val="Heading1"/>
-      </w:pPr>
-      <w:bookmarkStart w:id="124" w:name="_Toc195663391"/>
-      <w:bookmarkStart w:id="125" w:name="_Toc195665193"/>
-      <w:r>
-        <w:t xml:space="preserve">2.2) </w:t>
+      <w:proofErr w:type="gramStart"/>
+      <w:r>
+        <w:rPr>
+          <w:rFonts w:eastAsiaTheme="minorEastAsia"/>
+        </w:rPr>
+        <w:t>research show</w:t>
+      </w:r>
+      <w:proofErr w:type="gramEnd"/>
+      <w:r>
+        <w:rPr>
+          <w:rFonts w:eastAsiaTheme="minorEastAsia"/>
+        </w:rPr>
+        <w:t xml:space="preserve"> Japan as a highly competitive society. Japan’s competition is interesting. While they do not compete between individuals, they compete against teams. We cannot forget that Japanese are collectivist, but they have a deep passion for competition; they always want to be part of the winning team. </w:t>
+      </w:r>
+    </w:p>
+    <w:p>
+      <w:pPr>
+        <w:pStyle w:val="BodyTextIndent"/>
+        <w:spacing w:line="480" w:lineRule="auto"/>
+        <w:rPr>
+          <w:rFonts w:eastAsiaTheme="minorEastAsia"/>
+        </w:rPr>
+      </w:pPr>
+      <w:r>
+        <w:rPr>
+          <w:rFonts w:eastAsiaTheme="minorEastAsia"/>
+        </w:rPr>
+        <w:t>Uncertainty avoidance is the degree to which the members of a society feel uncomfortable with uncertainty and ambiguity. (</w:t>
       </w:r>
       <w:proofErr w:type="spellStart"/>
       <w:r>
+        <w:rPr>
+          <w:rFonts w:eastAsiaTheme="minorEastAsia"/>
+        </w:rPr>
+        <w:t>Hofstede</w:t>
+      </w:r>
+      <w:proofErr w:type="spellEnd"/>
+      <w:r>
+        <w:rPr>
+          <w:rFonts w:eastAsiaTheme="minorEastAsia"/>
+        </w:rPr>
+        <w:t xml:space="preserve">) When examining uncertainty avoidance you are measuring </w:t>
+      </w:r>
+      <w:proofErr w:type="spellStart"/>
+      <w:r>
+        <w:rPr>
+          <w:rFonts w:eastAsiaTheme="minorEastAsia"/>
+        </w:rPr>
+        <w:t>wether</w:t>
+      </w:r>
+      <w:proofErr w:type="spellEnd"/>
+      <w:r>
+        <w:rPr>
+          <w:rFonts w:eastAsiaTheme="minorEastAsia"/>
+        </w:rPr>
+        <w:t xml:space="preserve"> a society feels the need to control the future or whether they let thing happen the way they were meant to. </w:t>
+      </w:r>
+      <w:proofErr w:type="gramStart"/>
+      <w:r>
+        <w:rPr>
+          <w:rFonts w:eastAsiaTheme="minorEastAsia"/>
+        </w:rPr>
+        <w:t>A country with high uncertainty avoidance are</w:t>
+      </w:r>
+      <w:proofErr w:type="gramEnd"/>
+      <w:r>
+        <w:rPr>
+          <w:rFonts w:eastAsiaTheme="minorEastAsia"/>
+        </w:rPr>
+        <w:t xml:space="preserve"> strongly passionate about their beliefs, never going astray. Weak societies are relaxed were “practice counts more than principles.” (</w:t>
+      </w:r>
+      <w:proofErr w:type="spellStart"/>
+      <w:r>
+        <w:rPr>
+          <w:rFonts w:eastAsiaTheme="minorEastAsia"/>
+        </w:rPr>
+        <w:t>Hofstede</w:t>
+      </w:r>
+      <w:proofErr w:type="spellEnd"/>
+      <w:r>
+        <w:rPr>
+          <w:rFonts w:eastAsiaTheme="minorEastAsia"/>
+        </w:rPr>
+        <w:t xml:space="preserve">) In Japan, uncertainty avoidance is very high; </w:t>
+      </w:r>
+      <w:proofErr w:type="spellStart"/>
+      <w:r>
+        <w:rPr>
+          <w:rFonts w:eastAsiaTheme="minorEastAsia"/>
+        </w:rPr>
+        <w:t>Hofstede</w:t>
+      </w:r>
+      <w:proofErr w:type="spellEnd"/>
+      <w:r>
+        <w:rPr>
+          <w:rFonts w:eastAsiaTheme="minorEastAsia"/>
+        </w:rPr>
+        <w:t xml:space="preserve"> has them at a 92. Their score makes them one of the highest uncertainty avoiding countries. According to </w:t>
+      </w:r>
+      <w:proofErr w:type="spellStart"/>
+      <w:r>
+        <w:rPr>
+          <w:rFonts w:eastAsiaTheme="minorEastAsia"/>
+        </w:rPr>
         <w:t>Hofstede’s</w:t>
       </w:r>
       <w:proofErr w:type="spellEnd"/>
       <w:r>
-        <w:t xml:space="preserve"> Five</w:t>
-      </w:r>
-      <w:r>
-        <w:t xml:space="preserve"> Value Dimensions</w:t>
-      </w:r>
-      <w:r>
+        <w:rPr>
+          <w:rFonts w:eastAsiaTheme="minorEastAsia"/>
+        </w:rPr>
+        <w:t xml:space="preserve"> research, one of the main reasons why Japan has such a high score is due to natural disasters. </w:t>
+      </w:r>
+      <w:proofErr w:type="gramStart"/>
+      <w:r>
+        <w:rPr>
+          <w:rFonts w:eastAsiaTheme="minorEastAsia"/>
+        </w:rPr>
+        <w:t>Japan has been hit by many devastating earthquakes, tsunamis, typhoons and volcano eruptions</w:t>
+      </w:r>
+      <w:proofErr w:type="gramEnd"/>
+      <w:r>
+        <w:rPr>
+          <w:rFonts w:eastAsiaTheme="minorEastAsia"/>
+        </w:rPr>
+        <w:t xml:space="preserve">. The threat of a Natural disaster occurring </w:t>
+      </w:r>
+      <w:proofErr w:type="gramStart"/>
+      <w:r>
+        <w:rPr>
+          <w:rFonts w:eastAsiaTheme="minorEastAsia"/>
+        </w:rPr>
+        <w:t>pressures  the</w:t>
+      </w:r>
+      <w:proofErr w:type="gramEnd"/>
+      <w:r>
+        <w:rPr>
+          <w:rFonts w:eastAsiaTheme="minorEastAsia"/>
+        </w:rPr>
+        <w:t xml:space="preserve"> Japanese to prepared themselves for any situation. In Japan everything is prepared, analyzed and ritualized; for natural disasters they prepare, for business they take a risk-free approach, and “life is highly ritualized.” (</w:t>
+      </w:r>
+      <w:proofErr w:type="spellStart"/>
+      <w:r>
+        <w:rPr>
+          <w:rFonts w:eastAsiaTheme="minorEastAsia"/>
+        </w:rPr>
+        <w:t>Hofstede</w:t>
+      </w:r>
+      <w:proofErr w:type="spellEnd"/>
+      <w:r>
+        <w:rPr>
+          <w:rFonts w:eastAsiaTheme="minorEastAsia"/>
+        </w:rPr>
+        <w:t xml:space="preserve">)  </w:t>
+      </w:r>
+    </w:p>
+    <w:p>
+      <w:pPr>
+        <w:pStyle w:val="BodyTextIndent"/>
+        <w:spacing w:line="480" w:lineRule="auto"/>
+        <w:rPr>
+          <w:rFonts w:eastAsiaTheme="minorEastAsia"/>
+        </w:rPr>
+      </w:pPr>
+      <w:proofErr w:type="spellStart"/>
+      <w:r>
+        <w:rPr>
+          <w:rFonts w:eastAsiaTheme="minorEastAsia"/>
+        </w:rPr>
+        <w:t>Determinig</w:t>
+      </w:r>
+      <w:proofErr w:type="spellEnd"/>
+      <w:r>
+        <w:rPr>
+          <w:rFonts w:eastAsiaTheme="minorEastAsia"/>
+        </w:rPr>
+        <w:t xml:space="preserve"> whether a society is Long-term versus short-term orientation, is determined by the values the hold. </w:t>
+      </w:r>
+      <w:proofErr w:type="spellStart"/>
+      <w:r>
+        <w:rPr>
+          <w:rFonts w:eastAsiaTheme="minorEastAsia"/>
+        </w:rPr>
+        <w:t>Hosfstede</w:t>
+      </w:r>
+      <w:proofErr w:type="spellEnd"/>
+      <w:r>
+        <w:rPr>
+          <w:rFonts w:eastAsiaTheme="minorEastAsia"/>
+        </w:rPr>
+        <w:t xml:space="preserve"> states that, “The long-term orientation dimension can be interpreted as dealing with society’s search for virtue.” Countries with a long-term orientation believe that virtues are form by situations, context, and time. They have tendencies to save and invest, thriftiness, and perseverance in achieving results. On the other hand, short-term orientation societies have a strong concern with establishing the absolute truth. They have respect for traditions, lack savings, and focus heavily on shot-term results. Japan is, according to </w:t>
+      </w:r>
+      <w:proofErr w:type="spellStart"/>
+      <w:r>
+        <w:rPr>
+          <w:rFonts w:eastAsiaTheme="minorEastAsia"/>
+        </w:rPr>
+        <w:t>Hofstede</w:t>
+      </w:r>
+      <w:proofErr w:type="spellEnd"/>
+      <w:r>
+        <w:rPr>
+          <w:rFonts w:eastAsiaTheme="minorEastAsia"/>
+        </w:rPr>
+        <w:t xml:space="preserve">, a long term oriented society; scoring </w:t>
+      </w:r>
+      <w:proofErr w:type="gramStart"/>
+      <w:r>
+        <w:rPr>
+          <w:rFonts w:eastAsiaTheme="minorEastAsia"/>
+        </w:rPr>
+        <w:t>a</w:t>
+      </w:r>
+      <w:proofErr w:type="gramEnd"/>
+      <w:r>
+        <w:rPr>
+          <w:rFonts w:eastAsiaTheme="minorEastAsia"/>
+        </w:rPr>
+        <w:t xml:space="preserve"> 80. Japan is a society that believes in fatalism. In a </w:t>
+      </w:r>
+      <w:proofErr w:type="spellStart"/>
+      <w:r>
+        <w:rPr>
+          <w:rFonts w:eastAsiaTheme="minorEastAsia"/>
+        </w:rPr>
+        <w:t>religoius</w:t>
+      </w:r>
+      <w:proofErr w:type="spellEnd"/>
+      <w:r>
+        <w:rPr>
+          <w:rFonts w:eastAsiaTheme="minorEastAsia"/>
+        </w:rPr>
         <w:t xml:space="preserve"> </w:t>
       </w:r>
-      <w:r>
-        <w:t>–</w:t>
-      </w:r>
-      <w:r>
-        <w:t xml:space="preserve"> Jay</w:t>
-      </w:r>
-      <w:bookmarkEnd w:id="124"/>
-      <w:bookmarkEnd w:id="125"/>
-      <w:r>
-        <w:t xml:space="preserve"> - UNUSABLE</w:t>
-      </w:r>
-    </w:p>
-    <w:p>
-      <w:pPr>
-        <w:pStyle w:val="FreeForm"/>
-        <w:tabs>
-          <w:tab w:val="left" w:pos="220"/>
-          <w:tab w:val="left" w:pos="720"/>
-        </w:tabs>
-        <w:rPr>
-          <w:rFonts w:ascii="Times New Roman" w:hAnsi="Times New Roman"/>
-        </w:rPr>
-      </w:pPr>
-    </w:p>
-    <w:p>
-      <w:pPr>
-        <w:pStyle w:val="FreeForm"/>
-        <w:tabs>
-          <w:tab w:val="left" w:pos="220"/>
-          <w:tab w:val="left" w:pos="720"/>
-        </w:tabs>
-        <w:rPr>
-          <w:rFonts w:ascii="Times New Roman" w:hAnsi="Times New Roman"/>
-        </w:rPr>
-      </w:pPr>
-    </w:p>
-    <w:p>
+      <w:proofErr w:type="gramStart"/>
+      <w:r>
+        <w:rPr>
+          <w:rFonts w:eastAsiaTheme="minorEastAsia"/>
+        </w:rPr>
+        <w:t>view point</w:t>
+      </w:r>
+      <w:proofErr w:type="gramEnd"/>
+      <w:r>
+        <w:rPr>
+          <w:rFonts w:eastAsiaTheme="minorEastAsia"/>
+        </w:rPr>
+        <w:t xml:space="preserve">, Japan is not a </w:t>
+      </w:r>
       <w:proofErr w:type="spellStart"/>
       <w:r>
-        <w:t>Hofstede</w:t>
+        <w:rPr>
+          <w:rFonts w:eastAsiaTheme="minorEastAsia"/>
+        </w:rPr>
+        <w:t>christian</w:t>
       </w:r>
       <w:proofErr w:type="spellEnd"/>
       <w:r>
-        <w:t xml:space="preserve"> is a great source for insights information about national and </w:t>
-      </w:r>
-      <w:proofErr w:type="spellStart"/>
-      <w:r>
-        <w:t>organisational</w:t>
-      </w:r>
-      <w:proofErr w:type="spellEnd"/>
-      <w:r>
-        <w:t xml:space="preserve"> culture around the world. </w:t>
-      </w:r>
-      <w:proofErr w:type="spellStart"/>
-      <w:r>
-        <w:t>Hofstede</w:t>
-      </w:r>
-      <w:proofErr w:type="spellEnd"/>
-      <w:r>
-        <w:t xml:space="preserve"> research measures a country’s Power Distance (PDI), Individualism versus collectivism (IDV), Masculinity versus femininity (MAS), Uncertainty avoidance (UAI), Long-term versus short-term orientation (LTO), and Indulgence versus Restraint (IVR) Japan has a distinct way of doing business.</w:t>
-      </w:r>
-      <w:r>
-        <w:t xml:space="preserve"> </w:t>
-      </w:r>
-      <w:proofErr w:type="spellStart"/>
-      <w:r>
-        <w:t>Hofstede</w:t>
-      </w:r>
-      <w:proofErr w:type="spellEnd"/>
-      <w:r>
-        <w:t xml:space="preserve"> defines each dimension as: </w:t>
-      </w:r>
-    </w:p>
-    <w:p>
-      <w:pPr>
-        <w:pStyle w:val="FreeForm"/>
-        <w:tabs>
-          <w:tab w:val="left" w:pos="220"/>
-          <w:tab w:val="left" w:pos="720"/>
-        </w:tabs>
-        <w:rPr>
-          <w:rFonts w:ascii="Times New Roman" w:hAnsi="Times New Roman"/>
-        </w:rPr>
-      </w:pPr>
-    </w:p>
-    <w:p>
-      <w:pPr>
-        <w:pStyle w:val="FreeForm"/>
-        <w:ind w:left="720"/>
-        <w:rPr>
-          <w:rFonts w:ascii="Times New Roman Bold" w:hAnsi="Times New Roman Bold"/>
-        </w:rPr>
-      </w:pPr>
-      <w:r>
-        <w:rPr>
-          <w:rFonts w:ascii="Times New Roman Bold" w:hAnsi="Times New Roman Bold"/>
-        </w:rPr>
-        <w:t>“Power Distance (PDI)</w:t>
-      </w:r>
-    </w:p>
-    <w:p>
-      <w:pPr>
-        <w:pStyle w:val="FreeForm"/>
-        <w:spacing w:after="360"/>
-        <w:ind w:left="720"/>
-        <w:rPr>
-          <w:rFonts w:ascii="Times New Roman" w:hAnsi="Times New Roman"/>
-        </w:rPr>
-      </w:pPr>
-      <w:r>
-        <w:rPr>
-          <w:rFonts w:ascii="Times New Roman" w:hAnsi="Times New Roman"/>
-        </w:rPr>
-        <w:t xml:space="preserve">This dimension expresses the degree to which the less powerful members of a society accept and expect that power </w:t>
-      </w:r>
-      <w:proofErr w:type="gramStart"/>
-      <w:r>
-        <w:rPr>
-          <w:rFonts w:ascii="Times New Roman" w:hAnsi="Times New Roman"/>
-        </w:rPr>
-        <w:t>is</w:t>
-      </w:r>
-      <w:proofErr w:type="gramEnd"/>
-      <w:r>
-        <w:rPr>
-          <w:rFonts w:ascii="Times New Roman" w:hAnsi="Times New Roman"/>
-        </w:rPr>
-        <w:t xml:space="preserve"> distributed unequally. The fundamental issue here is how a society handles inequalities among people. People in societies exhibiting a large degree of power distance accept a hierarchical order in which everybody has a place and which needs no further justification. In societies with low power distance, people strive to </w:t>
-      </w:r>
-      <w:proofErr w:type="spellStart"/>
-      <w:r>
-        <w:rPr>
-          <w:rFonts w:ascii="Times New Roman" w:hAnsi="Times New Roman"/>
-        </w:rPr>
-        <w:t>equalise</w:t>
-      </w:r>
-      <w:proofErr w:type="spellEnd"/>
-      <w:r>
-        <w:rPr>
-          <w:rFonts w:ascii="Times New Roman" w:hAnsi="Times New Roman"/>
-        </w:rPr>
-        <w:t xml:space="preserve"> the distribution of power and demand justification for inequalities of power.</w:t>
-      </w:r>
-    </w:p>
-    <w:p>
-      <w:pPr>
-        <w:pStyle w:val="FreeForm"/>
-        <w:ind w:left="720"/>
-        <w:rPr>
-          <w:rFonts w:ascii="Times New Roman Bold" w:hAnsi="Times New Roman Bold"/>
-        </w:rPr>
-      </w:pPr>
-      <w:r>
-        <w:rPr>
-          <w:rFonts w:ascii="Times New Roman Bold" w:hAnsi="Times New Roman Bold"/>
-        </w:rPr>
-        <w:t>Individualism versus collectivism (IDV)</w:t>
-      </w:r>
-    </w:p>
-    <w:p>
-      <w:pPr>
-        <w:pStyle w:val="FreeForm"/>
-        <w:spacing w:after="360"/>
-        <w:ind w:left="720"/>
-        <w:rPr>
-          <w:rFonts w:ascii="Times New Roman" w:hAnsi="Times New Roman"/>
-        </w:rPr>
-      </w:pPr>
-      <w:r>
-        <w:rPr>
-          <w:rFonts w:ascii="Times New Roman" w:hAnsi="Times New Roman"/>
-        </w:rPr>
-        <w:t xml:space="preserve">The high side of this dimension, called Individualism, can be defined as a preference for a </w:t>
-      </w:r>
-      <w:proofErr w:type="gramStart"/>
-      <w:r>
-        <w:rPr>
-          <w:rFonts w:ascii="Times New Roman" w:hAnsi="Times New Roman"/>
-        </w:rPr>
-        <w:t>loosely-knit</w:t>
-      </w:r>
-      <w:proofErr w:type="gramEnd"/>
-      <w:r>
-        <w:rPr>
-          <w:rFonts w:ascii="Times New Roman" w:hAnsi="Times New Roman"/>
-        </w:rPr>
-        <w:t xml:space="preserve"> social framework in which individuals are expected to take care of themselves and their immediate families only. Its opposite, Collectivism, represents a preference for a </w:t>
-      </w:r>
-      <w:proofErr w:type="gramStart"/>
-      <w:r>
-        <w:rPr>
-          <w:rFonts w:ascii="Times New Roman" w:hAnsi="Times New Roman"/>
-        </w:rPr>
-        <w:t>tightly-knit</w:t>
-      </w:r>
-      <w:proofErr w:type="gramEnd"/>
-      <w:r>
-        <w:rPr>
-          <w:rFonts w:ascii="Times New Roman" w:hAnsi="Times New Roman"/>
-        </w:rPr>
-        <w:t xml:space="preserve"> framework in society in which individuals can expect their relatives or members of a particular in-group to look after them in exchange for unquestioning loyalty. A society's position on this dimension is reflected in whether people’s self-image is defined in terms of “I” or “we.”</w:t>
-      </w:r>
-    </w:p>
-    <w:p>
-      <w:pPr>
-        <w:pStyle w:val="FreeForm"/>
-        <w:ind w:left="720"/>
-        <w:rPr>
-          <w:rFonts w:ascii="Times New Roman Bold" w:hAnsi="Times New Roman Bold"/>
-        </w:rPr>
-      </w:pPr>
-      <w:r>
-        <w:rPr>
-          <w:rFonts w:ascii="Times New Roman Bold" w:hAnsi="Times New Roman Bold"/>
-        </w:rPr>
-        <w:t>Masculinity versus femininity (MAS)</w:t>
-      </w:r>
-    </w:p>
-    <w:p>
-      <w:pPr>
-        <w:pStyle w:val="FreeForm"/>
-        <w:spacing w:after="360"/>
-        <w:ind w:left="720"/>
-        <w:rPr>
-          <w:rFonts w:ascii="Times New Roman" w:hAnsi="Times New Roman"/>
-        </w:rPr>
-      </w:pPr>
-      <w:r>
-        <w:rPr>
-          <w:rFonts w:ascii="Times New Roman" w:hAnsi="Times New Roman"/>
-        </w:rPr>
-        <w:t>The masculinity side of this dimension represents a preference in society for achievement, heroism, assertiveness and material reward for success. Society at large is more competitive. Its opposite, femininity, stands for a preference for cooperation, modesty, caring for the weak and quality of life. Society at large is more consensus-oriented.</w:t>
-      </w:r>
-    </w:p>
-    <w:p>
-      <w:pPr>
-        <w:pStyle w:val="FreeForm"/>
-        <w:ind w:left="720"/>
-        <w:rPr>
-          <w:rFonts w:ascii="Times New Roman Bold" w:hAnsi="Times New Roman Bold"/>
-        </w:rPr>
-      </w:pPr>
-      <w:r>
-        <w:rPr>
-          <w:rFonts w:ascii="Times New Roman Bold" w:hAnsi="Times New Roman Bold"/>
-        </w:rPr>
-        <w:t>Uncertainty avoidance (UAI)</w:t>
-      </w:r>
-    </w:p>
-    <w:p>
-      <w:pPr>
-        <w:pStyle w:val="FreeForm"/>
-        <w:spacing w:after="360"/>
-        <w:ind w:left="720"/>
-        <w:rPr>
-          <w:rFonts w:ascii="Times New Roman" w:hAnsi="Times New Roman"/>
-        </w:rPr>
-      </w:pPr>
-      <w:r>
-        <w:rPr>
-          <w:rFonts w:ascii="Times New Roman" w:hAnsi="Times New Roman"/>
-        </w:rPr>
-        <w:t xml:space="preserve">The uncertainty avoidance dimension expresses the degree to which the members of a society feel uncomfortable with uncertainty and ambiguity. The fundamental issue here is how a society deals with the fact that the future can never be known: should we try to control the future or just let it happen? Countries exhibiting strong UAI maintain rigid codes of belief and </w:t>
-      </w:r>
-      <w:proofErr w:type="spellStart"/>
-      <w:r>
-        <w:rPr>
-          <w:rFonts w:ascii="Times New Roman" w:hAnsi="Times New Roman"/>
-        </w:rPr>
-        <w:t>behaviour</w:t>
-      </w:r>
-      <w:proofErr w:type="spellEnd"/>
-      <w:r>
-        <w:rPr>
-          <w:rFonts w:ascii="Times New Roman" w:hAnsi="Times New Roman"/>
-        </w:rPr>
-        <w:t xml:space="preserve"> and are intolerant of unorthodox </w:t>
-      </w:r>
-      <w:proofErr w:type="spellStart"/>
-      <w:r>
-        <w:rPr>
-          <w:rFonts w:ascii="Times New Roman" w:hAnsi="Times New Roman"/>
-        </w:rPr>
-        <w:t>behaviour</w:t>
-      </w:r>
-      <w:proofErr w:type="spellEnd"/>
-      <w:r>
-        <w:rPr>
-          <w:rFonts w:ascii="Times New Roman" w:hAnsi="Times New Roman"/>
-        </w:rPr>
-        <w:t xml:space="preserve"> and ideas. Weak UAI societies maintain a more relaxed attitude in which practice counts more than principles.</w:t>
-      </w:r>
-    </w:p>
-    <w:p>
-      <w:pPr>
-        <w:pStyle w:val="FreeForm"/>
-        <w:ind w:left="720"/>
-        <w:rPr>
-          <w:rFonts w:ascii="Times New Roman Bold" w:hAnsi="Times New Roman Bold"/>
-        </w:rPr>
-      </w:pPr>
-      <w:r>
-        <w:rPr>
-          <w:rFonts w:ascii="Times New Roman Bold" w:hAnsi="Times New Roman Bold"/>
-        </w:rPr>
-        <w:t>Long-term versus short-term orientation (LTO)</w:t>
-      </w:r>
-    </w:p>
-    <w:p>
-      <w:pPr>
-        <w:pStyle w:val="FreeForm"/>
-        <w:spacing w:after="360"/>
-        <w:ind w:left="720"/>
-        <w:rPr>
-          <w:rFonts w:ascii="Times New Roman" w:hAnsi="Times New Roman"/>
-        </w:rPr>
-      </w:pPr>
-      <w:r>
-        <w:rPr>
-          <w:rFonts w:ascii="Times New Roman" w:hAnsi="Times New Roman"/>
-        </w:rPr>
-        <w:t>The long-term orientation dimension can be interpreted as dealing with society’s search for virtue. Societies with a short-term orientation generally have a strong concern with establishing the absolute Truth. They are normative in their thinking. They exhibit great respect for traditions, a relatively small propensity to save for the future, and a focus on achieving quick results. In societies with a long-term orientation, people believe that truth depends very much on situation, context and time. They show an ability to adapt traditions to changed conditions, a strong propensity to save and invest, thriftiness, and perseverance in achieving results.</w:t>
-      </w:r>
-    </w:p>
-    <w:p>
-      <w:pPr>
-        <w:pStyle w:val="FreeForm"/>
-        <w:ind w:left="720"/>
-        <w:rPr>
-          <w:rFonts w:ascii="Times New Roman Bold" w:hAnsi="Times New Roman Bold"/>
-        </w:rPr>
-      </w:pPr>
-      <w:r>
-        <w:rPr>
-          <w:rFonts w:ascii="Times New Roman Bold" w:hAnsi="Times New Roman Bold"/>
-        </w:rPr>
-        <w:t>Indulgence versus Restraint (IVR)</w:t>
-      </w:r>
-    </w:p>
-    <w:p>
-      <w:pPr>
-        <w:pStyle w:val="FreeForm"/>
-        <w:spacing w:after="360"/>
-        <w:ind w:left="720"/>
-        <w:rPr>
-          <w:rFonts w:ascii="Times New Roman" w:hAnsi="Times New Roman"/>
-        </w:rPr>
-      </w:pPr>
-      <w:r>
-        <w:rPr>
-          <w:rFonts w:ascii="Times New Roman" w:hAnsi="Times New Roman"/>
-        </w:rPr>
-        <w:t>Indulgence stands for a society that allows relatively free gratification of basic and natural human drives related to enjoying life and having fun.</w:t>
-      </w:r>
-      <w:r>
-        <w:rPr>
-          <w:rFonts w:ascii="Times New Roman" w:hAnsi="Times New Roman"/>
-        </w:rPr>
-        <w:t xml:space="preserve"> </w:t>
-      </w:r>
-      <w:r>
-        <w:rPr>
-          <w:rFonts w:ascii="Times New Roman" w:hAnsi="Times New Roman"/>
-        </w:rPr>
-        <w:t>Restraint stands for a society that suppresses gratification of needs and regulates it by means of strict social norms.”</w:t>
-      </w:r>
-    </w:p>
-    <w:p>
-      <w:pPr>
-        <w:pStyle w:val="FreeForm"/>
-        <w:tabs>
-          <w:tab w:val="left" w:pos="220"/>
-          <w:tab w:val="left" w:pos="720"/>
-        </w:tabs>
-        <w:rPr>
-          <w:rFonts w:ascii="Times New Roman" w:eastAsia="Times New Roman" w:hAnsi="Times New Roman"/>
-          <w:color w:val="auto"/>
-          <w:sz w:val="20"/>
-        </w:rPr>
-      </w:pPr>
-      <w:r>
-        <w:rPr>
-          <w:rFonts w:ascii="Times New Roman" w:hAnsi="Times New Roman"/>
-        </w:rPr>
-        <w:t xml:space="preserve">According to </w:t>
-      </w:r>
-      <w:proofErr w:type="spellStart"/>
-      <w:r>
-        <w:rPr>
-          <w:rFonts w:ascii="Times New Roman" w:hAnsi="Times New Roman"/>
-        </w:rPr>
-        <w:t>Hofstede</w:t>
-      </w:r>
-      <w:r>
-        <w:rPr>
-          <w:rFonts w:ascii="Times New Roman" w:hAnsi="Times New Roman"/>
-        </w:rPr>
-        <w:t>’s</w:t>
-      </w:r>
-      <w:proofErr w:type="spellEnd"/>
-      <w:r>
-        <w:rPr>
-          <w:rFonts w:ascii="Times New Roman" w:hAnsi="Times New Roman"/>
-        </w:rPr>
-        <w:t xml:space="preserve"> research</w:t>
-      </w:r>
-      <w:r>
-        <w:rPr>
-          <w:rFonts w:ascii="Times New Roman" w:hAnsi="Times New Roman"/>
-        </w:rPr>
-        <w:t>,</w:t>
-      </w:r>
-      <w:r>
-        <w:rPr>
-          <w:rFonts w:ascii="Times New Roman" w:hAnsi="Times New Roman"/>
-        </w:rPr>
-        <w:t xml:space="preserve"> Japan has a 54 PDI, 46 IDV, 95 MAS, 92 UAI, and 80 LTO.</w:t>
-      </w:r>
-      <w:r>
-        <w:rPr>
-          <w:rFonts w:ascii="Times New Roman" w:hAnsi="Times New Roman"/>
-        </w:rPr>
-        <w:t xml:space="preserve"> </w:t>
+        <w:rPr>
+          <w:rFonts w:eastAsiaTheme="minorEastAsia"/>
+        </w:rPr>
+        <w:t xml:space="preserve"> country, they don’t hold the belief of one God, rather people are guided by their virtues. Even in business, Japanese are not influenced by the economy when investing in research and development. This means that Japanese companies are not motivated by quarterly numbers rather prefer to create a future for its company even if it means sacrificing in the short run; hence creating a brighter future for the next generation. </w:t>
       </w:r>
     </w:p>
     <w:p>
@@ -11638,7 +13053,7 @@
           <w:sz w:val="20"/>
         </w:rPr>
       </w:pPr>
-      <w:hyperlink r:id="rId33" w:history="1">
+      <w:hyperlink r:id="rId34" w:history="1">
         <w:r>
           <w:rPr>
             <w:rStyle w:val="Hyperlink"/>
@@ -11659,7 +13074,7 @@
           <w:sz w:val="20"/>
         </w:rPr>
       </w:pPr>
-      <w:hyperlink r:id="rId34" w:history="1">
+      <w:hyperlink r:id="rId35" w:history="1">
         <w:r>
           <w:rPr>
             <w:rStyle w:val="Hyperlink"/>
@@ -12177,7 +13592,7 @@
                     </pic:cNvPicPr>
                   </pic:nvPicPr>
                   <pic:blipFill>
-                    <a:blip r:embed="rId35">
+                    <a:blip r:embed="rId36">
                       <a:extLst>
                         <a:ext uri="{28A0092B-C50C-407E-A947-70E740481C1C}">
                           <a14:useLocalDpi xmlns:ve="http://schemas.openxmlformats.org/markup-compatibility/2006" xmlns:a14="http://schemas.microsoft.com/office/drawing/2010/main" xmlns:pic="http://schemas.openxmlformats.org/drawingml/2006/picture" xmlns:a="http://schemas.openxmlformats.org/drawingml/2006/main" xmlns:wps="http://schemas.microsoft.com/office/word/2010/wordprocessingShape" xmlns:wne="http://schemas.microsoft.com/office/word/2006/wordml" xmlns:wpi="http://schemas.microsoft.com/office/word/2010/wordprocessingInk" xmlns:wpg="http://schemas.microsoft.com/office/word/2010/wordprocessingGroup" xmlns:w14="http://schemas.microsoft.com/office/word/2010/wordml" xmlns:w="http://schemas.openxmlformats.org/wordprocessingml/2006/main" xmlns:w10="urn:schemas-microsoft-com:office:word" xmlns:wp="http://schemas.openxmlformats.org/drawingml/2006/wordprocessingDrawing" xmlns:wp14="http://schemas.microsoft.com/office/word/2010/wordprocessingDrawing" xmlns:v="urn:schemas-microsoft-com:vml" xmlns:m="http://schemas.openxmlformats.org/officeDocument/2006/math" xmlns:r="http://schemas.openxmlformats.org/officeDocument/2006/relationships" xmlns:o="urn:schemas-microsoft-com:office:office" xmlns:mv="urn:schemas-microsoft-com:mac:vml" xmlns:mc="http://schemas.openxmlformats.org/markup-compatibility/2006" xmlns:mo="http://schemas.microsoft.com/office/mac/office/2008/main" xmlns:wpc="http://schemas.microsoft.com/office/word/2010/wordprocessingCanvas" xmlns="" val="0"/>
@@ -13318,7 +14733,7 @@
                     <pic:cNvPicPr/>
                   </pic:nvPicPr>
                   <pic:blipFill>
-                    <a:blip r:embed="rId36">
+                    <a:blip r:embed="rId37">
                       <a:extLst>
                         <a:ext uri="{28A0092B-C50C-407E-A947-70E740481C1C}">
                           <a14:useLocalDpi xmlns:ve="http://schemas.openxmlformats.org/markup-compatibility/2006" xmlns:a14="http://schemas.microsoft.com/office/drawing/2010/main" xmlns:pic="http://schemas.openxmlformats.org/drawingml/2006/picture" xmlns:a="http://schemas.openxmlformats.org/drawingml/2006/main" xmlns:wps="http://schemas.microsoft.com/office/word/2010/wordprocessingShape" xmlns:wne="http://schemas.microsoft.com/office/word/2006/wordml" xmlns:wpi="http://schemas.microsoft.com/office/word/2010/wordprocessingInk" xmlns:wpg="http://schemas.microsoft.com/office/word/2010/wordprocessingGroup" xmlns:w14="http://schemas.microsoft.com/office/word/2010/wordml" xmlns:w="http://schemas.openxmlformats.org/wordprocessingml/2006/main" xmlns:w10="urn:schemas-microsoft-com:office:word" xmlns:wp="http://schemas.openxmlformats.org/drawingml/2006/wordprocessingDrawing" xmlns:wp14="http://schemas.microsoft.com/office/word/2010/wordprocessingDrawing" xmlns:v="urn:schemas-microsoft-com:vml" xmlns:m="http://schemas.openxmlformats.org/officeDocument/2006/math" xmlns:r="http://schemas.openxmlformats.org/officeDocument/2006/relationships" xmlns:o="urn:schemas-microsoft-com:office:office" xmlns:mv="urn:schemas-microsoft-com:mac:vml" xmlns:mc="http://schemas.openxmlformats.org/markup-compatibility/2006" xmlns:mo="http://schemas.microsoft.com/office/mac/office/2008/main" xmlns:wpc="http://schemas.microsoft.com/office/word/2010/wordprocessingCanvas" xmlns="" val="0"/>
@@ -14529,10 +15944,10 @@
       </w:sdtContent>
     </w:sdt>
     <w:sectPr>
-      <w:headerReference w:type="default" r:id="rId37"/>
-      <w:footerReference w:type="default" r:id="rId38"/>
-      <w:headerReference w:type="first" r:id="rId39"/>
-      <w:footerReference w:type="first" r:id="rId40"/>
+      <w:headerReference w:type="default" r:id="rId38"/>
+      <w:footerReference w:type="default" r:id="rId39"/>
+      <w:headerReference w:type="first" r:id="rId40"/>
+      <w:footerReference w:type="first" r:id="rId41"/>
       <w:pgSz w:w="12240" w:h="15840" w:code="1"/>
       <w:pgMar w:top="1440" w:right="1440" w:bottom="2160" w:left="1440" w:header="1296" w:footer="1296" w:gutter="0"/>
       <w:pgNumType w:start="1"/>
@@ -14836,7 +16251,7 @@
               <w:rPr>
                 <w:noProof/>
               </w:rPr>
-              <w:t>4</w:t>
+              <w:t>2</w:t>
             </w:r>
           </w:fldSimple>
         </w:p>
@@ -21007,13 +22422,6 @@
     <w:pitch w:val="variable"/>
     <w:sig w:usb0="00000003" w:usb1="00000000" w:usb2="00000000" w:usb3="00000000" w:csb0="00000001" w:csb1="00000000"/>
   </w:font>
-  <w:font w:name="Times New Roman Bold">
-    <w:panose1 w:val="02020803070505020304"/>
-    <w:charset w:val="00"/>
-    <w:family w:val="auto"/>
-    <w:pitch w:val="variable"/>
-    <w:sig w:usb0="E0002AFF" w:usb1="C0007841" w:usb2="00000009" w:usb3="00000000" w:csb0="000001FF" w:csb1="00000000"/>
-  </w:font>
   <w:font w:name="ＭＳ 明朝">
     <w:charset w:val="4E"/>
     <w:family w:val="auto"/>
@@ -22226,7 +23634,7 @@
 </file>
 
 <file path=customXml/itemProps1.xml><?xml version="1.0" encoding="utf-8"?>
-<ds:datastoreItem xmlns:ds="http://schemas.openxmlformats.org/officeDocument/2006/customXml" ds:itemID="{FFBF6EF3-F855-0049-A62E-E38EB1EC850E}">
+<ds:datastoreItem xmlns:ds="http://schemas.openxmlformats.org/officeDocument/2006/customXml" ds:itemID="{F955BA45-57C7-E845-8C21-40462353E309}">
   <ds:schemaRefs>
     <ds:schemaRef ds:uri="http://schemas.openxmlformats.org/officeDocument/2006/bibliography"/>
   </ds:schemaRefs>

</xml_diff>

<commit_message>
last one before bed
</commit_message>
<xml_diff>
--- a/Japan+Culture+Project+1.5.docx
+++ b/Japan+Culture+Project+1.5.docx
@@ -19,6 +19,7 @@
         <w:p>
           <w:pPr>
             <w:pStyle w:val="Title"/>
+            <w:spacing w:line="360" w:lineRule="auto"/>
           </w:pPr>
           <w:r>
             <w:t>Japanese Culture:</w:t>
@@ -5198,517 +5199,8 @@
       </w:sdtContent>
     </w:sdt>
     <w:p>
-      <w:pPr>
-        <w:rPr>
-          <w:rFonts w:asciiTheme="majorHAnsi" w:eastAsiaTheme="majorEastAsia" w:hAnsiTheme="majorHAnsi" w:cstheme="majorBidi"/>
-          <w:color w:val="565656" w:themeColor="accent1" w:themeShade="B5"/>
-          <w:sz w:val="32"/>
-          <w:szCs w:val="32"/>
-        </w:rPr>
-      </w:pPr>
-      <w:r>
-        <w:br w:type="page"/>
-      </w:r>
       <w:bookmarkStart w:id="0" w:name="_Toc195663335"/>
       <w:bookmarkStart w:id="1" w:name="_Toc195665137"/>
-    </w:p>
-    <w:p>
-      <w:pPr>
-        <w:pStyle w:val="Heading1"/>
-      </w:pPr>
-      <w:r>
-        <w:t xml:space="preserve">1.1) </w:t>
-      </w:r>
-      <w:r>
-        <w:t xml:space="preserve">An </w:t>
-      </w:r>
-      <w:r>
-        <w:t>Introduction</w:t>
-      </w:r>
-      <w:r>
-        <w:t xml:space="preserve"> </w:t>
-      </w:r>
-      <w:r>
-        <w:t>– Jay - UNUSABLE</w:t>
-      </w:r>
-      <w:bookmarkEnd w:id="0"/>
-      <w:bookmarkEnd w:id="1"/>
-    </w:p>
-    <w:p>
-      <w:pPr>
-        <w:pStyle w:val="Heading2"/>
-      </w:pPr>
-      <w:bookmarkStart w:id="2" w:name="_Toc195663336"/>
-      <w:bookmarkStart w:id="3" w:name="_Toc195665138"/>
-      <w:r>
-        <w:t>History</w:t>
-      </w:r>
-      <w:bookmarkEnd w:id="2"/>
-      <w:bookmarkEnd w:id="3"/>
-    </w:p>
-    <w:p>
-      <w:pPr>
-        <w:rPr>
-          <w:color w:val="000000"/>
-        </w:rPr>
-      </w:pPr>
-      <w:r>
-        <w:rPr>
-          <w:color w:val="000000"/>
-        </w:rPr>
-        <w:t xml:space="preserve">Japan’s history has been broken down into eleven different periods. The prehistoric period, also called </w:t>
-      </w:r>
-      <w:proofErr w:type="spellStart"/>
-      <w:r>
-        <w:rPr>
-          <w:color w:val="000000"/>
-        </w:rPr>
-        <w:t>Jomon</w:t>
-      </w:r>
-      <w:proofErr w:type="spellEnd"/>
-      <w:r>
-        <w:rPr>
-          <w:color w:val="000000"/>
-        </w:rPr>
-        <w:t xml:space="preserve"> period, began around 10,000 BC.  Around the fourth century Japan started to organize and its empirical household becomes well establish with the reign of the Yamato court. During this time Japan is introduced to manufactured articles, weapons, and agricultural tools from China and Korea. </w:t>
-      </w:r>
-    </w:p>
-    <w:p>
-      <w:pPr>
-        <w:rPr>
-          <w:color w:val="000000"/>
-        </w:rPr>
-      </w:pPr>
-      <w:r>
-        <w:rPr>
-          <w:color w:val="000000"/>
-        </w:rPr>
-        <w:t xml:space="preserve">As you enter the Nara period, Japan evolves and becomes a structured country with law codes, known as, </w:t>
-      </w:r>
-      <w:proofErr w:type="gramStart"/>
-      <w:r>
-        <w:rPr>
-          <w:color w:val="000000"/>
-        </w:rPr>
-        <w:t>“</w:t>
-      </w:r>
-      <w:proofErr w:type="gramEnd"/>
-      <w:r>
-        <w:rPr>
-          <w:color w:val="000000"/>
-        </w:rPr>
-        <w:t xml:space="preserve">the </w:t>
-      </w:r>
-      <w:proofErr w:type="spellStart"/>
-      <w:r>
-        <w:rPr>
-          <w:color w:val="000000"/>
-        </w:rPr>
-        <w:t>Ritsuryo</w:t>
-      </w:r>
-      <w:proofErr w:type="spellEnd"/>
-      <w:r>
-        <w:rPr>
-          <w:color w:val="000000"/>
-        </w:rPr>
-        <w:t xml:space="preserve"> system.” As Japan begins to imitate some of its fellow Asian neighbors, Buddhism becomes an essential ingredient in the Japanese culture. An influenced with such an impact, it is in this period that in the </w:t>
-      </w:r>
-      <w:proofErr w:type="spellStart"/>
-      <w:r>
-        <w:rPr>
-          <w:color w:val="000000"/>
-        </w:rPr>
-        <w:t>Todaiji</w:t>
-      </w:r>
-      <w:proofErr w:type="spellEnd"/>
-      <w:r>
-        <w:rPr>
-          <w:color w:val="000000"/>
-        </w:rPr>
-        <w:t xml:space="preserve"> temple the Great Buddha is built. Once Japan’s capital is moved from Nara to Kyoto, so does the culture of the people. The Chinese ways where a major influence in the Nara period, but Japanese indigenous style of living became more prevalent in the </w:t>
-      </w:r>
-      <w:proofErr w:type="spellStart"/>
-      <w:r>
-        <w:rPr>
-          <w:color w:val="000000"/>
-        </w:rPr>
-        <w:t>Heian</w:t>
-      </w:r>
-      <w:proofErr w:type="spellEnd"/>
-      <w:r>
-        <w:rPr>
-          <w:color w:val="000000"/>
-        </w:rPr>
-        <w:t xml:space="preserve"> period. </w:t>
-      </w:r>
-    </w:p>
-    <w:p>
-      <w:pPr>
-        <w:rPr>
-          <w:color w:val="000000"/>
-        </w:rPr>
-      </w:pPr>
-      <w:r>
-        <w:rPr>
-          <w:color w:val="000000"/>
-        </w:rPr>
-        <w:t xml:space="preserve">Japan’s new culture starts to flourish in many ways. A new culture revealed in Japan’s agricultural and architectural designs showed signs of a new Japan emerging. Just like the agriculture changed so did the politics. It was in the Kamakura period were you </w:t>
-      </w:r>
-      <w:proofErr w:type="gramStart"/>
-      <w:r>
-        <w:rPr>
-          <w:color w:val="000000"/>
-        </w:rPr>
-        <w:t>see</w:t>
-      </w:r>
-      <w:proofErr w:type="gramEnd"/>
-      <w:r>
-        <w:rPr>
-          <w:color w:val="000000"/>
-        </w:rPr>
-        <w:t xml:space="preserve"> Japan’s politics start to emerge with hostile takeovers. Families begin to dominant the country with military force. In this period the </w:t>
-      </w:r>
-      <w:proofErr w:type="spellStart"/>
-      <w:r>
-        <w:rPr>
-          <w:color w:val="000000"/>
-        </w:rPr>
-        <w:t>Minamoto</w:t>
-      </w:r>
-      <w:proofErr w:type="spellEnd"/>
-      <w:r>
-        <w:rPr>
-          <w:color w:val="000000"/>
-        </w:rPr>
-        <w:t xml:space="preserve"> family overthrew the </w:t>
-      </w:r>
-      <w:proofErr w:type="spellStart"/>
-      <w:r>
-        <w:rPr>
-          <w:color w:val="000000"/>
-        </w:rPr>
-        <w:t>Taira</w:t>
-      </w:r>
-      <w:proofErr w:type="spellEnd"/>
-      <w:r>
-        <w:rPr>
-          <w:color w:val="000000"/>
-        </w:rPr>
-        <w:t xml:space="preserve"> family, making </w:t>
-      </w:r>
-      <w:proofErr w:type="spellStart"/>
-      <w:r>
-        <w:rPr>
-          <w:color w:val="000000"/>
-        </w:rPr>
-        <w:t>Minamoto</w:t>
-      </w:r>
-      <w:proofErr w:type="spellEnd"/>
-      <w:r>
-        <w:rPr>
-          <w:color w:val="000000"/>
-        </w:rPr>
-        <w:t xml:space="preserve"> no </w:t>
-      </w:r>
-      <w:proofErr w:type="spellStart"/>
-      <w:r>
-        <w:rPr>
-          <w:color w:val="000000"/>
-        </w:rPr>
-        <w:t>Yoritomo</w:t>
-      </w:r>
-      <w:proofErr w:type="spellEnd"/>
-      <w:r>
-        <w:rPr>
-          <w:color w:val="000000"/>
-        </w:rPr>
-        <w:t xml:space="preserve"> the shogun by the court. He structured the government in a military fashion, making warriors the top of the food of the social class.</w:t>
-      </w:r>
-    </w:p>
-    <w:p>
-      <w:pPr>
-        <w:rPr>
-          <w:color w:val="000000"/>
-        </w:rPr>
-      </w:pPr>
-      <w:r>
-        <w:rPr>
-          <w:color w:val="000000"/>
-        </w:rPr>
-        <w:t xml:space="preserve"> Military had such an impact that most of the literature works in this period were tales of celebrated warriors and their adventures. With this military styles came many conflicts. With </w:t>
-      </w:r>
-      <w:proofErr w:type="spellStart"/>
-      <w:r>
-        <w:rPr>
-          <w:color w:val="000000"/>
-        </w:rPr>
-        <w:t>polotical</w:t>
-      </w:r>
-      <w:proofErr w:type="spellEnd"/>
-      <w:r>
-        <w:rPr>
-          <w:color w:val="000000"/>
-        </w:rPr>
-        <w:t xml:space="preserve"> turmoil came hope for the lower class of Japan. With Emperor Go-</w:t>
-      </w:r>
-      <w:proofErr w:type="spellStart"/>
-      <w:r>
-        <w:rPr>
-          <w:color w:val="000000"/>
-        </w:rPr>
-        <w:t>Daigo</w:t>
-      </w:r>
-      <w:proofErr w:type="spellEnd"/>
-      <w:r>
-        <w:rPr>
-          <w:color w:val="000000"/>
-        </w:rPr>
-        <w:t xml:space="preserve"> and Ashikaga </w:t>
-      </w:r>
-      <w:proofErr w:type="spellStart"/>
-      <w:r>
-        <w:rPr>
-          <w:color w:val="000000"/>
-        </w:rPr>
-        <w:t>Takauji</w:t>
-      </w:r>
-      <w:proofErr w:type="spellEnd"/>
-      <w:r>
-        <w:rPr>
-          <w:color w:val="000000"/>
-        </w:rPr>
-        <w:t xml:space="preserve">, the head of the </w:t>
-      </w:r>
-      <w:proofErr w:type="spellStart"/>
-      <w:r>
-        <w:rPr>
-          <w:color w:val="000000"/>
-        </w:rPr>
-        <w:t>Muromachi</w:t>
-      </w:r>
-      <w:proofErr w:type="spellEnd"/>
-      <w:r>
-        <w:rPr>
-          <w:color w:val="000000"/>
-        </w:rPr>
-        <w:t xml:space="preserve"> </w:t>
-      </w:r>
-      <w:proofErr w:type="spellStart"/>
-      <w:r>
-        <w:rPr>
-          <w:color w:val="000000"/>
-        </w:rPr>
-        <w:t>Shogunate</w:t>
-      </w:r>
-      <w:proofErr w:type="spellEnd"/>
-      <w:r>
-        <w:rPr>
-          <w:color w:val="000000"/>
-        </w:rPr>
-        <w:t xml:space="preserve">, clashing warlords were </w:t>
-      </w:r>
-      <w:proofErr w:type="gramStart"/>
-      <w:r>
-        <w:rPr>
-          <w:color w:val="000000"/>
-        </w:rPr>
-        <w:t>weaken</w:t>
-      </w:r>
-      <w:proofErr w:type="gramEnd"/>
-      <w:r>
-        <w:rPr>
-          <w:color w:val="000000"/>
-        </w:rPr>
-        <w:t xml:space="preserve"> and the some of the misfortune and under privileged managed to improve their circumstances. </w:t>
-      </w:r>
-    </w:p>
-    <w:p>
-      <w:pPr>
-        <w:rPr>
-          <w:color w:val="000000"/>
-        </w:rPr>
-      </w:pPr>
-      <w:r>
-        <w:rPr>
-          <w:color w:val="000000"/>
-        </w:rPr>
-        <w:t xml:space="preserve">The political situation did not heal until the attempts of restoration by </w:t>
-      </w:r>
-      <w:proofErr w:type="spellStart"/>
-      <w:r>
-        <w:rPr>
-          <w:color w:val="000000"/>
-        </w:rPr>
-        <w:t>Oda</w:t>
-      </w:r>
-      <w:proofErr w:type="spellEnd"/>
-      <w:r>
-        <w:rPr>
-          <w:color w:val="000000"/>
-        </w:rPr>
-        <w:t xml:space="preserve"> Nobunaga and </w:t>
-      </w:r>
-      <w:proofErr w:type="spellStart"/>
-      <w:r>
-        <w:rPr>
-          <w:color w:val="000000"/>
-        </w:rPr>
-        <w:t>Toyotomi</w:t>
-      </w:r>
-      <w:proofErr w:type="spellEnd"/>
-      <w:r>
-        <w:rPr>
-          <w:color w:val="000000"/>
-        </w:rPr>
-        <w:t xml:space="preserve"> </w:t>
-      </w:r>
-      <w:proofErr w:type="spellStart"/>
-      <w:r>
-        <w:rPr>
-          <w:color w:val="000000"/>
-        </w:rPr>
-        <w:t>Hideyoshi</w:t>
-      </w:r>
-      <w:proofErr w:type="spellEnd"/>
-      <w:r>
-        <w:rPr>
-          <w:color w:val="000000"/>
-        </w:rPr>
-        <w:t xml:space="preserve"> happened. Even though the rule was brief Japan improved and progressed forward. It was in the 1600’s where Tokugawa </w:t>
-      </w:r>
-      <w:proofErr w:type="spellStart"/>
-      <w:r>
-        <w:rPr>
-          <w:color w:val="000000"/>
-        </w:rPr>
-        <w:t>Ieyasu</w:t>
-      </w:r>
-      <w:proofErr w:type="spellEnd"/>
-      <w:r>
-        <w:rPr>
-          <w:color w:val="000000"/>
-        </w:rPr>
-        <w:t xml:space="preserve"> came in total control, by defeating the loyal servants of the </w:t>
-      </w:r>
-      <w:proofErr w:type="spellStart"/>
-      <w:r>
-        <w:rPr>
-          <w:color w:val="000000"/>
-        </w:rPr>
-        <w:t>Toyotomi</w:t>
-      </w:r>
-      <w:proofErr w:type="spellEnd"/>
-      <w:r>
-        <w:rPr>
-          <w:color w:val="000000"/>
-        </w:rPr>
-        <w:t xml:space="preserve"> </w:t>
-      </w:r>
-      <w:proofErr w:type="spellStart"/>
-      <w:r>
-        <w:rPr>
-          <w:color w:val="000000"/>
-        </w:rPr>
-        <w:t>Hideyoshi</w:t>
-      </w:r>
-      <w:proofErr w:type="spellEnd"/>
-      <w:r>
-        <w:rPr>
-          <w:color w:val="000000"/>
-        </w:rPr>
-        <w:t xml:space="preserve">, again giving Japan only one ruler to follow. He established the Tokugawa </w:t>
-      </w:r>
-      <w:proofErr w:type="spellStart"/>
-      <w:r>
-        <w:rPr>
-          <w:color w:val="000000"/>
-        </w:rPr>
-        <w:t>Shogunate</w:t>
-      </w:r>
-      <w:proofErr w:type="spellEnd"/>
-      <w:r>
-        <w:rPr>
-          <w:color w:val="000000"/>
-        </w:rPr>
-        <w:t xml:space="preserve"> in Edo and Tokugawa shoguns ruled Japan for over 260 years. During the Meiji period, Japan began refining and becoming heavily infused by the western culture.  With victories in the Sino-Japanese and Russo-Japanese wars, modern Japan was now becoming a world power. Change was visible in Japan’s culture, literature, and military power during this period. It was in the Taisho period were the educated class of Japan began getting </w:t>
-      </w:r>
-      <w:proofErr w:type="spellStart"/>
-      <w:r>
-        <w:rPr>
-          <w:color w:val="000000"/>
-        </w:rPr>
-        <w:t>ahold</w:t>
-      </w:r>
-      <w:proofErr w:type="spellEnd"/>
-      <w:r>
-        <w:rPr>
-          <w:color w:val="000000"/>
-        </w:rPr>
-        <w:t xml:space="preserve"> of a diverse option of literary works. With many western literary works being translated in Japanese, a change in literature, drama, music, and painting was surfacing. </w:t>
-      </w:r>
-    </w:p>
-    <w:p>
-      <w:pPr>
-        <w:rPr>
-          <w:color w:val="000000"/>
-        </w:rPr>
-      </w:pPr>
-      <w:r>
-        <w:rPr>
-          <w:color w:val="000000"/>
-        </w:rPr>
-        <w:t xml:space="preserve">Japan was experiencing a dramatic change. As the interest in literature grew, so did mass media. According to an online source, “New kings of mass media - large circulation newspapers, general monthly magazines like Chuo </w:t>
-      </w:r>
-      <w:proofErr w:type="spellStart"/>
-      <w:r>
-        <w:rPr>
-          <w:color w:val="000000"/>
-        </w:rPr>
-        <w:t>koron</w:t>
-      </w:r>
-      <w:proofErr w:type="spellEnd"/>
-      <w:r>
-        <w:rPr>
-          <w:color w:val="000000"/>
-        </w:rPr>
-        <w:t xml:space="preserve"> (The Central Review) and </w:t>
-      </w:r>
-      <w:proofErr w:type="spellStart"/>
-      <w:r>
-        <w:rPr>
-          <w:color w:val="000000"/>
-        </w:rPr>
-        <w:t>Kaizo</w:t>
-      </w:r>
-      <w:proofErr w:type="spellEnd"/>
-      <w:r>
-        <w:rPr>
-          <w:color w:val="000000"/>
-        </w:rPr>
-        <w:t xml:space="preserve">, and radio broadcasts - added to the richness of cultural life.” Although Japan was riding high in culture Japan was also experiencing </w:t>
-      </w:r>
-      <w:proofErr w:type="gramStart"/>
-      <w:r>
-        <w:rPr>
-          <w:color w:val="000000"/>
-        </w:rPr>
-        <w:t>a</w:t>
-      </w:r>
-      <w:proofErr w:type="gramEnd"/>
-      <w:r>
-        <w:rPr>
-          <w:color w:val="000000"/>
-        </w:rPr>
-        <w:t xml:space="preserve"> economic collapse; it began right after World War I. The market in Japan collapse and banks were not able to help. With the banks collapsing and the Great Kanto Earthquake causing havoc in Japan, the future was looked hazy for Japan. As bank seemed to get back in order, with the help of the large zaibatsu (family-owned financial and industrial groups), Japan slowly began to improve. Japan true help came from its military forces. While Japan had economy had weaken their military was growing strong. During this period Japan had invade China and some British and Dutch colonies in the Asian region. With Japan’s need for resource and the United States ceasing trade negotiations, Japan rested on hostile takeovers in order to survive. With these plans in placed, Japan had to eliminate the United States in order to gain complete control. With the attacks on Pearl Harbor and the American harbors in the Philippines Japan looked to have gained complete control of the Eastern world. But with the attacks on the US Military came Japan’s downfall. Japan was hit very hard by the United States weakening the power. They slowly began to lose all the land they had conquered and soon found themselves under the control of the United States. </w:t>
-      </w:r>
-    </w:p>
-    <w:p>
-      <w:r>
-        <w:rPr>
-          <w:color w:val="000000"/>
-        </w:rPr>
-        <w:t xml:space="preserve">As Japan recovered and restructure itself, government began to regain control. With Japan becoming a democratic country the United States so fit to loosen the reign. In 1947 Japan wrote its constitution and by the following year the United States were no longer in control; Japan gained total sovereignty over its land. From that point Japan has manage to maintain a healthy economy, allowing them to build relationships with other world powers, and eventually becoming one itself. </w:t>
-      </w:r>
     </w:p>
     <w:p/>
     <w:p/>
@@ -5719,6 +5211,518 @@
     <w:p/>
     <w:p/>
     <w:p/>
+    <w:p/>
+    <w:p/>
+    <w:p/>
+    <w:p/>
+    <w:p>
+      <w:pPr>
+        <w:rPr>
+          <w:rFonts w:asciiTheme="majorHAnsi" w:eastAsiaTheme="majorEastAsia" w:hAnsiTheme="majorHAnsi" w:cstheme="majorBidi"/>
+          <w:color w:val="565656" w:themeColor="accent1" w:themeShade="B5"/>
+          <w:sz w:val="32"/>
+          <w:szCs w:val="32"/>
+        </w:rPr>
+      </w:pPr>
+    </w:p>
+    <w:p>
+      <w:pPr>
+        <w:pStyle w:val="Heading1"/>
+      </w:pPr>
+      <w:r>
+        <w:t xml:space="preserve">1.1) </w:t>
+      </w:r>
+      <w:r>
+        <w:t xml:space="preserve">An </w:t>
+      </w:r>
+      <w:r>
+        <w:t>Introduction</w:t>
+      </w:r>
+      <w:r>
+        <w:t xml:space="preserve"> </w:t>
+      </w:r>
+      <w:r>
+        <w:t xml:space="preserve">– Jay </w:t>
+      </w:r>
+      <w:bookmarkEnd w:id="0"/>
+      <w:bookmarkEnd w:id="1"/>
+    </w:p>
+    <w:p>
+      <w:pPr>
+        <w:pStyle w:val="Heading2"/>
+      </w:pPr>
+      <w:bookmarkStart w:id="2" w:name="_Toc195663336"/>
+      <w:bookmarkStart w:id="3" w:name="_Toc195665138"/>
+      <w:r>
+        <w:t>History</w:t>
+      </w:r>
+      <w:bookmarkEnd w:id="2"/>
+      <w:bookmarkEnd w:id="3"/>
+    </w:p>
+    <w:p>
+      <w:pPr>
+        <w:rPr>
+          <w:color w:val="000000"/>
+        </w:rPr>
+      </w:pPr>
+      <w:r>
+        <w:rPr>
+          <w:color w:val="000000"/>
+        </w:rPr>
+        <w:t xml:space="preserve">Japan’s history has been broken down into eleven different periods. The prehistoric period, also called </w:t>
+      </w:r>
+      <w:proofErr w:type="spellStart"/>
+      <w:r>
+        <w:rPr>
+          <w:color w:val="000000"/>
+        </w:rPr>
+        <w:t>Jomon</w:t>
+      </w:r>
+      <w:proofErr w:type="spellEnd"/>
+      <w:r>
+        <w:rPr>
+          <w:color w:val="000000"/>
+        </w:rPr>
+        <w:t xml:space="preserve"> period, began around 10,000 BC.  Around the fourth century Japan started to organize and its empirical household becomes well establish with the reign of the Yamato court. During this time Japan is introduced to manufactured articles, weapons, and agricultural tools from China and Korea. </w:t>
+      </w:r>
+    </w:p>
+    <w:p>
+      <w:pPr>
+        <w:rPr>
+          <w:color w:val="000000"/>
+        </w:rPr>
+      </w:pPr>
+      <w:r>
+        <w:rPr>
+          <w:color w:val="000000"/>
+        </w:rPr>
+        <w:t xml:space="preserve">As you enter the Nara period, Japan evolves and becomes a structured country with law codes, known as, </w:t>
+      </w:r>
+      <w:proofErr w:type="gramStart"/>
+      <w:r>
+        <w:rPr>
+          <w:color w:val="000000"/>
+        </w:rPr>
+        <w:t>“</w:t>
+      </w:r>
+      <w:proofErr w:type="gramEnd"/>
+      <w:r>
+        <w:rPr>
+          <w:color w:val="000000"/>
+        </w:rPr>
+        <w:t xml:space="preserve">the </w:t>
+      </w:r>
+      <w:proofErr w:type="spellStart"/>
+      <w:r>
+        <w:rPr>
+          <w:color w:val="000000"/>
+        </w:rPr>
+        <w:t>Ritsuryo</w:t>
+      </w:r>
+      <w:proofErr w:type="spellEnd"/>
+      <w:r>
+        <w:rPr>
+          <w:color w:val="000000"/>
+        </w:rPr>
+        <w:t xml:space="preserve"> system.” As Japan begins to imitate some of its fellow Asian neighbors, Buddhism becomes an essential ingredient in the Japanese culture. An influenced with such an impact, it is in this period that in the </w:t>
+      </w:r>
+      <w:proofErr w:type="spellStart"/>
+      <w:r>
+        <w:rPr>
+          <w:color w:val="000000"/>
+        </w:rPr>
+        <w:t>Todaiji</w:t>
+      </w:r>
+      <w:proofErr w:type="spellEnd"/>
+      <w:r>
+        <w:rPr>
+          <w:color w:val="000000"/>
+        </w:rPr>
+        <w:t xml:space="preserve"> temple the Great Buddha is built. Once Japan’s capital is moved from Nara to Kyoto, so does the culture of the people. The Chinese ways where a major influence in the Nara period, but Japanese indigenous style of living became more prevalent in the </w:t>
+      </w:r>
+      <w:proofErr w:type="spellStart"/>
+      <w:r>
+        <w:rPr>
+          <w:color w:val="000000"/>
+        </w:rPr>
+        <w:t>Heian</w:t>
+      </w:r>
+      <w:proofErr w:type="spellEnd"/>
+      <w:r>
+        <w:rPr>
+          <w:color w:val="000000"/>
+        </w:rPr>
+        <w:t xml:space="preserve"> period. </w:t>
+      </w:r>
+    </w:p>
+    <w:p>
+      <w:pPr>
+        <w:rPr>
+          <w:color w:val="000000"/>
+        </w:rPr>
+      </w:pPr>
+      <w:r>
+        <w:rPr>
+          <w:color w:val="000000"/>
+        </w:rPr>
+        <w:t xml:space="preserve">Japan’s new culture starts to flourish in many ways. A new culture revealed in Japan’s agricultural and architectural designs showed signs of a new Japan emerging. Just like the agriculture changed so did the politics. It was in the Kamakura period were you </w:t>
+      </w:r>
+      <w:proofErr w:type="gramStart"/>
+      <w:r>
+        <w:rPr>
+          <w:color w:val="000000"/>
+        </w:rPr>
+        <w:t>see</w:t>
+      </w:r>
+      <w:proofErr w:type="gramEnd"/>
+      <w:r>
+        <w:rPr>
+          <w:color w:val="000000"/>
+        </w:rPr>
+        <w:t xml:space="preserve"> Japan’s politics start to emerge with hostile takeovers. Families begin to dominant the country with military force. In this period the </w:t>
+      </w:r>
+      <w:proofErr w:type="spellStart"/>
+      <w:r>
+        <w:rPr>
+          <w:color w:val="000000"/>
+        </w:rPr>
+        <w:t>Minamoto</w:t>
+      </w:r>
+      <w:proofErr w:type="spellEnd"/>
+      <w:r>
+        <w:rPr>
+          <w:color w:val="000000"/>
+        </w:rPr>
+        <w:t xml:space="preserve"> family overthrew the </w:t>
+      </w:r>
+      <w:proofErr w:type="spellStart"/>
+      <w:r>
+        <w:rPr>
+          <w:color w:val="000000"/>
+        </w:rPr>
+        <w:t>Taira</w:t>
+      </w:r>
+      <w:proofErr w:type="spellEnd"/>
+      <w:r>
+        <w:rPr>
+          <w:color w:val="000000"/>
+        </w:rPr>
+        <w:t xml:space="preserve"> family, making </w:t>
+      </w:r>
+      <w:proofErr w:type="spellStart"/>
+      <w:r>
+        <w:rPr>
+          <w:color w:val="000000"/>
+        </w:rPr>
+        <w:t>Minamoto</w:t>
+      </w:r>
+      <w:proofErr w:type="spellEnd"/>
+      <w:r>
+        <w:rPr>
+          <w:color w:val="000000"/>
+        </w:rPr>
+        <w:t xml:space="preserve"> no </w:t>
+      </w:r>
+      <w:proofErr w:type="spellStart"/>
+      <w:r>
+        <w:rPr>
+          <w:color w:val="000000"/>
+        </w:rPr>
+        <w:t>Yoritomo</w:t>
+      </w:r>
+      <w:proofErr w:type="spellEnd"/>
+      <w:r>
+        <w:rPr>
+          <w:color w:val="000000"/>
+        </w:rPr>
+        <w:t xml:space="preserve"> the shogun by the court. He structured the government in a military fashion, making warriors the top of the food of the social class.</w:t>
+      </w:r>
+    </w:p>
+    <w:p>
+      <w:pPr>
+        <w:rPr>
+          <w:color w:val="000000"/>
+        </w:rPr>
+      </w:pPr>
+      <w:r>
+        <w:rPr>
+          <w:color w:val="000000"/>
+        </w:rPr>
+        <w:t xml:space="preserve"> Military had such an impact that most of the literature works in this period were tales of celebrated warriors and their adventures. With this military styles came many conflicts. With </w:t>
+      </w:r>
+      <w:proofErr w:type="spellStart"/>
+      <w:r>
+        <w:rPr>
+          <w:color w:val="000000"/>
+        </w:rPr>
+        <w:t>polotical</w:t>
+      </w:r>
+      <w:proofErr w:type="spellEnd"/>
+      <w:r>
+        <w:rPr>
+          <w:color w:val="000000"/>
+        </w:rPr>
+        <w:t xml:space="preserve"> turmoil came hope for the lower class of Japan. With Emperor Go-</w:t>
+      </w:r>
+      <w:proofErr w:type="spellStart"/>
+      <w:r>
+        <w:rPr>
+          <w:color w:val="000000"/>
+        </w:rPr>
+        <w:t>Daigo</w:t>
+      </w:r>
+      <w:proofErr w:type="spellEnd"/>
+      <w:r>
+        <w:rPr>
+          <w:color w:val="000000"/>
+        </w:rPr>
+        <w:t xml:space="preserve"> and Ashikaga </w:t>
+      </w:r>
+      <w:proofErr w:type="spellStart"/>
+      <w:r>
+        <w:rPr>
+          <w:color w:val="000000"/>
+        </w:rPr>
+        <w:t>Takauji</w:t>
+      </w:r>
+      <w:proofErr w:type="spellEnd"/>
+      <w:r>
+        <w:rPr>
+          <w:color w:val="000000"/>
+        </w:rPr>
+        <w:t xml:space="preserve">, the head of the </w:t>
+      </w:r>
+      <w:proofErr w:type="spellStart"/>
+      <w:r>
+        <w:rPr>
+          <w:color w:val="000000"/>
+        </w:rPr>
+        <w:t>Muromachi</w:t>
+      </w:r>
+      <w:proofErr w:type="spellEnd"/>
+      <w:r>
+        <w:rPr>
+          <w:color w:val="000000"/>
+        </w:rPr>
+        <w:t xml:space="preserve"> </w:t>
+      </w:r>
+      <w:proofErr w:type="spellStart"/>
+      <w:r>
+        <w:rPr>
+          <w:color w:val="000000"/>
+        </w:rPr>
+        <w:t>Shogunate</w:t>
+      </w:r>
+      <w:proofErr w:type="spellEnd"/>
+      <w:r>
+        <w:rPr>
+          <w:color w:val="000000"/>
+        </w:rPr>
+        <w:t xml:space="preserve">, clashing warlords were </w:t>
+      </w:r>
+      <w:proofErr w:type="gramStart"/>
+      <w:r>
+        <w:rPr>
+          <w:color w:val="000000"/>
+        </w:rPr>
+        <w:t>weaken</w:t>
+      </w:r>
+      <w:proofErr w:type="gramEnd"/>
+      <w:r>
+        <w:rPr>
+          <w:color w:val="000000"/>
+        </w:rPr>
+        <w:t xml:space="preserve"> and the some of the misfortune and under privileged managed to improve their circumstances. </w:t>
+      </w:r>
+    </w:p>
+    <w:p>
+      <w:pPr>
+        <w:rPr>
+          <w:color w:val="000000"/>
+        </w:rPr>
+      </w:pPr>
+      <w:r>
+        <w:rPr>
+          <w:color w:val="000000"/>
+        </w:rPr>
+        <w:t xml:space="preserve">The political situation did not heal until the attempts of restoration by </w:t>
+      </w:r>
+      <w:proofErr w:type="spellStart"/>
+      <w:r>
+        <w:rPr>
+          <w:color w:val="000000"/>
+        </w:rPr>
+        <w:t>Oda</w:t>
+      </w:r>
+      <w:proofErr w:type="spellEnd"/>
+      <w:r>
+        <w:rPr>
+          <w:color w:val="000000"/>
+        </w:rPr>
+        <w:t xml:space="preserve"> Nobunaga and </w:t>
+      </w:r>
+      <w:proofErr w:type="spellStart"/>
+      <w:r>
+        <w:rPr>
+          <w:color w:val="000000"/>
+        </w:rPr>
+        <w:t>Toyotomi</w:t>
+      </w:r>
+      <w:proofErr w:type="spellEnd"/>
+      <w:r>
+        <w:rPr>
+          <w:color w:val="000000"/>
+        </w:rPr>
+        <w:t xml:space="preserve"> </w:t>
+      </w:r>
+      <w:proofErr w:type="spellStart"/>
+      <w:r>
+        <w:rPr>
+          <w:color w:val="000000"/>
+        </w:rPr>
+        <w:t>Hideyoshi</w:t>
+      </w:r>
+      <w:proofErr w:type="spellEnd"/>
+      <w:r>
+        <w:rPr>
+          <w:color w:val="000000"/>
+        </w:rPr>
+        <w:t xml:space="preserve"> happened. Even though the rule was brief Japan improved and progressed forward. It was in the 1600’s where Tokugawa </w:t>
+      </w:r>
+      <w:proofErr w:type="spellStart"/>
+      <w:r>
+        <w:rPr>
+          <w:color w:val="000000"/>
+        </w:rPr>
+        <w:t>Ieyasu</w:t>
+      </w:r>
+      <w:proofErr w:type="spellEnd"/>
+      <w:r>
+        <w:rPr>
+          <w:color w:val="000000"/>
+        </w:rPr>
+        <w:t xml:space="preserve"> came in total control, by defeating the loyal servants of the </w:t>
+      </w:r>
+      <w:proofErr w:type="spellStart"/>
+      <w:r>
+        <w:rPr>
+          <w:color w:val="000000"/>
+        </w:rPr>
+        <w:t>Toyotomi</w:t>
+      </w:r>
+      <w:proofErr w:type="spellEnd"/>
+      <w:r>
+        <w:rPr>
+          <w:color w:val="000000"/>
+        </w:rPr>
+        <w:t xml:space="preserve"> </w:t>
+      </w:r>
+      <w:proofErr w:type="spellStart"/>
+      <w:r>
+        <w:rPr>
+          <w:color w:val="000000"/>
+        </w:rPr>
+        <w:t>Hideyoshi</w:t>
+      </w:r>
+      <w:proofErr w:type="spellEnd"/>
+      <w:r>
+        <w:rPr>
+          <w:color w:val="000000"/>
+        </w:rPr>
+        <w:t xml:space="preserve">, again giving Japan only one ruler to follow. He established the Tokugawa </w:t>
+      </w:r>
+      <w:proofErr w:type="spellStart"/>
+      <w:r>
+        <w:rPr>
+          <w:color w:val="000000"/>
+        </w:rPr>
+        <w:t>Shogunate</w:t>
+      </w:r>
+      <w:proofErr w:type="spellEnd"/>
+      <w:r>
+        <w:rPr>
+          <w:color w:val="000000"/>
+        </w:rPr>
+        <w:t xml:space="preserve"> in Edo and Tokugawa shoguns ruled Japan for over 260 years. During the Meiji period, Japan began refining and becoming heavily infused by the western culture.  With victories in the Sino-Japanese and Russo-Japanese wars, modern Japan was now becoming a world power. Change was visible in Japan’s culture, literature, and military power during this period. It was in the Taisho period were the educated class of Japan began getting </w:t>
+      </w:r>
+      <w:proofErr w:type="spellStart"/>
+      <w:r>
+        <w:rPr>
+          <w:color w:val="000000"/>
+        </w:rPr>
+        <w:t>ahold</w:t>
+      </w:r>
+      <w:proofErr w:type="spellEnd"/>
+      <w:r>
+        <w:rPr>
+          <w:color w:val="000000"/>
+        </w:rPr>
+        <w:t xml:space="preserve"> of a diverse option of literary works. With many western literary works being translated in Japanese, a change in literature, drama, music, and painting was surfacing. </w:t>
+      </w:r>
+    </w:p>
+    <w:p>
+      <w:pPr>
+        <w:rPr>
+          <w:color w:val="000000"/>
+        </w:rPr>
+      </w:pPr>
+      <w:r>
+        <w:rPr>
+          <w:color w:val="000000"/>
+        </w:rPr>
+        <w:t xml:space="preserve">Japan was experiencing a dramatic change. As the interest in literature grew, so did mass media. According to an online source, “New kings of mass media - large circulation newspapers, general monthly magazines like Chuo </w:t>
+      </w:r>
+      <w:proofErr w:type="spellStart"/>
+      <w:r>
+        <w:rPr>
+          <w:color w:val="000000"/>
+        </w:rPr>
+        <w:t>koron</w:t>
+      </w:r>
+      <w:proofErr w:type="spellEnd"/>
+      <w:r>
+        <w:rPr>
+          <w:color w:val="000000"/>
+        </w:rPr>
+        <w:t xml:space="preserve"> (The Central Review) and </w:t>
+      </w:r>
+      <w:proofErr w:type="spellStart"/>
+      <w:r>
+        <w:rPr>
+          <w:color w:val="000000"/>
+        </w:rPr>
+        <w:t>Kaizo</w:t>
+      </w:r>
+      <w:proofErr w:type="spellEnd"/>
+      <w:r>
+        <w:rPr>
+          <w:color w:val="000000"/>
+        </w:rPr>
+        <w:t xml:space="preserve">, and radio broadcasts - added to the richness of cultural life.” Although Japan was riding high in culture Japan was also experiencing </w:t>
+      </w:r>
+      <w:proofErr w:type="gramStart"/>
+      <w:r>
+        <w:rPr>
+          <w:color w:val="000000"/>
+        </w:rPr>
+        <w:t>a</w:t>
+      </w:r>
+      <w:proofErr w:type="gramEnd"/>
+      <w:r>
+        <w:rPr>
+          <w:color w:val="000000"/>
+        </w:rPr>
+        <w:t xml:space="preserve"> economic collapse; it began right after World War I. The market in Japan collapse and banks were not able to help. With the banks collapsing and the Great Kanto Earthquake causing havoc in Japan, the future was looked hazy for Japan. As bank seemed to get back in order, with the help of the large zaibatsu (family-owned financial and industrial groups), Japan slowly began to improve. Japan true help came from its military forces. While Japan had economy had weaken their military was growing strong. During this period Japan had invade China and some British and Dutch colonies in the Asian region. With Japan’s need for resource and the United States ceasing trade negotiations, Japan rested on hostile takeovers in order to survive. With these plans in placed, Japan had to eliminate the United States in order to gain complete control. With the attacks on Pearl Harbor and the American harbors in the Philippines Japan looked to have gained complete control of the Eastern world. But with the attacks on the US Military came Japan’s downfall. Japan was hit very hard by the United States weakening the power. They slowly began to lose all the land they had conquered and soon found themselves under the control of the United States. </w:t>
+      </w:r>
+    </w:p>
+    <w:p>
+      <w:r>
+        <w:rPr>
+          <w:color w:val="000000"/>
+        </w:rPr>
+        <w:t xml:space="preserve">As Japan recovered and restructure itself, government began to regain control. With Japan becoming a democratic country the United States so fit to loosen the reign. In 1947 Japan wrote its constitution and by the following year the United States were no longer in control; Japan gained total sovereignty over its land. From that point Japan has manage to maintain a healthy economy, allowing them to build relationships with other world powers, and eventually becoming one itself. </w:t>
+      </w:r>
+    </w:p>
     <w:p>
       <w:pPr>
         <w:tabs>
@@ -5744,7 +5748,7 @@
     <w:p>
       <w:pPr>
         <w:pStyle w:val="BodyA"/>
-        <w:spacing w:line="480" w:lineRule="auto"/>
+        <w:spacing w:line="360" w:lineRule="auto"/>
         <w:rPr>
           <w:rFonts w:ascii="Helvetica Light" w:hAnsi="Helvetica Light"/>
         </w:rPr>
@@ -5877,7 +5881,7 @@
     <w:p>
       <w:pPr>
         <w:pStyle w:val="BodyA"/>
-        <w:spacing w:line="480" w:lineRule="auto"/>
+        <w:spacing w:line="360" w:lineRule="auto"/>
         <w:rPr>
           <w:rFonts w:ascii="Helvetica Light" w:hAnsi="Helvetica Light"/>
         </w:rPr>
@@ -5886,7 +5890,7 @@
     <w:p>
       <w:pPr>
         <w:pStyle w:val="BodyA"/>
-        <w:spacing w:line="480" w:lineRule="auto"/>
+        <w:spacing w:line="360" w:lineRule="auto"/>
         <w:rPr>
           <w:rFonts w:ascii="Helvetica Light" w:hAnsi="Helvetica Light"/>
         </w:rPr>
@@ -5986,7 +5990,7 @@
     <w:p>
       <w:pPr>
         <w:pStyle w:val="BodyA"/>
-        <w:spacing w:line="480" w:lineRule="auto"/>
+        <w:spacing w:line="360" w:lineRule="auto"/>
         <w:rPr>
           <w:rFonts w:ascii="Helvetica Light" w:hAnsi="Helvetica Light"/>
         </w:rPr>
@@ -5994,7 +5998,6 @@
     </w:p>
     <w:p>
       <w:pPr>
-        <w:spacing w:line="480" w:lineRule="auto"/>
         <w:rPr>
           <w:rFonts w:eastAsia="ヒラギノ角ゴ Pro W3"/>
         </w:rPr>
@@ -6136,7 +6139,6 @@
     <w:p/>
     <w:p>
       <w:pPr>
-        <w:spacing w:line="480" w:lineRule="auto"/>
         <w:jc w:val="center"/>
       </w:pPr>
     </w:p>
@@ -6160,7 +6162,7 @@
         <w:t xml:space="preserve">ics </w:t>
       </w:r>
       <w:r>
-        <w:t>- Jay - UNUSABLE</w:t>
+        <w:t xml:space="preserve">- Jay </w:t>
       </w:r>
       <w:bookmarkEnd w:id="7"/>
       <w:bookmarkEnd w:id="8"/>
@@ -6180,7 +6182,8 @@
     <w:p>
       <w:pPr>
         <w:pStyle w:val="FreeFormA"/>
-        <w:spacing w:line="480" w:lineRule="auto"/>
+        <w:spacing w:line="360" w:lineRule="auto"/>
+        <w:ind w:firstLine="720"/>
         <w:rPr>
           <w:rFonts w:ascii="Helvetica Light" w:hAnsi="Helvetica Light"/>
         </w:rPr>
@@ -6343,7 +6346,17 @@
     <w:p>
       <w:pPr>
         <w:pStyle w:val="FreeFormA"/>
-        <w:spacing w:line="480" w:lineRule="auto"/>
+        <w:spacing w:line="360" w:lineRule="auto"/>
+        <w:ind w:firstLine="720"/>
+        <w:rPr>
+          <w:rFonts w:ascii="Helvetica Light" w:hAnsi="Helvetica Light"/>
+        </w:rPr>
+      </w:pPr>
+    </w:p>
+    <w:p>
+      <w:pPr>
+        <w:pStyle w:val="FreeFormA"/>
+        <w:spacing w:line="360" w:lineRule="auto"/>
         <w:ind w:firstLine="720"/>
         <w:rPr>
           <w:rFonts w:ascii="Helvetica Light" w:eastAsia="Times New Roman" w:hAnsi="Helvetica Light"/>
@@ -6548,9 +6561,6 @@
       </w:r>
     </w:p>
     <w:p>
-      <w:pPr>
-        <w:spacing w:line="480" w:lineRule="auto"/>
-      </w:pPr>
       <w:r>
         <w:t>Japan’s education is regarded as one of the best in the world. After World War II Japan adapted the American system of 6-3-3-4, six years of elementary, three years of middle school, three years of high-school, and four years of university. While most educational levels have teacher specialist, the elementary level seems to lack the specialist. It has been said that in 2005, Daily Yomiuri, brought the idea of integrating elementary and middle schools for the purpose to combine resources. (</w:t>
       </w:r>
@@ -6636,15 +6646,6 @@
       </w:r>
       <w:r>
         <w:t xml:space="preserve">Jay </w:t>
-      </w:r>
-      <w:r>
-        <w:t>–</w:t>
-      </w:r>
-      <w:r>
-        <w:t xml:space="preserve"> </w:t>
-      </w:r>
-      <w:r>
-        <w:t>UNUSABLE</w:t>
       </w:r>
       <w:bookmarkEnd w:id="15"/>
       <w:bookmarkEnd w:id="16"/>
@@ -6668,7 +6669,7 @@
           <w:tab w:val="left" w:pos="220"/>
           <w:tab w:val="left" w:pos="720"/>
         </w:tabs>
-        <w:spacing w:line="480" w:lineRule="auto"/>
+        <w:spacing w:line="360" w:lineRule="auto"/>
         <w:rPr>
           <w:rFonts w:ascii="Helvetica Light" w:hAnsi="Helvetica Light"/>
         </w:rPr>
@@ -6693,54 +6694,11 @@
           <w:tab w:val="left" w:pos="220"/>
           <w:tab w:val="left" w:pos="720"/>
         </w:tabs>
-        <w:spacing w:line="480" w:lineRule="auto"/>
-        <w:rPr>
-          <w:rFonts w:ascii="Helvetica Light" w:eastAsia="Times New Roman" w:hAnsi="Helvetica Light"/>
-          <w:color w:val="auto"/>
-          <w:sz w:val="20"/>
-          <w:lang w:val="en-US" w:eastAsia="en-US"/>
-        </w:rPr>
-      </w:pPr>
-      <w:r>
+        <w:spacing w:line="360" w:lineRule="auto"/>
         <w:rPr>
           <w:rFonts w:ascii="Helvetica Light" w:hAnsi="Helvetica Light"/>
         </w:rPr>
-        <w:tab/>
-      </w:r>
-      <w:r>
-        <w:rPr>
-          <w:rFonts w:ascii="Helvetica Light" w:hAnsi="Helvetica Light"/>
-        </w:rPr>
-        <w:t xml:space="preserve">The </w:t>
-      </w:r>
-      <w:proofErr w:type="gramStart"/>
-      <w:r>
-        <w:rPr>
-          <w:rFonts w:ascii="Helvetica Light" w:hAnsi="Helvetica Light"/>
-        </w:rPr>
-        <w:t>cabinet consist</w:t>
-      </w:r>
-      <w:proofErr w:type="gramEnd"/>
-      <w:r>
-        <w:rPr>
-          <w:rFonts w:ascii="Helvetica Light" w:hAnsi="Helvetica Light"/>
-        </w:rPr>
-        <w:t xml:space="preserve"> of the prime minister with no more than 17 ministers of state; all have to respond to the cabinet. According to their political structure, the Diet is the one who appoints the prime minister. The Prime Minister must be a member of the Diet and he has the power to appoint and dismiss the prime ministers of states. The current prime minister is Yoshihiko Noda. He is Japan’s 95th Prime Minister and he is part of the Democratic Party of Japan. Japan has several political parties; Democratic Party of Japan, People’s New Party, Liberal Democratic Party, New </w:t>
-      </w:r>
-      <w:proofErr w:type="spellStart"/>
-      <w:r>
-        <w:rPr>
-          <w:rFonts w:ascii="Helvetica Light" w:hAnsi="Helvetica Light"/>
-        </w:rPr>
-        <w:t>Konneito</w:t>
-      </w:r>
-      <w:proofErr w:type="spellEnd"/>
-      <w:r>
-        <w:rPr>
-          <w:rFonts w:ascii="Helvetica Light" w:hAnsi="Helvetica Light"/>
-        </w:rPr>
-        <w:t xml:space="preserve">, Japanese Communist Party, and the Social Democratic Party. Japan’s Constitution, effective in May 3, 1947, has 103 articles. The constitution states that the emperor has no power but has the permission to perform ceremonial acts. The current emperor is Akihito who is married to Michiko; they both have 3 kids. </w:t>
-      </w:r>
+      </w:pPr>
     </w:p>
     <w:p>
       <w:pPr>
@@ -6749,10 +6707,54 @@
           <w:tab w:val="left" w:pos="220"/>
           <w:tab w:val="left" w:pos="720"/>
         </w:tabs>
-        <w:rPr>
-          <w:rFonts w:ascii="Times New Roman" w:hAnsi="Times New Roman"/>
-        </w:rPr>
-      </w:pPr>
+        <w:spacing w:line="360" w:lineRule="auto"/>
+        <w:rPr>
+          <w:rFonts w:ascii="Helvetica Light" w:eastAsia="Times New Roman" w:hAnsi="Helvetica Light"/>
+          <w:color w:val="auto"/>
+          <w:sz w:val="20"/>
+          <w:lang w:val="en-US" w:eastAsia="en-US"/>
+        </w:rPr>
+      </w:pPr>
+      <w:r>
+        <w:rPr>
+          <w:rFonts w:ascii="Helvetica Light" w:hAnsi="Helvetica Light"/>
+        </w:rPr>
+        <w:tab/>
+      </w:r>
+      <w:r>
+        <w:rPr>
+          <w:rFonts w:ascii="Helvetica Light" w:hAnsi="Helvetica Light"/>
+        </w:rPr>
+        <w:t xml:space="preserve">The </w:t>
+      </w:r>
+      <w:proofErr w:type="gramStart"/>
+      <w:r>
+        <w:rPr>
+          <w:rFonts w:ascii="Helvetica Light" w:hAnsi="Helvetica Light"/>
+        </w:rPr>
+        <w:t>cabinet consist</w:t>
+      </w:r>
+      <w:proofErr w:type="gramEnd"/>
+      <w:r>
+        <w:rPr>
+          <w:rFonts w:ascii="Helvetica Light" w:hAnsi="Helvetica Light"/>
+        </w:rPr>
+        <w:t xml:space="preserve"> of the prime minister with no more than 17 ministers of state; all have to respond to the cabinet. According to their political structure, the Diet is the one who appoints the prime minister. The Prime Minister must be a member of the Diet and he has the power to appoint and dismiss the prime ministers of states. The current prime minister is Yoshihiko Noda. He is Japan’s 95th Prime Minister and he is part of the Democratic Party of Japan. Japan has several political parties; Democratic Party of Japan, People’s New Party, Liberal Democratic Party, New </w:t>
+      </w:r>
+      <w:proofErr w:type="spellStart"/>
+      <w:r>
+        <w:rPr>
+          <w:rFonts w:ascii="Helvetica Light" w:hAnsi="Helvetica Light"/>
+        </w:rPr>
+        <w:t>Konneito</w:t>
+      </w:r>
+      <w:proofErr w:type="spellEnd"/>
+      <w:r>
+        <w:rPr>
+          <w:rFonts w:ascii="Helvetica Light" w:hAnsi="Helvetica Light"/>
+        </w:rPr>
+        <w:t xml:space="preserve">, Japanese Communist Party, and the Social Democratic Party. Japan’s Constitution, effective in May 3, 1947, has 103 articles. The constitution states that the emperor has no power but has the permission to perform ceremonial acts. The current emperor is Akihito who is married to Michiko; they both have 3 kids. </w:t>
+      </w:r>
     </w:p>
     <w:p>
       <w:pPr>
@@ -6761,6 +6763,7 @@
           <w:tab w:val="left" w:pos="220"/>
           <w:tab w:val="left" w:pos="720"/>
         </w:tabs>
+        <w:spacing w:line="360" w:lineRule="auto"/>
         <w:rPr>
           <w:rFonts w:ascii="Times New Roman" w:hAnsi="Times New Roman"/>
         </w:rPr>
@@ -6773,6 +6776,7 @@
           <w:tab w:val="left" w:pos="220"/>
           <w:tab w:val="left" w:pos="720"/>
         </w:tabs>
+        <w:spacing w:line="360" w:lineRule="auto"/>
         <w:rPr>
           <w:rFonts w:ascii="Times New Roman" w:hAnsi="Times New Roman"/>
         </w:rPr>
@@ -6785,6 +6789,7 @@
           <w:tab w:val="left" w:pos="220"/>
           <w:tab w:val="left" w:pos="720"/>
         </w:tabs>
+        <w:spacing w:line="360" w:lineRule="auto"/>
         <w:rPr>
           <w:rFonts w:ascii="Times New Roman" w:hAnsi="Times New Roman"/>
         </w:rPr>
@@ -6797,6 +6802,7 @@
           <w:tab w:val="left" w:pos="220"/>
           <w:tab w:val="left" w:pos="720"/>
         </w:tabs>
+        <w:spacing w:line="360" w:lineRule="auto"/>
         <w:rPr>
           <w:rFonts w:ascii="Times New Roman" w:hAnsi="Times New Roman"/>
         </w:rPr>
@@ -6809,6 +6815,7 @@
           <w:tab w:val="left" w:pos="220"/>
           <w:tab w:val="left" w:pos="720"/>
         </w:tabs>
+        <w:spacing w:line="360" w:lineRule="auto"/>
         <w:rPr>
           <w:rFonts w:ascii="Times New Roman" w:hAnsi="Times New Roman"/>
         </w:rPr>
@@ -6821,6 +6828,7 @@
           <w:tab w:val="left" w:pos="220"/>
           <w:tab w:val="left" w:pos="720"/>
         </w:tabs>
+        <w:spacing w:line="360" w:lineRule="auto"/>
         <w:rPr>
           <w:rFonts w:ascii="Times New Roman" w:hAnsi="Times New Roman"/>
         </w:rPr>
@@ -6833,6 +6841,7 @@
           <w:tab w:val="left" w:pos="220"/>
           <w:tab w:val="left" w:pos="720"/>
         </w:tabs>
+        <w:spacing w:line="360" w:lineRule="auto"/>
         <w:rPr>
           <w:rFonts w:ascii="Times New Roman" w:hAnsi="Times New Roman"/>
         </w:rPr>
@@ -6845,6 +6854,20 @@
           <w:tab w:val="left" w:pos="220"/>
           <w:tab w:val="left" w:pos="720"/>
         </w:tabs>
+        <w:spacing w:line="360" w:lineRule="auto"/>
+        <w:rPr>
+          <w:rFonts w:ascii="Times New Roman" w:hAnsi="Times New Roman"/>
+        </w:rPr>
+      </w:pPr>
+    </w:p>
+    <w:p>
+      <w:pPr>
+        <w:pStyle w:val="FreeFormA"/>
+        <w:tabs>
+          <w:tab w:val="left" w:pos="220"/>
+          <w:tab w:val="left" w:pos="720"/>
+        </w:tabs>
+        <w:spacing w:line="360" w:lineRule="auto"/>
         <w:rPr>
           <w:rFonts w:ascii="Times New Roman" w:hAnsi="Times New Roman"/>
         </w:rPr>
@@ -6924,6 +6947,7 @@
           <w:tab w:val="left" w:pos="220"/>
           <w:tab w:val="left" w:pos="720"/>
         </w:tabs>
+        <w:spacing w:line="360" w:lineRule="auto"/>
         <w:rPr>
           <w:rFonts w:ascii="Times New Roman" w:hAnsi="Times New Roman"/>
         </w:rPr>
@@ -6936,6 +6960,7 @@
           <w:tab w:val="left" w:pos="220"/>
           <w:tab w:val="left" w:pos="720"/>
         </w:tabs>
+        <w:spacing w:line="360" w:lineRule="auto"/>
         <w:rPr>
           <w:rFonts w:ascii="Times New Roman" w:hAnsi="Times New Roman"/>
         </w:rPr>
@@ -6948,6 +6973,7 @@
           <w:tab w:val="left" w:pos="220"/>
           <w:tab w:val="left" w:pos="720"/>
         </w:tabs>
+        <w:spacing w:line="360" w:lineRule="auto"/>
         <w:rPr>
           <w:rFonts w:ascii="Times New Roman" w:hAnsi="Times New Roman"/>
         </w:rPr>
@@ -6960,6 +6986,7 @@
           <w:tab w:val="left" w:pos="220"/>
           <w:tab w:val="left" w:pos="720"/>
         </w:tabs>
+        <w:spacing w:line="360" w:lineRule="auto"/>
         <w:rPr>
           <w:rFonts w:ascii="Times New Roman" w:hAnsi="Times New Roman"/>
         </w:rPr>
@@ -6972,6 +6999,7 @@
           <w:tab w:val="left" w:pos="220"/>
           <w:tab w:val="left" w:pos="720"/>
         </w:tabs>
+        <w:spacing w:line="360" w:lineRule="auto"/>
         <w:rPr>
           <w:rFonts w:ascii="Times New Roman" w:hAnsi="Times New Roman"/>
         </w:rPr>
@@ -6984,6 +7012,7 @@
           <w:tab w:val="left" w:pos="220"/>
           <w:tab w:val="left" w:pos="720"/>
         </w:tabs>
+        <w:spacing w:line="360" w:lineRule="auto"/>
         <w:rPr>
           <w:rFonts w:ascii="Times New Roman" w:hAnsi="Times New Roman"/>
         </w:rPr>
@@ -6996,6 +7025,7 @@
           <w:tab w:val="left" w:pos="220"/>
           <w:tab w:val="left" w:pos="720"/>
         </w:tabs>
+        <w:spacing w:line="360" w:lineRule="auto"/>
         <w:rPr>
           <w:rFonts w:ascii="Times New Roman" w:hAnsi="Times New Roman"/>
         </w:rPr>
@@ -7008,6 +7038,7 @@
           <w:tab w:val="left" w:pos="220"/>
           <w:tab w:val="left" w:pos="720"/>
         </w:tabs>
+        <w:spacing w:line="360" w:lineRule="auto"/>
         <w:rPr>
           <w:rFonts w:ascii="Times New Roman" w:hAnsi="Times New Roman"/>
         </w:rPr>
@@ -7020,6 +7051,7 @@
           <w:tab w:val="left" w:pos="220"/>
           <w:tab w:val="left" w:pos="720"/>
         </w:tabs>
+        <w:spacing w:line="360" w:lineRule="auto"/>
         <w:rPr>
           <w:rFonts w:ascii="Times New Roman" w:hAnsi="Times New Roman"/>
         </w:rPr>
@@ -7032,6 +7064,7 @@
           <w:tab w:val="left" w:pos="220"/>
           <w:tab w:val="left" w:pos="720"/>
         </w:tabs>
+        <w:spacing w:line="360" w:lineRule="auto"/>
         <w:rPr>
           <w:rFonts w:ascii="Times New Roman" w:hAnsi="Times New Roman"/>
         </w:rPr>
@@ -7044,6 +7077,7 @@
           <w:tab w:val="left" w:pos="220"/>
           <w:tab w:val="left" w:pos="720"/>
         </w:tabs>
+        <w:spacing w:line="360" w:lineRule="auto"/>
         <w:rPr>
           <w:rFonts w:ascii="Times New Roman" w:hAnsi="Times New Roman"/>
         </w:rPr>
@@ -7056,6 +7090,7 @@
           <w:tab w:val="left" w:pos="220"/>
           <w:tab w:val="left" w:pos="720"/>
         </w:tabs>
+        <w:spacing w:line="360" w:lineRule="auto"/>
         <w:rPr>
           <w:rFonts w:ascii="Times New Roman" w:hAnsi="Times New Roman"/>
         </w:rPr>
@@ -7068,6 +7103,7 @@
           <w:tab w:val="left" w:pos="220"/>
           <w:tab w:val="left" w:pos="720"/>
         </w:tabs>
+        <w:spacing w:line="360" w:lineRule="auto"/>
         <w:rPr>
           <w:rFonts w:ascii="Times New Roman" w:hAnsi="Times New Roman"/>
         </w:rPr>
@@ -7080,6 +7116,7 @@
           <w:tab w:val="left" w:pos="220"/>
           <w:tab w:val="left" w:pos="720"/>
         </w:tabs>
+        <w:spacing w:line="360" w:lineRule="auto"/>
         <w:rPr>
           <w:rFonts w:ascii="Times New Roman" w:hAnsi="Times New Roman"/>
         </w:rPr>
@@ -7092,6 +7129,7 @@
           <w:tab w:val="left" w:pos="220"/>
           <w:tab w:val="left" w:pos="720"/>
         </w:tabs>
+        <w:spacing w:line="360" w:lineRule="auto"/>
         <w:rPr>
           <w:rFonts w:ascii="Times New Roman" w:hAnsi="Times New Roman"/>
         </w:rPr>
@@ -7104,6 +7142,7 @@
           <w:tab w:val="left" w:pos="220"/>
           <w:tab w:val="left" w:pos="720"/>
         </w:tabs>
+        <w:spacing w:line="360" w:lineRule="auto"/>
         <w:rPr>
           <w:rFonts w:ascii="Times New Roman" w:hAnsi="Times New Roman"/>
         </w:rPr>
@@ -7116,6 +7155,7 @@
           <w:tab w:val="left" w:pos="220"/>
           <w:tab w:val="left" w:pos="720"/>
         </w:tabs>
+        <w:spacing w:line="360" w:lineRule="auto"/>
         <w:rPr>
           <w:rFonts w:ascii="Times New Roman" w:hAnsi="Times New Roman"/>
         </w:rPr>
@@ -7128,6 +7168,7 @@
           <w:tab w:val="left" w:pos="220"/>
           <w:tab w:val="left" w:pos="720"/>
         </w:tabs>
+        <w:spacing w:line="360" w:lineRule="auto"/>
         <w:rPr>
           <w:rFonts w:ascii="Times New Roman" w:hAnsi="Times New Roman"/>
         </w:rPr>
@@ -7140,6 +7181,7 @@
           <w:tab w:val="left" w:pos="220"/>
           <w:tab w:val="left" w:pos="720"/>
         </w:tabs>
+        <w:spacing w:line="360" w:lineRule="auto"/>
         <w:rPr>
           <w:rFonts w:ascii="Times New Roman" w:hAnsi="Times New Roman"/>
         </w:rPr>
@@ -7152,6 +7194,7 @@
           <w:tab w:val="left" w:pos="220"/>
           <w:tab w:val="left" w:pos="720"/>
         </w:tabs>
+        <w:spacing w:line="360" w:lineRule="auto"/>
         <w:rPr>
           <w:rFonts w:ascii="Times New Roman" w:hAnsi="Times New Roman"/>
         </w:rPr>
@@ -7164,6 +7207,7 @@
           <w:tab w:val="left" w:pos="220"/>
           <w:tab w:val="left" w:pos="720"/>
         </w:tabs>
+        <w:spacing w:line="360" w:lineRule="auto"/>
         <w:rPr>
           <w:rFonts w:ascii="Times New Roman" w:hAnsi="Times New Roman"/>
         </w:rPr>
@@ -7176,6 +7220,7 @@
           <w:tab w:val="left" w:pos="220"/>
           <w:tab w:val="left" w:pos="720"/>
         </w:tabs>
+        <w:spacing w:line="360" w:lineRule="auto"/>
         <w:rPr>
           <w:rFonts w:ascii="Times New Roman" w:hAnsi="Times New Roman"/>
         </w:rPr>
@@ -7188,6 +7233,7 @@
           <w:tab w:val="left" w:pos="220"/>
           <w:tab w:val="left" w:pos="720"/>
         </w:tabs>
+        <w:spacing w:line="360" w:lineRule="auto"/>
         <w:rPr>
           <w:rFonts w:ascii="Times New Roman" w:hAnsi="Times New Roman"/>
         </w:rPr>
@@ -7200,6 +7246,7 @@
           <w:tab w:val="left" w:pos="220"/>
           <w:tab w:val="left" w:pos="720"/>
         </w:tabs>
+        <w:spacing w:line="360" w:lineRule="auto"/>
         <w:rPr>
           <w:rFonts w:ascii="Times New Roman" w:hAnsi="Times New Roman"/>
         </w:rPr>
@@ -7212,6 +7259,7 @@
           <w:tab w:val="left" w:pos="220"/>
           <w:tab w:val="left" w:pos="720"/>
         </w:tabs>
+        <w:spacing w:line="360" w:lineRule="auto"/>
         <w:rPr>
           <w:rFonts w:ascii="Times New Roman" w:hAnsi="Times New Roman"/>
         </w:rPr>
@@ -7224,6 +7272,7 @@
           <w:tab w:val="left" w:pos="220"/>
           <w:tab w:val="left" w:pos="720"/>
         </w:tabs>
+        <w:spacing w:line="360" w:lineRule="auto"/>
         <w:rPr>
           <w:rFonts w:ascii="Times New Roman" w:hAnsi="Times New Roman"/>
         </w:rPr>
@@ -7236,7 +7285,7 @@
           <w:tab w:val="left" w:pos="220"/>
           <w:tab w:val="left" w:pos="720"/>
         </w:tabs>
-        <w:spacing w:line="480" w:lineRule="auto"/>
+        <w:spacing w:line="360" w:lineRule="auto"/>
         <w:rPr>
           <w:rFonts w:ascii="Helvetica Light" w:hAnsi="Helvetica Light"/>
         </w:rPr>
@@ -7257,6 +7306,7 @@
           <w:tab w:val="left" w:pos="220"/>
           <w:tab w:val="left" w:pos="720"/>
         </w:tabs>
+        <w:spacing w:line="360" w:lineRule="auto"/>
         <w:rPr>
           <w:rFonts w:ascii="Times New Roman" w:hAnsi="Times New Roman"/>
         </w:rPr>
@@ -7269,6 +7319,7 @@
           <w:tab w:val="left" w:pos="220"/>
           <w:tab w:val="left" w:pos="720"/>
         </w:tabs>
+        <w:spacing w:line="360" w:lineRule="auto"/>
         <w:rPr>
           <w:rFonts w:ascii="Times New Roman" w:hAnsi="Times New Roman"/>
         </w:rPr>
@@ -7287,6 +7338,7 @@
       <w:bookmarkEnd w:id="19"/>
       <w:bookmarkEnd w:id="20"/>
     </w:p>
+    <w:p/>
     <w:p>
       <w:pPr>
         <w:pStyle w:val="Heading2"/>
@@ -7902,6 +7954,7 @@
     <w:p>
       <w:pPr>
         <w:pStyle w:val="NormalWeb"/>
+        <w:spacing w:line="360" w:lineRule="auto"/>
       </w:pPr>
     </w:p>
     <w:p>
@@ -7986,6 +8039,7 @@
     <w:p>
       <w:pPr>
         <w:pStyle w:val="NormalWeb"/>
+        <w:spacing w:line="360" w:lineRule="auto"/>
       </w:pPr>
     </w:p>
     <w:p>
@@ -8048,6 +8102,7 @@
     <w:p>
       <w:pPr>
         <w:pStyle w:val="NormalWeb"/>
+        <w:spacing w:line="360" w:lineRule="auto"/>
       </w:pPr>
     </w:p>
     <w:p>
@@ -8278,6 +8333,7 @@
     <w:p>
       <w:pPr>
         <w:pStyle w:val="NormalWeb"/>
+        <w:spacing w:line="360" w:lineRule="auto"/>
       </w:pPr>
       <w:r>
         <w:t>According to the WTO, from 2008-2010 Japan’s trade per capita was $12,418</w:t>
@@ -8484,6 +8540,7 @@
     <w:p>
       <w:pPr>
         <w:pStyle w:val="NormalWeb"/>
+        <w:spacing w:line="360" w:lineRule="auto"/>
       </w:pPr>
     </w:p>
     <w:p>
@@ -10488,113 +10545,6 @@
         <w:t xml:space="preserve">the 2007 U.S. Department of State’s Trafficking in Persons Report, Japan has increased its efforts to stop human trafficking. Laws have been created to make it a crime, and punishments increased for sexual trafficking were made as well. </w:t>
       </w:r>
     </w:p>
-    <w:p>
-      <w:r>
-        <w:t>Sources</w:t>
-      </w:r>
-    </w:p>
-    <w:p>
-      <w:pPr>
-        <w:rPr>
-          <w:rFonts w:cstheme="minorHAnsi"/>
-          <w:color w:val="000000"/>
-        </w:rPr>
-      </w:pPr>
-      <w:hyperlink r:id="rId24" w:history="1">
-        <w:r>
-          <w:rPr>
-            <w:rStyle w:val="Hyperlink"/>
-            <w:rFonts w:cstheme="minorHAnsi"/>
-          </w:rPr>
-          <w:t>http://www.iheu.org/untouchability-japan-discrimination-against-burakumin</w:t>
-        </w:r>
-      </w:hyperlink>
-    </w:p>
-    <w:p>
-      <w:pPr>
-        <w:rPr>
-          <w:rFonts w:cstheme="minorHAnsi"/>
-          <w:color w:val="000000"/>
-        </w:rPr>
-      </w:pPr>
-      <w:hyperlink r:id="rId25" w:history="1">
-        <w:r>
-          <w:rPr>
-            <w:rStyle w:val="Hyperlink"/>
-            <w:rFonts w:cstheme="minorHAnsi"/>
-          </w:rPr>
-          <w:t>http://www.law.harvard.edu/students/orgs/hrj/iss12/reber.shtml</w:t>
-        </w:r>
-      </w:hyperlink>
-    </w:p>
-    <w:p>
-      <w:pPr>
-        <w:rPr>
-          <w:rFonts w:cstheme="minorHAnsi"/>
-          <w:color w:val="000000"/>
-        </w:rPr>
-      </w:pPr>
-      <w:hyperlink r:id="rId26" w:history="1">
-        <w:r>
-          <w:rPr>
-            <w:rStyle w:val="Hyperlink"/>
-            <w:rFonts w:cstheme="minorHAnsi"/>
-          </w:rPr>
-          <w:t>http://www.washingtonpost.com/wp-dyn/content/article/2007/03/01/AR2007030101654_2.html</w:t>
-        </w:r>
-      </w:hyperlink>
-    </w:p>
-    <w:p>
-      <w:pPr>
-        <w:rPr>
-          <w:rFonts w:cstheme="minorHAnsi"/>
-          <w:color w:val="000000"/>
-        </w:rPr>
-      </w:pPr>
-      <w:hyperlink r:id="rId27" w:history="1">
-        <w:r>
-          <w:rPr>
-            <w:rStyle w:val="Hyperlink"/>
-            <w:rFonts w:cstheme="minorHAnsi"/>
-          </w:rPr>
-          <w:t>http://news.change.org/stories/japan-reaches-all-time-low-in-gender-equality-report</w:t>
-        </w:r>
-      </w:hyperlink>
-    </w:p>
-    <w:p>
-      <w:pPr>
-        <w:rPr>
-          <w:rFonts w:cstheme="minorHAnsi"/>
-          <w:color w:val="000000"/>
-        </w:rPr>
-      </w:pPr>
-      <w:hyperlink r:id="rId28" w:history="1">
-        <w:r>
-          <w:rPr>
-            <w:rStyle w:val="Hyperlink"/>
-            <w:rFonts w:cstheme="minorHAnsi"/>
-          </w:rPr>
-          <w:t>http://www.loc.gov/law/help/child-rights/japan.php</w:t>
-        </w:r>
-      </w:hyperlink>
-    </w:p>
-    <w:p>
-      <w:pPr>
-        <w:rPr>
-          <w:rFonts w:cstheme="minorHAnsi"/>
-          <w:color w:val="000000"/>
-        </w:rPr>
-      </w:pPr>
-      <w:hyperlink r:id="rId29" w:history="1">
-        <w:r>
-          <w:rPr>
-            <w:rStyle w:val="Hyperlink"/>
-            <w:rFonts w:cstheme="minorHAnsi"/>
-          </w:rPr>
-          <w:t>http://www.humantrafficking.org/countries/japan</w:t>
-        </w:r>
-      </w:hyperlink>
-    </w:p>
     <w:p/>
     <w:p/>
     <w:p/>
@@ -10724,7 +10674,7 @@
                     </pic:cNvPicPr>
                   </pic:nvPicPr>
                   <pic:blipFill>
-                    <a:blip r:embed="rId30">
+                    <a:blip r:embed="rId24">
                       <a:extLst>
                         <a:ext uri="{28A0092B-C50C-407E-A947-70E740481C1C}">
                           <a14:useLocalDpi xmlns:ve="http://schemas.openxmlformats.org/markup-compatibility/2006" xmlns:a14="http://schemas.microsoft.com/office/drawing/2010/main" xmlns:pic="http://schemas.openxmlformats.org/drawingml/2006/picture" xmlns:a="http://schemas.openxmlformats.org/drawingml/2006/main" xmlns:wps="http://schemas.microsoft.com/office/word/2010/wordprocessingShape" xmlns:wne="http://schemas.microsoft.com/office/word/2006/wordml" xmlns:wpi="http://schemas.microsoft.com/office/word/2010/wordprocessingInk" xmlns:wpg="http://schemas.microsoft.com/office/word/2010/wordprocessingGroup" xmlns:w14="http://schemas.microsoft.com/office/word/2010/wordml" xmlns:w="http://schemas.openxmlformats.org/wordprocessingml/2006/main" xmlns:w10="urn:schemas-microsoft-com:office:word" xmlns:wp="http://schemas.openxmlformats.org/drawingml/2006/wordprocessingDrawing" xmlns:wp14="http://schemas.microsoft.com/office/word/2010/wordprocessingDrawing" xmlns:v="urn:schemas-microsoft-com:vml" xmlns:m="http://schemas.openxmlformats.org/officeDocument/2006/math" xmlns:r="http://schemas.openxmlformats.org/officeDocument/2006/relationships" xmlns:o="urn:schemas-microsoft-com:office:office" xmlns:mv="urn:schemas-microsoft-com:mac:vml" xmlns:mc="http://schemas.openxmlformats.org/markup-compatibility/2006" xmlns:mo="http://schemas.microsoft.com/office/mac/office/2008/main" xmlns:wpc="http://schemas.microsoft.com/office/word/2010/wordprocessingCanvas" xmlns="" val="0"/>
@@ -10979,7 +10929,7 @@
                     </pic:cNvPicPr>
                   </pic:nvPicPr>
                   <pic:blipFill>
-                    <a:blip r:embed="rId31">
+                    <a:blip r:embed="rId25">
                       <a:extLst>
                         <a:ext uri="{28A0092B-C50C-407E-A947-70E740481C1C}">
                           <a14:useLocalDpi xmlns:ve="http://schemas.openxmlformats.org/markup-compatibility/2006" xmlns:a14="http://schemas.microsoft.com/office/drawing/2010/main" xmlns:pic="http://schemas.openxmlformats.org/drawingml/2006/picture" xmlns:a="http://schemas.openxmlformats.org/drawingml/2006/main" xmlns:wps="http://schemas.microsoft.com/office/word/2010/wordprocessingShape" xmlns:wne="http://schemas.microsoft.com/office/word/2006/wordml" xmlns:wpi="http://schemas.microsoft.com/office/word/2010/wordprocessingInk" xmlns:wpg="http://schemas.microsoft.com/office/word/2010/wordprocessingGroup" xmlns:w14="http://schemas.microsoft.com/office/word/2010/wordml" xmlns:w="http://schemas.openxmlformats.org/wordprocessingml/2006/main" xmlns:w10="urn:schemas-microsoft-com:office:word" xmlns:wp="http://schemas.openxmlformats.org/drawingml/2006/wordprocessingDrawing" xmlns:wp14="http://schemas.microsoft.com/office/word/2010/wordprocessingDrawing" xmlns:v="urn:schemas-microsoft-com:vml" xmlns:m="http://schemas.openxmlformats.org/officeDocument/2006/math" xmlns:r="http://schemas.openxmlformats.org/officeDocument/2006/relationships" xmlns:o="urn:schemas-microsoft-com:office:office" xmlns:mv="urn:schemas-microsoft-com:mac:vml" xmlns:mc="http://schemas.openxmlformats.org/markup-compatibility/2006" xmlns:mo="http://schemas.microsoft.com/office/mac/office/2008/main" xmlns:wpc="http://schemas.microsoft.com/office/word/2010/wordprocessingCanvas" xmlns="" val="0"/>
@@ -11633,7 +11583,708 @@
       <w:bookmarkEnd w:id="122"/>
       <w:bookmarkEnd w:id="123"/>
       <w:r>
-        <w:t xml:space="preserve"> Jay UNUSABLE</w:t>
+        <w:t xml:space="preserve"> Jay </w:t>
+      </w:r>
+    </w:p>
+    <w:p/>
+    <w:p>
+      <w:pPr>
+        <w:pStyle w:val="Heading1"/>
+        <w:rPr>
+          <w:rFonts w:ascii="Helvetica Light" w:eastAsiaTheme="minorEastAsia" w:hAnsi="Helvetica Light" w:cstheme="minorBidi"/>
+          <w:color w:val="auto"/>
+          <w:sz w:val="24"/>
+          <w:szCs w:val="24"/>
+        </w:rPr>
+      </w:pPr>
+      <w:bookmarkStart w:id="124" w:name="_Toc195663391"/>
+      <w:bookmarkStart w:id="125" w:name="_Toc195665193"/>
+      <w:r>
+        <w:rPr>
+          <w:rFonts w:ascii="Helvetica Light" w:eastAsiaTheme="minorEastAsia" w:hAnsi="Helvetica Light" w:cstheme="minorBidi"/>
+          <w:color w:val="auto"/>
+          <w:sz w:val="24"/>
+          <w:szCs w:val="24"/>
+        </w:rPr>
+        <w:tab/>
+      </w:r>
+      <w:proofErr w:type="spellStart"/>
+      <w:r>
+        <w:rPr>
+          <w:rFonts w:ascii="Helvetica Light" w:eastAsiaTheme="minorEastAsia" w:hAnsi="Helvetica Light" w:cstheme="minorBidi"/>
+          <w:color w:val="auto"/>
+          <w:sz w:val="24"/>
+          <w:szCs w:val="24"/>
+        </w:rPr>
+        <w:t>Kluckhohn</w:t>
+      </w:r>
+      <w:proofErr w:type="spellEnd"/>
+      <w:r>
+        <w:rPr>
+          <w:rFonts w:ascii="Helvetica Light" w:eastAsiaTheme="minorEastAsia" w:hAnsi="Helvetica Light" w:cstheme="minorBidi"/>
+          <w:color w:val="auto"/>
+          <w:sz w:val="24"/>
+          <w:szCs w:val="24"/>
+        </w:rPr>
+        <w:t xml:space="preserve"> and </w:t>
+      </w:r>
+      <w:proofErr w:type="spellStart"/>
+      <w:r>
+        <w:rPr>
+          <w:rFonts w:ascii="Helvetica Light" w:eastAsiaTheme="minorEastAsia" w:hAnsi="Helvetica Light" w:cstheme="minorBidi"/>
+          <w:color w:val="auto"/>
+          <w:sz w:val="24"/>
+          <w:szCs w:val="24"/>
+        </w:rPr>
+        <w:t>Strodtbeck</w:t>
+      </w:r>
+      <w:proofErr w:type="spellEnd"/>
+      <w:r>
+        <w:rPr>
+          <w:rFonts w:ascii="Helvetica Light" w:eastAsiaTheme="minorEastAsia" w:hAnsi="Helvetica Light" w:cstheme="minorBidi"/>
+          <w:color w:val="auto"/>
+          <w:sz w:val="24"/>
+          <w:szCs w:val="24"/>
+        </w:rPr>
+        <w:t xml:space="preserve"> researched, to prove their theory, that humans share biological traits and characteristics which form the basis for the development of culture, and that people typically feel their own cultural beliefs and practices are normal and natural, and those of others are strange, or even inferior or abnormal. </w:t>
+      </w:r>
+      <w:proofErr w:type="spellStart"/>
+      <w:r>
+        <w:rPr>
+          <w:rFonts w:ascii="Helvetica Light" w:eastAsiaTheme="minorEastAsia" w:hAnsi="Helvetica Light" w:cstheme="minorBidi"/>
+          <w:color w:val="auto"/>
+          <w:sz w:val="24"/>
+          <w:szCs w:val="24"/>
+        </w:rPr>
+        <w:t>Kluckhohn</w:t>
+      </w:r>
+      <w:proofErr w:type="spellEnd"/>
+      <w:r>
+        <w:rPr>
+          <w:rFonts w:ascii="Helvetica Light" w:eastAsiaTheme="minorEastAsia" w:hAnsi="Helvetica Light" w:cstheme="minorBidi"/>
+          <w:color w:val="auto"/>
+          <w:sz w:val="24"/>
+          <w:szCs w:val="24"/>
+        </w:rPr>
+        <w:t xml:space="preserve"> and </w:t>
+      </w:r>
+      <w:proofErr w:type="spellStart"/>
+      <w:r>
+        <w:rPr>
+          <w:rFonts w:ascii="Helvetica Light" w:eastAsiaTheme="minorEastAsia" w:hAnsi="Helvetica Light" w:cstheme="minorBidi"/>
+          <w:color w:val="auto"/>
+          <w:sz w:val="24"/>
+          <w:szCs w:val="24"/>
+        </w:rPr>
+        <w:t>Strodtbeck</w:t>
+      </w:r>
+      <w:proofErr w:type="spellEnd"/>
+      <w:r>
+        <w:rPr>
+          <w:rFonts w:ascii="Helvetica Light" w:eastAsiaTheme="minorEastAsia" w:hAnsi="Helvetica Light" w:cstheme="minorBidi"/>
+          <w:color w:val="auto"/>
+          <w:sz w:val="24"/>
+          <w:szCs w:val="24"/>
+        </w:rPr>
+        <w:t xml:space="preserve"> </w:t>
+      </w:r>
+      <w:proofErr w:type="gramStart"/>
+      <w:r>
+        <w:rPr>
+          <w:rFonts w:ascii="Helvetica Light" w:eastAsiaTheme="minorEastAsia" w:hAnsi="Helvetica Light" w:cstheme="minorBidi"/>
+          <w:color w:val="auto"/>
+          <w:sz w:val="24"/>
+          <w:szCs w:val="24"/>
+        </w:rPr>
+        <w:t>measures</w:t>
+      </w:r>
+      <w:proofErr w:type="gramEnd"/>
+      <w:r>
+        <w:rPr>
+          <w:rFonts w:ascii="Helvetica Light" w:eastAsiaTheme="minorEastAsia" w:hAnsi="Helvetica Light" w:cstheme="minorBidi"/>
+          <w:color w:val="auto"/>
+          <w:sz w:val="24"/>
+          <w:szCs w:val="24"/>
+        </w:rPr>
+        <w:t xml:space="preserve"> cultural profiles by the Relationship to Nature and </w:t>
+      </w:r>
+      <w:proofErr w:type="spellStart"/>
+      <w:r>
+        <w:rPr>
+          <w:rFonts w:ascii="Helvetica Light" w:eastAsiaTheme="minorEastAsia" w:hAnsi="Helvetica Light" w:cstheme="minorBidi"/>
+          <w:color w:val="auto"/>
+          <w:sz w:val="24"/>
+          <w:szCs w:val="24"/>
+        </w:rPr>
+        <w:t>Supernature</w:t>
+      </w:r>
+      <w:proofErr w:type="spellEnd"/>
+      <w:r>
+        <w:rPr>
+          <w:rFonts w:ascii="Helvetica Light" w:eastAsiaTheme="minorEastAsia" w:hAnsi="Helvetica Light" w:cstheme="minorBidi"/>
+          <w:color w:val="auto"/>
+          <w:sz w:val="24"/>
+          <w:szCs w:val="24"/>
+        </w:rPr>
+        <w:t xml:space="preserve">, Innate Human Nature, Human Activity, Time, and Relationship to Other People.  </w:t>
+      </w:r>
+    </w:p>
+    <w:p>
+      <w:pPr>
+        <w:pStyle w:val="Heading1"/>
+        <w:rPr>
+          <w:rFonts w:ascii="Helvetica Light" w:eastAsiaTheme="minorEastAsia" w:hAnsi="Helvetica Light" w:cstheme="minorBidi"/>
+          <w:color w:val="auto"/>
+          <w:sz w:val="24"/>
+          <w:szCs w:val="24"/>
+        </w:rPr>
+      </w:pPr>
+      <w:r>
+        <w:rPr>
+          <w:rFonts w:ascii="Helvetica Light" w:eastAsiaTheme="minorEastAsia" w:hAnsi="Helvetica Light" w:cstheme="minorBidi"/>
+          <w:color w:val="auto"/>
+          <w:sz w:val="24"/>
+          <w:szCs w:val="24"/>
+        </w:rPr>
+        <w:tab/>
+        <w:t xml:space="preserve">The Japanese culture embraces the concept of harmony with nature. According to </w:t>
+      </w:r>
+      <w:proofErr w:type="spellStart"/>
+      <w:r>
+        <w:rPr>
+          <w:rFonts w:ascii="Helvetica Light" w:eastAsiaTheme="minorEastAsia" w:hAnsi="Helvetica Light" w:cstheme="minorBidi"/>
+          <w:color w:val="auto"/>
+          <w:sz w:val="24"/>
+          <w:szCs w:val="24"/>
+        </w:rPr>
+        <w:t>Kluckhohn</w:t>
+      </w:r>
+      <w:proofErr w:type="spellEnd"/>
+      <w:r>
+        <w:rPr>
+          <w:rFonts w:ascii="Helvetica Light" w:eastAsiaTheme="minorEastAsia" w:hAnsi="Helvetica Light" w:cstheme="minorBidi"/>
+          <w:color w:val="auto"/>
+          <w:sz w:val="24"/>
+          <w:szCs w:val="24"/>
+        </w:rPr>
+        <w:t xml:space="preserve"> and </w:t>
+      </w:r>
+      <w:proofErr w:type="spellStart"/>
+      <w:r>
+        <w:rPr>
+          <w:rFonts w:ascii="Helvetica Light" w:eastAsiaTheme="minorEastAsia" w:hAnsi="Helvetica Light" w:cstheme="minorBidi"/>
+          <w:color w:val="auto"/>
+          <w:sz w:val="24"/>
+          <w:szCs w:val="24"/>
+        </w:rPr>
+        <w:t>Strodtbeck</w:t>
+      </w:r>
+      <w:proofErr w:type="spellEnd"/>
+      <w:r>
+        <w:rPr>
+          <w:rFonts w:ascii="Helvetica Light" w:eastAsiaTheme="minorEastAsia" w:hAnsi="Helvetica Light" w:cstheme="minorBidi"/>
+          <w:color w:val="auto"/>
+          <w:sz w:val="24"/>
+          <w:szCs w:val="24"/>
+        </w:rPr>
+        <w:t xml:space="preserve">, this means that man is not controlling or trying to conquer nature but rather, both man and nature live together as one and are accepting of each other's forces. Because of their spiritual beliefs, Japanese culture refuses any thought of managing nature, instead they feel a spiritual connection with it that allows them to be part of a relationship were both parties are respected. Threw their practices, the Japanese show their appreciation to nature. For example, “Japanese gardening, such as rock gardens, express their belief in living harmoniously with nature.” (academic3.american.edu) </w:t>
+      </w:r>
+    </w:p>
+    <w:p>
+      <w:pPr>
+        <w:pStyle w:val="Heading1"/>
+        <w:rPr>
+          <w:rFonts w:ascii="Helvetica Light" w:eastAsiaTheme="minorEastAsia" w:hAnsi="Helvetica Light" w:cstheme="minorBidi"/>
+          <w:color w:val="auto"/>
+          <w:sz w:val="24"/>
+          <w:szCs w:val="24"/>
+        </w:rPr>
+      </w:pPr>
+      <w:r>
+        <w:rPr>
+          <w:rFonts w:ascii="Helvetica Light" w:eastAsiaTheme="minorEastAsia" w:hAnsi="Helvetica Light" w:cstheme="minorBidi"/>
+          <w:color w:val="auto"/>
+          <w:sz w:val="24"/>
+          <w:szCs w:val="24"/>
+        </w:rPr>
+        <w:tab/>
+        <w:t xml:space="preserve">Innate nature of man deals with whether man is good, evil or a mix of the two. According to </w:t>
+      </w:r>
+      <w:proofErr w:type="spellStart"/>
+      <w:r>
+        <w:rPr>
+          <w:rFonts w:ascii="Helvetica Light" w:eastAsiaTheme="minorEastAsia" w:hAnsi="Helvetica Light" w:cstheme="minorBidi"/>
+          <w:color w:val="auto"/>
+          <w:sz w:val="24"/>
+          <w:szCs w:val="24"/>
+        </w:rPr>
+        <w:t>Kluckhohn</w:t>
+      </w:r>
+      <w:proofErr w:type="spellEnd"/>
+      <w:r>
+        <w:rPr>
+          <w:rFonts w:ascii="Helvetica Light" w:eastAsiaTheme="minorEastAsia" w:hAnsi="Helvetica Light" w:cstheme="minorBidi"/>
+          <w:color w:val="auto"/>
+          <w:sz w:val="24"/>
+          <w:szCs w:val="24"/>
+        </w:rPr>
+        <w:t xml:space="preserve"> and </w:t>
+      </w:r>
+      <w:proofErr w:type="spellStart"/>
+      <w:r>
+        <w:rPr>
+          <w:rFonts w:ascii="Helvetica Light" w:eastAsiaTheme="minorEastAsia" w:hAnsi="Helvetica Light" w:cstheme="minorBidi"/>
+          <w:color w:val="auto"/>
+          <w:sz w:val="24"/>
+          <w:szCs w:val="24"/>
+        </w:rPr>
+        <w:t>Strodtbeck’s</w:t>
+      </w:r>
+      <w:proofErr w:type="spellEnd"/>
+      <w:r>
+        <w:rPr>
+          <w:rFonts w:ascii="Helvetica Light" w:eastAsiaTheme="minorEastAsia" w:hAnsi="Helvetica Light" w:cstheme="minorBidi"/>
+          <w:color w:val="auto"/>
+          <w:sz w:val="24"/>
+          <w:szCs w:val="24"/>
+        </w:rPr>
+        <w:t xml:space="preserve"> research, the Japanese believe they are inherently good, with an immutable predisposition, meaning men are good and that is unalterable. This is not a shocking belief for the Japanese since most of their practices are influence by Buddhism. It is a Buddhist belief that humans are born </w:t>
+      </w:r>
+      <w:proofErr w:type="gramStart"/>
+      <w:r>
+        <w:rPr>
+          <w:rFonts w:ascii="Helvetica Light" w:eastAsiaTheme="minorEastAsia" w:hAnsi="Helvetica Light" w:cstheme="minorBidi"/>
+          <w:color w:val="auto"/>
+          <w:sz w:val="24"/>
+          <w:szCs w:val="24"/>
+        </w:rPr>
+        <w:t>good</w:t>
+      </w:r>
+      <w:proofErr w:type="gramEnd"/>
+      <w:r>
+        <w:rPr>
+          <w:rFonts w:ascii="Helvetica Light" w:eastAsiaTheme="minorEastAsia" w:hAnsi="Helvetica Light" w:cstheme="minorBidi"/>
+          <w:color w:val="auto"/>
+          <w:sz w:val="24"/>
+          <w:szCs w:val="24"/>
+        </w:rPr>
+        <w:t xml:space="preserve"> because they are a creation of nature, which is good. So the </w:t>
+      </w:r>
+      <w:proofErr w:type="gramStart"/>
+      <w:r>
+        <w:rPr>
+          <w:rFonts w:ascii="Helvetica Light" w:eastAsiaTheme="minorEastAsia" w:hAnsi="Helvetica Light" w:cstheme="minorBidi"/>
+          <w:color w:val="auto"/>
+          <w:sz w:val="24"/>
+          <w:szCs w:val="24"/>
+        </w:rPr>
+        <w:t>fact  that</w:t>
+      </w:r>
+      <w:proofErr w:type="gramEnd"/>
+      <w:r>
+        <w:rPr>
+          <w:rFonts w:ascii="Helvetica Light" w:eastAsiaTheme="minorEastAsia" w:hAnsi="Helvetica Light" w:cstheme="minorBidi"/>
+          <w:color w:val="auto"/>
+          <w:sz w:val="24"/>
+          <w:szCs w:val="24"/>
+        </w:rPr>
+        <w:t xml:space="preserve"> man is part of nature makes the good.  </w:t>
+      </w:r>
+    </w:p>
+    <w:p>
+      <w:pPr>
+        <w:pStyle w:val="Heading1"/>
+        <w:rPr>
+          <w:rFonts w:ascii="Helvetica Light" w:eastAsiaTheme="minorEastAsia" w:hAnsi="Helvetica Light" w:cstheme="minorBidi"/>
+          <w:color w:val="auto"/>
+          <w:sz w:val="24"/>
+          <w:szCs w:val="24"/>
+        </w:rPr>
+      </w:pPr>
+      <w:r>
+        <w:rPr>
+          <w:rFonts w:ascii="Helvetica Light" w:eastAsiaTheme="minorEastAsia" w:hAnsi="Helvetica Light" w:cstheme="minorBidi"/>
+          <w:color w:val="auto"/>
+          <w:sz w:val="24"/>
+          <w:szCs w:val="24"/>
+        </w:rPr>
+        <w:tab/>
+        <w:t xml:space="preserve">Human </w:t>
+      </w:r>
+      <w:proofErr w:type="gramStart"/>
+      <w:r>
+        <w:rPr>
+          <w:rFonts w:ascii="Helvetica Light" w:eastAsiaTheme="minorEastAsia" w:hAnsi="Helvetica Light" w:cstheme="minorBidi"/>
+          <w:color w:val="auto"/>
+          <w:sz w:val="24"/>
+          <w:szCs w:val="24"/>
+        </w:rPr>
+        <w:t>activity measure</w:t>
+      </w:r>
+      <w:proofErr w:type="gramEnd"/>
+      <w:r>
+        <w:rPr>
+          <w:rFonts w:ascii="Helvetica Light" w:eastAsiaTheme="minorEastAsia" w:hAnsi="Helvetica Light" w:cstheme="minorBidi"/>
+          <w:color w:val="auto"/>
+          <w:sz w:val="24"/>
+          <w:szCs w:val="24"/>
+        </w:rPr>
+        <w:t xml:space="preserve"> how culture views the importance of accomplishments. According to </w:t>
+      </w:r>
+      <w:proofErr w:type="spellStart"/>
+      <w:r>
+        <w:rPr>
+          <w:rFonts w:ascii="Helvetica Light" w:eastAsiaTheme="minorEastAsia" w:hAnsi="Helvetica Light" w:cstheme="minorBidi"/>
+          <w:color w:val="auto"/>
+          <w:sz w:val="24"/>
+          <w:szCs w:val="24"/>
+        </w:rPr>
+        <w:t>Kluckhohn</w:t>
+      </w:r>
+      <w:proofErr w:type="spellEnd"/>
+      <w:r>
+        <w:rPr>
+          <w:rFonts w:ascii="Helvetica Light" w:eastAsiaTheme="minorEastAsia" w:hAnsi="Helvetica Light" w:cstheme="minorBidi"/>
+          <w:color w:val="auto"/>
+          <w:sz w:val="24"/>
+          <w:szCs w:val="24"/>
+        </w:rPr>
+        <w:t xml:space="preserve"> and </w:t>
+      </w:r>
+      <w:proofErr w:type="spellStart"/>
+      <w:r>
+        <w:rPr>
+          <w:rFonts w:ascii="Helvetica Light" w:eastAsiaTheme="minorEastAsia" w:hAnsi="Helvetica Light" w:cstheme="minorBidi"/>
+          <w:color w:val="auto"/>
+          <w:sz w:val="24"/>
+          <w:szCs w:val="24"/>
+        </w:rPr>
+        <w:t>Strodtbeck’s</w:t>
+      </w:r>
+      <w:proofErr w:type="spellEnd"/>
+      <w:r>
+        <w:rPr>
+          <w:rFonts w:ascii="Helvetica Light" w:eastAsiaTheme="minorEastAsia" w:hAnsi="Helvetica Light" w:cstheme="minorBidi"/>
+          <w:color w:val="auto"/>
+          <w:sz w:val="24"/>
+          <w:szCs w:val="24"/>
+        </w:rPr>
+        <w:t xml:space="preserve"> research, the Japanese society believes man’s activity is defined by his relationships and not by development or materialism. Relationships, family, birth, and rank are valued highly in the Japanese culture. While Japan values success, they do not make it their priority. The feeling behind it is that one works to live, not the other way around.  </w:t>
+      </w:r>
+    </w:p>
+    <w:p>
+      <w:pPr>
+        <w:pStyle w:val="Heading1"/>
+        <w:rPr>
+          <w:rFonts w:ascii="Helvetica Light" w:eastAsiaTheme="minorEastAsia" w:hAnsi="Helvetica Light" w:cstheme="minorBidi"/>
+          <w:color w:val="auto"/>
+          <w:sz w:val="24"/>
+          <w:szCs w:val="24"/>
+        </w:rPr>
+      </w:pPr>
+      <w:r>
+        <w:rPr>
+          <w:rFonts w:ascii="Helvetica Light" w:eastAsiaTheme="minorEastAsia" w:hAnsi="Helvetica Light" w:cstheme="minorBidi"/>
+          <w:color w:val="auto"/>
+          <w:sz w:val="24"/>
+          <w:szCs w:val="24"/>
+        </w:rPr>
+        <w:tab/>
+        <w:t xml:space="preserve">Time is valued differently in different cultures. According to </w:t>
+      </w:r>
+      <w:proofErr w:type="spellStart"/>
+      <w:r>
+        <w:rPr>
+          <w:rFonts w:ascii="Helvetica Light" w:eastAsiaTheme="minorEastAsia" w:hAnsi="Helvetica Light" w:cstheme="minorBidi"/>
+          <w:color w:val="auto"/>
+          <w:sz w:val="24"/>
+          <w:szCs w:val="24"/>
+        </w:rPr>
+        <w:t>Kluckhohn</w:t>
+      </w:r>
+      <w:proofErr w:type="spellEnd"/>
+      <w:r>
+        <w:rPr>
+          <w:rFonts w:ascii="Helvetica Light" w:eastAsiaTheme="minorEastAsia" w:hAnsi="Helvetica Light" w:cstheme="minorBidi"/>
+          <w:color w:val="auto"/>
+          <w:sz w:val="24"/>
+          <w:szCs w:val="24"/>
+        </w:rPr>
+        <w:t xml:space="preserve"> and </w:t>
+      </w:r>
+      <w:proofErr w:type="spellStart"/>
+      <w:r>
+        <w:rPr>
+          <w:rFonts w:ascii="Helvetica Light" w:eastAsiaTheme="minorEastAsia" w:hAnsi="Helvetica Light" w:cstheme="minorBidi"/>
+          <w:color w:val="auto"/>
+          <w:sz w:val="24"/>
+          <w:szCs w:val="24"/>
+        </w:rPr>
+        <w:t>Strodtbeck’s</w:t>
+      </w:r>
+      <w:proofErr w:type="spellEnd"/>
+      <w:r>
+        <w:rPr>
+          <w:rFonts w:ascii="Helvetica Light" w:eastAsiaTheme="minorEastAsia" w:hAnsi="Helvetica Light" w:cstheme="minorBidi"/>
+          <w:color w:val="auto"/>
+          <w:sz w:val="24"/>
+          <w:szCs w:val="24"/>
+        </w:rPr>
+        <w:t xml:space="preserve"> research, the Japanese are past time oriented country because it is a traditionalistic culture. Japanese measure time by great events and specific moments. The Buddhist </w:t>
+      </w:r>
+      <w:proofErr w:type="gramStart"/>
+      <w:r>
+        <w:rPr>
+          <w:rFonts w:ascii="Helvetica Light" w:eastAsiaTheme="minorEastAsia" w:hAnsi="Helvetica Light" w:cstheme="minorBidi"/>
+          <w:color w:val="auto"/>
+          <w:sz w:val="24"/>
+          <w:szCs w:val="24"/>
+        </w:rPr>
+        <w:t>religion, influencing the Japanese, promote</w:t>
+      </w:r>
+      <w:proofErr w:type="gramEnd"/>
+      <w:r>
+        <w:rPr>
+          <w:rFonts w:ascii="Helvetica Light" w:eastAsiaTheme="minorEastAsia" w:hAnsi="Helvetica Light" w:cstheme="minorBidi"/>
+          <w:color w:val="auto"/>
+          <w:sz w:val="24"/>
+          <w:szCs w:val="24"/>
+        </w:rPr>
+        <w:t xml:space="preserve"> the conceptions of reincarnation and karma are widely practiced. Time must be use wisely and for good. It is a belief that each life is present life, which is dictated by the past. This is one of </w:t>
+      </w:r>
+      <w:proofErr w:type="gramStart"/>
+      <w:r>
+        <w:rPr>
+          <w:rFonts w:ascii="Helvetica Light" w:eastAsiaTheme="minorEastAsia" w:hAnsi="Helvetica Light" w:cstheme="minorBidi"/>
+          <w:color w:val="auto"/>
+          <w:sz w:val="24"/>
+          <w:szCs w:val="24"/>
+        </w:rPr>
+        <w:t>many reason</w:t>
+      </w:r>
+      <w:proofErr w:type="gramEnd"/>
+      <w:r>
+        <w:rPr>
+          <w:rFonts w:ascii="Helvetica Light" w:eastAsiaTheme="minorEastAsia" w:hAnsi="Helvetica Light" w:cstheme="minorBidi"/>
+          <w:color w:val="auto"/>
+          <w:sz w:val="24"/>
+          <w:szCs w:val="24"/>
+        </w:rPr>
+        <w:t xml:space="preserve"> why the Japan</w:t>
+      </w:r>
+      <w:r>
+        <w:rPr>
+          <w:rFonts w:ascii="Helvetica Light" w:eastAsiaTheme="minorEastAsia" w:hAnsi="Helvetica Light" w:cstheme="minorBidi"/>
+          <w:color w:val="auto"/>
+          <w:sz w:val="24"/>
+          <w:szCs w:val="24"/>
+        </w:rPr>
+        <w:t xml:space="preserve">ese view time the way they do. </w:t>
+      </w:r>
+    </w:p>
+    <w:p>
+      <w:pPr>
+        <w:pStyle w:val="Heading1"/>
+        <w:ind w:firstLine="720"/>
+        <w:rPr>
+          <w:rFonts w:ascii="Helvetica Light" w:eastAsiaTheme="minorEastAsia" w:hAnsi="Helvetica Light" w:cstheme="minorBidi"/>
+          <w:color w:val="auto"/>
+          <w:sz w:val="24"/>
+          <w:szCs w:val="24"/>
+        </w:rPr>
+      </w:pPr>
+      <w:r>
+        <w:rPr>
+          <w:rFonts w:ascii="Helvetica Light" w:eastAsiaTheme="minorEastAsia" w:hAnsi="Helvetica Light" w:cstheme="minorBidi"/>
+          <w:color w:val="auto"/>
+          <w:sz w:val="24"/>
+          <w:szCs w:val="24"/>
+        </w:rPr>
+        <w:t>The relationship to other people measures three integral parts of this value orientation include: individual, collateral and linear. Valuing individual relationships means you maintain a healthy relationship with your immediate family</w:t>
+      </w:r>
+      <w:proofErr w:type="gramStart"/>
+      <w:r>
+        <w:rPr>
+          <w:rFonts w:ascii="Helvetica Light" w:eastAsiaTheme="minorEastAsia" w:hAnsi="Helvetica Light" w:cstheme="minorBidi"/>
+          <w:color w:val="auto"/>
+          <w:sz w:val="24"/>
+          <w:szCs w:val="24"/>
+        </w:rPr>
+        <w:t>;</w:t>
+      </w:r>
+      <w:proofErr w:type="gramEnd"/>
+      <w:r>
+        <w:rPr>
+          <w:rFonts w:ascii="Helvetica Light" w:eastAsiaTheme="minorEastAsia" w:hAnsi="Helvetica Light" w:cstheme="minorBidi"/>
+          <w:color w:val="auto"/>
+          <w:sz w:val="24"/>
+          <w:szCs w:val="24"/>
+        </w:rPr>
+        <w:t xml:space="preserve"> mother, father, brother and sister. Collateral extends a little further by not only remaining close with your mother, father, brother and sister, but also grandparents, uncles and aunts and cousins etc. As you move on to linear relationships, this includes all of the above family members and distant relatives. According to </w:t>
+      </w:r>
+      <w:proofErr w:type="spellStart"/>
+      <w:r>
+        <w:rPr>
+          <w:rFonts w:ascii="Helvetica Light" w:eastAsiaTheme="minorEastAsia" w:hAnsi="Helvetica Light" w:cstheme="minorBidi"/>
+          <w:color w:val="auto"/>
+          <w:sz w:val="24"/>
+          <w:szCs w:val="24"/>
+        </w:rPr>
+        <w:t>Kluckhohn</w:t>
+      </w:r>
+      <w:proofErr w:type="spellEnd"/>
+      <w:r>
+        <w:rPr>
+          <w:rFonts w:ascii="Helvetica Light" w:eastAsiaTheme="minorEastAsia" w:hAnsi="Helvetica Light" w:cstheme="minorBidi"/>
+          <w:color w:val="auto"/>
+          <w:sz w:val="24"/>
+          <w:szCs w:val="24"/>
+        </w:rPr>
+        <w:t xml:space="preserve"> and </w:t>
+      </w:r>
+      <w:proofErr w:type="spellStart"/>
+      <w:r>
+        <w:rPr>
+          <w:rFonts w:ascii="Helvetica Light" w:eastAsiaTheme="minorEastAsia" w:hAnsi="Helvetica Light" w:cstheme="minorBidi"/>
+          <w:color w:val="auto"/>
+          <w:sz w:val="24"/>
+          <w:szCs w:val="24"/>
+        </w:rPr>
+        <w:t>Strodtbeck’s</w:t>
+      </w:r>
+      <w:proofErr w:type="spellEnd"/>
+      <w:r>
+        <w:rPr>
+          <w:rFonts w:ascii="Helvetica Light" w:eastAsiaTheme="minorEastAsia" w:hAnsi="Helvetica Light" w:cstheme="minorBidi"/>
+          <w:color w:val="auto"/>
+          <w:sz w:val="24"/>
+          <w:szCs w:val="24"/>
+        </w:rPr>
+        <w:t xml:space="preserve"> research, Japan’s </w:t>
+      </w:r>
+      <w:proofErr w:type="gramStart"/>
+      <w:r>
+        <w:rPr>
+          <w:rFonts w:ascii="Helvetica Light" w:eastAsiaTheme="minorEastAsia" w:hAnsi="Helvetica Light" w:cstheme="minorBidi"/>
+          <w:color w:val="auto"/>
+          <w:sz w:val="24"/>
+          <w:szCs w:val="24"/>
+        </w:rPr>
+        <w:t>culture have</w:t>
+      </w:r>
+      <w:proofErr w:type="gramEnd"/>
+      <w:r>
+        <w:rPr>
+          <w:rFonts w:ascii="Helvetica Light" w:eastAsiaTheme="minorEastAsia" w:hAnsi="Helvetica Light" w:cstheme="minorBidi"/>
+          <w:color w:val="auto"/>
+          <w:sz w:val="24"/>
+          <w:szCs w:val="24"/>
+        </w:rPr>
+        <w:t xml:space="preserve"> linear relationships. They appreciate all family members. Even in business, any decisions made are examined carefully considering the impact it will have on the entire family.    </w:t>
+      </w:r>
+    </w:p>
+    <w:p>
+      <w:pPr>
+        <w:pStyle w:val="Heading1"/>
+        <w:rPr>
+          <w:rFonts w:ascii="Helvetica Light" w:eastAsiaTheme="minorEastAsia" w:hAnsi="Helvetica Light" w:cstheme="minorBidi"/>
+          <w:color w:val="auto"/>
+          <w:sz w:val="24"/>
+          <w:szCs w:val="24"/>
+        </w:rPr>
+      </w:pPr>
+    </w:p>
+    <w:p>
+      <w:pPr>
+        <w:pStyle w:val="Heading1"/>
+        <w:rPr>
+          <w:rFonts w:ascii="Helvetica Light" w:eastAsiaTheme="minorEastAsia" w:hAnsi="Helvetica Light" w:cstheme="minorBidi"/>
+          <w:color w:val="auto"/>
+          <w:sz w:val="24"/>
+          <w:szCs w:val="24"/>
+        </w:rPr>
+      </w:pPr>
+      <w:r>
+        <w:rPr>
+          <w:rFonts w:ascii="Helvetica Light" w:eastAsiaTheme="minorEastAsia" w:hAnsi="Helvetica Light" w:cstheme="minorBidi"/>
+          <w:color w:val="auto"/>
+          <w:sz w:val="24"/>
+          <w:szCs w:val="24"/>
+        </w:rPr>
+        <w:t xml:space="preserve">So overall, according to </w:t>
+      </w:r>
+      <w:proofErr w:type="spellStart"/>
+      <w:r>
+        <w:rPr>
+          <w:rFonts w:ascii="Helvetica Light" w:eastAsiaTheme="minorEastAsia" w:hAnsi="Helvetica Light" w:cstheme="minorBidi"/>
+          <w:color w:val="auto"/>
+          <w:sz w:val="24"/>
+          <w:szCs w:val="24"/>
+        </w:rPr>
+        <w:t>Kluckhohn</w:t>
+      </w:r>
+      <w:proofErr w:type="spellEnd"/>
+      <w:r>
+        <w:rPr>
+          <w:rFonts w:ascii="Helvetica Light" w:eastAsiaTheme="minorEastAsia" w:hAnsi="Helvetica Light" w:cstheme="minorBidi"/>
+          <w:color w:val="auto"/>
+          <w:sz w:val="24"/>
+          <w:szCs w:val="24"/>
+        </w:rPr>
+        <w:t xml:space="preserve"> and </w:t>
+      </w:r>
+      <w:proofErr w:type="spellStart"/>
+      <w:r>
+        <w:rPr>
+          <w:rFonts w:ascii="Helvetica Light" w:eastAsiaTheme="minorEastAsia" w:hAnsi="Helvetica Light" w:cstheme="minorBidi"/>
+          <w:color w:val="auto"/>
+          <w:sz w:val="24"/>
+          <w:szCs w:val="24"/>
+        </w:rPr>
+        <w:t>Strodtbeck</w:t>
+      </w:r>
+      <w:proofErr w:type="spellEnd"/>
+      <w:r>
+        <w:rPr>
+          <w:rFonts w:ascii="Helvetica Light" w:eastAsiaTheme="minorEastAsia" w:hAnsi="Helvetica Light" w:cstheme="minorBidi"/>
+          <w:color w:val="auto"/>
+          <w:sz w:val="24"/>
+          <w:szCs w:val="24"/>
+        </w:rPr>
+        <w:t xml:space="preserve">, the Japanese culture believes in harmony with nature, that men are good and that is unalterable, values family and groups, and value tradition and experience.  </w:t>
+      </w:r>
+    </w:p>
+    <w:p>
+      <w:pPr>
+        <w:pStyle w:val="Heading1"/>
+      </w:pPr>
+      <w:r>
+        <w:t xml:space="preserve">2.2) </w:t>
+      </w:r>
+      <w:proofErr w:type="spellStart"/>
+      <w:r>
+        <w:t>Hofstede’s</w:t>
+      </w:r>
+      <w:proofErr w:type="spellEnd"/>
+      <w:r>
+        <w:t xml:space="preserve"> Five</w:t>
+      </w:r>
+      <w:r>
+        <w:t xml:space="preserve"> Value Dimensions</w:t>
+      </w:r>
+      <w:r>
+        <w:t xml:space="preserve"> </w:t>
+      </w:r>
+      <w:r>
+        <w:t>–</w:t>
+      </w:r>
+      <w:r>
+        <w:t xml:space="preserve"> Jay</w:t>
+      </w:r>
+      <w:bookmarkEnd w:id="124"/>
+      <w:bookmarkEnd w:id="125"/>
+      <w:r>
+        <w:t xml:space="preserve"> - UNUSABLE</w:t>
       </w:r>
     </w:p>
     <w:p>
@@ -11643,21 +12294,11 @@
           <w:tab w:val="left" w:pos="220"/>
           <w:tab w:val="left" w:pos="720"/>
         </w:tabs>
-        <w:spacing w:line="480" w:lineRule="auto"/>
+        <w:spacing w:line="360" w:lineRule="auto"/>
         <w:rPr>
           <w:rFonts w:ascii="Times New Roman" w:hAnsi="Times New Roman"/>
         </w:rPr>
       </w:pPr>
-      <w:hyperlink r:id="rId32" w:history="1">
-        <w:r>
-          <w:rPr>
-            <w:rFonts w:ascii="Times New Roman" w:hAnsi="Times New Roman"/>
-            <w:color w:val="000099"/>
-            <w:u w:val="single"/>
-          </w:rPr>
-          <w:t>http://academic3.american.edu/~zaharna/mcgrath/WWW/japan/culture.htm</w:t>
-        </w:r>
-      </w:hyperlink>
     </w:p>
     <w:p>
       <w:pPr>
@@ -11666,1359 +12307,598 @@
           <w:tab w:val="left" w:pos="220"/>
           <w:tab w:val="left" w:pos="720"/>
         </w:tabs>
-        <w:spacing w:line="480" w:lineRule="auto"/>
+        <w:spacing w:line="360" w:lineRule="auto"/>
         <w:rPr>
           <w:rFonts w:ascii="Times New Roman" w:hAnsi="Times New Roman"/>
         </w:rPr>
       </w:pPr>
-      <w:hyperlink r:id="rId33" w:history="1">
-        <w:r>
-          <w:rPr>
-            <w:rFonts w:ascii="Times New Roman" w:hAnsi="Times New Roman"/>
-            <w:color w:val="000099"/>
-            <w:u w:val="single"/>
-          </w:rPr>
-          <w:t>http://scholarworks.gvsu.edu/cgi/</w:t>
-        </w:r>
-      </w:hyperlink>
-    </w:p>
-    <w:p>
-      <w:pPr>
-        <w:pStyle w:val="Heading1"/>
-        <w:spacing w:line="480" w:lineRule="auto"/>
-        <w:rPr>
-          <w:rFonts w:ascii="Helvetica Light" w:eastAsiaTheme="minorEastAsia" w:hAnsi="Helvetica Light" w:cstheme="minorBidi"/>
-          <w:color w:val="auto"/>
-          <w:sz w:val="24"/>
-          <w:szCs w:val="24"/>
-        </w:rPr>
-      </w:pPr>
-      <w:bookmarkStart w:id="124" w:name="_Toc195663391"/>
-      <w:bookmarkStart w:id="125" w:name="_Toc195665193"/>
-      <w:r>
-        <w:rPr>
-          <w:rFonts w:ascii="Helvetica Light" w:eastAsiaTheme="minorEastAsia" w:hAnsi="Helvetica Light" w:cstheme="minorBidi"/>
-          <w:color w:val="auto"/>
-          <w:sz w:val="24"/>
-          <w:szCs w:val="24"/>
-        </w:rPr>
-        <w:tab/>
-      </w:r>
+    </w:p>
+    <w:p>
+      <w:pPr>
+        <w:pStyle w:val="BodyTextIndent"/>
+        <w:spacing w:line="360" w:lineRule="auto"/>
+        <w:rPr>
+          <w:rFonts w:eastAsiaTheme="minorEastAsia"/>
+        </w:rPr>
+      </w:pPr>
       <w:proofErr w:type="spellStart"/>
       <w:r>
         <w:rPr>
-          <w:rFonts w:ascii="Helvetica Light" w:eastAsiaTheme="minorEastAsia" w:hAnsi="Helvetica Light" w:cstheme="minorBidi"/>
-          <w:color w:val="auto"/>
-          <w:sz w:val="24"/>
-          <w:szCs w:val="24"/>
-        </w:rPr>
-        <w:t>Kluckhohn</w:t>
+          <w:rFonts w:eastAsiaTheme="minorEastAsia"/>
+        </w:rPr>
+        <w:t>Hofstede</w:t>
       </w:r>
       <w:proofErr w:type="spellEnd"/>
       <w:r>
         <w:rPr>
-          <w:rFonts w:ascii="Helvetica Light" w:eastAsiaTheme="minorEastAsia" w:hAnsi="Helvetica Light" w:cstheme="minorBidi"/>
-          <w:color w:val="auto"/>
-          <w:sz w:val="24"/>
-          <w:szCs w:val="24"/>
-        </w:rPr>
-        <w:t xml:space="preserve"> and </w:t>
+          <w:rFonts w:eastAsiaTheme="minorEastAsia"/>
+        </w:rPr>
+        <w:t xml:space="preserve"> is a great source for insights information about national and organizational culture around the world. </w:t>
       </w:r>
       <w:proofErr w:type="spellStart"/>
       <w:r>
         <w:rPr>
-          <w:rFonts w:ascii="Helvetica Light" w:eastAsiaTheme="minorEastAsia" w:hAnsi="Helvetica Light" w:cstheme="minorBidi"/>
-          <w:color w:val="auto"/>
-          <w:sz w:val="24"/>
-          <w:szCs w:val="24"/>
-        </w:rPr>
-        <w:t>Strodtbeck</w:t>
+          <w:rFonts w:eastAsiaTheme="minorEastAsia"/>
+        </w:rPr>
+        <w:t>Hofstede</w:t>
       </w:r>
       <w:proofErr w:type="spellEnd"/>
       <w:r>
         <w:rPr>
-          <w:rFonts w:ascii="Helvetica Light" w:eastAsiaTheme="minorEastAsia" w:hAnsi="Helvetica Light" w:cstheme="minorBidi"/>
-          <w:color w:val="auto"/>
-          <w:sz w:val="24"/>
-          <w:szCs w:val="24"/>
-        </w:rPr>
-        <w:t xml:space="preserve"> researched, to prove their theory, that humans share </w:t>
+          <w:rFonts w:eastAsiaTheme="minorEastAsia"/>
+        </w:rPr>
+        <w:t xml:space="preserve"> research measures a country’s Power Distance (PDI), Individualism versus collectivism (IDV), Masculinity versus femininity (MAS), Uncertainty avoidance (UAI), Long-term versus short-term orientation (LTO), and Indulgence versus Restraint (IVR). </w:t>
+      </w:r>
+    </w:p>
+    <w:p>
+      <w:pPr>
+        <w:pStyle w:val="BodyTextIndent"/>
+        <w:spacing w:line="360" w:lineRule="auto"/>
+        <w:rPr>
+          <w:rFonts w:eastAsiaTheme="minorEastAsia"/>
+        </w:rPr>
+      </w:pPr>
+      <w:r>
+        <w:rPr>
+          <w:rFonts w:eastAsiaTheme="minorEastAsia"/>
+        </w:rPr>
+        <w:t xml:space="preserve">According to </w:t>
+      </w:r>
+      <w:proofErr w:type="spellStart"/>
+      <w:r>
+        <w:rPr>
+          <w:rFonts w:eastAsiaTheme="minorEastAsia"/>
+        </w:rPr>
+        <w:t>Hofstede</w:t>
+      </w:r>
+      <w:proofErr w:type="spellEnd"/>
+      <w:r>
+        <w:rPr>
+          <w:rFonts w:eastAsiaTheme="minorEastAsia"/>
+        </w:rPr>
+        <w:t xml:space="preserve"> power distance expresses the degree to which the less powerful members of a society accept and expect that power </w:t>
       </w:r>
       <w:proofErr w:type="gramStart"/>
       <w:r>
         <w:rPr>
-          <w:rFonts w:ascii="Helvetica Light" w:eastAsiaTheme="minorEastAsia" w:hAnsi="Helvetica Light" w:cstheme="minorBidi"/>
-          <w:color w:val="auto"/>
-          <w:sz w:val="24"/>
-          <w:szCs w:val="24"/>
-        </w:rPr>
-        <w:t>biological</w:t>
+          <w:rFonts w:eastAsiaTheme="minorEastAsia"/>
+        </w:rPr>
+        <w:t>is</w:t>
       </w:r>
       <w:proofErr w:type="gramEnd"/>
       <w:r>
         <w:rPr>
-          <w:rFonts w:ascii="Helvetica Light" w:eastAsiaTheme="minorEastAsia" w:hAnsi="Helvetica Light" w:cstheme="minorBidi"/>
-          <w:color w:val="auto"/>
-          <w:sz w:val="24"/>
-          <w:szCs w:val="24"/>
-        </w:rPr>
-        <w:t xml:space="preserve"> traits and characteristics which form the basis for the development of culture, and that people typically feel their own cultural beliefs and practices are normal and natural, and those of others are strange, or even inferior or abnormal. </w:t>
+          <w:rFonts w:eastAsiaTheme="minorEastAsia"/>
+        </w:rPr>
+        <w:t xml:space="preserve"> distributed unequally. Countries who have high a high power distance appreciate and respect hierarchy. Low power distance countries have a </w:t>
       </w:r>
       <w:proofErr w:type="spellStart"/>
       <w:r>
         <w:rPr>
-          <w:rFonts w:ascii="Helvetica Light" w:eastAsiaTheme="minorEastAsia" w:hAnsi="Helvetica Light" w:cstheme="minorBidi"/>
-          <w:color w:val="auto"/>
-          <w:sz w:val="24"/>
-          <w:szCs w:val="24"/>
-        </w:rPr>
-        <w:t>Kluckhohn</w:t>
+          <w:rFonts w:eastAsiaTheme="minorEastAsia"/>
+        </w:rPr>
+        <w:t>horizaontoal</w:t>
       </w:r>
       <w:proofErr w:type="spellEnd"/>
       <w:r>
         <w:rPr>
-          <w:rFonts w:ascii="Helvetica Light" w:eastAsiaTheme="minorEastAsia" w:hAnsi="Helvetica Light" w:cstheme="minorBidi"/>
-          <w:color w:val="auto"/>
-          <w:sz w:val="24"/>
-          <w:szCs w:val="24"/>
-        </w:rPr>
-        <w:t xml:space="preserve"> and </w:t>
+          <w:rFonts w:eastAsiaTheme="minorEastAsia"/>
+        </w:rPr>
+        <w:t xml:space="preserve"> structure. They believe in equality of power, and “demand justification for inequalities of power.” (</w:t>
       </w:r>
       <w:proofErr w:type="spellStart"/>
       <w:r>
         <w:rPr>
-          <w:rFonts w:ascii="Helvetica Light" w:eastAsiaTheme="minorEastAsia" w:hAnsi="Helvetica Light" w:cstheme="minorBidi"/>
-          <w:color w:val="auto"/>
-          <w:sz w:val="24"/>
-          <w:szCs w:val="24"/>
-        </w:rPr>
-        <w:t>Strodtbeck</w:t>
+          <w:rFonts w:eastAsiaTheme="minorEastAsia"/>
+        </w:rPr>
+        <w:t>Hofstede</w:t>
       </w:r>
       <w:proofErr w:type="spellEnd"/>
       <w:r>
         <w:rPr>
-          <w:rFonts w:ascii="Helvetica Light" w:eastAsiaTheme="minorEastAsia" w:hAnsi="Helvetica Light" w:cstheme="minorBidi"/>
-          <w:color w:val="auto"/>
-          <w:sz w:val="24"/>
-          <w:szCs w:val="24"/>
+          <w:rFonts w:eastAsiaTheme="minorEastAsia"/>
+        </w:rPr>
+        <w:t xml:space="preserve">) Japan, according to </w:t>
+      </w:r>
+      <w:proofErr w:type="spellStart"/>
+      <w:r>
+        <w:rPr>
+          <w:rFonts w:eastAsiaTheme="minorEastAsia"/>
+        </w:rPr>
+        <w:t>Hofstede</w:t>
+      </w:r>
+      <w:proofErr w:type="spellEnd"/>
+      <w:r>
+        <w:rPr>
+          <w:rFonts w:eastAsiaTheme="minorEastAsia"/>
+        </w:rPr>
+        <w:t xml:space="preserve"> research, has a power distance </w:t>
+      </w:r>
+      <w:proofErr w:type="gramStart"/>
+      <w:r>
+        <w:rPr>
+          <w:rFonts w:eastAsiaTheme="minorEastAsia"/>
+        </w:rPr>
+        <w:t>of  54</w:t>
+      </w:r>
+      <w:proofErr w:type="gramEnd"/>
+      <w:r>
+        <w:rPr>
+          <w:rFonts w:eastAsiaTheme="minorEastAsia"/>
+        </w:rPr>
+        <w:t>. While most Asian countries are viewed as highly structured and hierarchal, Japan is “mildly hierarchical.” (</w:t>
+      </w:r>
+      <w:proofErr w:type="spellStart"/>
+      <w:r>
+        <w:rPr>
+          <w:rFonts w:eastAsiaTheme="minorEastAsia"/>
+        </w:rPr>
+        <w:t>Hosftede</w:t>
+      </w:r>
+      <w:proofErr w:type="spellEnd"/>
+      <w:r>
+        <w:rPr>
+          <w:rFonts w:eastAsiaTheme="minorEastAsia"/>
+        </w:rPr>
+        <w:t xml:space="preserve">) Business in Japan is structure but at the same time </w:t>
+      </w:r>
+      <w:proofErr w:type="gramStart"/>
+      <w:r>
+        <w:rPr>
+          <w:rFonts w:eastAsiaTheme="minorEastAsia"/>
+        </w:rPr>
+        <w:t>their</w:t>
+      </w:r>
+      <w:proofErr w:type="gramEnd"/>
+      <w:r>
+        <w:rPr>
+          <w:rFonts w:eastAsiaTheme="minorEastAsia"/>
+        </w:rPr>
+        <w:t xml:space="preserve"> is a horizontal style of management were decisions have to be considered and approved by all top executives. This business approach is one of the reason Japan’s score </w:t>
+      </w:r>
+      <w:proofErr w:type="gramStart"/>
+      <w:r>
+        <w:rPr>
+          <w:rFonts w:eastAsiaTheme="minorEastAsia"/>
+        </w:rPr>
+        <w:t>is  moderate</w:t>
+      </w:r>
+      <w:proofErr w:type="gramEnd"/>
+      <w:r>
+        <w:rPr>
+          <w:rFonts w:eastAsiaTheme="minorEastAsia"/>
+        </w:rPr>
+        <w:t xml:space="preserve">. </w:t>
+      </w:r>
+    </w:p>
+    <w:p>
+      <w:pPr>
+        <w:pStyle w:val="BodyTextIndent"/>
+        <w:spacing w:line="360" w:lineRule="auto"/>
+        <w:rPr>
+          <w:rFonts w:eastAsiaTheme="minorEastAsia"/>
+        </w:rPr>
+      </w:pPr>
+      <w:r>
+        <w:rPr>
+          <w:rFonts w:eastAsiaTheme="minorEastAsia"/>
+        </w:rPr>
+        <w:t xml:space="preserve"> Individualism is consider to be the preference for a loosely-knit social framework in which individuals are expected to take care of themselves and their immediate families only, while collectivism, represents a preference for a tightly-knit framework in society in which individuals can expect their relatives or members of a particular in-group to look after them in exchange for unquestioning loyalty. (</w:t>
+      </w:r>
+      <w:proofErr w:type="spellStart"/>
+      <w:r>
+        <w:rPr>
+          <w:rFonts w:eastAsiaTheme="minorEastAsia"/>
+        </w:rPr>
+        <w:t>Hosftede</w:t>
+      </w:r>
+      <w:proofErr w:type="spellEnd"/>
+      <w:r>
+        <w:rPr>
+          <w:rFonts w:eastAsiaTheme="minorEastAsia"/>
+        </w:rPr>
+        <w:t xml:space="preserve">) By their definition alone is easy to understand both concepts. Analyzing both terms, with the Japanese culture, </w:t>
+      </w:r>
+      <w:proofErr w:type="spellStart"/>
+      <w:r>
+        <w:rPr>
+          <w:rFonts w:eastAsiaTheme="minorEastAsia"/>
+        </w:rPr>
+        <w:t>Hofstede</w:t>
+      </w:r>
+      <w:proofErr w:type="spellEnd"/>
+      <w:r>
+        <w:rPr>
+          <w:rFonts w:eastAsiaTheme="minorEastAsia"/>
+        </w:rPr>
+        <w:t xml:space="preserve"> came to the conclusion that Japan has a collectivistic society; Japan scored a 46 on the Individualism dimension. Japan, like most Asian countries, </w:t>
+      </w:r>
+      <w:proofErr w:type="gramStart"/>
+      <w:r>
+        <w:rPr>
+          <w:rFonts w:eastAsiaTheme="minorEastAsia"/>
+        </w:rPr>
+        <w:t>believe</w:t>
+      </w:r>
+      <w:proofErr w:type="gramEnd"/>
+      <w:r>
+        <w:rPr>
+          <w:rFonts w:eastAsiaTheme="minorEastAsia"/>
+        </w:rPr>
+        <w:t xml:space="preserve"> in harmonious group settings creating an environment where group work is highly valued. While most Asian countries are considered collectivist, Japan is considered to be slightly less than their neighbors. According to </w:t>
+      </w:r>
+      <w:proofErr w:type="spellStart"/>
+      <w:r>
+        <w:rPr>
+          <w:rFonts w:eastAsiaTheme="minorEastAsia"/>
+        </w:rPr>
+        <w:t>Hofstede</w:t>
+      </w:r>
+      <w:proofErr w:type="spellEnd"/>
+      <w:r>
+        <w:rPr>
+          <w:rFonts w:eastAsiaTheme="minorEastAsia"/>
+        </w:rPr>
+        <w:t xml:space="preserve"> research, the main reason why is because, “that Japanese society does not have extended family system which forms a base of more collectivistic societies such as China and Korea.” Overall, Japan still values group harmony while maintaining a level of personal privacy. </w:t>
+      </w:r>
+    </w:p>
+    <w:p>
+      <w:pPr>
+        <w:pStyle w:val="BodyTextIndent"/>
+        <w:spacing w:line="360" w:lineRule="auto"/>
+        <w:rPr>
+          <w:rFonts w:eastAsiaTheme="minorEastAsia"/>
+        </w:rPr>
+      </w:pPr>
+      <w:r>
+        <w:rPr>
+          <w:rFonts w:eastAsiaTheme="minorEastAsia"/>
+        </w:rPr>
+        <w:t xml:space="preserve">Societies can also be considered masculine or feminine. According to </w:t>
+      </w:r>
+      <w:proofErr w:type="spellStart"/>
+      <w:r>
+        <w:rPr>
+          <w:rFonts w:eastAsiaTheme="minorEastAsia"/>
+        </w:rPr>
+        <w:t>Hofstede</w:t>
+      </w:r>
+      <w:proofErr w:type="spellEnd"/>
+      <w:r>
+        <w:rPr>
+          <w:rFonts w:eastAsiaTheme="minorEastAsia"/>
+        </w:rPr>
+        <w:t xml:space="preserve">, a masculine society is one who </w:t>
+      </w:r>
+      <w:proofErr w:type="gramStart"/>
+      <w:r>
+        <w:rPr>
+          <w:rFonts w:eastAsiaTheme="minorEastAsia"/>
+        </w:rPr>
+        <w:t>measure</w:t>
+      </w:r>
+      <w:proofErr w:type="gramEnd"/>
+      <w:r>
+        <w:rPr>
+          <w:rFonts w:eastAsiaTheme="minorEastAsia"/>
+        </w:rPr>
+        <w:t xml:space="preserve"> achievement, heroism, assertiveness and material reward for success. While, a feminine society prefer a preference for cooperation, modesty, caring for the weak and quality of life. Masculine societies tend to be competitive in nature. As for feminine countries, they tend to be more “consensus-oriented.” (</w:t>
+      </w:r>
+      <w:proofErr w:type="spellStart"/>
+      <w:r>
+        <w:rPr>
+          <w:rFonts w:eastAsiaTheme="minorEastAsia"/>
+        </w:rPr>
+        <w:t>Hofstede</w:t>
+      </w:r>
+      <w:proofErr w:type="spellEnd"/>
+      <w:r>
+        <w:rPr>
+          <w:rFonts w:eastAsiaTheme="minorEastAsia"/>
+        </w:rPr>
+        <w:t xml:space="preserve">) </w:t>
+      </w:r>
+      <w:proofErr w:type="spellStart"/>
+      <w:r>
+        <w:rPr>
+          <w:rFonts w:eastAsiaTheme="minorEastAsia"/>
+        </w:rPr>
+        <w:t>Hofstede’s</w:t>
+      </w:r>
+      <w:proofErr w:type="spellEnd"/>
+      <w:r>
+        <w:rPr>
+          <w:rFonts w:eastAsiaTheme="minorEastAsia"/>
         </w:rPr>
         <w:t xml:space="preserve"> </w:t>
       </w:r>
       <w:proofErr w:type="gramStart"/>
       <w:r>
         <w:rPr>
-          <w:rFonts w:ascii="Helvetica Light" w:eastAsiaTheme="minorEastAsia" w:hAnsi="Helvetica Light" w:cstheme="minorBidi"/>
-          <w:color w:val="auto"/>
-          <w:sz w:val="24"/>
-          <w:szCs w:val="24"/>
-        </w:rPr>
-        <w:t>measures</w:t>
+          <w:rFonts w:eastAsiaTheme="minorEastAsia"/>
+        </w:rPr>
+        <w:t>research show</w:t>
       </w:r>
       <w:proofErr w:type="gramEnd"/>
       <w:r>
         <w:rPr>
-          <w:rFonts w:ascii="Helvetica Light" w:eastAsiaTheme="minorEastAsia" w:hAnsi="Helvetica Light" w:cstheme="minorBidi"/>
-          <w:color w:val="auto"/>
-          <w:sz w:val="24"/>
-          <w:szCs w:val="24"/>
-        </w:rPr>
-        <w:t xml:space="preserve"> cultural profiles by the Relationship to Nature and </w:t>
+          <w:rFonts w:eastAsiaTheme="minorEastAsia"/>
+        </w:rPr>
+        <w:t xml:space="preserve"> Japan as a highly competitive society. Japan’s competition is interesting. While they do not compete between individuals, they compete against teams. We cannot forget that Japanese are collectivist, but they have a deep passion for competition; they always want to be part of the winning team. </w:t>
+      </w:r>
+    </w:p>
+    <w:p>
+      <w:pPr>
+        <w:pStyle w:val="BodyTextIndent"/>
+        <w:spacing w:line="360" w:lineRule="auto"/>
+        <w:rPr>
+          <w:rFonts w:eastAsiaTheme="minorEastAsia"/>
+        </w:rPr>
+      </w:pPr>
+      <w:r>
+        <w:rPr>
+          <w:rFonts w:eastAsiaTheme="minorEastAsia"/>
+        </w:rPr>
+        <w:t>Uncertainty avoidance is the degree to which the members of a society feel uncomfortable with uncertainty and ambiguity. (</w:t>
       </w:r>
       <w:proofErr w:type="spellStart"/>
       <w:r>
         <w:rPr>
-          <w:rFonts w:ascii="Helvetica Light" w:eastAsiaTheme="minorEastAsia" w:hAnsi="Helvetica Light" w:cstheme="minorBidi"/>
-          <w:color w:val="auto"/>
-          <w:sz w:val="24"/>
-          <w:szCs w:val="24"/>
-        </w:rPr>
-        <w:t>Supernature</w:t>
+          <w:rFonts w:eastAsiaTheme="minorEastAsia"/>
+        </w:rPr>
+        <w:t>Hofstede</w:t>
       </w:r>
       <w:proofErr w:type="spellEnd"/>
       <w:r>
         <w:rPr>
-          <w:rFonts w:ascii="Helvetica Light" w:eastAsiaTheme="minorEastAsia" w:hAnsi="Helvetica Light" w:cstheme="minorBidi"/>
-          <w:color w:val="auto"/>
-          <w:sz w:val="24"/>
-          <w:szCs w:val="24"/>
-        </w:rPr>
-        <w:t xml:space="preserve">, Innate Human Nature, Human Activity, Time, and Relationship to Other People.  </w:t>
-      </w:r>
-    </w:p>
-    <w:p>
-      <w:pPr>
-        <w:pStyle w:val="Heading1"/>
-        <w:spacing w:line="480" w:lineRule="auto"/>
-        <w:rPr>
-          <w:rFonts w:ascii="Helvetica Light" w:eastAsiaTheme="minorEastAsia" w:hAnsi="Helvetica Light" w:cstheme="minorBidi"/>
-          <w:color w:val="auto"/>
-          <w:sz w:val="24"/>
-          <w:szCs w:val="24"/>
-        </w:rPr>
-      </w:pPr>
-      <w:r>
-        <w:rPr>
-          <w:rFonts w:ascii="Helvetica Light" w:eastAsiaTheme="minorEastAsia" w:hAnsi="Helvetica Light" w:cstheme="minorBidi"/>
-          <w:color w:val="auto"/>
-          <w:sz w:val="24"/>
-          <w:szCs w:val="24"/>
-        </w:rPr>
-        <w:tab/>
-        <w:t xml:space="preserve">The Japanese culture embraces the concept of harmony with nature. According to </w:t>
+          <w:rFonts w:eastAsiaTheme="minorEastAsia"/>
+        </w:rPr>
+        <w:t xml:space="preserve">) When examining uncertainty avoidance you are measuring </w:t>
       </w:r>
       <w:proofErr w:type="spellStart"/>
       <w:r>
         <w:rPr>
-          <w:rFonts w:ascii="Helvetica Light" w:eastAsiaTheme="minorEastAsia" w:hAnsi="Helvetica Light" w:cstheme="minorBidi"/>
-          <w:color w:val="auto"/>
-          <w:sz w:val="24"/>
-          <w:szCs w:val="24"/>
-        </w:rPr>
-        <w:t>Kluckhohn</w:t>
+          <w:rFonts w:eastAsiaTheme="minorEastAsia"/>
+        </w:rPr>
+        <w:t>wether</w:t>
       </w:r>
       <w:proofErr w:type="spellEnd"/>
       <w:r>
         <w:rPr>
-          <w:rFonts w:ascii="Helvetica Light" w:eastAsiaTheme="minorEastAsia" w:hAnsi="Helvetica Light" w:cstheme="minorBidi"/>
-          <w:color w:val="auto"/>
-          <w:sz w:val="24"/>
-          <w:szCs w:val="24"/>
-        </w:rPr>
-        <w:t xml:space="preserve"> and </w:t>
+          <w:rFonts w:eastAsiaTheme="minorEastAsia"/>
+        </w:rPr>
+        <w:t xml:space="preserve"> a society feels the need to control the future or whether they let thing happen the way they were meant to. </w:t>
+      </w:r>
+      <w:proofErr w:type="gramStart"/>
+      <w:r>
+        <w:rPr>
+          <w:rFonts w:eastAsiaTheme="minorEastAsia"/>
+        </w:rPr>
+        <w:t>A country with high uncertainty avoidance are</w:t>
+      </w:r>
+      <w:proofErr w:type="gramEnd"/>
+      <w:r>
+        <w:rPr>
+          <w:rFonts w:eastAsiaTheme="minorEastAsia"/>
+        </w:rPr>
+        <w:t xml:space="preserve"> strongly passionate about their beliefs, never going astray. Weak societies are relaxed were “practice counts more than principles.” (</w:t>
       </w:r>
       <w:proofErr w:type="spellStart"/>
       <w:r>
         <w:rPr>
-          <w:rFonts w:ascii="Helvetica Light" w:eastAsiaTheme="minorEastAsia" w:hAnsi="Helvetica Light" w:cstheme="minorBidi"/>
-          <w:color w:val="auto"/>
-          <w:sz w:val="24"/>
-          <w:szCs w:val="24"/>
-        </w:rPr>
-        <w:t>Strodtbeck</w:t>
+          <w:rFonts w:eastAsiaTheme="minorEastAsia"/>
+        </w:rPr>
+        <w:t>Hofstede</w:t>
       </w:r>
       <w:proofErr w:type="spellEnd"/>
       <w:r>
         <w:rPr>
-          <w:rFonts w:ascii="Helvetica Light" w:eastAsiaTheme="minorEastAsia" w:hAnsi="Helvetica Light" w:cstheme="minorBidi"/>
-          <w:color w:val="auto"/>
-          <w:sz w:val="24"/>
-          <w:szCs w:val="24"/>
-        </w:rPr>
-        <w:t xml:space="preserve">, this means that man is not controlling or trying to conquer nature but rather, both man and nature live together as one and are accepting of each other's forces. Because of their spiritual beliefs, Japanese culture refuses any thought of managing nature, instead they feel a spiritual connection with it that allows them to be part of a relationship were both parties are respected. Threw their practices, the Japanese show their appreciation to nature. For example, “Japanese gardening, such as rock gardens, express their belief in living harmoniously with nature.” (academic3.american.edu) </w:t>
-      </w:r>
-    </w:p>
-    <w:p>
-      <w:pPr>
-        <w:pStyle w:val="Heading1"/>
-        <w:spacing w:line="480" w:lineRule="auto"/>
-        <w:rPr>
-          <w:rFonts w:ascii="Helvetica Light" w:eastAsiaTheme="minorEastAsia" w:hAnsi="Helvetica Light" w:cstheme="minorBidi"/>
-          <w:color w:val="auto"/>
-          <w:sz w:val="24"/>
-          <w:szCs w:val="24"/>
-        </w:rPr>
-      </w:pPr>
-      <w:r>
-        <w:rPr>
-          <w:rFonts w:ascii="Helvetica Light" w:eastAsiaTheme="minorEastAsia" w:hAnsi="Helvetica Light" w:cstheme="minorBidi"/>
-          <w:color w:val="auto"/>
-          <w:sz w:val="24"/>
-          <w:szCs w:val="24"/>
-        </w:rPr>
-        <w:tab/>
-        <w:t xml:space="preserve">Innate nature of man deals with whether man is good, evil or a mix of the two. According to </w:t>
+          <w:rFonts w:eastAsiaTheme="minorEastAsia"/>
+        </w:rPr>
+        <w:t xml:space="preserve">) In Japan, uncertainty avoidance is very high; </w:t>
       </w:r>
       <w:proofErr w:type="spellStart"/>
       <w:r>
         <w:rPr>
-          <w:rFonts w:ascii="Helvetica Light" w:eastAsiaTheme="minorEastAsia" w:hAnsi="Helvetica Light" w:cstheme="minorBidi"/>
-          <w:color w:val="auto"/>
-          <w:sz w:val="24"/>
-          <w:szCs w:val="24"/>
-        </w:rPr>
-        <w:t>Kluckhohn</w:t>
+          <w:rFonts w:eastAsiaTheme="minorEastAsia"/>
+        </w:rPr>
+        <w:t>Hofstede</w:t>
       </w:r>
       <w:proofErr w:type="spellEnd"/>
       <w:r>
         <w:rPr>
-          <w:rFonts w:ascii="Helvetica Light" w:eastAsiaTheme="minorEastAsia" w:hAnsi="Helvetica Light" w:cstheme="minorBidi"/>
-          <w:color w:val="auto"/>
-          <w:sz w:val="24"/>
-          <w:szCs w:val="24"/>
-        </w:rPr>
-        <w:t xml:space="preserve"> and </w:t>
+          <w:rFonts w:eastAsiaTheme="minorEastAsia"/>
+        </w:rPr>
+        <w:t xml:space="preserve"> has them at a 92. Their score makes them one of the highest uncertainty avoiding countries. According to </w:t>
       </w:r>
       <w:proofErr w:type="spellStart"/>
       <w:r>
         <w:rPr>
-          <w:rFonts w:ascii="Helvetica Light" w:eastAsiaTheme="minorEastAsia" w:hAnsi="Helvetica Light" w:cstheme="minorBidi"/>
-          <w:color w:val="auto"/>
-          <w:sz w:val="24"/>
-          <w:szCs w:val="24"/>
-        </w:rPr>
-        <w:t>Strodtbeck’s</w:t>
+          <w:rFonts w:eastAsiaTheme="minorEastAsia"/>
+        </w:rPr>
+        <w:t>Hofstede’s</w:t>
       </w:r>
       <w:proofErr w:type="spellEnd"/>
       <w:r>
         <w:rPr>
-          <w:rFonts w:ascii="Helvetica Light" w:eastAsiaTheme="minorEastAsia" w:hAnsi="Helvetica Light" w:cstheme="minorBidi"/>
-          <w:color w:val="auto"/>
-          <w:sz w:val="24"/>
-          <w:szCs w:val="24"/>
-        </w:rPr>
-        <w:t xml:space="preserve"> research, the Japanese believe they are inherently good, with an immutable predisposition, meaning men are good and that is unalterable. This is not a shocking belief for the Japanese since most of their practices are influence by Buddhism. It is a Buddhist belief that humans are born </w:t>
+          <w:rFonts w:eastAsiaTheme="minorEastAsia"/>
+        </w:rPr>
+        <w:t xml:space="preserve"> research, one of the main reasons why Japan has such a high score is due to natural disasters. </w:t>
       </w:r>
       <w:proofErr w:type="gramStart"/>
       <w:r>
         <w:rPr>
-          <w:rFonts w:ascii="Helvetica Light" w:eastAsiaTheme="minorEastAsia" w:hAnsi="Helvetica Light" w:cstheme="minorBidi"/>
-          <w:color w:val="auto"/>
-          <w:sz w:val="24"/>
-          <w:szCs w:val="24"/>
-        </w:rPr>
-        <w:t>good</w:t>
+          <w:rFonts w:eastAsiaTheme="minorEastAsia"/>
+        </w:rPr>
+        <w:t>Japan has been hit by many devastating earthquakes, tsunamis, typhoons and volcano eruptions</w:t>
       </w:r>
       <w:proofErr w:type="gramEnd"/>
       <w:r>
         <w:rPr>
-          <w:rFonts w:ascii="Helvetica Light" w:eastAsiaTheme="minorEastAsia" w:hAnsi="Helvetica Light" w:cstheme="minorBidi"/>
-          <w:color w:val="auto"/>
-          <w:sz w:val="24"/>
-          <w:szCs w:val="24"/>
-        </w:rPr>
-        <w:t xml:space="preserve"> because they are a creation of nature, which is good. So the </w:t>
+          <w:rFonts w:eastAsiaTheme="minorEastAsia"/>
+        </w:rPr>
+        <w:t xml:space="preserve">. The threat of a Natural disaster occurring </w:t>
       </w:r>
       <w:proofErr w:type="gramStart"/>
       <w:r>
         <w:rPr>
-          <w:rFonts w:ascii="Helvetica Light" w:eastAsiaTheme="minorEastAsia" w:hAnsi="Helvetica Light" w:cstheme="minorBidi"/>
-          <w:color w:val="auto"/>
-          <w:sz w:val="24"/>
-          <w:szCs w:val="24"/>
-        </w:rPr>
-        <w:t>fact  that</w:t>
+          <w:rFonts w:eastAsiaTheme="minorEastAsia"/>
+        </w:rPr>
+        <w:t>pressures  the</w:t>
       </w:r>
       <w:proofErr w:type="gramEnd"/>
       <w:r>
         <w:rPr>
-          <w:rFonts w:ascii="Helvetica Light" w:eastAsiaTheme="minorEastAsia" w:hAnsi="Helvetica Light" w:cstheme="minorBidi"/>
-          <w:color w:val="auto"/>
-          <w:sz w:val="24"/>
-          <w:szCs w:val="24"/>
-        </w:rPr>
-        <w:t xml:space="preserve"> man is part of nature makes the good.  </w:t>
-      </w:r>
-    </w:p>
-    <w:p>
-      <w:pPr>
-        <w:pStyle w:val="Heading1"/>
-        <w:spacing w:line="480" w:lineRule="auto"/>
-        <w:rPr>
-          <w:rFonts w:ascii="Helvetica Light" w:eastAsiaTheme="minorEastAsia" w:hAnsi="Helvetica Light" w:cstheme="minorBidi"/>
-          <w:color w:val="auto"/>
-          <w:sz w:val="24"/>
-          <w:szCs w:val="24"/>
-        </w:rPr>
-      </w:pPr>
-      <w:r>
-        <w:rPr>
-          <w:rFonts w:ascii="Helvetica Light" w:eastAsiaTheme="minorEastAsia" w:hAnsi="Helvetica Light" w:cstheme="minorBidi"/>
-          <w:color w:val="auto"/>
-          <w:sz w:val="24"/>
-          <w:szCs w:val="24"/>
-        </w:rPr>
-        <w:tab/>
-        <w:t xml:space="preserve">Human </w:t>
+          <w:rFonts w:eastAsiaTheme="minorEastAsia"/>
+        </w:rPr>
+        <w:t xml:space="preserve"> Japanese to prepared themselves for any situation. In Japan everything is prepared, analyzed and ritualized; for natural disasters they prepare, for business they take a risk-free approach, and “life is highly ritualized.” (</w:t>
+      </w:r>
+      <w:proofErr w:type="spellStart"/>
+      <w:r>
+        <w:rPr>
+          <w:rFonts w:eastAsiaTheme="minorEastAsia"/>
+        </w:rPr>
+        <w:t>Hofstede</w:t>
+      </w:r>
+      <w:proofErr w:type="spellEnd"/>
+      <w:r>
+        <w:rPr>
+          <w:rFonts w:eastAsiaTheme="minorEastAsia"/>
+        </w:rPr>
+        <w:t xml:space="preserve">)  </w:t>
+      </w:r>
+    </w:p>
+    <w:p>
+      <w:pPr>
+        <w:pStyle w:val="BodyTextIndent"/>
+        <w:spacing w:line="360" w:lineRule="auto"/>
+        <w:rPr>
+          <w:rFonts w:eastAsiaTheme="minorEastAsia"/>
+        </w:rPr>
+      </w:pPr>
+      <w:proofErr w:type="spellStart"/>
+      <w:r>
+        <w:rPr>
+          <w:rFonts w:eastAsiaTheme="minorEastAsia"/>
+        </w:rPr>
+        <w:t>Determinig</w:t>
+      </w:r>
+      <w:proofErr w:type="spellEnd"/>
+      <w:r>
+        <w:rPr>
+          <w:rFonts w:eastAsiaTheme="minorEastAsia"/>
+        </w:rPr>
+        <w:t xml:space="preserve"> whether a society is Long-term versus short-term orientation, is determined by the values the hold. </w:t>
+      </w:r>
+      <w:proofErr w:type="spellStart"/>
+      <w:r>
+        <w:rPr>
+          <w:rFonts w:eastAsiaTheme="minorEastAsia"/>
+        </w:rPr>
+        <w:t>Hosfstede</w:t>
+      </w:r>
+      <w:proofErr w:type="spellEnd"/>
+      <w:r>
+        <w:rPr>
+          <w:rFonts w:eastAsiaTheme="minorEastAsia"/>
+        </w:rPr>
+        <w:t xml:space="preserve"> states that, “The long-term orientation dimension can be interpreted as dealing with society’s search for virtue.” Countries with a long-term orientation believe that virtues are form by situations, context, and time. They have tendencies to save and invest, thriftiness, and perseverance in achieving results. On the other hand, short-term orientation societies have a strong concern with establishing the absolute truth. They have respect for traditions, lack savings, and focus heavily on shot-term results. Japan is, according to </w:t>
+      </w:r>
+      <w:proofErr w:type="spellStart"/>
+      <w:r>
+        <w:rPr>
+          <w:rFonts w:eastAsiaTheme="minorEastAsia"/>
+        </w:rPr>
+        <w:t>Hofstede</w:t>
+      </w:r>
+      <w:proofErr w:type="spellEnd"/>
+      <w:r>
+        <w:rPr>
+          <w:rFonts w:eastAsiaTheme="minorEastAsia"/>
+        </w:rPr>
+        <w:t xml:space="preserve">, a long term oriented society; scoring </w:t>
       </w:r>
       <w:proofErr w:type="gramStart"/>
       <w:r>
         <w:rPr>
-          <w:rFonts w:ascii="Helvetica Light" w:eastAsiaTheme="minorEastAsia" w:hAnsi="Helvetica Light" w:cstheme="minorBidi"/>
-          <w:color w:val="auto"/>
-          <w:sz w:val="24"/>
-          <w:szCs w:val="24"/>
-        </w:rPr>
-        <w:t>activity measure</w:t>
+          <w:rFonts w:eastAsiaTheme="minorEastAsia"/>
+        </w:rPr>
+        <w:t>a</w:t>
       </w:r>
       <w:proofErr w:type="gramEnd"/>
       <w:r>
         <w:rPr>
-          <w:rFonts w:ascii="Helvetica Light" w:eastAsiaTheme="minorEastAsia" w:hAnsi="Helvetica Light" w:cstheme="minorBidi"/>
-          <w:color w:val="auto"/>
-          <w:sz w:val="24"/>
-          <w:szCs w:val="24"/>
-        </w:rPr>
-        <w:t xml:space="preserve"> how culture views the importance of accomplishments. According to </w:t>
+          <w:rFonts w:eastAsiaTheme="minorEastAsia"/>
+        </w:rPr>
+        <w:t xml:space="preserve"> 80. Japan is a society that believes in fatalism. In a </w:t>
       </w:r>
       <w:proofErr w:type="spellStart"/>
       <w:r>
         <w:rPr>
-          <w:rFonts w:ascii="Helvetica Light" w:eastAsiaTheme="minorEastAsia" w:hAnsi="Helvetica Light" w:cstheme="minorBidi"/>
-          <w:color w:val="auto"/>
-          <w:sz w:val="24"/>
-          <w:szCs w:val="24"/>
-        </w:rPr>
-        <w:t>Kluckhohn</w:t>
+          <w:rFonts w:eastAsiaTheme="minorEastAsia"/>
+        </w:rPr>
+        <w:t>religoius</w:t>
       </w:r>
       <w:proofErr w:type="spellEnd"/>
       <w:r>
         <w:rPr>
-          <w:rFonts w:ascii="Helvetica Light" w:eastAsiaTheme="minorEastAsia" w:hAnsi="Helvetica Light" w:cstheme="minorBidi"/>
-          <w:color w:val="auto"/>
-          <w:sz w:val="24"/>
-          <w:szCs w:val="24"/>
-        </w:rPr>
-        <w:t xml:space="preserve"> and </w:t>
+          <w:rFonts w:eastAsiaTheme="minorEastAsia"/>
+        </w:rPr>
+        <w:t xml:space="preserve"> </w:t>
+      </w:r>
+      <w:proofErr w:type="gramStart"/>
+      <w:r>
+        <w:rPr>
+          <w:rFonts w:eastAsiaTheme="minorEastAsia"/>
+        </w:rPr>
+        <w:t>view point</w:t>
+      </w:r>
+      <w:proofErr w:type="gramEnd"/>
+      <w:r>
+        <w:rPr>
+          <w:rFonts w:eastAsiaTheme="minorEastAsia"/>
+        </w:rPr>
+        <w:t xml:space="preserve">, Japan is not a </w:t>
       </w:r>
       <w:proofErr w:type="spellStart"/>
       <w:r>
         <w:rPr>
-          <w:rFonts w:ascii="Helvetica Light" w:eastAsiaTheme="minorEastAsia" w:hAnsi="Helvetica Light" w:cstheme="minorBidi"/>
-          <w:color w:val="auto"/>
-          <w:sz w:val="24"/>
-          <w:szCs w:val="24"/>
-        </w:rPr>
-        <w:t>Strodtbeck’s</w:t>
+          <w:rFonts w:eastAsiaTheme="minorEastAsia"/>
+        </w:rPr>
+        <w:t>christian</w:t>
       </w:r>
       <w:proofErr w:type="spellEnd"/>
       <w:r>
         <w:rPr>
-          <w:rFonts w:ascii="Helvetica Light" w:eastAsiaTheme="minorEastAsia" w:hAnsi="Helvetica Light" w:cstheme="minorBidi"/>
-          <w:color w:val="auto"/>
-          <w:sz w:val="24"/>
-          <w:szCs w:val="24"/>
-        </w:rPr>
-        <w:t xml:space="preserve"> research, the Japanese society believes man’s activity is defined by his relationships and not by development or materialism. Relationships, family, birth, and rank are valued highly in the Japanese culture. While Japan values success, they do not make it their priority. The feeling behind it is that one works to live, not the other way around.  </w:t>
-      </w:r>
-    </w:p>
-    <w:p>
-      <w:pPr>
-        <w:pStyle w:val="Heading1"/>
-        <w:spacing w:line="480" w:lineRule="auto"/>
-        <w:rPr>
-          <w:rFonts w:ascii="Helvetica Light" w:eastAsiaTheme="minorEastAsia" w:hAnsi="Helvetica Light" w:cstheme="minorBidi"/>
-          <w:color w:val="auto"/>
-          <w:sz w:val="24"/>
-          <w:szCs w:val="24"/>
-        </w:rPr>
-      </w:pPr>
-      <w:r>
-        <w:rPr>
-          <w:rFonts w:ascii="Helvetica Light" w:eastAsiaTheme="minorEastAsia" w:hAnsi="Helvetica Light" w:cstheme="minorBidi"/>
-          <w:color w:val="auto"/>
-          <w:sz w:val="24"/>
-          <w:szCs w:val="24"/>
-        </w:rPr>
-        <w:tab/>
-        <w:t xml:space="preserve">Time is valued differently in different cultures. According to </w:t>
-      </w:r>
-      <w:proofErr w:type="spellStart"/>
-      <w:r>
-        <w:rPr>
-          <w:rFonts w:ascii="Helvetica Light" w:eastAsiaTheme="minorEastAsia" w:hAnsi="Helvetica Light" w:cstheme="minorBidi"/>
-          <w:color w:val="auto"/>
-          <w:sz w:val="24"/>
-          <w:szCs w:val="24"/>
-        </w:rPr>
-        <w:t>Kluckhohn</w:t>
-      </w:r>
-      <w:proofErr w:type="spellEnd"/>
-      <w:r>
-        <w:rPr>
-          <w:rFonts w:ascii="Helvetica Light" w:eastAsiaTheme="minorEastAsia" w:hAnsi="Helvetica Light" w:cstheme="minorBidi"/>
-          <w:color w:val="auto"/>
-          <w:sz w:val="24"/>
-          <w:szCs w:val="24"/>
-        </w:rPr>
-        <w:t xml:space="preserve"> and </w:t>
-      </w:r>
-      <w:proofErr w:type="spellStart"/>
-      <w:r>
-        <w:rPr>
-          <w:rFonts w:ascii="Helvetica Light" w:eastAsiaTheme="minorEastAsia" w:hAnsi="Helvetica Light" w:cstheme="minorBidi"/>
-          <w:color w:val="auto"/>
-          <w:sz w:val="24"/>
-          <w:szCs w:val="24"/>
-        </w:rPr>
-        <w:t>Strodtbeck’s</w:t>
-      </w:r>
-      <w:proofErr w:type="spellEnd"/>
-      <w:r>
-        <w:rPr>
-          <w:rFonts w:ascii="Helvetica Light" w:eastAsiaTheme="minorEastAsia" w:hAnsi="Helvetica Light" w:cstheme="minorBidi"/>
-          <w:color w:val="auto"/>
-          <w:sz w:val="24"/>
-          <w:szCs w:val="24"/>
-        </w:rPr>
-        <w:t xml:space="preserve"> research, the Japanese are past time oriented country because it is a traditionalistic culture. Japanese measure time by great events and specific moments. The Buddhist </w:t>
-      </w:r>
-      <w:proofErr w:type="gramStart"/>
-      <w:r>
-        <w:rPr>
-          <w:rFonts w:ascii="Helvetica Light" w:eastAsiaTheme="minorEastAsia" w:hAnsi="Helvetica Light" w:cstheme="minorBidi"/>
-          <w:color w:val="auto"/>
-          <w:sz w:val="24"/>
-          <w:szCs w:val="24"/>
-        </w:rPr>
-        <w:t>religion, influencing the Japanese, promote</w:t>
-      </w:r>
-      <w:proofErr w:type="gramEnd"/>
-      <w:r>
-        <w:rPr>
-          <w:rFonts w:ascii="Helvetica Light" w:eastAsiaTheme="minorEastAsia" w:hAnsi="Helvetica Light" w:cstheme="minorBidi"/>
-          <w:color w:val="auto"/>
-          <w:sz w:val="24"/>
-          <w:szCs w:val="24"/>
-        </w:rPr>
-        <w:t xml:space="preserve"> the conceptions of reincarnation and karma are widely practiced. Time must be use wisely and for good. It is a belief that each life is present life, which is dictated by the past. This is one of </w:t>
-      </w:r>
-      <w:proofErr w:type="gramStart"/>
-      <w:r>
-        <w:rPr>
-          <w:rFonts w:ascii="Helvetica Light" w:eastAsiaTheme="minorEastAsia" w:hAnsi="Helvetica Light" w:cstheme="minorBidi"/>
-          <w:color w:val="auto"/>
-          <w:sz w:val="24"/>
-          <w:szCs w:val="24"/>
-        </w:rPr>
-        <w:t>many reason</w:t>
-      </w:r>
-      <w:proofErr w:type="gramEnd"/>
-      <w:r>
-        <w:rPr>
-          <w:rFonts w:ascii="Helvetica Light" w:eastAsiaTheme="minorEastAsia" w:hAnsi="Helvetica Light" w:cstheme="minorBidi"/>
-          <w:color w:val="auto"/>
-          <w:sz w:val="24"/>
-          <w:szCs w:val="24"/>
-        </w:rPr>
-        <w:t xml:space="preserve"> why the Japan</w:t>
-      </w:r>
-      <w:r>
-        <w:rPr>
-          <w:rFonts w:ascii="Helvetica Light" w:eastAsiaTheme="minorEastAsia" w:hAnsi="Helvetica Light" w:cstheme="minorBidi"/>
-          <w:color w:val="auto"/>
-          <w:sz w:val="24"/>
-          <w:szCs w:val="24"/>
-        </w:rPr>
-        <w:t xml:space="preserve">ese view time the way they do. </w:t>
-      </w:r>
-    </w:p>
-    <w:p>
-      <w:pPr>
-        <w:pStyle w:val="Heading1"/>
-        <w:spacing w:line="480" w:lineRule="auto"/>
-        <w:ind w:firstLine="720"/>
-        <w:rPr>
-          <w:rFonts w:ascii="Helvetica Light" w:eastAsiaTheme="minorEastAsia" w:hAnsi="Helvetica Light" w:cstheme="minorBidi"/>
-          <w:color w:val="auto"/>
-          <w:sz w:val="24"/>
-          <w:szCs w:val="24"/>
-        </w:rPr>
-      </w:pPr>
-      <w:r>
-        <w:rPr>
-          <w:rFonts w:ascii="Helvetica Light" w:eastAsiaTheme="minorEastAsia" w:hAnsi="Helvetica Light" w:cstheme="minorBidi"/>
-          <w:color w:val="auto"/>
-          <w:sz w:val="24"/>
-          <w:szCs w:val="24"/>
-        </w:rPr>
-        <w:t>The relationship to other people measures three integral parts of this value orientation include: individual, collateral and linear. Valuing individual relationships means you maintain a healthy relationship with your immediate family</w:t>
-      </w:r>
-      <w:proofErr w:type="gramStart"/>
-      <w:r>
-        <w:rPr>
-          <w:rFonts w:ascii="Helvetica Light" w:eastAsiaTheme="minorEastAsia" w:hAnsi="Helvetica Light" w:cstheme="minorBidi"/>
-          <w:color w:val="auto"/>
-          <w:sz w:val="24"/>
-          <w:szCs w:val="24"/>
-        </w:rPr>
-        <w:t>;</w:t>
-      </w:r>
-      <w:proofErr w:type="gramEnd"/>
-      <w:r>
-        <w:rPr>
-          <w:rFonts w:ascii="Helvetica Light" w:eastAsiaTheme="minorEastAsia" w:hAnsi="Helvetica Light" w:cstheme="minorBidi"/>
-          <w:color w:val="auto"/>
-          <w:sz w:val="24"/>
-          <w:szCs w:val="24"/>
-        </w:rPr>
-        <w:t xml:space="preserve"> mother, father, brother and sister. Collateral extends a little further by not only remaining close with your mother, father, brother and sister, but also grandparents, uncles and aunts and cousins etc. As you move on to linear relationships, this includes all of the above family members and distant relatives. According to </w:t>
-      </w:r>
-      <w:proofErr w:type="spellStart"/>
-      <w:r>
-        <w:rPr>
-          <w:rFonts w:ascii="Helvetica Light" w:eastAsiaTheme="minorEastAsia" w:hAnsi="Helvetica Light" w:cstheme="minorBidi"/>
-          <w:color w:val="auto"/>
-          <w:sz w:val="24"/>
-          <w:szCs w:val="24"/>
-        </w:rPr>
-        <w:t>Kluckhohn</w:t>
-      </w:r>
-      <w:proofErr w:type="spellEnd"/>
-      <w:r>
-        <w:rPr>
-          <w:rFonts w:ascii="Helvetica Light" w:eastAsiaTheme="minorEastAsia" w:hAnsi="Helvetica Light" w:cstheme="minorBidi"/>
-          <w:color w:val="auto"/>
-          <w:sz w:val="24"/>
-          <w:szCs w:val="24"/>
-        </w:rPr>
-        <w:t xml:space="preserve"> and </w:t>
-      </w:r>
-      <w:proofErr w:type="spellStart"/>
-      <w:r>
-        <w:rPr>
-          <w:rFonts w:ascii="Helvetica Light" w:eastAsiaTheme="minorEastAsia" w:hAnsi="Helvetica Light" w:cstheme="minorBidi"/>
-          <w:color w:val="auto"/>
-          <w:sz w:val="24"/>
-          <w:szCs w:val="24"/>
-        </w:rPr>
-        <w:t>Strodtbeck’s</w:t>
-      </w:r>
-      <w:proofErr w:type="spellEnd"/>
-      <w:r>
-        <w:rPr>
-          <w:rFonts w:ascii="Helvetica Light" w:eastAsiaTheme="minorEastAsia" w:hAnsi="Helvetica Light" w:cstheme="minorBidi"/>
-          <w:color w:val="auto"/>
-          <w:sz w:val="24"/>
-          <w:szCs w:val="24"/>
-        </w:rPr>
-        <w:t xml:space="preserve"> research, Japan’s </w:t>
-      </w:r>
-      <w:proofErr w:type="gramStart"/>
-      <w:r>
-        <w:rPr>
-          <w:rFonts w:ascii="Helvetica Light" w:eastAsiaTheme="minorEastAsia" w:hAnsi="Helvetica Light" w:cstheme="minorBidi"/>
-          <w:color w:val="auto"/>
-          <w:sz w:val="24"/>
-          <w:szCs w:val="24"/>
-        </w:rPr>
-        <w:t>culture have</w:t>
-      </w:r>
-      <w:proofErr w:type="gramEnd"/>
-      <w:r>
-        <w:rPr>
-          <w:rFonts w:ascii="Helvetica Light" w:eastAsiaTheme="minorEastAsia" w:hAnsi="Helvetica Light" w:cstheme="minorBidi"/>
-          <w:color w:val="auto"/>
-          <w:sz w:val="24"/>
-          <w:szCs w:val="24"/>
-        </w:rPr>
-        <w:t xml:space="preserve"> linear relationships. They appreciate all family members. Even in business, any decisions made are examined carefully considering the impact it will have on the entire family.    </w:t>
-      </w:r>
-    </w:p>
-    <w:p>
-      <w:pPr>
-        <w:pStyle w:val="Heading1"/>
-        <w:spacing w:line="480" w:lineRule="auto"/>
-        <w:rPr>
-          <w:rFonts w:ascii="Helvetica Light" w:eastAsiaTheme="minorEastAsia" w:hAnsi="Helvetica Light" w:cstheme="minorBidi"/>
-          <w:color w:val="auto"/>
-          <w:sz w:val="24"/>
-          <w:szCs w:val="24"/>
-        </w:rPr>
-      </w:pPr>
-    </w:p>
-    <w:p>
-      <w:pPr>
-        <w:pStyle w:val="Heading1"/>
-        <w:spacing w:line="480" w:lineRule="auto"/>
-        <w:rPr>
-          <w:rFonts w:ascii="Helvetica Light" w:eastAsiaTheme="minorEastAsia" w:hAnsi="Helvetica Light" w:cstheme="minorBidi"/>
-          <w:color w:val="auto"/>
-          <w:sz w:val="24"/>
-          <w:szCs w:val="24"/>
-        </w:rPr>
-      </w:pPr>
-      <w:r>
-        <w:rPr>
-          <w:rFonts w:ascii="Helvetica Light" w:eastAsiaTheme="minorEastAsia" w:hAnsi="Helvetica Light" w:cstheme="minorBidi"/>
-          <w:color w:val="auto"/>
-          <w:sz w:val="24"/>
-          <w:szCs w:val="24"/>
-        </w:rPr>
-        <w:t xml:space="preserve">So overall, according to </w:t>
-      </w:r>
-      <w:proofErr w:type="spellStart"/>
-      <w:r>
-        <w:rPr>
-          <w:rFonts w:ascii="Helvetica Light" w:eastAsiaTheme="minorEastAsia" w:hAnsi="Helvetica Light" w:cstheme="minorBidi"/>
-          <w:color w:val="auto"/>
-          <w:sz w:val="24"/>
-          <w:szCs w:val="24"/>
-        </w:rPr>
-        <w:t>Kluckhohn</w:t>
-      </w:r>
-      <w:proofErr w:type="spellEnd"/>
-      <w:r>
-        <w:rPr>
-          <w:rFonts w:ascii="Helvetica Light" w:eastAsiaTheme="minorEastAsia" w:hAnsi="Helvetica Light" w:cstheme="minorBidi"/>
-          <w:color w:val="auto"/>
-          <w:sz w:val="24"/>
-          <w:szCs w:val="24"/>
-        </w:rPr>
-        <w:t xml:space="preserve"> and </w:t>
-      </w:r>
-      <w:proofErr w:type="spellStart"/>
-      <w:r>
-        <w:rPr>
-          <w:rFonts w:ascii="Helvetica Light" w:eastAsiaTheme="minorEastAsia" w:hAnsi="Helvetica Light" w:cstheme="minorBidi"/>
-          <w:color w:val="auto"/>
-          <w:sz w:val="24"/>
-          <w:szCs w:val="24"/>
-        </w:rPr>
-        <w:t>Strodtbeck</w:t>
-      </w:r>
-      <w:proofErr w:type="spellEnd"/>
-      <w:r>
-        <w:rPr>
-          <w:rFonts w:ascii="Helvetica Light" w:eastAsiaTheme="minorEastAsia" w:hAnsi="Helvetica Light" w:cstheme="minorBidi"/>
-          <w:color w:val="auto"/>
-          <w:sz w:val="24"/>
-          <w:szCs w:val="24"/>
-        </w:rPr>
-        <w:t xml:space="preserve">, the Japanese culture believes in harmony with nature, that men are good and that is unalterable, values family and groups, and value tradition and experience.  </w:t>
-      </w:r>
-    </w:p>
-    <w:p>
-      <w:pPr>
-        <w:pStyle w:val="Heading1"/>
-      </w:pPr>
-      <w:r>
-        <w:t xml:space="preserve">2.2) </w:t>
-      </w:r>
-      <w:proofErr w:type="spellStart"/>
-      <w:r>
-        <w:t>Hofstede’s</w:t>
-      </w:r>
-      <w:proofErr w:type="spellEnd"/>
-      <w:r>
-        <w:t xml:space="preserve"> Five</w:t>
-      </w:r>
-      <w:r>
-        <w:t xml:space="preserve"> Value Dimensions</w:t>
-      </w:r>
-      <w:r>
-        <w:t xml:space="preserve"> </w:t>
-      </w:r>
-      <w:r>
-        <w:t>–</w:t>
-      </w:r>
-      <w:r>
-        <w:t xml:space="preserve"> Jay</w:t>
-      </w:r>
-      <w:bookmarkEnd w:id="124"/>
-      <w:bookmarkEnd w:id="125"/>
-      <w:r>
-        <w:t xml:space="preserve"> - UNUSABLE</w:t>
-      </w:r>
-    </w:p>
-    <w:p>
-      <w:pPr>
-        <w:pStyle w:val="FreeForm"/>
-        <w:tabs>
-          <w:tab w:val="left" w:pos="220"/>
-          <w:tab w:val="left" w:pos="720"/>
-        </w:tabs>
-        <w:rPr>
-          <w:rFonts w:ascii="Times New Roman" w:hAnsi="Times New Roman"/>
-        </w:rPr>
-      </w:pPr>
-    </w:p>
-    <w:p>
-      <w:pPr>
-        <w:pStyle w:val="FreeForm"/>
-        <w:tabs>
-          <w:tab w:val="left" w:pos="220"/>
-          <w:tab w:val="left" w:pos="720"/>
-        </w:tabs>
-        <w:rPr>
-          <w:rFonts w:ascii="Times New Roman" w:hAnsi="Times New Roman"/>
-        </w:rPr>
-      </w:pPr>
+          <w:rFonts w:eastAsiaTheme="minorEastAsia"/>
+        </w:rPr>
+        <w:t xml:space="preserve"> country, they don’t hold the belief of one God, rather people are guided by their virtues. Even in business, Japanese are not influenced by the economy when investing in research and development. This means that Japanese companies are not motivated by quarterly numbers rather prefer to create a future for its company even if it means sacrificing in the short run; hence creating a brighter future for the next generation. </w:t>
+      </w:r>
     </w:p>
     <w:p>
       <w:pPr>
         <w:pStyle w:val="BodyTextIndent"/>
-        <w:spacing w:line="480" w:lineRule="auto"/>
-        <w:rPr>
-          <w:rFonts w:eastAsiaTheme="minorEastAsia"/>
-        </w:rPr>
-      </w:pPr>
-      <w:proofErr w:type="spellStart"/>
-      <w:r>
-        <w:rPr>
-          <w:rFonts w:eastAsiaTheme="minorEastAsia"/>
-        </w:rPr>
-        <w:t>Hofstede</w:t>
-      </w:r>
-      <w:proofErr w:type="spellEnd"/>
-      <w:r>
-        <w:rPr>
-          <w:rFonts w:eastAsiaTheme="minorEastAsia"/>
-        </w:rPr>
-        <w:t xml:space="preserve"> is a great source for insights information about national and organizational culture around the world. </w:t>
-      </w:r>
-      <w:proofErr w:type="spellStart"/>
-      <w:r>
-        <w:rPr>
-          <w:rFonts w:eastAsiaTheme="minorEastAsia"/>
-        </w:rPr>
-        <w:t>Hofstede</w:t>
-      </w:r>
-      <w:proofErr w:type="spellEnd"/>
-      <w:r>
-        <w:rPr>
-          <w:rFonts w:eastAsiaTheme="minorEastAsia"/>
-        </w:rPr>
-        <w:t xml:space="preserve"> research measures a country’s Power Distance (PDI), Individualism versus collectivism (IDV), Masculinity versus femininity (MAS), Uncertainty avoidance (UAI), Long-term versus short-term orientation (LTO), and Indulgence versus Restraint (IVR). </w:t>
-      </w:r>
-    </w:p>
-    <w:p>
-      <w:pPr>
-        <w:pStyle w:val="BodyTextIndent"/>
-        <w:spacing w:line="480" w:lineRule="auto"/>
-        <w:rPr>
-          <w:rFonts w:eastAsiaTheme="minorEastAsia"/>
-        </w:rPr>
-      </w:pPr>
-      <w:r>
-        <w:rPr>
-          <w:rFonts w:eastAsiaTheme="minorEastAsia"/>
-        </w:rPr>
-        <w:t xml:space="preserve">According to </w:t>
-      </w:r>
-      <w:proofErr w:type="spellStart"/>
-      <w:r>
-        <w:rPr>
-          <w:rFonts w:eastAsiaTheme="minorEastAsia"/>
-        </w:rPr>
-        <w:t>Hofstede</w:t>
-      </w:r>
-      <w:proofErr w:type="spellEnd"/>
-      <w:r>
-        <w:rPr>
-          <w:rFonts w:eastAsiaTheme="minorEastAsia"/>
-        </w:rPr>
-        <w:t xml:space="preserve"> power distance expresses the degree to which the less powerful members of a society accept and expect that power </w:t>
-      </w:r>
-      <w:proofErr w:type="gramStart"/>
-      <w:r>
-        <w:rPr>
-          <w:rFonts w:eastAsiaTheme="minorEastAsia"/>
-        </w:rPr>
-        <w:t>is</w:t>
-      </w:r>
-      <w:proofErr w:type="gramEnd"/>
-      <w:r>
-        <w:rPr>
-          <w:rFonts w:eastAsiaTheme="minorEastAsia"/>
-        </w:rPr>
-        <w:t xml:space="preserve"> distributed unequally. Countries who have high a high power distance appreciate and respect hierarchy. Low power distance countries have a </w:t>
-      </w:r>
-      <w:proofErr w:type="spellStart"/>
-      <w:r>
-        <w:rPr>
-          <w:rFonts w:eastAsiaTheme="minorEastAsia"/>
-        </w:rPr>
-        <w:t>horizaontoal</w:t>
-      </w:r>
-      <w:proofErr w:type="spellEnd"/>
-      <w:r>
-        <w:rPr>
-          <w:rFonts w:eastAsiaTheme="minorEastAsia"/>
-        </w:rPr>
-        <w:t xml:space="preserve"> structure. They believe in equality of power, and “demand justification for inequalities of power.” (</w:t>
-      </w:r>
-      <w:proofErr w:type="spellStart"/>
-      <w:r>
-        <w:rPr>
-          <w:rFonts w:eastAsiaTheme="minorEastAsia"/>
-        </w:rPr>
-        <w:t>Hofstede</w:t>
-      </w:r>
-      <w:proofErr w:type="spellEnd"/>
-      <w:r>
-        <w:rPr>
-          <w:rFonts w:eastAsiaTheme="minorEastAsia"/>
-        </w:rPr>
-        <w:t xml:space="preserve">) Japan, according to </w:t>
-      </w:r>
-      <w:proofErr w:type="spellStart"/>
-      <w:r>
-        <w:rPr>
-          <w:rFonts w:eastAsiaTheme="minorEastAsia"/>
-        </w:rPr>
-        <w:t>Hofstede</w:t>
-      </w:r>
-      <w:proofErr w:type="spellEnd"/>
-      <w:r>
-        <w:rPr>
-          <w:rFonts w:eastAsiaTheme="minorEastAsia"/>
-        </w:rPr>
-        <w:t xml:space="preserve"> research, has a power distance </w:t>
-      </w:r>
-      <w:proofErr w:type="gramStart"/>
-      <w:r>
-        <w:rPr>
-          <w:rFonts w:eastAsiaTheme="minorEastAsia"/>
-        </w:rPr>
-        <w:t>of  54</w:t>
-      </w:r>
-      <w:proofErr w:type="gramEnd"/>
-      <w:r>
-        <w:rPr>
-          <w:rFonts w:eastAsiaTheme="minorEastAsia"/>
-        </w:rPr>
-        <w:t>. While most Asian countries are viewed as highly structured and hierarchal, Japan is “mildly hierarchical.” (</w:t>
-      </w:r>
-      <w:proofErr w:type="spellStart"/>
-      <w:r>
-        <w:rPr>
-          <w:rFonts w:eastAsiaTheme="minorEastAsia"/>
-        </w:rPr>
-        <w:t>Hosftede</w:t>
-      </w:r>
-      <w:proofErr w:type="spellEnd"/>
-      <w:r>
-        <w:rPr>
-          <w:rFonts w:eastAsiaTheme="minorEastAsia"/>
-        </w:rPr>
-        <w:t xml:space="preserve">) Business in Japan is structure but at the same time </w:t>
-      </w:r>
-      <w:proofErr w:type="gramStart"/>
-      <w:r>
-        <w:rPr>
-          <w:rFonts w:eastAsiaTheme="minorEastAsia"/>
-        </w:rPr>
-        <w:t>their</w:t>
-      </w:r>
-      <w:proofErr w:type="gramEnd"/>
-      <w:r>
-        <w:rPr>
-          <w:rFonts w:eastAsiaTheme="minorEastAsia"/>
-        </w:rPr>
-        <w:t xml:space="preserve"> is a horizontal style of management were decisions have to be considered and approved by all top executives. This business approach is one of the reason Japan’s score </w:t>
-      </w:r>
-      <w:proofErr w:type="gramStart"/>
-      <w:r>
-        <w:rPr>
-          <w:rFonts w:eastAsiaTheme="minorEastAsia"/>
-        </w:rPr>
-        <w:t>is  moderate</w:t>
-      </w:r>
-      <w:proofErr w:type="gramEnd"/>
-      <w:r>
-        <w:rPr>
-          <w:rFonts w:eastAsiaTheme="minorEastAsia"/>
-        </w:rPr>
-        <w:t xml:space="preserve">. </w:t>
-      </w:r>
-    </w:p>
-    <w:p>
-      <w:pPr>
-        <w:pStyle w:val="BodyTextIndent"/>
-        <w:spacing w:line="480" w:lineRule="auto"/>
-        <w:rPr>
-          <w:rFonts w:eastAsiaTheme="minorEastAsia"/>
-        </w:rPr>
-      </w:pPr>
-      <w:r>
-        <w:rPr>
-          <w:rFonts w:eastAsiaTheme="minorEastAsia"/>
-        </w:rPr>
-        <w:t xml:space="preserve"> Individualism is consider to be the preference for a loosely-knit social framework in which individuals are expected to take care of themselves and their immediate families only, while collectivism, represents a preference for a tightly-knit framework in society in which individuals can expect their relatives or members of a particular in-group to look after them in exchange for unquestioning loyalty. (</w:t>
-      </w:r>
-      <w:proofErr w:type="spellStart"/>
-      <w:r>
-        <w:rPr>
-          <w:rFonts w:eastAsiaTheme="minorEastAsia"/>
-        </w:rPr>
-        <w:t>Hosftede</w:t>
-      </w:r>
-      <w:proofErr w:type="spellEnd"/>
-      <w:r>
-        <w:rPr>
-          <w:rFonts w:eastAsiaTheme="minorEastAsia"/>
-        </w:rPr>
-        <w:t xml:space="preserve">) By their definition alone is easy to understand both concepts. Analyzing both terms, with the Japanese culture, </w:t>
-      </w:r>
-      <w:proofErr w:type="spellStart"/>
-      <w:r>
-        <w:rPr>
-          <w:rFonts w:eastAsiaTheme="minorEastAsia"/>
-        </w:rPr>
-        <w:t>Hofstede</w:t>
-      </w:r>
-      <w:proofErr w:type="spellEnd"/>
-      <w:r>
-        <w:rPr>
-          <w:rFonts w:eastAsiaTheme="minorEastAsia"/>
-        </w:rPr>
-        <w:t xml:space="preserve"> came to the conclusion that Japan has a collectivistic society; Japan scored a 46 on the Individualism dimension. Japan, like most Asian countries, </w:t>
-      </w:r>
-      <w:proofErr w:type="gramStart"/>
-      <w:r>
-        <w:rPr>
-          <w:rFonts w:eastAsiaTheme="minorEastAsia"/>
-        </w:rPr>
-        <w:t>believe</w:t>
-      </w:r>
-      <w:proofErr w:type="gramEnd"/>
-      <w:r>
-        <w:rPr>
-          <w:rFonts w:eastAsiaTheme="minorEastAsia"/>
-        </w:rPr>
-        <w:t xml:space="preserve"> in harmonious group settings creating an environment where group work is highly valued. While most Asian countries are considered collectivist, Japan is considered to be slightly less than their neighbors. According to </w:t>
-      </w:r>
-      <w:proofErr w:type="spellStart"/>
-      <w:r>
-        <w:rPr>
-          <w:rFonts w:eastAsiaTheme="minorEastAsia"/>
-        </w:rPr>
-        <w:t>Hofstede</w:t>
-      </w:r>
-      <w:proofErr w:type="spellEnd"/>
-      <w:r>
-        <w:rPr>
-          <w:rFonts w:eastAsiaTheme="minorEastAsia"/>
-        </w:rPr>
-        <w:t xml:space="preserve"> research, the main reason why is because, “that Japanese society does not have extended family system which forms a base of more collectivistic societies such as China and Korea.” Overall, Japan still values group harmony while maintaining a level of personal privacy. </w:t>
-      </w:r>
-    </w:p>
-    <w:p>
-      <w:pPr>
-        <w:pStyle w:val="BodyTextIndent"/>
-        <w:spacing w:line="480" w:lineRule="auto"/>
-        <w:rPr>
-          <w:rFonts w:eastAsiaTheme="minorEastAsia"/>
-        </w:rPr>
-      </w:pPr>
-      <w:r>
-        <w:rPr>
-          <w:rFonts w:eastAsiaTheme="minorEastAsia"/>
-        </w:rPr>
-        <w:t xml:space="preserve">Societies can also be considered masculine or feminine. According to </w:t>
-      </w:r>
-      <w:proofErr w:type="spellStart"/>
-      <w:r>
-        <w:rPr>
-          <w:rFonts w:eastAsiaTheme="minorEastAsia"/>
-        </w:rPr>
-        <w:t>Hofstede</w:t>
-      </w:r>
-      <w:proofErr w:type="spellEnd"/>
-      <w:r>
-        <w:rPr>
-          <w:rFonts w:eastAsiaTheme="minorEastAsia"/>
-        </w:rPr>
-        <w:t xml:space="preserve">, a masculine society is one who </w:t>
-      </w:r>
-      <w:proofErr w:type="gramStart"/>
-      <w:r>
-        <w:rPr>
-          <w:rFonts w:eastAsiaTheme="minorEastAsia"/>
-        </w:rPr>
-        <w:t>measure</w:t>
-      </w:r>
-      <w:proofErr w:type="gramEnd"/>
-      <w:r>
-        <w:rPr>
-          <w:rFonts w:eastAsiaTheme="minorEastAsia"/>
-        </w:rPr>
-        <w:t xml:space="preserve"> achievement, heroism, assertiveness and material reward for success. While, a feminine society prefer a preference for cooperation, modesty, caring for the weak and quality of life. Masculine societies tend to be competitive in nature. As for feminine countries, they tend to be more “consensus-oriented.” (</w:t>
-      </w:r>
-      <w:proofErr w:type="spellStart"/>
-      <w:r>
-        <w:rPr>
-          <w:rFonts w:eastAsiaTheme="minorEastAsia"/>
-        </w:rPr>
-        <w:t>Hofstede</w:t>
-      </w:r>
-      <w:proofErr w:type="spellEnd"/>
-      <w:r>
-        <w:rPr>
-          <w:rFonts w:eastAsiaTheme="minorEastAsia"/>
-        </w:rPr>
-        <w:t xml:space="preserve">) </w:t>
-      </w:r>
-      <w:proofErr w:type="spellStart"/>
-      <w:r>
-        <w:rPr>
-          <w:rFonts w:eastAsiaTheme="minorEastAsia"/>
-        </w:rPr>
-        <w:t>Hofstede’s</w:t>
-      </w:r>
-      <w:proofErr w:type="spellEnd"/>
-      <w:r>
-        <w:rPr>
-          <w:rFonts w:eastAsiaTheme="minorEastAsia"/>
-        </w:rPr>
-        <w:t xml:space="preserve"> </w:t>
-      </w:r>
-      <w:proofErr w:type="gramStart"/>
-      <w:r>
-        <w:rPr>
-          <w:rFonts w:eastAsiaTheme="minorEastAsia"/>
-        </w:rPr>
-        <w:t>research show</w:t>
-      </w:r>
-      <w:proofErr w:type="gramEnd"/>
-      <w:r>
-        <w:rPr>
-          <w:rFonts w:eastAsiaTheme="minorEastAsia"/>
-        </w:rPr>
-        <w:t xml:space="preserve"> Japan as a highly competitive society. Japan’s competition is interesting. While they do not compete between individuals, they compete against teams. We cannot forget that Japanese are collectivist, but they have a deep passion for competition; they always want to be part of the winning team. </w:t>
-      </w:r>
-    </w:p>
-    <w:p>
-      <w:pPr>
-        <w:pStyle w:val="BodyTextIndent"/>
-        <w:spacing w:line="480" w:lineRule="auto"/>
-        <w:rPr>
-          <w:rFonts w:eastAsiaTheme="minorEastAsia"/>
-        </w:rPr>
-      </w:pPr>
-      <w:r>
-        <w:rPr>
-          <w:rFonts w:eastAsiaTheme="minorEastAsia"/>
-        </w:rPr>
-        <w:t>Uncertainty avoidance is the degree to which the members of a society feel uncomfortable with uncertainty and ambiguity. (</w:t>
-      </w:r>
-      <w:proofErr w:type="spellStart"/>
-      <w:r>
-        <w:rPr>
-          <w:rFonts w:eastAsiaTheme="minorEastAsia"/>
-        </w:rPr>
-        <w:t>Hofstede</w:t>
-      </w:r>
-      <w:proofErr w:type="spellEnd"/>
-      <w:r>
-        <w:rPr>
-          <w:rFonts w:eastAsiaTheme="minorEastAsia"/>
-        </w:rPr>
-        <w:t xml:space="preserve">) When examining uncertainty avoidance you are measuring </w:t>
-      </w:r>
-      <w:proofErr w:type="spellStart"/>
-      <w:r>
-        <w:rPr>
-          <w:rFonts w:eastAsiaTheme="minorEastAsia"/>
-        </w:rPr>
-        <w:t>wether</w:t>
-      </w:r>
-      <w:proofErr w:type="spellEnd"/>
-      <w:r>
-        <w:rPr>
-          <w:rFonts w:eastAsiaTheme="minorEastAsia"/>
-        </w:rPr>
-        <w:t xml:space="preserve"> a society feels the need to control the future or whether they let thing happen the way they were meant to. </w:t>
-      </w:r>
-      <w:proofErr w:type="gramStart"/>
-      <w:r>
-        <w:rPr>
-          <w:rFonts w:eastAsiaTheme="minorEastAsia"/>
-        </w:rPr>
-        <w:t>A country with high uncertainty avoidance are</w:t>
-      </w:r>
-      <w:proofErr w:type="gramEnd"/>
-      <w:r>
-        <w:rPr>
-          <w:rFonts w:eastAsiaTheme="minorEastAsia"/>
-        </w:rPr>
-        <w:t xml:space="preserve"> strongly passionate about their beliefs, never going astray. Weak societies are relaxed were “practice counts more than principles.” (</w:t>
-      </w:r>
-      <w:proofErr w:type="spellStart"/>
-      <w:r>
-        <w:rPr>
-          <w:rFonts w:eastAsiaTheme="minorEastAsia"/>
-        </w:rPr>
-        <w:t>Hofstede</w:t>
-      </w:r>
-      <w:proofErr w:type="spellEnd"/>
-      <w:r>
-        <w:rPr>
-          <w:rFonts w:eastAsiaTheme="minorEastAsia"/>
-        </w:rPr>
-        <w:t xml:space="preserve">) In Japan, uncertainty avoidance is very high; </w:t>
-      </w:r>
-      <w:proofErr w:type="spellStart"/>
-      <w:r>
-        <w:rPr>
-          <w:rFonts w:eastAsiaTheme="minorEastAsia"/>
-        </w:rPr>
-        <w:t>Hofstede</w:t>
-      </w:r>
-      <w:proofErr w:type="spellEnd"/>
-      <w:r>
-        <w:rPr>
-          <w:rFonts w:eastAsiaTheme="minorEastAsia"/>
-        </w:rPr>
-        <w:t xml:space="preserve"> has them at a 92. Their score makes them one of the highest uncertainty avoiding countries. According to </w:t>
-      </w:r>
-      <w:proofErr w:type="spellStart"/>
-      <w:r>
-        <w:rPr>
-          <w:rFonts w:eastAsiaTheme="minorEastAsia"/>
-        </w:rPr>
-        <w:t>Hofstede’s</w:t>
-      </w:r>
-      <w:proofErr w:type="spellEnd"/>
-      <w:r>
-        <w:rPr>
-          <w:rFonts w:eastAsiaTheme="minorEastAsia"/>
-        </w:rPr>
-        <w:t xml:space="preserve"> research, one of the main reasons why Japan has such a high score is due to natural disasters. </w:t>
-      </w:r>
-      <w:proofErr w:type="gramStart"/>
-      <w:r>
-        <w:rPr>
-          <w:rFonts w:eastAsiaTheme="minorEastAsia"/>
-        </w:rPr>
-        <w:t>Japan has been hit by many devastating earthquakes, tsunamis, typhoons and volcano eruptions</w:t>
-      </w:r>
-      <w:proofErr w:type="gramEnd"/>
-      <w:r>
-        <w:rPr>
-          <w:rFonts w:eastAsiaTheme="minorEastAsia"/>
-        </w:rPr>
-        <w:t xml:space="preserve">. The threat of a Natural disaster occurring </w:t>
-      </w:r>
-      <w:proofErr w:type="gramStart"/>
-      <w:r>
-        <w:rPr>
-          <w:rFonts w:eastAsiaTheme="minorEastAsia"/>
-        </w:rPr>
-        <w:t>pressures  the</w:t>
-      </w:r>
-      <w:proofErr w:type="gramEnd"/>
-      <w:r>
-        <w:rPr>
-          <w:rFonts w:eastAsiaTheme="minorEastAsia"/>
-        </w:rPr>
-        <w:t xml:space="preserve"> Japanese to prepared themselves for any situation. In Japan everything is prepared, analyzed and ritualized; for natural disasters they prepare, for business they take a risk-free approach, and “life is highly ritualized.” (</w:t>
-      </w:r>
-      <w:proofErr w:type="spellStart"/>
-      <w:r>
-        <w:rPr>
-          <w:rFonts w:eastAsiaTheme="minorEastAsia"/>
-        </w:rPr>
-        <w:t>Hofstede</w:t>
-      </w:r>
-      <w:proofErr w:type="spellEnd"/>
-      <w:r>
-        <w:rPr>
-          <w:rFonts w:eastAsiaTheme="minorEastAsia"/>
-        </w:rPr>
-        <w:t xml:space="preserve">)  </w:t>
-      </w:r>
-    </w:p>
-    <w:p>
-      <w:pPr>
-        <w:pStyle w:val="BodyTextIndent"/>
-        <w:spacing w:line="480" w:lineRule="auto"/>
-        <w:rPr>
-          <w:rFonts w:eastAsiaTheme="minorEastAsia"/>
-        </w:rPr>
-      </w:pPr>
-      <w:proofErr w:type="spellStart"/>
-      <w:r>
-        <w:rPr>
-          <w:rFonts w:eastAsiaTheme="minorEastAsia"/>
-        </w:rPr>
-        <w:t>Determinig</w:t>
-      </w:r>
-      <w:proofErr w:type="spellEnd"/>
-      <w:r>
-        <w:rPr>
-          <w:rFonts w:eastAsiaTheme="minorEastAsia"/>
-        </w:rPr>
-        <w:t xml:space="preserve"> whether a society is Long-term versus short-term orientation, is determined by the values the hold. </w:t>
-      </w:r>
-      <w:proofErr w:type="spellStart"/>
-      <w:r>
-        <w:rPr>
-          <w:rFonts w:eastAsiaTheme="minorEastAsia"/>
-        </w:rPr>
-        <w:t>Hosfstede</w:t>
-      </w:r>
-      <w:proofErr w:type="spellEnd"/>
-      <w:r>
-        <w:rPr>
-          <w:rFonts w:eastAsiaTheme="minorEastAsia"/>
-        </w:rPr>
-        <w:t xml:space="preserve"> states that, “The long-term orientation dimension can be interpreted as dealing with society’s search for virtue.” Countries with a long-term orientation believe that virtues are form by situations, context, and time. They have tendencies to save and invest, thriftiness, and perseverance in achieving results. On the other hand, short-term orientation societies have a strong concern with establishing the absolute truth. They have respect for traditions, lack savings, and focus heavily on shot-term results. Japan is, according to </w:t>
-      </w:r>
-      <w:proofErr w:type="spellStart"/>
-      <w:r>
-        <w:rPr>
-          <w:rFonts w:eastAsiaTheme="minorEastAsia"/>
-        </w:rPr>
-        <w:t>Hofstede</w:t>
-      </w:r>
-      <w:proofErr w:type="spellEnd"/>
-      <w:r>
-        <w:rPr>
-          <w:rFonts w:eastAsiaTheme="minorEastAsia"/>
-        </w:rPr>
-        <w:t xml:space="preserve">, a long term oriented society; scoring </w:t>
-      </w:r>
-      <w:proofErr w:type="gramStart"/>
-      <w:r>
-        <w:rPr>
-          <w:rFonts w:eastAsiaTheme="minorEastAsia"/>
-        </w:rPr>
-        <w:t>a</w:t>
-      </w:r>
-      <w:proofErr w:type="gramEnd"/>
-      <w:r>
-        <w:rPr>
-          <w:rFonts w:eastAsiaTheme="minorEastAsia"/>
-        </w:rPr>
-        <w:t xml:space="preserve"> 80. Japan is a society that believes in fatalism. In a </w:t>
-      </w:r>
-      <w:proofErr w:type="spellStart"/>
-      <w:r>
-        <w:rPr>
-          <w:rFonts w:eastAsiaTheme="minorEastAsia"/>
-        </w:rPr>
-        <w:t>religoius</w:t>
-      </w:r>
-      <w:proofErr w:type="spellEnd"/>
-      <w:r>
-        <w:rPr>
-          <w:rFonts w:eastAsiaTheme="minorEastAsia"/>
-        </w:rPr>
-        <w:t xml:space="preserve"> </w:t>
-      </w:r>
-      <w:proofErr w:type="gramStart"/>
-      <w:r>
-        <w:rPr>
-          <w:rFonts w:eastAsiaTheme="minorEastAsia"/>
-        </w:rPr>
-        <w:t>view point</w:t>
-      </w:r>
-      <w:proofErr w:type="gramEnd"/>
-      <w:r>
-        <w:rPr>
-          <w:rFonts w:eastAsiaTheme="minorEastAsia"/>
-        </w:rPr>
-        <w:t xml:space="preserve">, Japan is not a </w:t>
-      </w:r>
-      <w:proofErr w:type="spellStart"/>
-      <w:r>
-        <w:rPr>
-          <w:rFonts w:eastAsiaTheme="minorEastAsia"/>
-        </w:rPr>
-        <w:t>christian</w:t>
-      </w:r>
-      <w:proofErr w:type="spellEnd"/>
-      <w:r>
-        <w:rPr>
-          <w:rFonts w:eastAsiaTheme="minorEastAsia"/>
-        </w:rPr>
-        <w:t xml:space="preserve"> country, they don’t hold the belief of one God, rather people are guided by their virtues. Even in business, Japanese are not influenced by the economy when investing in research and development. This means that Japanese companies are not motivated by quarterly numbers rather prefer to create a future for its company even if it means sacrificing in the short run; hence creating a brighter future for the next generation. </w:t>
-      </w:r>
-    </w:p>
-    <w:p>
-      <w:pPr>
-        <w:pStyle w:val="BodyTextIndent"/>
+        <w:spacing w:line="360" w:lineRule="auto"/>
       </w:pPr>
     </w:p>
     <w:p>
@@ -13047,56 +12927,7 @@
     <w:p>
       <w:pPr>
         <w:pStyle w:val="FreeForm"/>
-        <w:spacing w:after="440"/>
-        <w:rPr>
-          <w:rFonts w:ascii="Times New Roman" w:eastAsia="Times New Roman" w:hAnsi="Times New Roman"/>
-          <w:sz w:val="20"/>
-        </w:rPr>
-      </w:pPr>
-      <w:hyperlink r:id="rId34" w:history="1">
-        <w:r>
-          <w:rPr>
-            <w:rStyle w:val="Hyperlink"/>
-            <w:rFonts w:ascii="Times New Roman" w:eastAsia="Times New Roman" w:hAnsi="Times New Roman"/>
-            <w:sz w:val="20"/>
-          </w:rPr>
-          <w:t>http://www.imo-international.de/index_englisch.htm?/englisch/html/svs_info_en.htm</w:t>
-        </w:r>
-      </w:hyperlink>
-    </w:p>
-    <w:p>
-      <w:pPr>
-        <w:pStyle w:val="FreeForm"/>
-        <w:spacing w:after="440"/>
-        <w:rPr>
-          <w:rFonts w:ascii="Times New Roman" w:eastAsia="Times New Roman" w:hAnsi="Times New Roman"/>
-          <w:color w:val="auto"/>
-          <w:sz w:val="20"/>
-        </w:rPr>
-      </w:pPr>
-      <w:hyperlink r:id="rId35" w:history="1">
-        <w:r>
-          <w:rPr>
-            <w:rStyle w:val="Hyperlink"/>
-            <w:rFonts w:ascii="Times New Roman" w:eastAsia="Times New Roman" w:hAnsi="Times New Roman"/>
-            <w:sz w:val="20"/>
-          </w:rPr>
-          <w:t>http://faculty-staff.ou.edu/R/David.A.Ralston-1/12.pdf</w:t>
-        </w:r>
-      </w:hyperlink>
-      <w:r>
-        <w:rPr>
-          <w:rFonts w:ascii="Times New Roman" w:eastAsia="Times New Roman" w:hAnsi="Times New Roman"/>
-          <w:color w:val="auto"/>
-          <w:sz w:val="20"/>
-        </w:rPr>
-        <w:t xml:space="preserve"> </w:t>
-      </w:r>
-    </w:p>
-    <w:p>
-      <w:pPr>
-        <w:pStyle w:val="FreeForm"/>
-        <w:spacing w:after="440"/>
+        <w:spacing w:after="440" w:line="360" w:lineRule="auto"/>
         <w:rPr>
           <w:rFonts w:ascii="Times New Roman" w:eastAsia="Times New Roman" w:hAnsi="Times New Roman"/>
           <w:color w:val="auto"/>
@@ -13592,7 +13423,7 @@
                     </pic:cNvPicPr>
                   </pic:nvPicPr>
                   <pic:blipFill>
-                    <a:blip r:embed="rId36">
+                    <a:blip r:embed="rId26">
                       <a:extLst>
                         <a:ext uri="{28A0092B-C50C-407E-A947-70E740481C1C}">
                           <a14:useLocalDpi xmlns:ve="http://schemas.openxmlformats.org/markup-compatibility/2006" xmlns:a14="http://schemas.microsoft.com/office/drawing/2010/main" xmlns:pic="http://schemas.openxmlformats.org/drawingml/2006/picture" xmlns:a="http://schemas.openxmlformats.org/drawingml/2006/main" xmlns:wps="http://schemas.microsoft.com/office/word/2010/wordprocessingShape" xmlns:wne="http://schemas.microsoft.com/office/word/2006/wordml" xmlns:wpi="http://schemas.microsoft.com/office/word/2010/wordprocessingInk" xmlns:wpg="http://schemas.microsoft.com/office/word/2010/wordprocessingGroup" xmlns:w14="http://schemas.microsoft.com/office/word/2010/wordml" xmlns:w="http://schemas.openxmlformats.org/wordprocessingml/2006/main" xmlns:w10="urn:schemas-microsoft-com:office:word" xmlns:wp="http://schemas.openxmlformats.org/drawingml/2006/wordprocessingDrawing" xmlns:wp14="http://schemas.microsoft.com/office/word/2010/wordprocessingDrawing" xmlns:v="urn:schemas-microsoft-com:vml" xmlns:m="http://schemas.openxmlformats.org/officeDocument/2006/math" xmlns:r="http://schemas.openxmlformats.org/officeDocument/2006/relationships" xmlns:o="urn:schemas-microsoft-com:office:office" xmlns:mv="urn:schemas-microsoft-com:mac:vml" xmlns:mc="http://schemas.openxmlformats.org/markup-compatibility/2006" xmlns:mo="http://schemas.microsoft.com/office/mac/office/2008/main" xmlns:wpc="http://schemas.microsoft.com/office/word/2010/wordprocessingCanvas" xmlns="" val="0"/>
@@ -13672,32 +13503,6 @@
         </w:rPr>
         <w:br/>
       </w:r>
-      <w:r>
-        <w:t xml:space="preserve">"Data Files of the Values Studies." </w:t>
-      </w:r>
-      <w:proofErr w:type="gramStart"/>
-      <w:r>
-        <w:rPr>
-          <w:i/>
-          <w:iCs/>
-        </w:rPr>
-        <w:t>World Values Survey</w:t>
-      </w:r>
-      <w:r>
-        <w:t>.</w:t>
-      </w:r>
-      <w:proofErr w:type="gramEnd"/>
-      <w:r>
-        <w:t xml:space="preserve"> </w:t>
-      </w:r>
-      <w:proofErr w:type="gramStart"/>
-      <w:r>
-        <w:t>World Values Survey, June-July 2009.</w:t>
-      </w:r>
-      <w:proofErr w:type="gramEnd"/>
-      <w:r>
-        <w:t xml:space="preserve"> Web. 10 Apr. 2012. &lt;http://www.wvsevsdb.com/wvs/WVSData.jsp&gt;.</w:t>
-      </w:r>
     </w:p>
     <w:p/>
     <w:p>
@@ -13769,24 +13574,12 @@
         </w:rPr>
         <w:br/>
       </w:r>
-      <w:r>
-        <w:t xml:space="preserve">JANIC. "NGO Data, Japan NGO Center for International Cooperation (JANIC)." </w:t>
-      </w:r>
-      <w:r>
-        <w:rPr>
-          <w:i/>
-          <w:iCs/>
-        </w:rPr>
-        <w:t>Janic.org</w:t>
-      </w:r>
-      <w:r>
-        <w:t>. JANIC. Web. 10 Apr. 2012. &lt;http://www.janic.org/en/data.html&gt;.</w:t>
-      </w:r>
     </w:p>
     <w:p/>
     <w:p>
       <w:pPr>
         <w:pStyle w:val="BodyTextIndent"/>
+        <w:spacing w:line="360" w:lineRule="auto"/>
       </w:pPr>
     </w:p>
     <w:p>
@@ -13863,7 +13656,48 @@
       <w:bookmarkEnd w:id="146"/>
       <w:bookmarkEnd w:id="147"/>
     </w:p>
-    <w:p/>
+    <w:p>
+      <w:r>
+        <w:t xml:space="preserve">Japan has a long history of whaling. The controversial practice of hunting endangered several endangered species has been part of Japanese culture for at least centuries. According to Discovery.com, there have been findings of whale harpoons that date back over 12,000 years. As recently as 1947, whale meat made up almost half of the country’s animal protein consumption. To the Japanese, the consumption of whale meat is part of their culture and tradition. Despite an international moratorium on whaling, Japan continues to do so by exploiting a loophole that </w:t>
+      </w:r>
+      <w:proofErr w:type="spellStart"/>
+      <w:r>
+        <w:t>classifys</w:t>
+      </w:r>
+      <w:proofErr w:type="spellEnd"/>
+      <w:r>
+        <w:t xml:space="preserve"> the hunt as scientific research. The international community vehemently disagrees, according to The USA Today “…research does not require killing the animals, and Japan's scientific program amounts to commercial whaling in disguise because surplus meat is sold.”</w:t>
+      </w:r>
+    </w:p>
+    <w:p>
+      <w:r>
+        <w:t xml:space="preserve">The issue become even more of an ethical dilemma after the 2011 Tsunami disaster. In addition to the ethical issue of hunting whales, The USA Today article goes on to say </w:t>
+      </w:r>
+      <w:proofErr w:type="spellStart"/>
+      <w:r>
+        <w:t>that“Japan</w:t>
+      </w:r>
+      <w:proofErr w:type="spellEnd"/>
+      <w:r>
+        <w:t xml:space="preserve"> is spending 2.3 billion yen ($29 million) from its supplementary budget for tsunami reconstruction to fund the country's annual whaling hunt in the Antarctic Ocean.” Japan’s budget for tsunami reconstruction includes foreign aid. Critics, among them </w:t>
+      </w:r>
+      <w:proofErr w:type="spellStart"/>
+      <w:r>
+        <w:t>GreenPeace</w:t>
+      </w:r>
+      <w:proofErr w:type="spellEnd"/>
+      <w:r>
+        <w:t xml:space="preserve">, have stated that money intended for disaster victims is being used on controversial commercial fishing. A fishing agencies official in charge of whaling, Tatsuya </w:t>
+      </w:r>
+      <w:proofErr w:type="spellStart"/>
+      <w:r>
+        <w:t>Nakaoku</w:t>
+      </w:r>
+      <w:proofErr w:type="spellEnd"/>
+      <w:r>
+        <w:t>, claimed that the funding would help towns that suffered as a result of the tsunami.</w:t>
+      </w:r>
+    </w:p>
     <w:p>
       <w:pPr>
         <w:pStyle w:val="Heading1"/>
@@ -14733,7 +14567,7 @@
                     <pic:cNvPicPr/>
                   </pic:nvPicPr>
                   <pic:blipFill>
-                    <a:blip r:embed="rId37">
+                    <a:blip r:embed="rId27">
                       <a:extLst>
                         <a:ext uri="{28A0092B-C50C-407E-A947-70E740481C1C}">
                           <a14:useLocalDpi xmlns:ve="http://schemas.openxmlformats.org/markup-compatibility/2006" xmlns:a14="http://schemas.microsoft.com/office/drawing/2010/main" xmlns:pic="http://schemas.openxmlformats.org/drawingml/2006/picture" xmlns:a="http://schemas.openxmlformats.org/drawingml/2006/main" xmlns:wps="http://schemas.microsoft.com/office/word/2010/wordprocessingShape" xmlns:wne="http://schemas.microsoft.com/office/word/2006/wordml" xmlns:wpi="http://schemas.microsoft.com/office/word/2010/wordprocessingInk" xmlns:wpg="http://schemas.microsoft.com/office/word/2010/wordprocessingGroup" xmlns:w14="http://schemas.microsoft.com/office/word/2010/wordml" xmlns:w="http://schemas.openxmlformats.org/wordprocessingml/2006/main" xmlns:w10="urn:schemas-microsoft-com:office:word" xmlns:wp="http://schemas.openxmlformats.org/drawingml/2006/wordprocessingDrawing" xmlns:wp14="http://schemas.microsoft.com/office/word/2010/wordprocessingDrawing" xmlns:v="urn:schemas-microsoft-com:vml" xmlns:m="http://schemas.openxmlformats.org/officeDocument/2006/math" xmlns:r="http://schemas.openxmlformats.org/officeDocument/2006/relationships" xmlns:o="urn:schemas-microsoft-com:office:office" xmlns:mv="urn:schemas-microsoft-com:mac:vml" xmlns:mc="http://schemas.openxmlformats.org/markup-compatibility/2006" xmlns:mo="http://schemas.microsoft.com/office/mac/office/2008/main" xmlns:wpc="http://schemas.microsoft.com/office/word/2010/wordprocessingCanvas" xmlns="" val="0"/>
@@ -15944,10 +15778,10 @@
       </w:sdtContent>
     </w:sdt>
     <w:sectPr>
-      <w:headerReference w:type="default" r:id="rId38"/>
-      <w:footerReference w:type="default" r:id="rId39"/>
-      <w:headerReference w:type="first" r:id="rId40"/>
-      <w:footerReference w:type="first" r:id="rId41"/>
+      <w:headerReference w:type="default" r:id="rId28"/>
+      <w:footerReference w:type="default" r:id="rId29"/>
+      <w:headerReference w:type="first" r:id="rId30"/>
+      <w:footerReference w:type="first" r:id="rId31"/>
       <w:pgSz w:w="12240" w:h="15840" w:code="1"/>
       <w:pgMar w:top="1440" w:right="1440" w:bottom="2160" w:left="1440" w:header="1296" w:footer="1296" w:gutter="0"/>
       <w:pgNumType w:start="1"/>
@@ -16251,7 +16085,7 @@
               <w:rPr>
                 <w:noProof/>
               </w:rPr>
-              <w:t>2</w:t>
+              <w:t>54</w:t>
             </w:r>
           </w:fldSimple>
         </w:p>
@@ -16422,7 +16256,7 @@
         <w:ind w:left="1800" w:hanging="360"/>
       </w:pPr>
       <w:rPr>
-        <w:rFonts w:ascii="Courier New" w:hAnsi="Courier New" w:cs="Arial" w:hint="default"/>
+        <w:rFonts w:ascii="Courier New" w:hAnsi="Courier New" w:cs="Symbol" w:hint="default"/>
       </w:rPr>
     </w:lvl>
     <w:lvl w:ilvl="3">
@@ -16482,7 +16316,7 @@
         <w:ind w:left="4680" w:hanging="360"/>
       </w:pPr>
       <w:rPr>
-        <w:rFonts w:ascii="Courier New" w:hAnsi="Courier New" w:cs="Arial" w:hint="default"/>
+        <w:rFonts w:ascii="Courier New" w:hAnsi="Courier New" w:cs="Symbol" w:hint="default"/>
       </w:rPr>
     </w:lvl>
     <w:lvl w:ilvl="7">
@@ -18962,7 +18796,7 @@
         <w:ind w:left="1440" w:hanging="360"/>
       </w:pPr>
       <w:rPr>
-        <w:rFonts w:ascii="Courier New" w:hAnsi="Courier New" w:cs="Arial" w:hint="default"/>
+        <w:rFonts w:ascii="Courier New" w:hAnsi="Courier New" w:cs="Symbol" w:hint="default"/>
       </w:rPr>
     </w:lvl>
     <w:lvl w:ilvl="2" w:tplc="04090005" w:tentative="1">
@@ -18998,7 +18832,7 @@
         <w:ind w:left="3600" w:hanging="360"/>
       </w:pPr>
       <w:rPr>
-        <w:rFonts w:ascii="Courier New" w:hAnsi="Courier New" w:cs="Arial" w:hint="default"/>
+        <w:rFonts w:ascii="Courier New" w:hAnsi="Courier New" w:cs="Symbol" w:hint="default"/>
       </w:rPr>
     </w:lvl>
     <w:lvl w:ilvl="5" w:tplc="04090005" w:tentative="1">
@@ -19034,7 +18868,7 @@
         <w:ind w:left="5760" w:hanging="360"/>
       </w:pPr>
       <w:rPr>
-        <w:rFonts w:ascii="Courier New" w:hAnsi="Courier New" w:cs="Arial" w:hint="default"/>
+        <w:rFonts w:ascii="Courier New" w:hAnsi="Courier New" w:cs="Symbol" w:hint="default"/>
       </w:rPr>
     </w:lvl>
     <w:lvl w:ilvl="8" w:tplc="04090005" w:tentative="1">
@@ -22332,19 +22166,19 @@
     <w:pitch w:val="variable"/>
     <w:sig w:usb0="00000003" w:usb1="00000000" w:usb2="00000000" w:usb3="00000000" w:csb0="00000001" w:csb1="00000000"/>
   </w:font>
+  <w:font w:name="Wingdings">
+    <w:panose1 w:val="05000000000000000000"/>
+    <w:charset w:val="02"/>
+    <w:family w:val="auto"/>
+    <w:pitch w:val="variable"/>
+    <w:sig w:usb0="00000000" w:usb1="00000000" w:usb2="00010000" w:usb3="00000000" w:csb0="80000000" w:csb1="00000000"/>
+  </w:font>
   <w:font w:name="Arial">
     <w:panose1 w:val="020B0604020202020204"/>
     <w:charset w:val="00"/>
     <w:family w:val="auto"/>
     <w:pitch w:val="variable"/>
     <w:sig w:usb0="00000003" w:usb1="00000000" w:usb2="00000000" w:usb3="00000000" w:csb0="00000001" w:csb1="00000000"/>
-  </w:font>
-  <w:font w:name="Wingdings">
-    <w:panose1 w:val="05000000000000000000"/>
-    <w:charset w:val="02"/>
-    <w:family w:val="auto"/>
-    <w:pitch w:val="variable"/>
-    <w:sig w:usb0="00000000" w:usb1="00000000" w:usb2="00010000" w:usb3="00000000" w:csb0="80000000" w:csb1="00000000"/>
   </w:font>
   <w:font w:name="ＭＳ Ｐゴシック">
     <w:charset w:val="4E"/>
@@ -23634,7 +23468,7 @@
 </file>
 
 <file path=customXml/itemProps1.xml><?xml version="1.0" encoding="utf-8"?>
-<ds:datastoreItem xmlns:ds="http://schemas.openxmlformats.org/officeDocument/2006/customXml" ds:itemID="{F955BA45-57C7-E845-8C21-40462353E309}">
+<ds:datastoreItem xmlns:ds="http://schemas.openxmlformats.org/officeDocument/2006/customXml" ds:itemID="{29032B64-8B74-E540-BD24-BC71DDD9E0A7}">
   <ds:schemaRefs>
     <ds:schemaRef ds:uri="http://schemas.openxmlformats.org/officeDocument/2006/bibliography"/>
   </ds:schemaRefs>

</xml_diff>